<commit_message>
began working on chapter 3
</commit_message>
<xml_diff>
--- a/docs/4.1 PROJECT_CIT_00046_019.docx
+++ b/docs/4.1 PROJECT_CIT_00046_019.docx
@@ -1154,7 +1154,6 @@
             <w:rPr>
               <w:webHidden/>
               <w:rStyle w:val="IndexLink"/>
-              <w:vanish w:val="false"/>
             </w:rPr>
             <w:instrText> TOC \z \o "1-9" \u \h</w:instrText>
           </w:r>
@@ -1162,7 +1161,6 @@
             <w:rPr>
               <w:webHidden/>
               <w:rStyle w:val="IndexLink"/>
-              <w:vanish w:val="false"/>
             </w:rPr>
             <w:fldChar w:fldCharType="separate"/>
           </w:r>
@@ -1171,7 +1169,6 @@
               <w:rPr>
                 <w:webHidden/>
                 <w:rStyle w:val="IndexLink"/>
-                <w:vanish w:val="false"/>
               </w:rPr>
               <w:t>AUTOMATED TIMETABLING SYSTEM</w:t>
               <w:tab/>
@@ -1193,7 +1190,6 @@
               <w:rPr>
                 <w:webHidden/>
                 <w:rStyle w:val="IndexLink"/>
-                <w:vanish w:val="false"/>
               </w:rPr>
               <w:t>DECLARATION</w:t>
               <w:tab/>
@@ -1215,7 +1211,6 @@
               <w:rPr>
                 <w:webHidden/>
                 <w:rStyle w:val="IndexLink"/>
-                <w:vanish w:val="false"/>
               </w:rPr>
               <w:t>DEDICATION</w:t>
               <w:tab/>
@@ -1237,7 +1232,6 @@
               <w:rPr>
                 <w:webHidden/>
                 <w:rStyle w:val="IndexLink"/>
-                <w:vanish w:val="false"/>
               </w:rPr>
               <w:t>ACKNOWLEDGMENT</w:t>
               <w:tab/>
@@ -1259,7 +1253,6 @@
               <w:rPr>
                 <w:webHidden/>
                 <w:rStyle w:val="IndexLink"/>
-                <w:vanish w:val="false"/>
               </w:rPr>
               <w:t>ABSTRACT</w:t>
               <w:tab/>
@@ -1281,7 +1274,6 @@
               <w:rPr>
                 <w:webHidden/>
                 <w:rStyle w:val="IndexLink"/>
-                <w:vanish w:val="false"/>
               </w:rPr>
               <w:t>LIST OF TABLES</w:t>
               <w:tab/>
@@ -1298,12 +1290,11 @@
             </w:tabs>
             <w:rPr/>
           </w:pPr>
-          <w:hyperlink w:anchor="__RefHeading___Toc2360_1339866727">
+          <w:hyperlink w:anchor="__RefHeading___Toc5514_3593265922">
             <w:r>
               <w:rPr>
                 <w:webHidden/>
                 <w:rStyle w:val="IndexLink"/>
-                <w:vanish w:val="false"/>
               </w:rPr>
               <w:t>LIST OF FIGURES</w:t>
               <w:tab/>
@@ -1325,7 +1316,6 @@
               <w:rPr>
                 <w:webHidden/>
                 <w:rStyle w:val="IndexLink"/>
-                <w:vanish w:val="false"/>
               </w:rPr>
               <w:t>CHAPTER ONE: INTRODUCTION</w:t>
               <w:tab/>
@@ -1347,7 +1337,6 @@
               <w:rPr>
                 <w:webHidden/>
                 <w:rStyle w:val="IndexLink"/>
-                <w:vanish w:val="false"/>
               </w:rPr>
               <w:t>1.1 Background Information</w:t>
               <w:tab/>
@@ -1369,7 +1358,6 @@
               <w:rPr>
                 <w:webHidden/>
                 <w:rStyle w:val="IndexLink"/>
-                <w:vanish w:val="false"/>
               </w:rPr>
               <w:t>1.2 Problem Statement</w:t>
               <w:tab/>
@@ -1391,7 +1379,6 @@
               <w:rPr>
                 <w:webHidden/>
                 <w:rStyle w:val="IndexLink"/>
-                <w:vanish w:val="false"/>
               </w:rPr>
               <w:t>1.3 Study Objectives</w:t>
               <w:tab/>
@@ -1413,9 +1400,8 @@
               <w:rPr>
                 <w:webHidden/>
                 <w:rStyle w:val="IndexLink"/>
-                <w:vanish w:val="false"/>
-              </w:rPr>
-              <w:t>1.3.1 Overall/Main Objective</w:t>
+              </w:rPr>
+              <w:t>1.3.1 Overall Project Objective</w:t>
               <w:tab/>
               <w:t>10</w:t>
             </w:r>
@@ -1435,9 +1421,8 @@
               <w:rPr>
                 <w:webHidden/>
                 <w:rStyle w:val="IndexLink"/>
-                <w:vanish w:val="false"/>
-              </w:rPr>
-              <w:t>1.3.2 Specific Research Objectives</w:t>
+              </w:rPr>
+              <w:t>1.3.2 Specific Objectives</w:t>
               <w:tab/>
               <w:t>11</w:t>
             </w:r>
@@ -1457,7 +1442,6 @@
               <w:rPr>
                 <w:webHidden/>
                 <w:rStyle w:val="IndexLink"/>
-                <w:vanish w:val="false"/>
               </w:rPr>
               <w:t>1.4 Research Questions</w:t>
               <w:tab/>
@@ -1479,9 +1463,8 @@
               <w:rPr>
                 <w:webHidden/>
                 <w:rStyle w:val="IndexLink"/>
-                <w:vanish w:val="false"/>
-              </w:rPr>
-              <w:t>1.5 Significance</w:t>
+              </w:rPr>
+              <w:t>1.5 Significance of the Project</w:t>
               <w:tab/>
               <w:t>11</w:t>
             </w:r>
@@ -1501,7 +1484,6 @@
               <w:rPr>
                 <w:webHidden/>
                 <w:rStyle w:val="IndexLink"/>
-                <w:vanish w:val="false"/>
               </w:rPr>
               <w:t>1.6 Limitations</w:t>
               <w:tab/>
@@ -1523,7 +1505,6 @@
               <w:rPr>
                 <w:webHidden/>
                 <w:rStyle w:val="IndexLink"/>
-                <w:vanish w:val="false"/>
               </w:rPr>
               <w:t>1.7 Assumptions</w:t>
               <w:tab/>
@@ -1545,7 +1526,6 @@
               <w:rPr>
                 <w:webHidden/>
                 <w:rStyle w:val="IndexLink"/>
-                <w:vanish w:val="false"/>
               </w:rPr>
               <w:t>CHAPTER TWO: LITERATURE REVIEW</w:t>
               <w:tab/>
@@ -1567,7 +1547,6 @@
               <w:rPr>
                 <w:webHidden/>
                 <w:rStyle w:val="IndexLink"/>
-                <w:vanish w:val="false"/>
               </w:rPr>
               <w:t>Introduction</w:t>
               <w:tab/>
@@ -1589,7 +1568,6 @@
               <w:rPr>
                 <w:webHidden/>
                 <w:rStyle w:val="IndexLink"/>
-                <w:vanish w:val="false"/>
               </w:rPr>
               <w:t>2.1 Timetabling</w:t>
               <w:tab/>
@@ -1611,7 +1589,6 @@
               <w:rPr>
                 <w:webHidden/>
                 <w:rStyle w:val="IndexLink"/>
-                <w:vanish w:val="false"/>
               </w:rPr>
               <w:t>2.2 Lessons Timetabling in Higher Learning Institutions</w:t>
               <w:tab/>
@@ -1633,7 +1610,6 @@
               <w:rPr>
                 <w:webHidden/>
                 <w:rStyle w:val="IndexLink"/>
-                <w:vanish w:val="false"/>
               </w:rPr>
               <w:t>2.3 Challenges In Timetabling</w:t>
               <w:tab/>
@@ -1655,7 +1631,6 @@
               <w:rPr>
                 <w:webHidden/>
                 <w:rStyle w:val="IndexLink"/>
-                <w:vanish w:val="false"/>
               </w:rPr>
               <w:t>2.4 Existing Timetabling Systems</w:t>
               <w:tab/>
@@ -1677,11 +1652,325 @@
               <w:rPr>
                 <w:webHidden/>
                 <w:rStyle w:val="IndexLink"/>
-                <w:vanish w:val="false"/>
-              </w:rPr>
-              <w:t>2.4.1 Manual System</w:t>
+              </w:rPr>
+              <w:t>2.4.1 Manual Timetabling System</w:t>
               <w:tab/>
               <w:t>13</w:t>
+            </w:r>
+          </w:hyperlink>
+        </w:p>
+        <w:p>
+          <w:pPr>
+            <w:pStyle w:val="Contents3"/>
+            <w:tabs>
+              <w:tab w:val="clear" w:pos="720"/>
+              <w:tab w:val="right" w:pos="9360" w:leader="dot"/>
+            </w:tabs>
+            <w:rPr/>
+          </w:pPr>
+          <w:hyperlink w:anchor="__RefHeading___Toc5516_3593265922">
+            <w:r>
+              <w:rPr>
+                <w:webHidden/>
+                <w:rStyle w:val="IndexLink"/>
+              </w:rPr>
+              <w:t>2.4.2 UniTime Scheduling System</w:t>
+              <w:tab/>
+              <w:t>13</w:t>
+            </w:r>
+          </w:hyperlink>
+        </w:p>
+        <w:p>
+          <w:pPr>
+            <w:pStyle w:val="Contents3"/>
+            <w:tabs>
+              <w:tab w:val="clear" w:pos="720"/>
+              <w:tab w:val="right" w:pos="9360" w:leader="dot"/>
+            </w:tabs>
+            <w:rPr/>
+          </w:pPr>
+          <w:hyperlink w:anchor="__RefHeading___Toc5518_3593265922">
+            <w:r>
+              <w:rPr>
+                <w:webHidden/>
+                <w:rStyle w:val="IndexLink"/>
+              </w:rPr>
+              <w:t>2.4.3 Utwente Timetabling System</w:t>
+              <w:tab/>
+              <w:t>14</w:t>
+            </w:r>
+          </w:hyperlink>
+        </w:p>
+        <w:p>
+          <w:pPr>
+            <w:pStyle w:val="Contents3"/>
+            <w:tabs>
+              <w:tab w:val="clear" w:pos="720"/>
+              <w:tab w:val="right" w:pos="9360" w:leader="dot"/>
+            </w:tabs>
+            <w:rPr/>
+          </w:pPr>
+          <w:hyperlink w:anchor="__RefHeading___Toc5520_3593265922">
+            <w:r>
+              <w:rPr>
+                <w:webHidden/>
+                <w:rStyle w:val="IndexLink"/>
+              </w:rPr>
+              <w:t>2.4.4 Sagenda Timetabling System</w:t>
+              <w:tab/>
+              <w:t>14</w:t>
+            </w:r>
+          </w:hyperlink>
+        </w:p>
+        <w:p>
+          <w:pPr>
+            <w:pStyle w:val="Contents2"/>
+            <w:tabs>
+              <w:tab w:val="clear" w:pos="720"/>
+              <w:tab w:val="right" w:pos="9360" w:leader="dot"/>
+            </w:tabs>
+            <w:rPr/>
+          </w:pPr>
+          <w:hyperlink w:anchor="__RefHeading___Toc5522_3593265922">
+            <w:r>
+              <w:rPr>
+                <w:webHidden/>
+                <w:rStyle w:val="IndexLink"/>
+              </w:rPr>
+              <w:t>2.5 Conclusion</w:t>
+              <w:tab/>
+              <w:t>15</w:t>
+            </w:r>
+          </w:hyperlink>
+        </w:p>
+        <w:p>
+          <w:pPr>
+            <w:pStyle w:val="Contents1"/>
+            <w:tabs>
+              <w:tab w:val="clear" w:pos="9350"/>
+              <w:tab w:val="right" w:pos="9360" w:leader="dot"/>
+            </w:tabs>
+            <w:rPr/>
+          </w:pPr>
+          <w:hyperlink w:anchor="__RefHeading___Toc5524_3593265922">
+            <w:r>
+              <w:rPr>
+                <w:webHidden/>
+                <w:rStyle w:val="IndexLink"/>
+              </w:rPr>
+              <w:t>CHAPTER THREE: METHODOLOGY</w:t>
+              <w:tab/>
+              <w:t>16</w:t>
+            </w:r>
+          </w:hyperlink>
+        </w:p>
+        <w:p>
+          <w:pPr>
+            <w:pStyle w:val="Contents2"/>
+            <w:tabs>
+              <w:tab w:val="clear" w:pos="720"/>
+              <w:tab w:val="right" w:pos="9360" w:leader="dot"/>
+            </w:tabs>
+            <w:rPr/>
+          </w:pPr>
+          <w:hyperlink w:anchor="__RefHeading___Toc5526_3593265922">
+            <w:r>
+              <w:rPr>
+                <w:webHidden/>
+                <w:rStyle w:val="IndexLink"/>
+              </w:rPr>
+              <w:t>Introduction</w:t>
+              <w:tab/>
+              <w:t>16</w:t>
+            </w:r>
+          </w:hyperlink>
+        </w:p>
+        <w:p>
+          <w:pPr>
+            <w:pStyle w:val="Contents2"/>
+            <w:tabs>
+              <w:tab w:val="clear" w:pos="720"/>
+              <w:tab w:val="right" w:pos="9360" w:leader="dot"/>
+            </w:tabs>
+            <w:rPr/>
+          </w:pPr>
+          <w:hyperlink w:anchor="__RefHeading___Toc5528_3593265922">
+            <w:r>
+              <w:rPr>
+                <w:webHidden/>
+                <w:rStyle w:val="IndexLink"/>
+              </w:rPr>
+              <w:t>3.1 Research Design</w:t>
+              <w:tab/>
+              <w:t>16</w:t>
+            </w:r>
+          </w:hyperlink>
+        </w:p>
+        <w:p>
+          <w:pPr>
+            <w:pStyle w:val="Contents2"/>
+            <w:tabs>
+              <w:tab w:val="clear" w:pos="720"/>
+              <w:tab w:val="right" w:pos="9360" w:leader="dot"/>
+            </w:tabs>
+            <w:rPr/>
+          </w:pPr>
+          <w:hyperlink w:anchor="__RefHeading___Toc5530_3593265922">
+            <w:r>
+              <w:rPr>
+                <w:webHidden/>
+                <w:rStyle w:val="IndexLink"/>
+              </w:rPr>
+              <w:t>3.2 Target Population</w:t>
+              <w:tab/>
+              <w:t>16</w:t>
+            </w:r>
+          </w:hyperlink>
+        </w:p>
+        <w:p>
+          <w:pPr>
+            <w:pStyle w:val="Contents2"/>
+            <w:tabs>
+              <w:tab w:val="clear" w:pos="720"/>
+              <w:tab w:val="right" w:pos="9360" w:leader="dot"/>
+            </w:tabs>
+            <w:rPr/>
+          </w:pPr>
+          <w:hyperlink w:anchor="__RefHeading___Toc5534_3593265922">
+            <w:r>
+              <w:rPr>
+                <w:webHidden/>
+                <w:rStyle w:val="IndexLink"/>
+              </w:rPr>
+              <w:t>3.3 Sampling</w:t>
+              <w:tab/>
+              <w:t>17</w:t>
+            </w:r>
+          </w:hyperlink>
+        </w:p>
+        <w:p>
+          <w:pPr>
+            <w:pStyle w:val="Contents2"/>
+            <w:tabs>
+              <w:tab w:val="clear" w:pos="720"/>
+              <w:tab w:val="right" w:pos="9360" w:leader="dot"/>
+            </w:tabs>
+            <w:rPr/>
+          </w:pPr>
+          <w:hyperlink w:anchor="__RefHeading___Toc5536_3593265922">
+            <w:r>
+              <w:rPr>
+                <w:webHidden/>
+                <w:rStyle w:val="IndexLink"/>
+              </w:rPr>
+              <w:t>3.4 Sample Size</w:t>
+              <w:tab/>
+              <w:t>17</w:t>
+            </w:r>
+          </w:hyperlink>
+        </w:p>
+        <w:p>
+          <w:pPr>
+            <w:pStyle w:val="Contents2"/>
+            <w:tabs>
+              <w:tab w:val="clear" w:pos="720"/>
+              <w:tab w:val="right" w:pos="9360" w:leader="dot"/>
+            </w:tabs>
+            <w:rPr/>
+          </w:pPr>
+          <w:hyperlink w:anchor="__RefHeading___Toc5538_3593265922">
+            <w:r>
+              <w:rPr>
+                <w:webHidden/>
+                <w:rStyle w:val="IndexLink"/>
+              </w:rPr>
+              <w:t>3.5 Data Collection</w:t>
+              <w:tab/>
+              <w:t>17</w:t>
+            </w:r>
+          </w:hyperlink>
+        </w:p>
+        <w:p>
+          <w:pPr>
+            <w:pStyle w:val="Contents2"/>
+            <w:tabs>
+              <w:tab w:val="clear" w:pos="720"/>
+              <w:tab w:val="right" w:pos="9360" w:leader="dot"/>
+            </w:tabs>
+            <w:rPr/>
+          </w:pPr>
+          <w:hyperlink w:anchor="__RefHeading___Toc5540_3593265922">
+            <w:r>
+              <w:rPr>
+                <w:webHidden/>
+                <w:rStyle w:val="IndexLink"/>
+              </w:rPr>
+              <w:t>3.6 Data Collection Tools</w:t>
+              <w:tab/>
+              <w:t>17</w:t>
+            </w:r>
+          </w:hyperlink>
+        </w:p>
+        <w:p>
+          <w:pPr>
+            <w:pStyle w:val="Contents2"/>
+            <w:tabs>
+              <w:tab w:val="clear" w:pos="720"/>
+              <w:tab w:val="right" w:pos="9360" w:leader="dot"/>
+            </w:tabs>
+            <w:rPr/>
+          </w:pPr>
+          <w:hyperlink w:anchor="__RefHeading___Toc5542_3593265922">
+            <w:r>
+              <w:rPr>
+                <w:webHidden/>
+                <w:rStyle w:val="IndexLink"/>
+              </w:rPr>
+              <w:t>3.7 Choice of Proposed System Development Methodology</w:t>
+              <w:tab/>
+              <w:t>18</w:t>
+            </w:r>
+          </w:hyperlink>
+        </w:p>
+        <w:p>
+          <w:pPr>
+            <w:pStyle w:val="Contents2"/>
+            <w:tabs>
+              <w:tab w:val="clear" w:pos="720"/>
+              <w:tab w:val="right" w:pos="9360" w:leader="dot"/>
+            </w:tabs>
+            <w:rPr/>
+          </w:pPr>
+          <w:hyperlink w:anchor="__RefHeading___Toc5544_3593265922">
+            <w:r>
+              <w:rPr>
+                <w:webHidden/>
+                <w:rStyle w:val="IndexLink"/>
+              </w:rPr>
+              <w:t>3.8 Systems Analysis, Design and Development</w:t>
+              <w:tab/>
+              <w:t>18</w:t>
+            </w:r>
+          </w:hyperlink>
+        </w:p>
+        <w:p>
+          <w:pPr>
+            <w:pStyle w:val="Contents3"/>
+            <w:tabs>
+              <w:tab w:val="clear" w:pos="720"/>
+              <w:tab w:val="right" w:pos="9360" w:leader="dot"/>
+            </w:tabs>
+            <w:rPr/>
+          </w:pPr>
+          <w:hyperlink w:anchor="__RefHeading___Toc5546_3593265922">
+            <w:r>
+              <w:rPr>
+                <w:webHidden/>
+                <w:rStyle w:val="IndexLink"/>
+              </w:rPr>
+              <w:t>3.8.1 Requirements Gathering &amp; Analysis</w:t>
+              <w:tab/>
+              <w:t>18</w:t>
             </w:r>
           </w:hyperlink>
         </w:p>
@@ -1699,11 +1988,10 @@
               <w:rPr>
                 <w:webHidden/>
                 <w:rStyle w:val="IndexLink"/>
-                <w:vanish w:val="false"/>
               </w:rPr>
               <w:t>REFERENCES</w:t>
               <w:tab/>
-              <w:t>14</w:t>
+              <w:t>20</w:t>
             </w:r>
           </w:hyperlink>
         </w:p>
@@ -1721,11 +2009,10 @@
               <w:rPr>
                 <w:webHidden/>
                 <w:rStyle w:val="IndexLink"/>
-                <w:vanish w:val="false"/>
               </w:rPr>
               <w:t>APPENDICES</w:t>
               <w:tab/>
-              <w:t>15</w:t>
+              <w:t>21</w:t>
             </w:r>
           </w:hyperlink>
         </w:p>
@@ -1743,17 +2030,15 @@
               <w:rPr>
                 <w:webHidden/>
                 <w:rStyle w:val="IndexLink"/>
-                <w:vanish w:val="false"/>
               </w:rPr>
               <w:t>GANTT CHART</w:t>
               <w:tab/>
-              <w:t>15</w:t>
+              <w:t>21</w:t>
             </w:r>
           </w:hyperlink>
           <w:r>
             <w:rPr>
               <w:rStyle w:val="IndexLink"/>
-              <w:vanish w:val="false"/>
             </w:rPr>
             <w:fldChar w:fldCharType="end"/>
           </w:r>
@@ -1829,35 +2114,13 @@
     </w:p>
     <w:p>
       <w:pPr>
-        <w:pStyle w:val="LOnormal"/>
+        <w:pStyle w:val="Heading1"/>
         <w:rPr>
           <w:rFonts w:ascii="Times New Roman" w:hAnsi="Times New Roman" w:eastAsia="Times New Roman" w:cs="Times New Roman"/>
         </w:rPr>
       </w:pPr>
       <w:r>
-        <w:rPr>
-          <w:rFonts w:eastAsia="Times New Roman" w:cs="Times New Roman"/>
-        </w:rPr>
-      </w:r>
-    </w:p>
-    <w:p>
-      <w:pPr>
-        <w:pStyle w:val="LOnormal"/>
-        <w:rPr>
-          <w:rFonts w:ascii="Times New Roman" w:hAnsi="Times New Roman" w:eastAsia="Times New Roman" w:cs="Times New Roman"/>
-          <w:b/>
-          <w:b/>
-          <w:sz w:val="24"/>
-          <w:szCs w:val="24"/>
-        </w:rPr>
-      </w:pPr>
-      <w:r>
-        <w:rPr>
-          <w:rFonts w:eastAsia="Times New Roman" w:cs="Times New Roman"/>
-          <w:b/>
-          <w:sz w:val="24"/>
-          <w:szCs w:val="24"/>
-        </w:rPr>
+        <w:rPr/>
       </w:r>
       <w:r>
         <w:br w:type="page"/>
@@ -1881,10 +2144,10 @@
         <w:t>LIST OF TABLES</w:t>
       </w:r>
       <w:bookmarkStart w:id="14" w:name="__RefHeading___Toc2898_2538287678"/>
-      <w:bookmarkStart w:id="15" w:name="__RefHeading___Toc10403_19512982"/>
+      <w:bookmarkStart w:id="15" w:name="__RefHeading___Toc2360_1339866727"/>
       <w:bookmarkStart w:id="16" w:name="_heading=h.1t3h5sf"/>
-      <w:bookmarkStart w:id="17" w:name="__RefHeading___Toc9900_19512982"/>
-      <w:bookmarkStart w:id="18" w:name="__RefHeading___Toc2360_1339866727"/>
+      <w:bookmarkStart w:id="17" w:name="__RefHeading___Toc10403_19512982"/>
+      <w:bookmarkStart w:id="18" w:name="__RefHeading___Toc9900_19512982"/>
       <w:bookmarkEnd w:id="14"/>
       <w:bookmarkEnd w:id="15"/>
       <w:bookmarkEnd w:id="16"/>
@@ -1911,6 +2174,8 @@
           <w:rFonts w:ascii="Times New Roman" w:hAnsi="Times New Roman" w:eastAsia="Times New Roman" w:cs="Times New Roman"/>
         </w:rPr>
       </w:pPr>
+      <w:bookmarkStart w:id="19" w:name="__RefHeading___Toc5514_3593265922"/>
+      <w:bookmarkEnd w:id="19"/>
       <w:r>
         <w:rPr>
           <w:rFonts w:eastAsia="Times New Roman" w:cs="Times New Roman"/>
@@ -1925,10 +2190,10 @@
           <w:rFonts w:ascii="Times New Roman" w:hAnsi="Times New Roman" w:eastAsia="Times New Roman" w:cs="Times New Roman"/>
         </w:rPr>
       </w:pPr>
-      <w:bookmarkStart w:id="19" w:name="__RefHeading___Toc9902_19512982"/>
-      <w:bookmarkStart w:id="20" w:name="_heading=h.4d34og8"/>
-      <w:bookmarkEnd w:id="19"/>
+      <w:bookmarkStart w:id="20" w:name="__RefHeading___Toc9902_19512982"/>
+      <w:bookmarkStart w:id="21" w:name="_heading=h.4d34og8"/>
       <w:bookmarkEnd w:id="20"/>
+      <w:bookmarkEnd w:id="21"/>
       <w:r>
         <w:rPr>
           <w:rFonts w:eastAsia="Times New Roman" w:cs="Times New Roman"/>
@@ -1943,10 +2208,10 @@
           <w:rFonts w:ascii="Times New Roman" w:hAnsi="Times New Roman" w:eastAsia="Times New Roman" w:cs="Times New Roman"/>
         </w:rPr>
       </w:pPr>
-      <w:bookmarkStart w:id="21" w:name="__RefHeading___Toc9904_19512982"/>
-      <w:bookmarkStart w:id="22" w:name="_heading=h.2s8eyo1"/>
-      <w:bookmarkEnd w:id="21"/>
+      <w:bookmarkStart w:id="22" w:name="__RefHeading___Toc9904_19512982"/>
+      <w:bookmarkStart w:id="23" w:name="_heading=h.2s8eyo1"/>
       <w:bookmarkEnd w:id="22"/>
+      <w:bookmarkEnd w:id="23"/>
       <w:r>
         <w:rPr>
           <w:rFonts w:eastAsia="Times New Roman" w:cs="Times New Roman"/>
@@ -1997,10 +2262,10 @@
           <w:rFonts w:ascii="Times New Roman" w:hAnsi="Times New Roman" w:eastAsia="Times New Roman" w:cs="Times New Roman"/>
         </w:rPr>
       </w:pPr>
-      <w:bookmarkStart w:id="23" w:name="__RefHeading___Toc9906_19512982"/>
-      <w:bookmarkStart w:id="24" w:name="_heading=h.17dp8vu"/>
-      <w:bookmarkEnd w:id="23"/>
+      <w:bookmarkStart w:id="24" w:name="__RefHeading___Toc9906_19512982"/>
+      <w:bookmarkStart w:id="25" w:name="_heading=h.17dp8vu"/>
       <w:bookmarkEnd w:id="24"/>
+      <w:bookmarkEnd w:id="25"/>
       <w:r>
         <w:rPr>
           <w:rFonts w:eastAsia="Times New Roman" w:cs="Times New Roman"/>
@@ -2033,10 +2298,10 @@
           <w:rFonts w:ascii="Times New Roman" w:hAnsi="Times New Roman" w:eastAsia="Times New Roman" w:cs="Times New Roman"/>
         </w:rPr>
       </w:pPr>
-      <w:bookmarkStart w:id="25" w:name="__RefHeading___Toc9908_19512982"/>
-      <w:bookmarkStart w:id="26" w:name="_heading=h.3rdcrjn"/>
-      <w:bookmarkEnd w:id="25"/>
+      <w:bookmarkStart w:id="26" w:name="__RefHeading___Toc9908_19512982"/>
+      <w:bookmarkStart w:id="27" w:name="_heading=h.3rdcrjn"/>
       <w:bookmarkEnd w:id="26"/>
+      <w:bookmarkEnd w:id="27"/>
       <w:r>
         <w:rPr>
           <w:rFonts w:eastAsia="Times New Roman" w:cs="Times New Roman"/>
@@ -2047,20 +2312,37 @@
     <w:p>
       <w:pPr>
         <w:pStyle w:val="Heading3"/>
+        <w:numPr>
+          <w:ilvl w:val="0"/>
+          <w:numId w:val="8"/>
+        </w:numPr>
         <w:spacing w:lineRule="auto" w:line="360" w:before="0" w:after="0"/>
+        <w:ind w:left="0" w:right="0" w:hanging="0"/>
         <w:rPr>
           <w:rFonts w:ascii="Times New Roman" w:hAnsi="Times New Roman" w:eastAsia="Times New Roman" w:cs="Times New Roman"/>
         </w:rPr>
       </w:pPr>
-      <w:bookmarkStart w:id="27" w:name="__RefHeading___Toc9910_19512982"/>
-      <w:bookmarkStart w:id="28" w:name="_heading=h.26in1rg"/>
-      <w:bookmarkEnd w:id="27"/>
+      <w:bookmarkStart w:id="28" w:name="__RefHeading___Toc9910_19512982"/>
+      <w:bookmarkStart w:id="29" w:name="_heading=h.26in1rg"/>
       <w:bookmarkEnd w:id="28"/>
+      <w:bookmarkEnd w:id="29"/>
       <w:r>
         <w:rPr>
           <w:rFonts w:eastAsia="Times New Roman" w:cs="Times New Roman"/>
         </w:rPr>
-        <w:t>1.3.1 Overall/Main Objective</w:t>
+        <w:t xml:space="preserve">1.3.1 Overall </w:t>
+      </w:r>
+      <w:r>
+        <w:rPr>
+          <w:rFonts w:eastAsia="Times New Roman" w:cs="Times New Roman"/>
+        </w:rPr>
+        <w:t>Project</w:t>
+      </w:r>
+      <w:r>
+        <w:rPr>
+          <w:rFonts w:eastAsia="Times New Roman" w:cs="Times New Roman"/>
+        </w:rPr>
+        <w:t xml:space="preserve"> Objective</w:t>
       </w:r>
     </w:p>
     <w:p>
@@ -2122,20 +2404,25 @@
     <w:p>
       <w:pPr>
         <w:pStyle w:val="Heading3"/>
+        <w:numPr>
+          <w:ilvl w:val="0"/>
+          <w:numId w:val="8"/>
+        </w:numPr>
         <w:spacing w:lineRule="auto" w:line="360" w:before="0" w:after="0"/>
+        <w:ind w:left="0" w:right="0" w:hanging="0"/>
         <w:rPr>
           <w:rFonts w:ascii="Times New Roman" w:hAnsi="Times New Roman" w:eastAsia="Times New Roman" w:cs="Times New Roman"/>
         </w:rPr>
       </w:pPr>
-      <w:bookmarkStart w:id="29" w:name="__RefHeading___Toc9912_19512982"/>
-      <w:bookmarkStart w:id="30" w:name="_heading=h.lnxbz9"/>
-      <w:bookmarkEnd w:id="29"/>
+      <w:bookmarkStart w:id="30" w:name="__RefHeading___Toc9912_19512982"/>
+      <w:bookmarkStart w:id="31" w:name="_heading=h.lnxbz9"/>
       <w:bookmarkEnd w:id="30"/>
+      <w:bookmarkEnd w:id="31"/>
       <w:r>
         <w:rPr>
           <w:rFonts w:eastAsia="Times New Roman" w:cs="Times New Roman"/>
         </w:rPr>
-        <w:t>1.3.2 Specific Research Objectives</w:t>
+        <w:t>1.3.2 Specific Objectives</w:t>
       </w:r>
     </w:p>
     <w:p>
@@ -2369,10 +2656,10 @@
           <w:rFonts w:ascii="Times New Roman" w:hAnsi="Times New Roman" w:eastAsia="Times New Roman" w:cs="Times New Roman"/>
         </w:rPr>
       </w:pPr>
-      <w:bookmarkStart w:id="31" w:name="__RefHeading___Toc9914_19512982"/>
-      <w:bookmarkStart w:id="32" w:name="_heading=h.35nkun2"/>
-      <w:bookmarkEnd w:id="31"/>
+      <w:bookmarkStart w:id="32" w:name="__RefHeading___Toc9914_19512982"/>
+      <w:bookmarkStart w:id="33" w:name="_heading=h.35nkun2"/>
       <w:bookmarkEnd w:id="32"/>
+      <w:bookmarkEnd w:id="33"/>
       <w:r>
         <w:rPr>
           <w:rFonts w:eastAsia="Times New Roman" w:cs="Times New Roman"/>
@@ -2611,15 +2898,21 @@
           <w:rFonts w:ascii="Times New Roman" w:hAnsi="Times New Roman" w:eastAsia="Times New Roman" w:cs="Times New Roman"/>
         </w:rPr>
       </w:pPr>
-      <w:bookmarkStart w:id="33" w:name="__RefHeading___Toc9916_19512982"/>
-      <w:bookmarkStart w:id="34" w:name="_heading=h.1ksv4uv"/>
-      <w:bookmarkEnd w:id="33"/>
+      <w:bookmarkStart w:id="34" w:name="__RefHeading___Toc9916_19512982"/>
+      <w:bookmarkStart w:id="35" w:name="_heading=h.1ksv4uv"/>
       <w:bookmarkEnd w:id="34"/>
+      <w:bookmarkEnd w:id="35"/>
       <w:r>
         <w:rPr>
           <w:rFonts w:eastAsia="Times New Roman" w:cs="Times New Roman"/>
         </w:rPr>
         <w:t xml:space="preserve">1.5 Significance </w:t>
+      </w:r>
+      <w:r>
+        <w:rPr>
+          <w:rFonts w:eastAsia="Times New Roman" w:cs="Times New Roman" w:ascii="Times New Roman" w:hAnsi="Times New Roman"/>
+        </w:rPr>
+        <w:t>of the Project</w:t>
       </w:r>
     </w:p>
     <w:p>
@@ -2679,10 +2972,10 @@
         <w:pStyle w:val="Heading2"/>
         <w:rPr/>
       </w:pPr>
-      <w:bookmarkStart w:id="35" w:name="__RefHeading___Toc9918_19512982"/>
-      <w:bookmarkStart w:id="36" w:name="_heading=h.44sinio"/>
-      <w:bookmarkEnd w:id="35"/>
+      <w:bookmarkStart w:id="36" w:name="__RefHeading___Toc9918_19512982"/>
+      <w:bookmarkStart w:id="37" w:name="_heading=h.44sinio"/>
       <w:bookmarkEnd w:id="36"/>
+      <w:bookmarkEnd w:id="37"/>
       <w:r>
         <w:rPr/>
         <w:t>1.6 Limitations</w:t>
@@ -2807,10 +3100,10 @@
           <w:rFonts w:ascii="Times New Roman" w:hAnsi="Times New Roman" w:eastAsia="Times New Roman" w:cs="Times New Roman"/>
         </w:rPr>
       </w:pPr>
-      <w:bookmarkStart w:id="37" w:name="__RefHeading___Toc9920_19512982"/>
-      <w:bookmarkStart w:id="38" w:name="_heading=h.2jxsxqh"/>
-      <w:bookmarkEnd w:id="37"/>
+      <w:bookmarkStart w:id="38" w:name="__RefHeading___Toc9920_19512982"/>
+      <w:bookmarkStart w:id="39" w:name="_heading=h.2jxsxqh"/>
       <w:bookmarkEnd w:id="38"/>
+      <w:bookmarkEnd w:id="39"/>
       <w:r>
         <w:rPr>
           <w:rFonts w:eastAsia="Times New Roman" w:cs="Times New Roman"/>
@@ -2999,8 +3292,8 @@
         <w:ind w:left="720" w:hanging="0"/>
         <w:rPr/>
       </w:pPr>
-      <w:bookmarkStart w:id="39" w:name="__RefHeading___Toc2362_1339866727"/>
-      <w:bookmarkEnd w:id="39"/>
+      <w:bookmarkStart w:id="40" w:name="__RefHeading___Toc2362_1339866727"/>
+      <w:bookmarkEnd w:id="40"/>
       <w:r>
         <w:rPr/>
         <w:t>CHAPTER TWO: LITERATURE REVIEW</w:t>
@@ -3011,8 +3304,8 @@
         <w:pStyle w:val="Heading2"/>
         <w:rPr/>
       </w:pPr>
-      <w:bookmarkStart w:id="40" w:name="__RefHeading___Toc2364_1339866727"/>
-      <w:bookmarkEnd w:id="40"/>
+      <w:bookmarkStart w:id="41" w:name="__RefHeading___Toc2364_1339866727"/>
+      <w:bookmarkEnd w:id="41"/>
       <w:r>
         <w:rPr/>
         <w:t>Introduction</w:t>
@@ -3042,8 +3335,8 @@
         <w:jc w:val="left"/>
         <w:rPr/>
       </w:pPr>
-      <w:bookmarkStart w:id="41" w:name="__RefHeading___Toc2366_1339866727"/>
-      <w:bookmarkEnd w:id="41"/>
+      <w:bookmarkStart w:id="42" w:name="__RefHeading___Toc2366_1339866727"/>
+      <w:bookmarkEnd w:id="42"/>
       <w:r>
         <w:rPr/>
         <w:t>2.1 Timetabling</w:t>
@@ -3186,8 +3479,8 @@
           <w:lang w:val="en-US" w:eastAsia="en-US" w:bidi="ar-SA"/>
         </w:rPr>
       </w:pPr>
-      <w:bookmarkStart w:id="42" w:name="__RefHeading___Toc2368_1339866727"/>
-      <w:bookmarkEnd w:id="42"/>
+      <w:bookmarkStart w:id="43" w:name="__RefHeading___Toc2368_1339866727"/>
+      <w:bookmarkEnd w:id="43"/>
       <w:r>
         <w:rPr>
           <w:rFonts w:eastAsia="Calibri" w:cs="DejaVu Sans"/>
@@ -3209,8 +3502,8 @@
         <w:jc w:val="both"/>
         <w:rPr/>
       </w:pPr>
-      <w:bookmarkStart w:id="43" w:name="__RefHeading___Toc2370_1339866727"/>
-      <w:bookmarkEnd w:id="43"/>
+      <w:bookmarkStart w:id="44" w:name="__RefHeading___Toc2370_1339866727"/>
+      <w:bookmarkEnd w:id="44"/>
       <w:r>
         <w:rPr/>
         <w:t xml:space="preserve">Timetabling in Institutions of Higher Learning is an optimization problem that takes a large number of variables and constraints into account. Optimizing medium and large instances is a very challenging task. When the resources are limited, it is often difficult to even find a solution that satisfies the defined constraints and requirements. For example, in Brazilian schools, a schedule for teachers must meet two requirements: minimization of working days and avoidance of idle time slots (Dorneles, 2014 p.g 32). The timetabling problem is common in academic institutions such as colleges and universities. It is a problem that has seen to attract the interests of many researchers. This problem is difficult to address due to the existing hard and soft constraints and the size of the problem (Chen, 2021, p.g 106522). </w:t>
@@ -3221,8 +3514,8 @@
         <w:pStyle w:val="Heading2"/>
         <w:rPr/>
       </w:pPr>
-      <w:bookmarkStart w:id="44" w:name="__RefHeading___Toc2372_1339866727"/>
-      <w:bookmarkEnd w:id="44"/>
+      <w:bookmarkStart w:id="45" w:name="__RefHeading___Toc2372_1339866727"/>
+      <w:bookmarkEnd w:id="45"/>
       <w:r>
         <w:rPr/>
         <w:t>2.3 Challenges In Timetabling</w:t>
@@ -3325,8 +3618,8 @@
           <w:lang w:val="en-US" w:eastAsia="zh-CN" w:bidi="hi-IN"/>
         </w:rPr>
       </w:pPr>
-      <w:bookmarkStart w:id="45" w:name="__RefHeading___Toc2374_1339866727"/>
-      <w:bookmarkEnd w:id="45"/>
+      <w:bookmarkStart w:id="46" w:name="__RefHeading___Toc2374_1339866727"/>
+      <w:bookmarkEnd w:id="46"/>
       <w:r>
         <w:rPr>
           <w:rFonts w:eastAsia="Calibri" w:cs="Times New Roman"/>
@@ -3344,10 +3637,22 @@
     <w:p>
       <w:pPr>
         <w:pStyle w:val="Heading3"/>
+        <w:keepNext w:val="true"/>
+        <w:keepLines/>
+        <w:widowControl/>
+        <w:numPr>
+          <w:ilvl w:val="0"/>
+          <w:numId w:val="8"/>
+        </w:numPr>
+        <w:suppressAutoHyphens w:val="true"/>
+        <w:bidi w:val="0"/>
+        <w:spacing w:lineRule="auto" w:line="259" w:before="40" w:after="0"/>
+        <w:ind w:left="0" w:right="0" w:hanging="0"/>
+        <w:jc w:val="left"/>
         <w:rPr/>
       </w:pPr>
-      <w:bookmarkStart w:id="46" w:name="__RefHeading___Toc2376_1339866727"/>
-      <w:bookmarkEnd w:id="46"/>
+      <w:bookmarkStart w:id="47" w:name="__RefHeading___Toc2376_1339866727"/>
+      <w:bookmarkEnd w:id="47"/>
       <w:r>
         <w:rPr/>
         <w:t>2.4.1 Manual Timetabling System</w:t>
@@ -3364,26 +3669,28 @@
         <w:rPr>
           <w:rFonts w:cs="Times New Roman"/>
         </w:rPr>
-        <w:t xml:space="preserve">Using the manual system, lecturers have to manually evaluate lessons to ensure they don’t clash and resources </w:t>
-      </w:r>
-      <w:r>
-        <w:rPr>
-          <w:rFonts w:cs="Times New Roman"/>
-        </w:rPr>
-        <w:t>such as lecture halls</w:t>
-      </w:r>
-      <w:r>
-        <w:rPr>
-          <w:rFonts w:cs="Times New Roman"/>
-        </w:rPr>
-        <w:t xml:space="preserve"> are allocated fairly. Different departments have to communicate to smoothen the process of resource sharing. This method may seem simpler however it wastes a lot of time and it is very complex. The possibilities of having errors is endless as it may not be easy to avoid lessons clashing. With the limited number of resources, lessons end up clashing and resources are never fairly allocated (Nguyen-HQ, 1980). All these challenges are because the timetable is made out of uninformed guesses which makes it unreliable. Every day several lessons clash on the use of lecture halls and lecturers have two lessons assigned to them on the same time slots. </w:t>
+        <w:t xml:space="preserve">Using the manual system, lecturers have to manually evaluate lessons to ensure they don’t clash and resources such as lecture halls are allocated fairly. Different departments have to communicate to smoothen the process of resource sharing. This method may seem simpler however it wastes a lot of time and it is very complex. The possibilities of having errors is endless as it may not be easy to avoid lessons clashing. With the limited number of resources, lessons end up clashing and resources are never fairly allocated (Nguyen-HQ, 1980). All these challenges are because the timetable is made out of uninformed guesses which makes it unreliable. Every day several lessons clash on the use of lecture halls and lecturers have two lessons assigned to them on the same time slots. </w:t>
       </w:r>
     </w:p>
     <w:p>
       <w:pPr>
         <w:pStyle w:val="Heading3"/>
+        <w:keepNext w:val="true"/>
+        <w:keepLines/>
+        <w:widowControl/>
+        <w:numPr>
+          <w:ilvl w:val="0"/>
+          <w:numId w:val="8"/>
+        </w:numPr>
+        <w:suppressAutoHyphens w:val="true"/>
+        <w:bidi w:val="0"/>
+        <w:spacing w:lineRule="auto" w:line="259" w:before="40" w:after="0"/>
+        <w:ind w:left="0" w:right="0" w:hanging="0"/>
+        <w:jc w:val="left"/>
         <w:rPr/>
       </w:pPr>
+      <w:bookmarkStart w:id="48" w:name="__RefHeading___Toc5516_3593265922"/>
+      <w:bookmarkEnd w:id="48"/>
       <w:r>
         <w:rPr>
           <w:rFonts w:cs="Times New Roman" w:ascii="Times New Roman" w:hAnsi="Times New Roman"/>
@@ -3408,8 +3715,22 @@
     <w:p>
       <w:pPr>
         <w:pStyle w:val="Heading3"/>
+        <w:keepNext w:val="true"/>
+        <w:keepLines/>
+        <w:widowControl/>
+        <w:numPr>
+          <w:ilvl w:val="0"/>
+          <w:numId w:val="8"/>
+        </w:numPr>
+        <w:suppressAutoHyphens w:val="true"/>
+        <w:bidi w:val="0"/>
+        <w:spacing w:lineRule="auto" w:line="259" w:before="40" w:after="0"/>
+        <w:ind w:left="0" w:right="0" w:hanging="0"/>
+        <w:jc w:val="left"/>
         <w:rPr/>
       </w:pPr>
+      <w:bookmarkStart w:id="49" w:name="__RefHeading___Toc5518_3593265922"/>
+      <w:bookmarkEnd w:id="49"/>
       <w:r>
         <w:rPr/>
         <w:t>2.4.3 Utwente Timetabling System</w:t>
@@ -3437,8 +3758,22 @@
     <w:p>
       <w:pPr>
         <w:pStyle w:val="Heading3"/>
+        <w:keepNext w:val="true"/>
+        <w:keepLines/>
+        <w:widowControl/>
+        <w:numPr>
+          <w:ilvl w:val="0"/>
+          <w:numId w:val="8"/>
+        </w:numPr>
+        <w:suppressAutoHyphens w:val="true"/>
+        <w:bidi w:val="0"/>
+        <w:spacing w:lineRule="auto" w:line="259" w:before="40" w:after="0"/>
+        <w:ind w:left="0" w:right="0" w:hanging="0"/>
+        <w:jc w:val="left"/>
         <w:rPr/>
       </w:pPr>
+      <w:bookmarkStart w:id="50" w:name="__RefHeading___Toc5520_3593265922"/>
+      <w:bookmarkEnd w:id="50"/>
       <w:r>
         <w:rPr/>
         <w:t>2.4.4 Sagenda Timetabling System</w:t>
@@ -3453,15 +3788,2335 @@
       </w:pPr>
       <w:r>
         <w:rPr/>
-        <w:t xml:space="preserve">Just like the current manual system, Sagenda system simply provides a calender to which you assign a class or a lesson to a particular date and time. The system does not in anyway consider conflict management, or even automation of the whole process. The system does not even factor in other resources such as lecture halls, lecturers and number of students. </w:t>
-      </w:r>
-      <w:r>
+        <w:t xml:space="preserve">Just like the current manual system, Sagenda system simply provides a calender to which you assign a class or a lesson to a particular date and time. The system does not in anyway consider conflict management, or even automation of the whole process. The system does not even factor in other resources such as lecture halls, lecturers and number of students. Additionally, the system is likely to waste time as the users have to manually enter the lessons to a particular day and time instead of having the process automated. The system also does not provide a user interface that is appealing to the eyes of the user. It could waste a lot of resources training the users as its not user-friendly and simple to use. For this reason the system doesn’t quantify to be the best suited system to solve the problem at hand. </w:t>
+      </w:r>
+    </w:p>
+    <w:p>
+      <w:pPr>
+        <w:pStyle w:val="Heading2"/>
         <w:rPr/>
-        <w:t xml:space="preserve">Additionally, the system is likely to waste time as the users have to manually enter the lessons to a particular day and time instead of having the process automated. The system also does not provide a user interface that is appealing to the eyes of the user. It could waste a lot of resources training the users as its not user-friendly and simple to use. </w:t>
-      </w:r>
+      </w:pPr>
+      <w:bookmarkStart w:id="51" w:name="__RefHeading___Toc5522_3593265922"/>
+      <w:bookmarkEnd w:id="51"/>
       <w:r>
         <w:rPr/>
-        <w:t xml:space="preserve">For this reason the system doesn’t quantify to be the best suited system to solve the problem at hand. </w:t>
+        <w:t>2.5 Conclusion</w:t>
+      </w:r>
+    </w:p>
+    <w:p>
+      <w:pPr>
+        <w:pStyle w:val="LOnormal"/>
+        <w:spacing w:lineRule="auto" w:line="360"/>
+        <w:jc w:val="both"/>
+        <w:rPr/>
+      </w:pPr>
+      <w:r>
+        <w:rPr/>
+        <w:t>An automated timetabling system is essential in ensuring that universities don’t waste a lot of time planning and scheduling lectures thus ensuring fast, efficient and reliable class scheduling and fair resource allocation among the different students pursuing different courses. Such systems are also very crucial in managing lab sessions. The system also continuously reminds its users of a scheduled class or lab session, for example lecturers. This system brings onboard several benefits:</w:t>
+      </w:r>
+    </w:p>
+    <w:p>
+      <w:pPr>
+        <w:pStyle w:val="LOnormal"/>
+        <w:spacing w:lineRule="auto" w:line="360"/>
+        <w:jc w:val="both"/>
+        <w:rPr>
+          <w:b/>
+          <w:b/>
+          <w:bCs/>
+        </w:rPr>
+      </w:pPr>
+      <w:r>
+        <w:rPr>
+          <w:b/>
+          <w:bCs/>
+        </w:rPr>
+        <w:t xml:space="preserve">Time-saving:- </w:t>
+      </w:r>
+      <w:r>
+        <w:rPr>
+          <w:b w:val="false"/>
+          <w:bCs w:val="false"/>
+        </w:rPr>
+        <w:t xml:space="preserve">Since every activity is automated, lecturers don’t have to spent a whole week planning for lessons. </w:t>
+      </w:r>
+    </w:p>
+    <w:p>
+      <w:pPr>
+        <w:pStyle w:val="LOnormal"/>
+        <w:spacing w:lineRule="auto" w:line="360"/>
+        <w:jc w:val="both"/>
+        <w:rPr>
+          <w:b/>
+          <w:b/>
+          <w:bCs/>
+        </w:rPr>
+      </w:pPr>
+      <w:r>
+        <w:rPr>
+          <w:b/>
+          <w:bCs/>
+        </w:rPr>
+        <w:t>Efficient:-</w:t>
+      </w:r>
+      <w:r>
+        <w:rPr>
+          <w:b w:val="false"/>
+          <w:bCs w:val="false"/>
+        </w:rPr>
+        <w:t xml:space="preserve"> It is efficient in the sense that it avoids conflicts during scheduling and produces a favorable timetable to be used.</w:t>
+      </w:r>
+    </w:p>
+    <w:p>
+      <w:pPr>
+        <w:pStyle w:val="LOnormal"/>
+        <w:spacing w:lineRule="auto" w:line="360"/>
+        <w:jc w:val="both"/>
+        <w:rPr>
+          <w:b/>
+          <w:b/>
+          <w:bCs/>
+        </w:rPr>
+      </w:pPr>
+      <w:r>
+        <w:rPr>
+          <w:b/>
+          <w:bCs/>
+        </w:rPr>
+        <w:t>Reliable:-</w:t>
+      </w:r>
+      <w:r>
+        <w:rPr>
+          <w:b w:val="false"/>
+          <w:bCs w:val="false"/>
+        </w:rPr>
+        <w:t xml:space="preserve"> Considering the current challenge of the manual system, the system is very reliable as it puts into consideration every variable and produces the best suited result at the end. </w:t>
+      </w:r>
+      <w:r>
+        <w:br w:type="page"/>
+      </w:r>
+    </w:p>
+    <w:p>
+      <w:pPr>
+        <w:pStyle w:val="Heading1"/>
+        <w:rPr/>
+      </w:pPr>
+      <w:bookmarkStart w:id="52" w:name="__RefHeading___Toc5524_3593265922"/>
+      <w:bookmarkEnd w:id="52"/>
+      <w:r>
+        <w:rPr/>
+        <w:t>CHAPTER THREE: METHODOLOGY</w:t>
+      </w:r>
+    </w:p>
+    <w:p>
+      <w:pPr>
+        <w:pStyle w:val="Heading2"/>
+        <w:rPr/>
+      </w:pPr>
+      <w:bookmarkStart w:id="53" w:name="__RefHeading___Toc5526_3593265922"/>
+      <w:bookmarkEnd w:id="53"/>
+      <w:r>
+        <w:rPr/>
+        <w:t>Introduction</w:t>
+      </w:r>
+    </w:p>
+    <w:p>
+      <w:pPr>
+        <w:pStyle w:val="Normal"/>
+        <w:spacing w:lineRule="auto" w:line="360" w:before="0" w:after="0"/>
+        <w:jc w:val="both"/>
+        <w:rPr/>
+      </w:pPr>
+      <w:r>
+        <w:rPr>
+          <w:rFonts w:cs="Times New Roman"/>
+        </w:rPr>
+        <w:t xml:space="preserve">This </w:t>
+      </w:r>
+      <w:r>
+        <w:rPr>
+          <w:rFonts w:cs="Times New Roman"/>
+          <w:u w:val="none"/>
+        </w:rPr>
+        <w:t>is</w:t>
+      </w:r>
+      <w:r>
+        <w:rPr>
+          <w:rFonts w:cs="Times New Roman"/>
+        </w:rPr>
+        <w:t xml:space="preserve"> an overview of system analysis, design, and implementation of the </w:t>
+      </w:r>
+      <w:r>
+        <w:rPr>
+          <w:rFonts w:eastAsia="Calibri" w:cs="Times New Roman"/>
+          <w:color w:val="auto"/>
+          <w:kern w:val="0"/>
+          <w:sz w:val="24"/>
+          <w:szCs w:val="22"/>
+          <w:lang w:val="en-US" w:eastAsia="en-US" w:bidi="ar-SA"/>
+        </w:rPr>
+        <w:t>prototype.</w:t>
+      </w:r>
+      <w:r>
+        <w:rPr>
+          <w:rFonts w:cs="Times New Roman"/>
+        </w:rPr>
+        <w:t xml:space="preserve"> </w:t>
+      </w:r>
+      <w:r>
+        <w:rPr>
+          <w:rFonts w:eastAsia="Calibri" w:cs="Times New Roman"/>
+          <w:color w:val="auto"/>
+          <w:kern w:val="0"/>
+          <w:sz w:val="24"/>
+          <w:szCs w:val="22"/>
+          <w:lang w:val="en-US" w:eastAsia="en-US" w:bidi="ar-SA"/>
+        </w:rPr>
+        <w:t>For</w:t>
+      </w:r>
+      <w:r>
+        <w:rPr>
+          <w:rFonts w:cs="Times New Roman"/>
+        </w:rPr>
+        <w:t xml:space="preserve"> requirement gathering and analysis, Unified Modeling Language (UML) diagrams w</w:t>
+      </w:r>
+      <w:r>
+        <w:rPr>
+          <w:rFonts w:eastAsia="Calibri" w:cs="Times New Roman"/>
+          <w:color w:val="auto"/>
+          <w:kern w:val="0"/>
+          <w:sz w:val="24"/>
+          <w:szCs w:val="22"/>
+          <w:lang w:val="en-US" w:eastAsia="en-US" w:bidi="ar-SA"/>
+        </w:rPr>
+        <w:t>ill be</w:t>
+      </w:r>
+      <w:r>
+        <w:rPr>
+          <w:rFonts w:cs="Times New Roman"/>
+        </w:rPr>
+        <w:t xml:space="preserve"> drawn, which </w:t>
+      </w:r>
+      <w:r>
+        <w:rPr>
+          <w:rFonts w:eastAsia="Calibri" w:cs="Times New Roman"/>
+          <w:color w:val="auto"/>
+          <w:kern w:val="0"/>
+          <w:sz w:val="24"/>
+          <w:szCs w:val="22"/>
+          <w:lang w:val="en-US" w:eastAsia="en-US" w:bidi="ar-SA"/>
+        </w:rPr>
+        <w:t>will include</w:t>
+      </w:r>
+      <w:r>
+        <w:rPr>
+          <w:rFonts w:cs="Times New Roman"/>
+        </w:rPr>
+        <w:t xml:space="preserve"> entity-relationship diagrams (ERD), Use Case Diagrams, and Sequence Diagrams. The methodology </w:t>
+      </w:r>
+      <w:r>
+        <w:rPr>
+          <w:rFonts w:eastAsia="Calibri" w:cs="Times New Roman"/>
+          <w:color w:val="auto"/>
+          <w:kern w:val="0"/>
+          <w:sz w:val="24"/>
+          <w:szCs w:val="22"/>
+          <w:lang w:val="en-US" w:eastAsia="en-US" w:bidi="ar-SA"/>
+        </w:rPr>
+        <w:t>describes</w:t>
+      </w:r>
+      <w:r>
+        <w:rPr>
+          <w:rFonts w:cs="Times New Roman"/>
+        </w:rPr>
+        <w:t xml:space="preserve"> domain understanding, requirements gathering, requirements organization, constructed in a relevant manner, </w:t>
+      </w:r>
+      <w:r>
+        <w:rPr>
+          <w:rFonts w:eastAsia="Calibri" w:cs="Times New Roman"/>
+          <w:color w:val="auto"/>
+          <w:kern w:val="0"/>
+          <w:sz w:val="24"/>
+          <w:szCs w:val="22"/>
+          <w:lang w:val="en-US" w:eastAsia="en-US" w:bidi="ar-SA"/>
+        </w:rPr>
+        <w:t>based on prioritization</w:t>
+      </w:r>
+      <w:r>
+        <w:rPr>
+          <w:rFonts w:cs="Times New Roman"/>
+        </w:rPr>
+        <w:t xml:space="preserve"> and justification. Suitable procedures w</w:t>
+      </w:r>
+      <w:r>
+        <w:rPr>
+          <w:rFonts w:eastAsia="Calibri" w:cs="Times New Roman"/>
+          <w:color w:val="auto"/>
+          <w:kern w:val="0"/>
+          <w:sz w:val="24"/>
+          <w:szCs w:val="22"/>
+          <w:lang w:val="en-US" w:eastAsia="en-US" w:bidi="ar-SA"/>
+        </w:rPr>
+        <w:t>ill be</w:t>
+      </w:r>
+      <w:r>
+        <w:rPr>
+          <w:rFonts w:cs="Times New Roman"/>
+        </w:rPr>
+        <w:t xml:space="preserve"> involved to make this phase effectively handled on. Moreover, </w:t>
+      </w:r>
+      <w:r>
+        <w:rPr>
+          <w:rFonts w:eastAsia="Calibri" w:cs="Times New Roman"/>
+          <w:color w:val="auto"/>
+          <w:kern w:val="0"/>
+          <w:sz w:val="24"/>
+          <w:szCs w:val="22"/>
+          <w:lang w:val="en-US" w:eastAsia="en-US" w:bidi="ar-SA"/>
+        </w:rPr>
+        <w:t>the</w:t>
+      </w:r>
+      <w:r>
+        <w:rPr>
+          <w:rFonts w:cs="Times New Roman"/>
+        </w:rPr>
+        <w:t xml:space="preserve"> functional requirements, non-functional requirements and hardware requirements of the system will also be described here on the methodology.</w:t>
+      </w:r>
+    </w:p>
+    <w:p>
+      <w:pPr>
+        <w:pStyle w:val="Heading2"/>
+        <w:rPr/>
+      </w:pPr>
+      <w:bookmarkStart w:id="54" w:name="__RefHeading___Toc5528_3593265922"/>
+      <w:bookmarkEnd w:id="54"/>
+      <w:r>
+        <w:rPr/>
+        <w:t>3.</w:t>
+      </w:r>
+      <w:r>
+        <w:rPr/>
+        <w:t>1</w:t>
+      </w:r>
+      <w:r>
+        <w:rPr/>
+        <w:t xml:space="preserve"> Research Design</w:t>
+      </w:r>
+    </w:p>
+    <w:p>
+      <w:pPr>
+        <w:pStyle w:val="Normal"/>
+        <w:spacing w:lineRule="auto" w:line="360" w:before="0" w:after="0"/>
+        <w:jc w:val="both"/>
+        <w:rPr/>
+      </w:pPr>
+      <w:r>
+        <w:rPr>
+          <w:rFonts w:eastAsia="Calibri" w:cs="Times New Roman"/>
+          <w:color w:val="auto"/>
+          <w:kern w:val="0"/>
+          <w:sz w:val="24"/>
+          <w:szCs w:val="22"/>
+          <w:lang w:val="en-US" w:eastAsia="en-US" w:bidi="ar-SA"/>
+        </w:rPr>
+        <w:t>R</w:t>
+      </w:r>
+      <w:r>
+        <w:rPr>
+          <w:rFonts w:cs="Times New Roman"/>
+        </w:rPr>
+        <w:t xml:space="preserve">esearch design refers to the overall approach you select to combine the many study components in a cohesive and logical way, assuring you will successfully solve the research topic. The research design </w:t>
+      </w:r>
+      <w:r>
+        <w:rPr>
+          <w:rFonts w:eastAsia="Calibri" w:cs="Times New Roman"/>
+          <w:color w:val="auto"/>
+          <w:kern w:val="0"/>
+          <w:sz w:val="24"/>
+          <w:szCs w:val="22"/>
+          <w:lang w:val="en-US" w:eastAsia="en-US" w:bidi="ar-SA"/>
+        </w:rPr>
+        <w:t>serves as a</w:t>
+      </w:r>
+      <w:r>
+        <w:rPr>
+          <w:rFonts w:cs="Times New Roman"/>
+        </w:rPr>
+        <w:t xml:space="preserve"> blueprint for collecting, measuring, and analyzing of data for this </w:t>
+      </w:r>
+      <w:r>
+        <w:rPr>
+          <w:rFonts w:cs="Times New Roman"/>
+        </w:rPr>
+        <w:t xml:space="preserve">automated </w:t>
+      </w:r>
+      <w:r>
+        <w:rPr>
+          <w:rFonts w:cs="Times New Roman"/>
+        </w:rPr>
+        <w:t xml:space="preserve">timetabling system in order to make sure that the research problem for this project </w:t>
+      </w:r>
+      <w:r>
+        <w:rPr>
+          <w:rFonts w:eastAsia="Calibri" w:cs="Times New Roman"/>
+          <w:color w:val="auto"/>
+          <w:kern w:val="0"/>
+          <w:sz w:val="24"/>
+          <w:szCs w:val="22"/>
+          <w:lang w:val="en-US" w:eastAsia="en-US" w:bidi="ar-SA"/>
+        </w:rPr>
+        <w:t>is</w:t>
+      </w:r>
+      <w:r>
+        <w:rPr>
+          <w:rFonts w:cs="Times New Roman"/>
+        </w:rPr>
+        <w:t xml:space="preserve"> effectively addressed. For the implementation of this timetabling system, </w:t>
+      </w:r>
+      <w:r>
+        <w:rPr>
+          <w:rFonts w:eastAsia="Calibri" w:cs="Times New Roman"/>
+          <w:color w:val="auto"/>
+          <w:kern w:val="0"/>
+          <w:sz w:val="24"/>
+          <w:szCs w:val="22"/>
+          <w:lang w:val="en-US" w:eastAsia="en-US" w:bidi="ar-SA"/>
+        </w:rPr>
+        <w:t>the research design chosen is</w:t>
+      </w:r>
+      <w:r>
+        <w:rPr>
+          <w:rFonts w:cs="Times New Roman"/>
+        </w:rPr>
+        <w:t xml:space="preserve"> </w:t>
+      </w:r>
+      <w:r>
+        <w:rPr>
+          <w:rFonts w:cs="Times New Roman"/>
+        </w:rPr>
+        <w:t>Q</w:t>
+      </w:r>
+      <w:r>
+        <w:rPr>
+          <w:rFonts w:eastAsia="Calibri" w:cs="Times New Roman"/>
+          <w:color w:val="auto"/>
+          <w:kern w:val="0"/>
+          <w:sz w:val="24"/>
+          <w:szCs w:val="22"/>
+          <w:lang w:val="en-US" w:eastAsia="en-US" w:bidi="ar-SA"/>
+        </w:rPr>
+        <w:t xml:space="preserve">ualitative Research Design. This type of a research design is a process related to inquiry. This research design will be used to collect information  information from the university students depending on the specific objectives of this timetabling system which includes; what modules are required for this system, what design should be used and the evaluation technique to be used for this system. This type of research design  helps the researcher to create a thorough understanding of problem in their natural language, since it is a non-statistical method. Furthermore, it depends a lot on the researchers’ experience and the questions used to examine the sample. </w:t>
+      </w:r>
+      <w:r>
+        <w:rPr>
+          <w:rFonts w:eastAsia="Calibri" w:cs="Times New Roman"/>
+          <w:color w:val="auto"/>
+          <w:kern w:val="0"/>
+          <w:sz w:val="24"/>
+          <w:szCs w:val="22"/>
+          <w:lang w:val="en-US" w:eastAsia="en-US" w:bidi="ar-SA"/>
+        </w:rPr>
+        <w:t>The tool of data collection that will be used in this research design is questionnaires.</w:t>
+      </w:r>
+    </w:p>
+    <w:p>
+      <w:pPr>
+        <w:pStyle w:val="Heading2"/>
+        <w:keepNext w:val="true"/>
+        <w:keepLines/>
+        <w:widowControl/>
+        <w:suppressAutoHyphens w:val="true"/>
+        <w:bidi w:val="0"/>
+        <w:spacing w:lineRule="auto" w:line="360" w:before="0" w:after="0"/>
+        <w:jc w:val="left"/>
+        <w:rPr>
+          <w:rFonts w:ascii="Times New Roman" w:hAnsi="Times New Roman" w:eastAsia="Calibri" w:cs="Times New Roman"/>
+          <w:b/>
+          <w:b/>
+          <w:bCs/>
+          <w:color w:val="auto"/>
+          <w:kern w:val="0"/>
+          <w:lang w:val="en-US" w:eastAsia="en-US" w:bidi="ar-SA"/>
+        </w:rPr>
+      </w:pPr>
+      <w:bookmarkStart w:id="55" w:name="__RefHeading___Toc5530_3593265922"/>
+      <w:bookmarkEnd w:id="55"/>
+      <w:r>
+        <w:rPr>
+          <w:rFonts w:eastAsia="Calibri" w:cs="Times New Roman" w:ascii="Times New Roman" w:hAnsi="Times New Roman"/>
+          <w:b/>
+          <w:bCs/>
+          <w:color w:val="auto"/>
+          <w:kern w:val="0"/>
+          <w:lang w:val="en-US" w:eastAsia="en-US" w:bidi="ar-SA"/>
+        </w:rPr>
+        <w:t>3.2 Target Population</w:t>
+      </w:r>
+    </w:p>
+    <w:p>
+      <w:pPr>
+        <w:pStyle w:val="Normal"/>
+        <w:spacing w:lineRule="auto" w:line="360"/>
+        <w:rPr/>
+      </w:pPr>
+      <w:bookmarkStart w:id="56" w:name="__RefHeading___Toc5532_3593265922"/>
+      <w:bookmarkEnd w:id="56"/>
+      <w:r>
+        <w:rPr/>
+        <w:t>T</w:t>
+      </w:r>
+      <w:r>
+        <w:rPr/>
+        <w:t>h</w:t>
+      </w:r>
+      <w:r>
+        <w:rPr/>
+        <w:t>is</w:t>
+      </w:r>
+      <w:r>
+        <w:rPr/>
+        <w:t xml:space="preserve"> research for collecting information to implement this timetabling system for Maseno University target</w:t>
+      </w:r>
+      <w:r>
+        <w:rPr/>
+        <w:t>s</w:t>
+      </w:r>
+      <w:r>
+        <w:rPr/>
+        <w:t xml:space="preserve"> its population which include</w:t>
+      </w:r>
+      <w:r>
+        <w:rPr/>
+        <w:t>s</w:t>
+      </w:r>
+      <w:r>
+        <w:rPr/>
+        <w:t xml:space="preserve"> Lecturers, Students, and Management staff. Out of this population, is where sampling </w:t>
+      </w:r>
+      <w:r>
+        <w:rPr>
+          <w:sz w:val="24"/>
+          <w:szCs w:val="22"/>
+        </w:rPr>
+        <w:t>will be</w:t>
+      </w:r>
+      <w:r>
+        <w:rPr/>
+        <w:t xml:space="preserve"> carried out in order to come up with a sample size of the participants to represent the entire university population. Therefore, from the sample size, we </w:t>
+      </w:r>
+      <w:r>
+        <w:rPr>
+          <w:sz w:val="24"/>
+          <w:szCs w:val="22"/>
+        </w:rPr>
+        <w:t>will</w:t>
+      </w:r>
+      <w:r>
+        <w:rPr/>
+        <w:t xml:space="preserve"> able to inquire and get all the information required for the implementation of this timetabling system.</w:t>
+      </w:r>
+    </w:p>
+    <w:p>
+      <w:pPr>
+        <w:pStyle w:val="Heading2"/>
+        <w:rPr/>
+      </w:pPr>
+      <w:bookmarkStart w:id="57" w:name="__RefHeading___Toc5534_3593265922"/>
+      <w:bookmarkEnd w:id="57"/>
+      <w:r>
+        <w:rPr/>
+        <w:t>3.3 S</w:t>
+      </w:r>
+      <w:r>
+        <w:rPr>
+          <w:sz w:val="28"/>
+          <w:szCs w:val="28"/>
+        </w:rPr>
+        <w:t>amp</w:t>
+      </w:r>
+      <w:r>
+        <w:rPr>
+          <w:sz w:val="28"/>
+          <w:szCs w:val="28"/>
+        </w:rPr>
+        <w:t>ling</w:t>
+      </w:r>
+    </w:p>
+    <w:p>
+      <w:pPr>
+        <w:pStyle w:val="Normal"/>
+        <w:spacing w:lineRule="auto" w:line="360"/>
+        <w:jc w:val="both"/>
+        <w:rPr>
+          <w:sz w:val="24"/>
+          <w:szCs w:val="24"/>
+        </w:rPr>
+      </w:pPr>
+      <w:r>
+        <w:rPr>
+          <w:rFonts w:cs="Times New Roman"/>
+          <w:sz w:val="24"/>
+          <w:szCs w:val="24"/>
+        </w:rPr>
+        <w:t xml:space="preserve">A certain size of the Maseno University population </w:t>
+      </w:r>
+      <w:r>
+        <w:rPr>
+          <w:rFonts w:eastAsia="Calibri" w:cs="Times New Roman"/>
+          <w:color w:val="auto"/>
+          <w:kern w:val="0"/>
+          <w:sz w:val="24"/>
+          <w:szCs w:val="24"/>
+          <w:lang w:val="en-US" w:eastAsia="en-US" w:bidi="ar-SA"/>
+        </w:rPr>
+        <w:t xml:space="preserve">will be </w:t>
+      </w:r>
+      <w:r>
+        <w:rPr>
+          <w:rFonts w:cs="Times New Roman"/>
+          <w:sz w:val="24"/>
+          <w:szCs w:val="24"/>
+        </w:rPr>
+        <w:t xml:space="preserve">chosen depending on the interest in the research study. Sampling from the entire Maseno University population </w:t>
+      </w:r>
+      <w:r>
+        <w:rPr>
+          <w:rFonts w:eastAsia="Calibri" w:cs="Times New Roman"/>
+          <w:color w:val="auto"/>
+          <w:kern w:val="0"/>
+          <w:sz w:val="24"/>
+          <w:szCs w:val="24"/>
+          <w:lang w:val="en-US" w:eastAsia="en-US" w:bidi="ar-SA"/>
+        </w:rPr>
+        <w:t>is</w:t>
+      </w:r>
+      <w:r>
+        <w:rPr>
+          <w:rFonts w:cs="Times New Roman"/>
+          <w:sz w:val="24"/>
+          <w:szCs w:val="24"/>
+        </w:rPr>
+        <w:t xml:space="preserve"> often more practical and would also allow data to be collected faster and at a lower cost than attempting to reach every number of the population. However, because the sample is used to make inferences about the population, understanding the means by which the data arrives in the database </w:t>
+      </w:r>
+      <w:r>
+        <w:rPr>
+          <w:rFonts w:eastAsia="Calibri" w:cs="Times New Roman"/>
+          <w:color w:val="auto"/>
+          <w:kern w:val="0"/>
+          <w:sz w:val="24"/>
+          <w:szCs w:val="24"/>
+          <w:lang w:val="en-US" w:eastAsia="en-US" w:bidi="ar-SA"/>
+        </w:rPr>
+        <w:t>is</w:t>
+      </w:r>
+      <w:r>
+        <w:rPr>
+          <w:rFonts w:cs="Times New Roman"/>
+          <w:sz w:val="24"/>
+          <w:szCs w:val="24"/>
+        </w:rPr>
+        <w:t xml:space="preserve"> an important aspect of analyzing and drawing conclusions from that data.</w:t>
+      </w:r>
+    </w:p>
+    <w:p>
+      <w:pPr>
+        <w:pStyle w:val="Heading2"/>
+        <w:rPr/>
+      </w:pPr>
+      <w:bookmarkStart w:id="58" w:name="__RefHeading___Toc5536_3593265922"/>
+      <w:bookmarkEnd w:id="58"/>
+      <w:r>
+        <w:rPr>
+          <w:rFonts w:cs="Times New Roman" w:ascii="Times New Roman" w:hAnsi="Times New Roman"/>
+        </w:rPr>
+        <w:t>3.</w:t>
+      </w:r>
+      <w:r>
+        <w:rPr>
+          <w:rFonts w:cs="Times New Roman" w:ascii="Times New Roman" w:hAnsi="Times New Roman"/>
+        </w:rPr>
+        <w:t>4 Sample Size</w:t>
+      </w:r>
+    </w:p>
+    <w:p>
+      <w:pPr>
+        <w:pStyle w:val="Normal"/>
+        <w:spacing w:lineRule="auto" w:line="360"/>
+        <w:jc w:val="both"/>
+        <w:rPr>
+          <w:rFonts w:ascii="Times New Roman" w:hAnsi="Times New Roman" w:cs="Times New Roman"/>
+        </w:rPr>
+      </w:pPr>
+      <w:r>
+        <w:rPr>
+          <w:rFonts w:cs="Times New Roman"/>
+        </w:rPr>
+        <w:t xml:space="preserve">The sample size to represent the whole population of Maseno University will be based on the total number of Departments, which includes lecturers, students, and Management staff. The sample size </w:t>
+      </w:r>
+      <w:r>
+        <w:rPr>
+          <w:rFonts w:eastAsia="Calibri" w:cs="Times New Roman"/>
+          <w:color w:val="auto"/>
+          <w:kern w:val="0"/>
+          <w:sz w:val="24"/>
+          <w:szCs w:val="22"/>
+          <w:lang w:val="en-US" w:eastAsia="en-US" w:bidi="ar-SA"/>
+        </w:rPr>
+        <w:t>will be</w:t>
+      </w:r>
+      <w:r>
+        <w:rPr>
+          <w:rFonts w:cs="Times New Roman"/>
+        </w:rPr>
+        <w:t xml:space="preserve"> selected as follows:20 lectures, </w:t>
+      </w:r>
+      <w:r>
+        <w:rPr>
+          <w:rFonts w:eastAsia="Calibri" w:cs="Times New Roman"/>
+          <w:color w:val="auto"/>
+          <w:kern w:val="0"/>
+          <w:sz w:val="24"/>
+          <w:szCs w:val="22"/>
+          <w:lang w:val="en-US" w:eastAsia="en-US" w:bidi="ar-SA"/>
+        </w:rPr>
+        <w:t>500 students</w:t>
+      </w:r>
+      <w:r>
+        <w:rPr>
+          <w:rFonts w:cs="Times New Roman"/>
+        </w:rPr>
+        <w:t xml:space="preserve">, and 15 management staff from all the university departments. The final computed sample size was </w:t>
+      </w:r>
+      <w:r>
+        <w:rPr>
+          <w:rFonts w:eastAsia="Calibri" w:cs="Times New Roman"/>
+          <w:color w:val="auto"/>
+          <w:kern w:val="0"/>
+          <w:sz w:val="24"/>
+          <w:szCs w:val="22"/>
+          <w:lang w:val="en-US" w:eastAsia="en-US" w:bidi="ar-SA"/>
+        </w:rPr>
+        <w:t>53</w:t>
+      </w:r>
+      <w:r>
+        <w:rPr>
+          <w:rFonts w:cs="Times New Roman"/>
+        </w:rPr>
+        <w:t>5 representing the entire Maseno University population.</w:t>
+      </w:r>
+    </w:p>
+    <w:p>
+      <w:pPr>
+        <w:pStyle w:val="Heading2"/>
+        <w:rPr>
+          <w:rFonts w:ascii="Times New Roman" w:hAnsi="Times New Roman" w:cs="Times New Roman"/>
+        </w:rPr>
+      </w:pPr>
+      <w:bookmarkStart w:id="59" w:name="__RefHeading___Toc5538_3593265922"/>
+      <w:bookmarkEnd w:id="59"/>
+      <w:r>
+        <w:rPr/>
+        <w:t xml:space="preserve">3.5 </w:t>
+      </w:r>
+      <w:r>
+        <w:rPr>
+          <w:rFonts w:eastAsia="Calibri" w:cs="Times New Roman"/>
+          <w:b/>
+          <w:bCs/>
+          <w:color w:val="auto"/>
+          <w:kern w:val="0"/>
+          <w:sz w:val="28"/>
+          <w:szCs w:val="28"/>
+          <w:lang w:val="en-US" w:eastAsia="zh-CN" w:bidi="hi-IN"/>
+        </w:rPr>
+        <w:t>Data Collection</w:t>
+      </w:r>
+    </w:p>
+    <w:p>
+      <w:pPr>
+        <w:pStyle w:val="Normal"/>
+        <w:spacing w:lineRule="auto" w:line="360" w:before="0" w:after="0"/>
+        <w:jc w:val="both"/>
+        <w:rPr>
+          <w:b w:val="false"/>
+          <w:b w:val="false"/>
+          <w:bCs w:val="false"/>
+          <w:sz w:val="24"/>
+          <w:szCs w:val="24"/>
+        </w:rPr>
+      </w:pPr>
+      <w:r>
+        <w:rPr>
+          <w:rFonts w:eastAsia="Calibri" w:cs="Times New Roman"/>
+          <w:b w:val="false"/>
+          <w:bCs w:val="false"/>
+          <w:color w:val="auto"/>
+          <w:kern w:val="0"/>
+          <w:sz w:val="24"/>
+          <w:szCs w:val="24"/>
+          <w:lang w:val="en-US" w:eastAsia="zh-CN" w:bidi="hi-IN"/>
+        </w:rPr>
+        <w:t>This is the process of gathering and measuring information collected from Maseno University, by evaluating the outcomes which would in turn enable answering of the research questions for this project. Furthermore, the tools that will be used in collecting the information for the development of this system is a great concern, specifically the budget of data collection and how accurate the data collected will be.</w:t>
+      </w:r>
+    </w:p>
+    <w:p>
+      <w:pPr>
+        <w:pStyle w:val="Heading2"/>
+        <w:rPr/>
+      </w:pPr>
+      <w:bookmarkStart w:id="60" w:name="__RefHeading___Toc5540_3593265922"/>
+      <w:bookmarkEnd w:id="60"/>
+      <w:r>
+        <w:rPr>
+          <w:rFonts w:eastAsia="Calibri" w:cs="Times New Roman" w:ascii="Times New Roman" w:hAnsi="Times New Roman"/>
+          <w:color w:val="auto"/>
+          <w:kern w:val="0"/>
+          <w:lang w:val="en-US" w:eastAsia="zh-CN" w:bidi="hi-IN"/>
+        </w:rPr>
+        <w:t>3.</w:t>
+      </w:r>
+      <w:r>
+        <w:rPr>
+          <w:rFonts w:eastAsia="Calibri" w:cs="Times New Roman" w:ascii="Times New Roman" w:hAnsi="Times New Roman"/>
+          <w:color w:val="auto"/>
+          <w:kern w:val="0"/>
+          <w:lang w:val="en-US" w:eastAsia="zh-CN" w:bidi="hi-IN"/>
+        </w:rPr>
+        <w:t>6 Data Collection Tools</w:t>
+      </w:r>
+    </w:p>
+    <w:p>
+      <w:pPr>
+        <w:pStyle w:val="Normal"/>
+        <w:spacing w:lineRule="auto" w:line="360"/>
+        <w:jc w:val="both"/>
+        <w:rPr>
+          <w:rFonts w:ascii="Times New Roman" w:hAnsi="Times New Roman" w:cs="Times New Roman"/>
+        </w:rPr>
+      </w:pPr>
+      <w:r>
+        <w:rPr>
+          <w:rFonts w:cs="Times New Roman"/>
+          <w:b w:val="false"/>
+          <w:bCs w:val="false"/>
+        </w:rPr>
+        <w:t>Th</w:t>
+      </w:r>
+      <w:r>
+        <w:rPr>
+          <w:rFonts w:eastAsia="Calibri" w:cs="Times New Roman"/>
+          <w:b w:val="false"/>
+          <w:bCs w:val="false"/>
+          <w:color w:val="auto"/>
+          <w:kern w:val="0"/>
+          <w:sz w:val="24"/>
+          <w:szCs w:val="22"/>
+          <w:lang w:val="en-US" w:eastAsia="en-US" w:bidi="ar-SA"/>
+        </w:rPr>
+        <w:t>ese are</w:t>
+      </w:r>
+      <w:r>
+        <w:rPr>
+          <w:rFonts w:cs="Times New Roman"/>
+          <w:b w:val="false"/>
+          <w:bCs w:val="false"/>
+        </w:rPr>
+        <w:t xml:space="preserve"> the devices/ instruments that will be used in the collection of data for implementation of this timetabling system. The decision on which tool to be used in data collection is an essential thing because research </w:t>
+      </w:r>
+      <w:r>
+        <w:rPr>
+          <w:rFonts w:eastAsia="Calibri" w:cs="Times New Roman"/>
+          <w:b w:val="false"/>
+          <w:bCs w:val="false"/>
+          <w:color w:val="auto"/>
+          <w:kern w:val="0"/>
+          <w:sz w:val="24"/>
+          <w:szCs w:val="22"/>
+          <w:lang w:val="en-US" w:eastAsia="en-US" w:bidi="ar-SA"/>
+        </w:rPr>
+        <w:t>will be</w:t>
+      </w:r>
+      <w:r>
+        <w:rPr>
+          <w:rFonts w:cs="Times New Roman"/>
+          <w:b w:val="false"/>
+          <w:bCs w:val="false"/>
+        </w:rPr>
+        <w:t xml:space="preserve"> carried out in different ways and for different purposes. The main objective of doing data collection in Maseno University </w:t>
+      </w:r>
+      <w:r>
+        <w:rPr>
+          <w:rFonts w:eastAsia="Calibri" w:cs="Times New Roman"/>
+          <w:b w:val="false"/>
+          <w:bCs w:val="false"/>
+          <w:color w:val="auto"/>
+          <w:kern w:val="0"/>
+          <w:sz w:val="24"/>
+          <w:szCs w:val="22"/>
+          <w:lang w:val="en-US" w:eastAsia="en-US" w:bidi="ar-SA"/>
+        </w:rPr>
+        <w:t>is</w:t>
+      </w:r>
+      <w:r>
+        <w:rPr>
+          <w:rFonts w:cs="Times New Roman"/>
+          <w:b w:val="false"/>
+          <w:bCs w:val="false"/>
+        </w:rPr>
+        <w:t xml:space="preserve"> to capture quality evidence that </w:t>
+      </w:r>
+      <w:r>
+        <w:rPr>
+          <w:rFonts w:eastAsia="Calibri" w:cs="Times New Roman"/>
+          <w:b w:val="false"/>
+          <w:bCs w:val="false"/>
+          <w:color w:val="auto"/>
+          <w:kern w:val="0"/>
+          <w:sz w:val="24"/>
+          <w:szCs w:val="22"/>
+          <w:lang w:val="en-US" w:eastAsia="en-US" w:bidi="ar-SA"/>
+        </w:rPr>
+        <w:t>will allow</w:t>
+      </w:r>
+      <w:r>
+        <w:rPr>
+          <w:rFonts w:cs="Times New Roman"/>
+          <w:b w:val="false"/>
+          <w:bCs w:val="false"/>
+        </w:rPr>
+        <w:t xml:space="preserve"> analysis to the formulation of convincing and credible answers to the posed questions. Below is the type of data collection method going that </w:t>
+      </w:r>
+      <w:r>
+        <w:rPr>
+          <w:rFonts w:eastAsia="Calibri" w:cs="Times New Roman"/>
+          <w:b w:val="false"/>
+          <w:bCs w:val="false"/>
+          <w:color w:val="auto"/>
+          <w:kern w:val="0"/>
+          <w:sz w:val="24"/>
+          <w:szCs w:val="22"/>
+          <w:lang w:val="en-US" w:eastAsia="en-US" w:bidi="ar-SA"/>
+        </w:rPr>
+        <w:t>will be</w:t>
+      </w:r>
+      <w:r>
+        <w:rPr>
+          <w:rFonts w:cs="Times New Roman"/>
+          <w:b w:val="false"/>
+          <w:bCs w:val="false"/>
+        </w:rPr>
+        <w:t xml:space="preserve"> used to collect information for the development of the timetabling system;</w:t>
+      </w:r>
+    </w:p>
+    <w:p>
+      <w:pPr>
+        <w:pStyle w:val="Normal"/>
+        <w:numPr>
+          <w:ilvl w:val="0"/>
+          <w:numId w:val="6"/>
+        </w:numPr>
+        <w:spacing w:lineRule="auto" w:line="360"/>
+        <w:jc w:val="both"/>
+        <w:rPr>
+          <w:b w:val="false"/>
+          <w:b w:val="false"/>
+          <w:bCs w:val="false"/>
+        </w:rPr>
+      </w:pPr>
+      <w:r>
+        <w:rPr>
+          <w:b w:val="false"/>
+          <w:bCs w:val="false"/>
+        </w:rPr>
+        <w:t>Questionnaires</w:t>
+      </w:r>
+    </w:p>
+    <w:p>
+      <w:pPr>
+        <w:pStyle w:val="ListParagraph"/>
+        <w:widowControl/>
+        <w:suppressAutoHyphens w:val="true"/>
+        <w:bidi w:val="0"/>
+        <w:spacing w:lineRule="auto" w:line="360" w:before="0" w:after="160"/>
+        <w:ind w:left="0" w:right="0" w:hanging="0"/>
+        <w:contextualSpacing/>
+        <w:jc w:val="both"/>
+        <w:rPr>
+          <w:rFonts w:ascii="Times New Roman" w:hAnsi="Times New Roman" w:cs="Times New Roman"/>
+        </w:rPr>
+      </w:pPr>
+      <w:r>
+        <w:rPr>
+          <w:rFonts w:cs="Times New Roman"/>
+          <w:b w:val="false"/>
+          <w:bCs w:val="false"/>
+        </w:rPr>
+        <w:t>Questionnaires w</w:t>
+      </w:r>
+      <w:r>
+        <w:rPr>
+          <w:rFonts w:eastAsia="Calibri" w:cs="Times New Roman"/>
+          <w:b w:val="false"/>
+          <w:bCs w:val="false"/>
+          <w:color w:val="auto"/>
+          <w:kern w:val="0"/>
+          <w:sz w:val="24"/>
+          <w:szCs w:val="22"/>
+          <w:lang w:val="en-US" w:eastAsia="zh-CN" w:bidi="hi-IN"/>
+        </w:rPr>
+        <w:t>ill</w:t>
+      </w:r>
+      <w:r>
+        <w:rPr>
+          <w:rFonts w:cs="Times New Roman"/>
+          <w:b w:val="false"/>
+          <w:bCs w:val="false"/>
+        </w:rPr>
+        <w:t xml:space="preserve"> be administered to the sampled size of the participants of the Maseno University. The kind of questions used to gather information from the university participants shall be open-ended questions. The reason for using this type of data collection method is that, it w</w:t>
+      </w:r>
+      <w:r>
+        <w:rPr>
+          <w:rFonts w:eastAsia="Calibri" w:cs="Times New Roman"/>
+          <w:b w:val="false"/>
+          <w:bCs w:val="false"/>
+          <w:color w:val="auto"/>
+          <w:kern w:val="0"/>
+          <w:sz w:val="24"/>
+          <w:szCs w:val="22"/>
+          <w:lang w:val="en-US" w:eastAsia="zh-CN" w:bidi="hi-IN"/>
+        </w:rPr>
+        <w:t>ill</w:t>
+      </w:r>
+      <w:r>
+        <w:rPr>
+          <w:rFonts w:cs="Times New Roman"/>
+          <w:b w:val="false"/>
+          <w:bCs w:val="false"/>
+        </w:rPr>
+        <w:t xml:space="preserve"> be administered in large numbers and is cost-effective.</w:t>
+      </w:r>
+    </w:p>
+    <w:p>
+      <w:pPr>
+        <w:pStyle w:val="Heading2"/>
+        <w:rPr>
+          <w:rFonts w:ascii="Times New Roman" w:hAnsi="Times New Roman" w:cs="Times New Roman"/>
+        </w:rPr>
+      </w:pPr>
+      <w:bookmarkStart w:id="61" w:name="__RefHeading___Toc5542_3593265922"/>
+      <w:bookmarkEnd w:id="61"/>
+      <w:r>
+        <w:rPr>
+          <w:rFonts w:cs="Times New Roman" w:ascii="Times New Roman" w:hAnsi="Times New Roman"/>
+        </w:rPr>
+        <w:t xml:space="preserve">3.7 </w:t>
+      </w:r>
+      <w:r>
+        <w:rPr>
+          <w:rFonts w:cs="Times New Roman" w:ascii="Times New Roman" w:hAnsi="Times New Roman"/>
+          <w:color w:val="auto"/>
+          <w:sz w:val="28"/>
+          <w:szCs w:val="28"/>
+        </w:rPr>
+        <w:t>Choice</w:t>
+      </w:r>
+      <w:r>
+        <w:rPr>
+          <w:rFonts w:cs="Times New Roman" w:ascii="Times New Roman" w:hAnsi="Times New Roman"/>
+          <w:color w:val="auto"/>
+          <w:sz w:val="22"/>
+          <w:szCs w:val="22"/>
+        </w:rPr>
+        <w:t xml:space="preserve"> </w:t>
+      </w:r>
+      <w:r>
+        <w:rPr>
+          <w:rFonts w:cs="Times New Roman" w:ascii="Times New Roman" w:hAnsi="Times New Roman"/>
+          <w:color w:val="auto"/>
+          <w:sz w:val="28"/>
+          <w:szCs w:val="28"/>
+        </w:rPr>
+        <w:t>of Proposed System</w:t>
+      </w:r>
+      <w:r>
+        <w:rPr>
+          <w:rFonts w:cs="Times New Roman" w:ascii="Times New Roman" w:hAnsi="Times New Roman"/>
+          <w:color w:val="auto"/>
+          <w:sz w:val="22"/>
+          <w:szCs w:val="22"/>
+        </w:rPr>
+        <w:t xml:space="preserve"> </w:t>
+      </w:r>
+      <w:r>
+        <w:rPr>
+          <w:rFonts w:cs="Times New Roman" w:ascii="Times New Roman" w:hAnsi="Times New Roman"/>
+          <w:color w:val="auto"/>
+          <w:sz w:val="28"/>
+          <w:szCs w:val="28"/>
+        </w:rPr>
+        <w:t>Development</w:t>
+      </w:r>
+      <w:r>
+        <w:rPr>
+          <w:rFonts w:cs="Times New Roman" w:ascii="Times New Roman" w:hAnsi="Times New Roman"/>
+          <w:color w:val="auto"/>
+          <w:sz w:val="22"/>
+          <w:szCs w:val="22"/>
+        </w:rPr>
+        <w:t xml:space="preserve"> </w:t>
+      </w:r>
+      <w:r>
+        <w:rPr>
+          <w:rFonts w:cs="Times New Roman" w:ascii="Times New Roman" w:hAnsi="Times New Roman"/>
+          <w:color w:val="auto"/>
+          <w:sz w:val="28"/>
+          <w:szCs w:val="28"/>
+        </w:rPr>
+        <w:t>Methodology</w:t>
+      </w:r>
+    </w:p>
+    <w:p>
+      <w:pPr>
+        <w:pStyle w:val="Normal"/>
+        <w:spacing w:lineRule="auto" w:line="360" w:before="0" w:after="0"/>
+        <w:jc w:val="both"/>
+        <w:rPr>
+          <w:rFonts w:ascii="Times New Roman" w:hAnsi="Times New Roman" w:cs="Times New Roman"/>
+        </w:rPr>
+      </w:pPr>
+      <w:r>
+        <w:rPr>
+          <w:rFonts w:cs="Times New Roman"/>
+          <w:color w:val="auto"/>
+          <w:sz w:val="24"/>
+          <w:szCs w:val="24"/>
+        </w:rPr>
+        <w:t xml:space="preserve">The methodology </w:t>
+      </w:r>
+      <w:r>
+        <w:rPr>
+          <w:rFonts w:eastAsia="Calibri" w:cs="Times New Roman"/>
+          <w:color w:val="auto"/>
+          <w:kern w:val="0"/>
+          <w:sz w:val="24"/>
+          <w:szCs w:val="24"/>
+          <w:lang w:val="en-US" w:eastAsia="en-US" w:bidi="ar-SA"/>
+        </w:rPr>
+        <w:t>that will be used</w:t>
+      </w:r>
+      <w:r>
+        <w:rPr>
+          <w:rFonts w:cs="Times New Roman"/>
+          <w:color w:val="auto"/>
+          <w:sz w:val="24"/>
+          <w:szCs w:val="24"/>
+        </w:rPr>
+        <w:t xml:space="preserve"> in the development of this timetabling system </w:t>
+      </w:r>
+      <w:r>
+        <w:rPr>
+          <w:rFonts w:eastAsia="Calibri" w:cs="Times New Roman"/>
+          <w:color w:val="auto"/>
+          <w:kern w:val="0"/>
+          <w:sz w:val="24"/>
+          <w:szCs w:val="24"/>
+          <w:lang w:val="en-US" w:eastAsia="en-US" w:bidi="ar-SA"/>
+        </w:rPr>
+        <w:t>is</w:t>
+      </w:r>
+      <w:r>
+        <w:rPr>
+          <w:rFonts w:cs="Times New Roman"/>
+          <w:color w:val="auto"/>
+          <w:sz w:val="24"/>
+          <w:szCs w:val="24"/>
+        </w:rPr>
+        <w:t xml:space="preserve"> Agile</w:t>
+      </w:r>
+      <w:r>
+        <w:rPr>
+          <w:rFonts w:cs="Times New Roman"/>
+          <w:color w:val="auto"/>
+          <w:sz w:val="28"/>
+          <w:szCs w:val="28"/>
+        </w:rPr>
+        <w:t xml:space="preserve"> </w:t>
+      </w:r>
+      <w:r>
+        <w:rPr>
+          <w:rFonts w:cs="Times New Roman"/>
+          <w:color w:val="auto"/>
+          <w:sz w:val="24"/>
+          <w:szCs w:val="24"/>
+        </w:rPr>
+        <w:t xml:space="preserve">Software Development </w:t>
+      </w:r>
+      <w:r>
+        <w:rPr>
+          <w:rFonts w:cs="Times New Roman"/>
+          <w:color w:val="auto"/>
+          <w:sz w:val="24"/>
+          <w:szCs w:val="24"/>
+        </w:rPr>
+        <w:t>m</w:t>
+      </w:r>
+      <w:r>
+        <w:rPr>
+          <w:rFonts w:eastAsia="Calibri" w:cs="Times New Roman"/>
+          <w:color w:val="auto"/>
+          <w:kern w:val="0"/>
+          <w:sz w:val="24"/>
+          <w:szCs w:val="24"/>
+          <w:lang w:val="en-US" w:eastAsia="en-US" w:bidi="ar-SA"/>
+        </w:rPr>
+        <w:t>ethodology</w:t>
+      </w:r>
+      <w:r>
+        <w:rPr>
+          <w:rFonts w:cs="Times New Roman"/>
+          <w:color w:val="auto"/>
+          <w:sz w:val="24"/>
+          <w:szCs w:val="24"/>
+        </w:rPr>
+        <w:t xml:space="preserve">. The main reason for choosing Agile development methodology </w:t>
+      </w:r>
+      <w:r>
+        <w:rPr>
+          <w:rFonts w:eastAsia="Calibri" w:cs="Times New Roman"/>
+          <w:color w:val="auto"/>
+          <w:kern w:val="0"/>
+          <w:sz w:val="24"/>
+          <w:szCs w:val="24"/>
+          <w:lang w:val="en-US" w:eastAsia="en-US" w:bidi="ar-SA"/>
+        </w:rPr>
+        <w:t>i</w:t>
+      </w:r>
+      <w:r>
+        <w:rPr>
+          <w:rFonts w:cs="Times New Roman"/>
+          <w:color w:val="auto"/>
+          <w:sz w:val="24"/>
+          <w:szCs w:val="24"/>
+        </w:rPr>
+        <w:t>s to minimize risk (such as bugs, cost overruns, and changing requirements) when adding new functionalit</w:t>
+      </w:r>
+      <w:r>
+        <w:rPr>
+          <w:rFonts w:cs="Times New Roman"/>
+          <w:color w:val="auto"/>
+          <w:sz w:val="24"/>
+          <w:szCs w:val="24"/>
+        </w:rPr>
+        <w:t>ies</w:t>
+      </w:r>
+      <w:r>
+        <w:rPr>
+          <w:rFonts w:cs="Times New Roman"/>
+          <w:color w:val="auto"/>
+          <w:sz w:val="24"/>
+          <w:szCs w:val="24"/>
+        </w:rPr>
+        <w:t xml:space="preserve">. In all the agile methods, we </w:t>
+      </w:r>
+      <w:r>
+        <w:rPr>
+          <w:rFonts w:cs="Times New Roman"/>
+          <w:color w:val="auto"/>
+          <w:sz w:val="24"/>
+          <w:szCs w:val="24"/>
+        </w:rPr>
+        <w:t>could</w:t>
+      </w:r>
+      <w:r>
+        <w:rPr>
+          <w:rFonts w:cs="Times New Roman"/>
+          <w:color w:val="auto"/>
+          <w:sz w:val="24"/>
+          <w:szCs w:val="24"/>
+        </w:rPr>
+        <w:t xml:space="preserve"> develop the software in iterations that contain mini-increments of the new functionalit</w:t>
+      </w:r>
+      <w:r>
+        <w:rPr>
+          <w:rFonts w:cs="Times New Roman"/>
+          <w:color w:val="auto"/>
+          <w:sz w:val="24"/>
+          <w:szCs w:val="24"/>
+        </w:rPr>
+        <w:t>ies</w:t>
+      </w:r>
+      <w:r>
+        <w:rPr>
+          <w:rFonts w:cs="Times New Roman"/>
+          <w:color w:val="auto"/>
+          <w:sz w:val="24"/>
+          <w:szCs w:val="24"/>
+        </w:rPr>
+        <w:t xml:space="preserve">. The form of the agile development method going to be adopted would be scrum. The Agile methodology contains six phases </w:t>
+      </w:r>
+      <w:r>
+        <w:rPr>
+          <w:rFonts w:cs="Times New Roman"/>
+          <w:color w:val="auto"/>
+          <w:sz w:val="24"/>
+          <w:szCs w:val="24"/>
+        </w:rPr>
+        <w:t>namely</w:t>
+      </w:r>
+      <w:r>
+        <w:rPr>
+          <w:rFonts w:cs="Times New Roman"/>
+          <w:color w:val="auto"/>
+          <w:sz w:val="24"/>
+          <w:szCs w:val="24"/>
+        </w:rPr>
+        <w:t>: concept, inception, iteration, release, maintenance and retirement. This type of methodology will ensure the following in our system development;</w:t>
+      </w:r>
+    </w:p>
+    <w:p>
+      <w:pPr>
+        <w:pStyle w:val="Normal"/>
+        <w:numPr>
+          <w:ilvl w:val="0"/>
+          <w:numId w:val="7"/>
+        </w:numPr>
+        <w:spacing w:lineRule="auto" w:line="360" w:before="0" w:after="0"/>
+        <w:jc w:val="both"/>
+        <w:rPr>
+          <w:rFonts w:ascii="Times New Roman" w:hAnsi="Times New Roman" w:cs="Times New Roman"/>
+        </w:rPr>
+      </w:pPr>
+      <w:r>
+        <w:rPr>
+          <w:rFonts w:cs="Times New Roman"/>
+        </w:rPr>
+        <w:t>There would be rapid, continuous development and delivery of useful software.</w:t>
+      </w:r>
+    </w:p>
+    <w:p>
+      <w:pPr>
+        <w:pStyle w:val="Normal"/>
+        <w:numPr>
+          <w:ilvl w:val="0"/>
+          <w:numId w:val="7"/>
+        </w:numPr>
+        <w:spacing w:lineRule="auto" w:line="360" w:before="0" w:after="0"/>
+        <w:jc w:val="both"/>
+        <w:rPr>
+          <w:rFonts w:ascii="Times New Roman" w:hAnsi="Times New Roman" w:cs="Times New Roman"/>
+        </w:rPr>
+      </w:pPr>
+      <w:r>
+        <w:rPr>
+          <w:rFonts w:cs="Times New Roman"/>
+        </w:rPr>
+        <w:t xml:space="preserve">It </w:t>
+      </w:r>
+      <w:r>
+        <w:rPr>
+          <w:rFonts w:cs="Times New Roman"/>
+        </w:rPr>
+        <w:t>will ensure</w:t>
+      </w:r>
+      <w:r>
+        <w:rPr>
+          <w:rFonts w:cs="Times New Roman"/>
+        </w:rPr>
+        <w:t xml:space="preserve"> that there </w:t>
+      </w:r>
+      <w:r>
+        <w:rPr>
+          <w:rFonts w:eastAsia="Calibri" w:cs="Times New Roman"/>
+          <w:color w:val="auto"/>
+          <w:kern w:val="0"/>
+          <w:sz w:val="24"/>
+          <w:szCs w:val="22"/>
+          <w:lang w:val="en-US" w:eastAsia="en-US" w:bidi="ar-SA"/>
+        </w:rPr>
+        <w:t>is a</w:t>
+      </w:r>
+      <w:r>
+        <w:rPr>
+          <w:rFonts w:cs="Times New Roman"/>
+        </w:rPr>
+        <w:t xml:space="preserve"> continuous attention to technical excellence and good design.</w:t>
+      </w:r>
+    </w:p>
+    <w:p>
+      <w:pPr>
+        <w:pStyle w:val="Normal"/>
+        <w:numPr>
+          <w:ilvl w:val="0"/>
+          <w:numId w:val="7"/>
+        </w:numPr>
+        <w:spacing w:lineRule="auto" w:line="360" w:before="0" w:after="0"/>
+        <w:jc w:val="both"/>
+        <w:rPr>
+          <w:rFonts w:ascii="Times New Roman" w:hAnsi="Times New Roman" w:cs="Times New Roman"/>
+        </w:rPr>
+      </w:pPr>
+      <w:r>
+        <w:rPr>
+          <w:rFonts w:cs="Times New Roman"/>
+        </w:rPr>
+        <w:t>Regular adaptation to changing circumstances.</w:t>
+      </w:r>
+    </w:p>
+    <w:p>
+      <w:pPr>
+        <w:pStyle w:val="Normal"/>
+        <w:numPr>
+          <w:ilvl w:val="0"/>
+          <w:numId w:val="7"/>
+        </w:numPr>
+        <w:spacing w:lineRule="auto" w:line="360" w:before="0" w:after="0"/>
+        <w:jc w:val="both"/>
+        <w:rPr>
+          <w:rFonts w:ascii="Times New Roman" w:hAnsi="Times New Roman" w:cs="Times New Roman"/>
+        </w:rPr>
+      </w:pPr>
+      <w:r>
+        <w:rPr>
+          <w:rFonts w:cs="Times New Roman"/>
+          <w:color w:val="auto"/>
+          <w:sz w:val="24"/>
+          <w:szCs w:val="24"/>
+        </w:rPr>
+        <w:t>Late changes in requirements would be welcomed.</w:t>
+      </w:r>
+    </w:p>
+    <w:p>
+      <w:pPr>
+        <w:pStyle w:val="Heading2"/>
+        <w:rPr>
+          <w:rFonts w:ascii="Times New Roman" w:hAnsi="Times New Roman" w:cs="Times New Roman"/>
+        </w:rPr>
+      </w:pPr>
+      <w:bookmarkStart w:id="62" w:name="__RefHeading___Toc5544_3593265922"/>
+      <w:bookmarkEnd w:id="62"/>
+      <w:r>
+        <w:rPr>
+          <w:rFonts w:cs="Times New Roman" w:ascii="Times New Roman" w:hAnsi="Times New Roman"/>
+          <w:color w:val="auto"/>
+          <w:sz w:val="28"/>
+          <w:szCs w:val="28"/>
+        </w:rPr>
+        <w:t>3.8 Systems Analysis,</w:t>
+      </w:r>
+      <w:r>
+        <w:rPr>
+          <w:rFonts w:cs="Times New Roman" w:ascii="Times New Roman" w:hAnsi="Times New Roman"/>
+          <w:color w:val="auto"/>
+          <w:sz w:val="22"/>
+          <w:szCs w:val="22"/>
+        </w:rPr>
+        <w:t xml:space="preserve"> </w:t>
+      </w:r>
+      <w:r>
+        <w:rPr>
+          <w:rFonts w:cs="Times New Roman" w:ascii="Times New Roman" w:hAnsi="Times New Roman"/>
+          <w:color w:val="auto"/>
+          <w:sz w:val="28"/>
+          <w:szCs w:val="28"/>
+        </w:rPr>
+        <w:t>Design and Development</w:t>
+      </w:r>
+    </w:p>
+    <w:p>
+      <w:pPr>
+        <w:pStyle w:val="Normal"/>
+        <w:spacing w:lineRule="auto" w:line="360"/>
+        <w:jc w:val="both"/>
+        <w:rPr>
+          <w:rFonts w:ascii="Times New Roman" w:hAnsi="Times New Roman" w:cs="Times New Roman"/>
+        </w:rPr>
+      </w:pPr>
+      <w:r>
+        <w:rPr>
+          <w:rFonts w:cs="Times New Roman"/>
+          <w:color w:val="auto"/>
+          <w:sz w:val="24"/>
+          <w:szCs w:val="24"/>
+        </w:rPr>
+        <w:t xml:space="preserve">The main focus here </w:t>
+      </w:r>
+      <w:r>
+        <w:rPr>
+          <w:rFonts w:eastAsia="Calibri" w:cs="Times New Roman"/>
+          <w:color w:val="auto"/>
+          <w:kern w:val="0"/>
+          <w:sz w:val="24"/>
+          <w:szCs w:val="24"/>
+          <w:lang w:val="en-US" w:eastAsia="en-US" w:bidi="ar-SA"/>
+        </w:rPr>
+        <w:t>is</w:t>
+      </w:r>
+      <w:r>
+        <w:rPr>
+          <w:rFonts w:cs="Times New Roman"/>
+          <w:color w:val="auto"/>
+          <w:sz w:val="24"/>
+          <w:szCs w:val="24"/>
+        </w:rPr>
+        <w:t xml:space="preserve"> based on the Software Development Life Cycle (SDLC), where it has four-phase model which </w:t>
+      </w:r>
+      <w:r>
+        <w:rPr>
+          <w:rFonts w:eastAsia="Calibri" w:cs="Times New Roman"/>
+          <w:color w:val="auto"/>
+          <w:kern w:val="0"/>
+          <w:sz w:val="24"/>
+          <w:szCs w:val="24"/>
+          <w:lang w:val="en-US" w:eastAsia="en-US" w:bidi="ar-SA"/>
+        </w:rPr>
+        <w:t>are</w:t>
+      </w:r>
+      <w:r>
+        <w:rPr>
+          <w:rFonts w:cs="Times New Roman"/>
+          <w:color w:val="auto"/>
+          <w:sz w:val="24"/>
+          <w:szCs w:val="24"/>
+        </w:rPr>
+        <w:t xml:space="preserve"> planning, analysis, design, and implementation which is also common to all information systems development projects.</w:t>
+      </w:r>
+    </w:p>
+    <w:p>
+      <w:pPr>
+        <w:pStyle w:val="Heading3"/>
+        <w:numPr>
+          <w:ilvl w:val="0"/>
+          <w:numId w:val="0"/>
+        </w:numPr>
+        <w:ind w:left="720" w:right="0" w:hanging="0"/>
+        <w:rPr>
+          <w:rFonts w:ascii="Times New Roman" w:hAnsi="Times New Roman" w:cs="Times New Roman"/>
+        </w:rPr>
+      </w:pPr>
+      <w:bookmarkStart w:id="63" w:name="__RefHeading___Toc5546_3593265922"/>
+      <w:bookmarkEnd w:id="63"/>
+      <w:r>
+        <w:rPr>
+          <w:rFonts w:cs="Times New Roman" w:ascii="Times New Roman" w:hAnsi="Times New Roman"/>
+          <w:color w:val="auto"/>
+        </w:rPr>
+        <w:t xml:space="preserve">3.8.1 </w:t>
+      </w:r>
+      <w:r>
+        <w:rPr>
+          <w:rFonts w:cs="Times New Roman" w:ascii="Times New Roman" w:hAnsi="Times New Roman"/>
+          <w:color w:val="auto"/>
+          <w:sz w:val="26"/>
+          <w:szCs w:val="26"/>
+        </w:rPr>
+        <w:t>Requirements Gathering</w:t>
+      </w:r>
+      <w:r>
+        <w:rPr>
+          <w:rFonts w:cs="Times New Roman" w:ascii="Times New Roman" w:hAnsi="Times New Roman"/>
+          <w:color w:val="auto"/>
+          <w:sz w:val="22"/>
+          <w:szCs w:val="22"/>
+        </w:rPr>
+        <w:t xml:space="preserve"> </w:t>
+      </w:r>
+      <w:r>
+        <w:rPr>
+          <w:rFonts w:cs="Times New Roman" w:ascii="Times New Roman" w:hAnsi="Times New Roman"/>
+          <w:color w:val="auto"/>
+          <w:sz w:val="26"/>
+          <w:szCs w:val="26"/>
+        </w:rPr>
+        <w:t>&amp; Analysis</w:t>
+      </w:r>
+    </w:p>
+    <w:p>
+      <w:pPr>
+        <w:pStyle w:val="Normal"/>
+        <w:spacing w:lineRule="auto" w:line="360" w:before="0" w:after="0"/>
+        <w:jc w:val="both"/>
+        <w:rPr>
+          <w:sz w:val="24"/>
+          <w:szCs w:val="24"/>
+        </w:rPr>
+      </w:pPr>
+      <w:r>
+        <w:rPr>
+          <w:rFonts w:cs="Times New Roman"/>
+          <w:color w:val="auto"/>
+          <w:sz w:val="24"/>
+          <w:szCs w:val="24"/>
+        </w:rPr>
+        <w:t>For the development of this project the following procedures w</w:t>
+      </w:r>
+      <w:r>
+        <w:rPr>
+          <w:rFonts w:eastAsia="Calibri" w:cs="Times New Roman"/>
+          <w:color w:val="auto"/>
+          <w:kern w:val="0"/>
+          <w:sz w:val="24"/>
+          <w:szCs w:val="24"/>
+          <w:lang w:val="en-US" w:eastAsia="en-US" w:bidi="ar-SA"/>
+        </w:rPr>
+        <w:t>ill</w:t>
+      </w:r>
+      <w:r>
+        <w:rPr>
+          <w:rFonts w:cs="Times New Roman"/>
+          <w:color w:val="auto"/>
+          <w:sz w:val="24"/>
+          <w:szCs w:val="24"/>
+        </w:rPr>
+        <w:t xml:space="preserve"> be employed here to collect requirements from different stakeholder viewpoints. The main approach </w:t>
+      </w:r>
+      <w:r>
+        <w:rPr>
+          <w:rFonts w:eastAsia="Calibri" w:cs="Times New Roman"/>
+          <w:color w:val="auto"/>
+          <w:kern w:val="0"/>
+          <w:sz w:val="24"/>
+          <w:szCs w:val="24"/>
+          <w:lang w:val="en-US" w:eastAsia="en-US" w:bidi="ar-SA"/>
+        </w:rPr>
+        <w:t>that will be used</w:t>
+      </w:r>
+      <w:r>
+        <w:rPr>
+          <w:rFonts w:cs="Times New Roman"/>
+          <w:color w:val="auto"/>
+          <w:sz w:val="24"/>
+          <w:szCs w:val="24"/>
+        </w:rPr>
+        <w:t xml:space="preserve"> for the requirement gathering process </w:t>
+      </w:r>
+      <w:r>
+        <w:rPr>
+          <w:rFonts w:eastAsia="Calibri" w:cs="Times New Roman"/>
+          <w:color w:val="auto"/>
+          <w:kern w:val="0"/>
+          <w:sz w:val="24"/>
+          <w:szCs w:val="24"/>
+          <w:lang w:val="en-US" w:eastAsia="en-US" w:bidi="ar-SA"/>
+        </w:rPr>
+        <w:t>is</w:t>
+      </w:r>
+      <w:r>
+        <w:rPr>
+          <w:rFonts w:cs="Times New Roman"/>
+          <w:color w:val="auto"/>
+          <w:sz w:val="24"/>
+          <w:szCs w:val="24"/>
+        </w:rPr>
+        <w:t xml:space="preserve"> questionnaires. Both open-ended and closed-ended questionnaires w</w:t>
+      </w:r>
+      <w:r>
+        <w:rPr>
+          <w:rFonts w:eastAsia="Calibri" w:cs="Times New Roman"/>
+          <w:color w:val="auto"/>
+          <w:kern w:val="0"/>
+          <w:sz w:val="24"/>
+          <w:szCs w:val="24"/>
+          <w:lang w:val="en-US" w:eastAsia="en-US" w:bidi="ar-SA"/>
+        </w:rPr>
+        <w:t>ill be</w:t>
+      </w:r>
+      <w:r>
+        <w:rPr>
+          <w:rFonts w:cs="Times New Roman"/>
+          <w:color w:val="auto"/>
+          <w:sz w:val="24"/>
+          <w:szCs w:val="24"/>
+        </w:rPr>
+        <w:t xml:space="preserve"> administered to identify new and existing problems. Requirements of the proposed system </w:t>
+      </w:r>
+      <w:r>
+        <w:rPr>
+          <w:rFonts w:eastAsia="Calibri" w:cs="Times New Roman"/>
+          <w:color w:val="auto"/>
+          <w:kern w:val="0"/>
+          <w:sz w:val="24"/>
+          <w:szCs w:val="24"/>
+          <w:lang w:val="en-US" w:eastAsia="en-US" w:bidi="ar-SA"/>
+        </w:rPr>
+        <w:t>will be</w:t>
+      </w:r>
+      <w:r>
+        <w:rPr>
+          <w:rFonts w:cs="Times New Roman"/>
+          <w:color w:val="auto"/>
+          <w:sz w:val="24"/>
+          <w:szCs w:val="24"/>
+        </w:rPr>
+        <w:t xml:space="preserve"> conducted as below:</w:t>
+      </w:r>
+    </w:p>
+    <w:p>
+      <w:pPr>
+        <w:pStyle w:val="Normal"/>
+        <w:spacing w:lineRule="auto" w:line="360" w:before="0" w:after="0"/>
+        <w:jc w:val="both"/>
+        <w:rPr>
+          <w:rFonts w:ascii="Times New Roman" w:hAnsi="Times New Roman" w:cs="Times New Roman"/>
+          <w:color w:val="auto"/>
+        </w:rPr>
+      </w:pPr>
+      <w:r>
+        <w:rPr>
+          <w:b/>
+          <w:bCs/>
+          <w:sz w:val="24"/>
+          <w:szCs w:val="24"/>
+        </w:rPr>
+      </w:r>
+    </w:p>
+    <w:p>
+      <w:pPr>
+        <w:pStyle w:val="Normal"/>
+        <w:spacing w:lineRule="auto" w:line="360" w:before="0" w:after="0"/>
+        <w:jc w:val="both"/>
+        <w:rPr>
+          <w:rFonts w:ascii="Times New Roman" w:hAnsi="Times New Roman" w:cs="Times New Roman"/>
+          <w:color w:val="auto"/>
+        </w:rPr>
+      </w:pPr>
+      <w:r>
+        <w:rPr>
+          <w:b/>
+          <w:bCs/>
+          <w:sz w:val="24"/>
+          <w:szCs w:val="24"/>
+        </w:rPr>
+      </w:r>
+    </w:p>
+    <w:p>
+      <w:pPr>
+        <w:pStyle w:val="Normal"/>
+        <w:spacing w:lineRule="auto" w:line="360" w:before="0" w:after="0"/>
+        <w:jc w:val="both"/>
+        <w:rPr>
+          <w:b/>
+          <w:b/>
+          <w:bCs/>
+          <w:sz w:val="24"/>
+          <w:szCs w:val="24"/>
+        </w:rPr>
+      </w:pPr>
+      <w:r>
+        <w:rPr>
+          <w:rFonts w:cs="Times New Roman"/>
+          <w:b/>
+          <w:bCs/>
+          <w:color w:val="auto"/>
+          <w:sz w:val="24"/>
+          <w:szCs w:val="24"/>
+        </w:rPr>
+        <w:t>Functional Requirements</w:t>
+      </w:r>
+    </w:p>
+    <w:p>
+      <w:pPr>
+        <w:pStyle w:val="Normal"/>
+        <w:spacing w:lineRule="auto" w:line="360"/>
+        <w:rPr/>
+      </w:pPr>
+      <w:r>
+        <w:rPr>
+          <w:b w:val="false"/>
+          <w:bCs w:val="false"/>
+        </w:rPr>
+        <w:t xml:space="preserve">A </w:t>
+      </w:r>
+      <w:r>
+        <w:rPr>
+          <w:rStyle w:val="StrongEmphasis"/>
+          <w:b w:val="false"/>
+          <w:bCs w:val="false"/>
+        </w:rPr>
+        <w:t>Functional Requirement</w:t>
+      </w:r>
+      <w:r>
+        <w:rPr>
+          <w:b w:val="false"/>
+          <w:bCs w:val="false"/>
+        </w:rPr>
+        <w:t xml:space="preserve"> is a description of the service that the software must offer. </w:t>
+      </w:r>
+      <w:r>
+        <w:rPr>
+          <w:rFonts w:eastAsia="Calibri" w:cs="Times New Roman"/>
+          <w:b w:val="false"/>
+          <w:bCs w:val="false"/>
+          <w:color w:val="auto"/>
+          <w:kern w:val="0"/>
+          <w:sz w:val="24"/>
+          <w:szCs w:val="24"/>
+          <w:lang w:val="en-US" w:eastAsia="en-US" w:bidi="ar-SA"/>
+        </w:rPr>
+        <w:t>Functional requirements will be gathered</w:t>
+      </w:r>
+      <w:r>
+        <w:rPr>
+          <w:rFonts w:cs="Times New Roman"/>
+          <w:b w:val="false"/>
+          <w:bCs w:val="false"/>
+          <w:color w:val="auto"/>
+          <w:sz w:val="24"/>
+          <w:szCs w:val="24"/>
+        </w:rPr>
+        <w:t xml:space="preserve"> to express the required behavior of the timetabling system to be built or what the system is supposed to do. Below are the main functional requirements of the proposed timetabling system;</w:t>
+      </w:r>
+    </w:p>
+    <w:p>
+      <w:pPr>
+        <w:pStyle w:val="ListParagraph"/>
+        <w:numPr>
+          <w:ilvl w:val="1"/>
+          <w:numId w:val="8"/>
+        </w:numPr>
+        <w:spacing w:lineRule="auto" w:line="360"/>
+        <w:jc w:val="both"/>
+        <w:rPr>
+          <w:rFonts w:ascii="Times New Roman" w:hAnsi="Times New Roman" w:cs="Times New Roman"/>
+        </w:rPr>
+      </w:pPr>
+      <w:r>
+        <w:rPr>
+          <w:rFonts w:cs="Times New Roman"/>
+          <w:b w:val="false"/>
+          <w:bCs w:val="false"/>
+          <w:color w:val="auto"/>
+          <w:sz w:val="24"/>
+          <w:szCs w:val="24"/>
+        </w:rPr>
+        <w:t>Successfully logged in users could display the dashboard and there are several features available for the users.</w:t>
+      </w:r>
+    </w:p>
+    <w:p>
+      <w:pPr>
+        <w:pStyle w:val="ListParagraph"/>
+        <w:numPr>
+          <w:ilvl w:val="1"/>
+          <w:numId w:val="8"/>
+        </w:numPr>
+        <w:spacing w:lineRule="auto" w:line="360"/>
+        <w:jc w:val="both"/>
+        <w:rPr>
+          <w:rFonts w:ascii="Times New Roman" w:hAnsi="Times New Roman" w:cs="Times New Roman"/>
+        </w:rPr>
+      </w:pPr>
+      <w:r>
+        <w:rPr>
+          <w:rFonts w:cs="Times New Roman"/>
+          <w:b w:val="false"/>
+          <w:bCs w:val="false"/>
+          <w:color w:val="auto"/>
+          <w:sz w:val="24"/>
+          <w:szCs w:val="24"/>
+        </w:rPr>
+        <w:t>Lecturers could be able to see personalized timetable.</w:t>
+      </w:r>
+    </w:p>
+    <w:p>
+      <w:pPr>
+        <w:pStyle w:val="ListParagraph"/>
+        <w:numPr>
+          <w:ilvl w:val="1"/>
+          <w:numId w:val="8"/>
+        </w:numPr>
+        <w:spacing w:lineRule="auto" w:line="360"/>
+        <w:jc w:val="both"/>
+        <w:rPr>
+          <w:rFonts w:ascii="Times New Roman" w:hAnsi="Times New Roman" w:cs="Times New Roman"/>
+        </w:rPr>
+      </w:pPr>
+      <w:r>
+        <w:rPr>
+          <w:rFonts w:cs="Times New Roman"/>
+          <w:b w:val="false"/>
+          <w:bCs w:val="false"/>
+          <w:color w:val="auto"/>
+          <w:sz w:val="24"/>
+          <w:szCs w:val="24"/>
+        </w:rPr>
+        <w:t>Ability to add courses, faculties, departments, building, facilities and student’s feedback.</w:t>
+      </w:r>
+    </w:p>
+    <w:p>
+      <w:pPr>
+        <w:pStyle w:val="ListParagraph"/>
+        <w:numPr>
+          <w:ilvl w:val="1"/>
+          <w:numId w:val="8"/>
+        </w:numPr>
+        <w:spacing w:lineRule="auto" w:line="360"/>
+        <w:jc w:val="both"/>
+        <w:rPr>
+          <w:rFonts w:ascii="Times New Roman" w:hAnsi="Times New Roman" w:cs="Times New Roman"/>
+        </w:rPr>
+      </w:pPr>
+      <w:r>
+        <w:rPr>
+          <w:rFonts w:cs="Times New Roman"/>
+          <w:b w:val="false"/>
+          <w:bCs w:val="false"/>
+          <w:color w:val="auto"/>
+          <w:sz w:val="24"/>
+          <w:szCs w:val="24"/>
+        </w:rPr>
+        <w:t>Ability to change an allocation.</w:t>
+      </w:r>
+    </w:p>
+    <w:p>
+      <w:pPr>
+        <w:pStyle w:val="ListParagraph"/>
+        <w:numPr>
+          <w:ilvl w:val="1"/>
+          <w:numId w:val="8"/>
+        </w:numPr>
+        <w:spacing w:lineRule="auto" w:line="360"/>
+        <w:jc w:val="both"/>
+        <w:rPr>
+          <w:rFonts w:ascii="Times New Roman" w:hAnsi="Times New Roman" w:cs="Times New Roman"/>
+        </w:rPr>
+      </w:pPr>
+      <w:r>
+        <w:rPr>
+          <w:rFonts w:cs="Times New Roman"/>
+          <w:b w:val="false"/>
+          <w:bCs w:val="false"/>
+          <w:color w:val="auto"/>
+          <w:sz w:val="24"/>
+          <w:szCs w:val="24"/>
+        </w:rPr>
+        <w:t>Download the timetable.</w:t>
+      </w:r>
+    </w:p>
+    <w:p>
+      <w:pPr>
+        <w:pStyle w:val="ListParagraph"/>
+        <w:numPr>
+          <w:ilvl w:val="0"/>
+          <w:numId w:val="0"/>
+        </w:numPr>
+        <w:spacing w:lineRule="auto" w:line="360"/>
+        <w:ind w:left="1080" w:hanging="0"/>
+        <w:jc w:val="both"/>
+        <w:rPr>
+          <w:b/>
+          <w:b/>
+          <w:bCs/>
+        </w:rPr>
+      </w:pPr>
+      <w:r>
+        <w:rPr>
+          <w:b/>
+          <w:bCs/>
+        </w:rPr>
+        <w:t>Non-Functional Requirements</w:t>
+      </w:r>
+    </w:p>
+    <w:p>
+      <w:pPr>
+        <w:pStyle w:val="ListParagraph"/>
+        <w:numPr>
+          <w:ilvl w:val="0"/>
+          <w:numId w:val="0"/>
+        </w:numPr>
+        <w:spacing w:lineRule="auto" w:line="360" w:before="0" w:after="0"/>
+        <w:ind w:left="1080" w:hanging="0"/>
+        <w:contextualSpacing/>
+        <w:jc w:val="left"/>
+        <w:rPr/>
+      </w:pPr>
+      <w:r>
+        <w:rPr/>
+        <w:t>Non-functional requirements are not related to the software's functional aspect. They can be the necessities that specify the criteria that can be used to decide the operation instead of specific behaviors of the system.</w:t>
+      </w:r>
+    </w:p>
+    <w:p>
+      <w:pPr>
+        <w:pStyle w:val="ListParagraph"/>
+        <w:widowControl/>
+        <w:numPr>
+          <w:ilvl w:val="1"/>
+          <w:numId w:val="8"/>
+        </w:numPr>
+        <w:suppressAutoHyphens w:val="true"/>
+        <w:bidi w:val="0"/>
+        <w:spacing w:lineRule="auto" w:line="360" w:before="0" w:after="0"/>
+        <w:ind w:left="629" w:right="0" w:hanging="0"/>
+        <w:contextualSpacing/>
+        <w:jc w:val="left"/>
+        <w:rPr/>
+      </w:pPr>
+      <w:r>
+        <w:rPr/>
+        <w:t>Ability of the system to be secure and easily usable.</w:t>
+      </w:r>
+    </w:p>
+    <w:p>
+      <w:pPr>
+        <w:pStyle w:val="ListParagraph"/>
+        <w:widowControl/>
+        <w:numPr>
+          <w:ilvl w:val="1"/>
+          <w:numId w:val="8"/>
+        </w:numPr>
+        <w:suppressAutoHyphens w:val="true"/>
+        <w:bidi w:val="0"/>
+        <w:spacing w:lineRule="auto" w:line="360" w:before="0" w:after="0"/>
+        <w:ind w:left="629" w:right="0" w:hanging="0"/>
+        <w:contextualSpacing/>
+        <w:jc w:val="left"/>
+        <w:rPr/>
+      </w:pPr>
+      <w:r>
+        <w:rPr/>
+        <w:t>Testability, maintainability, extensibility, and scalability of the system.</w:t>
+      </w:r>
+    </w:p>
+    <w:p>
+      <w:pPr>
+        <w:pStyle w:val="Heading3"/>
+        <w:widowControl/>
+        <w:numPr>
+          <w:ilvl w:val="0"/>
+          <w:numId w:val="0"/>
+        </w:numPr>
+        <w:suppressAutoHyphens w:val="true"/>
+        <w:bidi w:val="0"/>
+        <w:spacing w:lineRule="auto" w:line="360" w:before="0" w:after="0"/>
+        <w:ind w:left="720" w:right="0" w:hanging="0"/>
+        <w:contextualSpacing/>
+        <w:jc w:val="left"/>
+        <w:outlineLvl w:val="9"/>
+        <w:rPr>
+          <w:rFonts w:ascii="Times New Roman" w:hAnsi="Times New Roman" w:cs="Times New Roman"/>
+        </w:rPr>
+      </w:pPr>
+      <w:bookmarkStart w:id="64" w:name="__RefHeading___Toc5546_35932659221"/>
+      <w:bookmarkEnd w:id="64"/>
+      <w:r>
+        <w:rPr>
+          <w:rFonts w:cs="Times New Roman" w:ascii="Times New Roman" w:hAnsi="Times New Roman"/>
+          <w:color w:val="auto"/>
+          <w:sz w:val="26"/>
+          <w:szCs w:val="26"/>
+        </w:rPr>
+        <w:t>3.8.1</w:t>
+      </w:r>
+      <w:r>
+        <w:rPr>
+          <w:rFonts w:cs="Times New Roman" w:ascii="Times New Roman" w:hAnsi="Times New Roman"/>
+          <w:color w:val="auto"/>
+          <w:sz w:val="22"/>
+          <w:szCs w:val="22"/>
+        </w:rPr>
+        <w:t xml:space="preserve"> </w:t>
+      </w:r>
+      <w:r>
+        <w:rPr>
+          <w:rFonts w:cs="Times New Roman" w:ascii="Times New Roman" w:hAnsi="Times New Roman"/>
+          <w:color w:val="auto"/>
+          <w:sz w:val="26"/>
+          <w:szCs w:val="26"/>
+        </w:rPr>
+        <w:t>Requirements Gathering</w:t>
+      </w:r>
+      <w:r>
+        <w:rPr>
+          <w:rFonts w:cs="Times New Roman" w:ascii="Times New Roman" w:hAnsi="Times New Roman"/>
+          <w:color w:val="auto"/>
+          <w:sz w:val="22"/>
+          <w:szCs w:val="22"/>
+        </w:rPr>
+        <w:t xml:space="preserve"> </w:t>
+      </w:r>
+      <w:r>
+        <w:rPr>
+          <w:rFonts w:cs="Times New Roman" w:ascii="Times New Roman" w:hAnsi="Times New Roman"/>
+          <w:color w:val="auto"/>
+          <w:sz w:val="26"/>
+          <w:szCs w:val="26"/>
+        </w:rPr>
+        <w:t>&amp; Analysis</w:t>
+      </w:r>
+    </w:p>
+    <w:p>
+      <w:pPr>
+        <w:pStyle w:val="Normal"/>
+        <w:spacing w:lineRule="auto" w:line="360"/>
+        <w:jc w:val="both"/>
+        <w:rPr>
+          <w:rFonts w:ascii="Times New Roman" w:hAnsi="Times New Roman" w:cs="Times New Roman"/>
+        </w:rPr>
+      </w:pPr>
+      <w:r>
+        <w:rPr>
+          <w:rFonts w:cs="Times New Roman"/>
+        </w:rPr>
+        <w:t xml:space="preserve">This </w:t>
+      </w:r>
+      <w:r>
+        <w:rPr>
+          <w:rFonts w:cs="Times New Roman"/>
+        </w:rPr>
+        <w:t>are</w:t>
+      </w:r>
+      <w:r>
+        <w:rPr>
+          <w:rFonts w:cs="Times New Roman"/>
+        </w:rPr>
+        <w:t xml:space="preserve"> the methods </w:t>
+      </w:r>
+      <w:r>
+        <w:rPr>
+          <w:rFonts w:cs="Times New Roman"/>
+        </w:rPr>
+        <w:t xml:space="preserve">that will be </w:t>
+      </w:r>
+      <w:r>
+        <w:rPr>
+          <w:rFonts w:cs="Times New Roman"/>
+        </w:rPr>
+        <w:t xml:space="preserve">used to model the timetabling system for the Maseno University. The prototyping design technique </w:t>
+      </w:r>
+      <w:r>
+        <w:rPr>
+          <w:rFonts w:cs="Times New Roman"/>
+        </w:rPr>
+        <w:t>will be</w:t>
+      </w:r>
+      <w:r>
+        <w:rPr>
+          <w:rFonts w:cs="Times New Roman"/>
+        </w:rPr>
+        <w:t xml:space="preserve"> adopted in the development of this timetabling system. Object-oriented design </w:t>
+      </w:r>
+      <w:r>
+        <w:rPr>
+          <w:rFonts w:eastAsia="Calibri" w:cs="Times New Roman"/>
+          <w:color w:val="auto"/>
+          <w:kern w:val="0"/>
+          <w:sz w:val="24"/>
+          <w:szCs w:val="22"/>
+          <w:lang w:val="en-US" w:eastAsia="en-US" w:bidi="ar-SA"/>
+        </w:rPr>
+        <w:t>will also be embodied</w:t>
+      </w:r>
+      <w:r>
+        <w:rPr>
+          <w:rFonts w:cs="Times New Roman"/>
+        </w:rPr>
+        <w:t xml:space="preserve"> as the suitable technique for the development of this timetabling system. This is because it ha</w:t>
+      </w:r>
+      <w:r>
+        <w:rPr>
+          <w:rFonts w:cs="Times New Roman"/>
+        </w:rPr>
+        <w:t>s</w:t>
+      </w:r>
+      <w:r>
+        <w:rPr>
+          <w:rFonts w:cs="Times New Roman"/>
+        </w:rPr>
+        <w:t xml:space="preserve"> code re-usability and recycling facility, design benefits and maintainable facilities with objects and classes.</w:t>
+      </w:r>
+    </w:p>
+    <w:p>
+      <w:pPr>
+        <w:pStyle w:val="Normal"/>
+        <w:spacing w:lineRule="auto" w:line="360"/>
+        <w:jc w:val="both"/>
+        <w:rPr>
+          <w:rFonts w:ascii="Times New Roman" w:hAnsi="Times New Roman" w:cs="Times New Roman"/>
+        </w:rPr>
+      </w:pPr>
+      <w:r>
+        <w:rPr>
+          <w:rFonts w:cs="Times New Roman"/>
+        </w:rPr>
+        <w:t xml:space="preserve">Use </w:t>
+      </w:r>
+      <w:r>
+        <w:rPr>
+          <w:rFonts w:cs="Times New Roman"/>
+        </w:rPr>
+        <w:t>C</w:t>
+      </w:r>
+      <w:r>
+        <w:rPr>
+          <w:rFonts w:cs="Times New Roman"/>
+        </w:rPr>
+        <w:t xml:space="preserve">ase </w:t>
+      </w:r>
+      <w:r>
+        <w:rPr>
+          <w:rFonts w:cs="Times New Roman"/>
+        </w:rPr>
+        <w:t>D</w:t>
+      </w:r>
+      <w:r>
+        <w:rPr>
+          <w:rFonts w:cs="Times New Roman"/>
+        </w:rPr>
+        <w:t xml:space="preserve">iagrams – </w:t>
+      </w:r>
+      <w:r>
+        <w:rPr>
+          <w:rFonts w:eastAsia="Calibri" w:cs="Times New Roman"/>
+          <w:color w:val="auto"/>
+          <w:kern w:val="0"/>
+          <w:sz w:val="24"/>
+          <w:szCs w:val="22"/>
+          <w:lang w:val="en-US" w:eastAsia="en-US" w:bidi="ar-SA"/>
+        </w:rPr>
+        <w:t xml:space="preserve">They </w:t>
+      </w:r>
+      <w:r>
+        <w:rPr>
+          <w:rFonts w:cs="Times New Roman"/>
+        </w:rPr>
+        <w:t xml:space="preserve">will </w:t>
+      </w:r>
+      <w:r>
+        <w:rPr>
+          <w:rFonts w:cs="Times New Roman"/>
+        </w:rPr>
+        <w:t>demonstrate what the system want</w:t>
+      </w:r>
+      <w:r>
+        <w:rPr>
+          <w:rFonts w:cs="Times New Roman"/>
+        </w:rPr>
+        <w:t>s</w:t>
+      </w:r>
+      <w:r>
+        <w:rPr>
+          <w:rFonts w:cs="Times New Roman"/>
+        </w:rPr>
+        <w:t xml:space="preserve"> to do.</w:t>
+      </w:r>
+    </w:p>
+    <w:p>
+      <w:pPr>
+        <w:pStyle w:val="Normal"/>
+        <w:spacing w:lineRule="auto" w:line="360"/>
+        <w:jc w:val="both"/>
+        <w:rPr>
+          <w:rFonts w:ascii="Times New Roman" w:hAnsi="Times New Roman" w:cs="Times New Roman"/>
+        </w:rPr>
+      </w:pPr>
+      <w:r>
+        <w:rPr>
+          <w:rFonts w:cs="Times New Roman"/>
+        </w:rPr>
+        <w:t xml:space="preserve">Sequence </w:t>
+      </w:r>
+      <w:r>
+        <w:rPr>
+          <w:rFonts w:cs="Times New Roman"/>
+        </w:rPr>
+        <w:t>D</w:t>
+      </w:r>
+      <w:r>
+        <w:rPr>
+          <w:rFonts w:cs="Times New Roman"/>
+        </w:rPr>
+        <w:t xml:space="preserve">iagrams  – </w:t>
+      </w:r>
+      <w:r>
+        <w:rPr>
+          <w:rFonts w:cs="Times New Roman"/>
+        </w:rPr>
+        <w:t xml:space="preserve">They will </w:t>
+      </w:r>
+      <w:r>
+        <w:rPr>
+          <w:rFonts w:cs="Times New Roman"/>
+        </w:rPr>
+        <w:t>show how the objects relate</w:t>
+      </w:r>
+      <w:r>
+        <w:rPr>
+          <w:rFonts w:cs="Times New Roman"/>
+        </w:rPr>
+        <w:t>s</w:t>
+      </w:r>
+      <w:r>
+        <w:rPr>
+          <w:rFonts w:cs="Times New Roman"/>
+        </w:rPr>
+        <w:t xml:space="preserve"> actively.</w:t>
+      </w:r>
+    </w:p>
+    <w:p>
+      <w:pPr>
+        <w:pStyle w:val="Normal"/>
+        <w:widowControl/>
+        <w:suppressAutoHyphens w:val="true"/>
+        <w:bidi w:val="0"/>
+        <w:spacing w:lineRule="auto" w:line="360" w:before="0" w:after="0"/>
+        <w:ind w:right="0" w:hanging="0"/>
+        <w:contextualSpacing/>
+        <w:jc w:val="both"/>
+        <w:rPr>
+          <w:rFonts w:ascii="Times New Roman" w:hAnsi="Times New Roman" w:cs="Times New Roman"/>
+        </w:rPr>
+      </w:pPr>
+      <w:r>
+        <w:rPr>
+          <w:rFonts w:cs="Times New Roman"/>
+          <w:color w:val="auto"/>
+          <w:sz w:val="26"/>
+          <w:szCs w:val="26"/>
+        </w:rPr>
+        <w:t>E</w:t>
+      </w:r>
+      <w:r>
+        <w:rPr>
+          <w:rFonts w:cs="Times New Roman"/>
+          <w:color w:val="auto"/>
+          <w:sz w:val="26"/>
+          <w:szCs w:val="26"/>
+        </w:rPr>
+        <w:t xml:space="preserve">ntity </w:t>
+      </w:r>
+      <w:r>
+        <w:rPr>
+          <w:rFonts w:cs="Times New Roman"/>
+          <w:color w:val="auto"/>
+          <w:sz w:val="26"/>
+          <w:szCs w:val="26"/>
+        </w:rPr>
+        <w:t>R</w:t>
+      </w:r>
+      <w:r>
+        <w:rPr>
+          <w:rFonts w:cs="Times New Roman"/>
+          <w:color w:val="auto"/>
+          <w:sz w:val="26"/>
+          <w:szCs w:val="26"/>
+        </w:rPr>
+        <w:t>elationship diagrams – show</w:t>
+      </w:r>
+      <w:r>
+        <w:rPr>
+          <w:rFonts w:cs="Times New Roman"/>
+          <w:color w:val="auto"/>
+          <w:sz w:val="26"/>
+          <w:szCs w:val="26"/>
+        </w:rPr>
+        <w:t>s</w:t>
+      </w:r>
+      <w:r>
+        <w:rPr>
+          <w:rFonts w:cs="Times New Roman"/>
+          <w:color w:val="auto"/>
+          <w:sz w:val="26"/>
+          <w:szCs w:val="26"/>
+        </w:rPr>
+        <w:t xml:space="preserve"> how entities relate to each other.</w:t>
       </w:r>
       <w:r>
         <w:br w:type="page"/>
@@ -3495,8 +6150,8 @@
           <w:vertAlign w:val="baseline"/>
         </w:rPr>
       </w:pPr>
-      <w:bookmarkStart w:id="47" w:name="__RefHeading___Toc2900_2538287678"/>
-      <w:bookmarkEnd w:id="47"/>
+      <w:bookmarkStart w:id="65" w:name="__RefHeading___Toc2900_2538287678"/>
+      <w:bookmarkEnd w:id="65"/>
       <w:r>
         <w:rPr/>
         <w:t>REFERENCES</w:t>
@@ -3787,10 +6442,10 @@
           <w:rFonts w:ascii="Times New Roman" w:hAnsi="Times New Roman" w:eastAsia="Times New Roman" w:cs="Times New Roman"/>
         </w:rPr>
       </w:pPr>
-      <w:bookmarkStart w:id="48" w:name="__RefHeading___Toc9922_19512982"/>
-      <w:bookmarkStart w:id="49" w:name="_heading=h.z337ya"/>
-      <w:bookmarkEnd w:id="48"/>
-      <w:bookmarkEnd w:id="49"/>
+      <w:bookmarkStart w:id="66" w:name="__RefHeading___Toc9922_19512982"/>
+      <w:bookmarkStart w:id="67" w:name="_heading=h.z337ya"/>
+      <w:bookmarkEnd w:id="66"/>
+      <w:bookmarkEnd w:id="67"/>
       <w:r>
         <w:rPr>
           <w:rFonts w:eastAsia="Times New Roman" w:cs="Times New Roman"/>
@@ -3803,10 +6458,10 @@
         <w:pStyle w:val="Heading2"/>
         <w:rPr/>
       </w:pPr>
-      <w:bookmarkStart w:id="50" w:name="__RefHeading___Toc9924_19512982"/>
-      <w:bookmarkStart w:id="51" w:name="_heading=h.3j2qqm3"/>
-      <w:bookmarkEnd w:id="50"/>
-      <w:bookmarkEnd w:id="51"/>
+      <w:bookmarkStart w:id="68" w:name="__RefHeading___Toc9924_19512982"/>
+      <w:bookmarkStart w:id="69" w:name="_heading=h.3j2qqm3"/>
+      <w:bookmarkEnd w:id="68"/>
+      <w:bookmarkEnd w:id="69"/>
       <w:r>
         <w:rPr/>
         <w:t>GANTT CHART</w:t>
@@ -3836,9 +6491,9 @@
         <w:gridCol w:w="944"/>
         <w:gridCol w:w="994"/>
         <w:gridCol w:w="993"/>
-        <w:gridCol w:w="902"/>
+        <w:gridCol w:w="903"/>
         <w:gridCol w:w="997"/>
-        <w:gridCol w:w="886"/>
+        <w:gridCol w:w="885"/>
       </w:tblGrid>
       <w:tr>
         <w:trPr>
@@ -4544,7 +7199,7 @@
         </w:tc>
         <w:tc>
           <w:tcPr>
-            <w:tcW w:w="902" w:type="dxa"/>
+            <w:tcW w:w="903" w:type="dxa"/>
             <w:tcBorders>
               <w:top w:val="single" w:sz="4" w:space="0" w:color="000000"/>
               <w:left w:val="single" w:sz="4" w:space="0" w:color="000000"/>
@@ -4740,7 +7395,7 @@
         </w:tc>
         <w:tc>
           <w:tcPr>
-            <w:tcW w:w="886" w:type="dxa"/>
+            <w:tcW w:w="885" w:type="dxa"/>
             <w:tcBorders>
               <w:top w:val="single" w:sz="4" w:space="0" w:color="000000"/>
               <w:left w:val="single" w:sz="4" w:space="0" w:color="000000"/>
@@ -5209,7 +7864,7 @@
         </w:tc>
         <w:tc>
           <w:tcPr>
-            <w:tcW w:w="902" w:type="dxa"/>
+            <w:tcW w:w="903" w:type="dxa"/>
             <w:tcBorders>
               <w:left w:val="single" w:sz="4" w:space="0" w:color="000000"/>
               <w:bottom w:val="single" w:sz="4" w:space="0" w:color="000000"/>
@@ -5313,7 +7968,7 @@
         </w:tc>
         <w:tc>
           <w:tcPr>
-            <w:tcW w:w="886" w:type="dxa"/>
+            <w:tcW w:w="885" w:type="dxa"/>
             <w:tcBorders>
               <w:left w:val="single" w:sz="4" w:space="0" w:color="000000"/>
               <w:bottom w:val="single" w:sz="4" w:space="0" w:color="000000"/>
@@ -5735,7 +8390,7 @@
         </w:tc>
         <w:tc>
           <w:tcPr>
-            <w:tcW w:w="902" w:type="dxa"/>
+            <w:tcW w:w="903" w:type="dxa"/>
             <w:tcBorders>
               <w:left w:val="single" w:sz="4" w:space="0" w:color="000000"/>
               <w:bottom w:val="single" w:sz="4" w:space="0" w:color="000000"/>
@@ -5839,7 +8494,7 @@
         </w:tc>
         <w:tc>
           <w:tcPr>
-            <w:tcW w:w="886" w:type="dxa"/>
+            <w:tcW w:w="885" w:type="dxa"/>
             <w:tcBorders>
               <w:left w:val="single" w:sz="4" w:space="0" w:color="000000"/>
               <w:bottom w:val="single" w:sz="4" w:space="0" w:color="000000"/>
@@ -6261,7 +8916,7 @@
         </w:tc>
         <w:tc>
           <w:tcPr>
-            <w:tcW w:w="902" w:type="dxa"/>
+            <w:tcW w:w="903" w:type="dxa"/>
             <w:tcBorders>
               <w:left w:val="single" w:sz="4" w:space="0" w:color="000000"/>
               <w:bottom w:val="single" w:sz="4" w:space="0" w:color="000000"/>
@@ -6365,7 +9020,7 @@
         </w:tc>
         <w:tc>
           <w:tcPr>
-            <w:tcW w:w="886" w:type="dxa"/>
+            <w:tcW w:w="885" w:type="dxa"/>
             <w:tcBorders>
               <w:left w:val="single" w:sz="4" w:space="0" w:color="000000"/>
               <w:bottom w:val="single" w:sz="4" w:space="0" w:color="000000"/>
@@ -6785,7 +9440,7 @@
         </w:tc>
         <w:tc>
           <w:tcPr>
-            <w:tcW w:w="1895" w:type="dxa"/>
+            <w:tcW w:w="1896" w:type="dxa"/>
             <w:gridSpan w:val="2"/>
             <w:tcBorders>
               <w:left w:val="single" w:sz="4" w:space="0" w:color="000000"/>
@@ -6891,7 +9546,7 @@
         </w:tc>
         <w:tc>
           <w:tcPr>
-            <w:tcW w:w="886" w:type="dxa"/>
+            <w:tcW w:w="885" w:type="dxa"/>
             <w:tcBorders>
               <w:left w:val="single" w:sz="4" w:space="0" w:color="000000"/>
               <w:bottom w:val="single" w:sz="4" w:space="0" w:color="000000"/>
@@ -7363,7 +10018,7 @@
         </w:tc>
         <w:tc>
           <w:tcPr>
-            <w:tcW w:w="902" w:type="dxa"/>
+            <w:tcW w:w="903" w:type="dxa"/>
             <w:tcBorders>
               <w:left w:val="single" w:sz="4" w:space="0" w:color="000000"/>
               <w:bottom w:val="single" w:sz="4" w:space="0" w:color="000000"/>
@@ -7415,7 +10070,7 @@
         </w:tc>
         <w:tc>
           <w:tcPr>
-            <w:tcW w:w="1883" w:type="dxa"/>
+            <w:tcW w:w="1882" w:type="dxa"/>
             <w:gridSpan w:val="2"/>
             <w:tcBorders>
               <w:left w:val="single" w:sz="4" w:space="0" w:color="000000"/>
@@ -7707,7 +10362,7 @@
     </w:r>
     <w:r>
       <w:rPr/>
-      <w:t>16</w:t>
+      <w:t>21</w:t>
     </w:r>
     <w:r>
       <w:rPr/>
@@ -8025,8 +10680,8 @@
   <w:abstractNum w:abstractNumId="3">
     <w:lvl w:ilvl="0">
       <w:start w:val="1"/>
-      <w:numFmt w:val="lowerRoman"/>
-      <w:lvlText w:val="%1"/>
+      <w:numFmt w:val="bullet"/>
+      <w:lvlText w:val=""/>
       <w:lvlJc w:val="right"/>
       <w:pPr>
         <w:tabs>
@@ -8034,6 +10689,9 @@
         </w:tabs>
         <w:ind w:left="765" w:hanging="360"/>
       </w:pPr>
+      <w:rPr>
+        <w:rFonts w:ascii="Wingdings" w:hAnsi="Wingdings" w:cs="Wingdings" w:hint="default"/>
+      </w:rPr>
     </w:lvl>
     <w:lvl w:ilvl="1">
       <w:start w:val="1"/>
@@ -8353,6 +11011,399 @@
     </w:lvl>
   </w:abstractNum>
   <w:abstractNum w:abstractNumId="6">
+    <w:lvl w:ilvl="0">
+      <w:start w:val="1"/>
+      <w:numFmt w:val="lowerRoman"/>
+      <w:lvlText w:val="%1."/>
+      <w:lvlJc w:val="left"/>
+      <w:pPr>
+        <w:tabs>
+          <w:tab w:val="num" w:pos="720"/>
+        </w:tabs>
+        <w:ind w:left="720" w:hanging="360"/>
+      </w:pPr>
+      <w:rPr/>
+    </w:lvl>
+    <w:lvl w:ilvl="1">
+      <w:start w:val="1"/>
+      <w:numFmt w:val="lowerRoman"/>
+      <w:lvlText w:val="%2."/>
+      <w:lvlJc w:val="left"/>
+      <w:pPr>
+        <w:tabs>
+          <w:tab w:val="num" w:pos="1080"/>
+        </w:tabs>
+        <w:ind w:left="1080" w:hanging="360"/>
+      </w:pPr>
+      <w:rPr/>
+    </w:lvl>
+    <w:lvl w:ilvl="2">
+      <w:start w:val="1"/>
+      <w:numFmt w:val="lowerRoman"/>
+      <w:lvlText w:val="%3."/>
+      <w:lvlJc w:val="left"/>
+      <w:pPr>
+        <w:tabs>
+          <w:tab w:val="num" w:pos="1440"/>
+        </w:tabs>
+        <w:ind w:left="1440" w:hanging="360"/>
+      </w:pPr>
+      <w:rPr/>
+    </w:lvl>
+    <w:lvl w:ilvl="3">
+      <w:start w:val="1"/>
+      <w:numFmt w:val="lowerRoman"/>
+      <w:lvlText w:val="%4."/>
+      <w:lvlJc w:val="left"/>
+      <w:pPr>
+        <w:tabs>
+          <w:tab w:val="num" w:pos="1800"/>
+        </w:tabs>
+        <w:ind w:left="1800" w:hanging="360"/>
+      </w:pPr>
+      <w:rPr/>
+    </w:lvl>
+    <w:lvl w:ilvl="4">
+      <w:start w:val="1"/>
+      <w:numFmt w:val="lowerRoman"/>
+      <w:lvlText w:val="%5."/>
+      <w:lvlJc w:val="left"/>
+      <w:pPr>
+        <w:tabs>
+          <w:tab w:val="num" w:pos="2160"/>
+        </w:tabs>
+        <w:ind w:left="2160" w:hanging="360"/>
+      </w:pPr>
+      <w:rPr/>
+    </w:lvl>
+    <w:lvl w:ilvl="5">
+      <w:start w:val="1"/>
+      <w:numFmt w:val="lowerRoman"/>
+      <w:lvlText w:val="%6."/>
+      <w:lvlJc w:val="left"/>
+      <w:pPr>
+        <w:tabs>
+          <w:tab w:val="num" w:pos="2520"/>
+        </w:tabs>
+        <w:ind w:left="2520" w:hanging="360"/>
+      </w:pPr>
+      <w:rPr/>
+    </w:lvl>
+    <w:lvl w:ilvl="6">
+      <w:start w:val="1"/>
+      <w:numFmt w:val="lowerRoman"/>
+      <w:lvlText w:val="%7."/>
+      <w:lvlJc w:val="left"/>
+      <w:pPr>
+        <w:tabs>
+          <w:tab w:val="num" w:pos="2880"/>
+        </w:tabs>
+        <w:ind w:left="2880" w:hanging="360"/>
+      </w:pPr>
+      <w:rPr/>
+    </w:lvl>
+    <w:lvl w:ilvl="7">
+      <w:start w:val="1"/>
+      <w:numFmt w:val="lowerRoman"/>
+      <w:lvlText w:val="%8."/>
+      <w:lvlJc w:val="left"/>
+      <w:pPr>
+        <w:tabs>
+          <w:tab w:val="num" w:pos="3240"/>
+        </w:tabs>
+        <w:ind w:left="3240" w:hanging="360"/>
+      </w:pPr>
+      <w:rPr/>
+    </w:lvl>
+    <w:lvl w:ilvl="8">
+      <w:start w:val="1"/>
+      <w:numFmt w:val="lowerRoman"/>
+      <w:lvlText w:val="%9."/>
+      <w:lvlJc w:val="left"/>
+      <w:pPr>
+        <w:tabs>
+          <w:tab w:val="num" w:pos="3600"/>
+        </w:tabs>
+        <w:ind w:left="3600" w:hanging="360"/>
+      </w:pPr>
+      <w:rPr/>
+    </w:lvl>
+  </w:abstractNum>
+  <w:abstractNum w:abstractNumId="7">
+    <w:lvl w:ilvl="0">
+      <w:start w:val="1"/>
+      <w:numFmt w:val="bullet"/>
+      <w:lvlText w:val=""/>
+      <w:lvlJc w:val="left"/>
+      <w:pPr>
+        <w:tabs>
+          <w:tab w:val="num" w:pos="720"/>
+        </w:tabs>
+        <w:ind w:left="720" w:hanging="360"/>
+      </w:pPr>
+      <w:rPr>
+        <w:rFonts w:ascii="Wingdings" w:hAnsi="Wingdings" w:cs="Wingdings" w:hint="default"/>
+      </w:rPr>
+    </w:lvl>
+    <w:lvl w:ilvl="1">
+      <w:start w:val="1"/>
+      <w:numFmt w:val="bullet"/>
+      <w:lvlText w:val=""/>
+      <w:lvlJc w:val="left"/>
+      <w:pPr>
+        <w:tabs>
+          <w:tab w:val="num" w:pos="1080"/>
+        </w:tabs>
+        <w:ind w:left="1080" w:hanging="360"/>
+      </w:pPr>
+      <w:rPr>
+        <w:rFonts w:ascii="Wingdings" w:hAnsi="Wingdings" w:cs="Wingdings" w:hint="default"/>
+      </w:rPr>
+    </w:lvl>
+    <w:lvl w:ilvl="2">
+      <w:start w:val="1"/>
+      <w:numFmt w:val="bullet"/>
+      <w:lvlText w:val=""/>
+      <w:lvlJc w:val="left"/>
+      <w:pPr>
+        <w:tabs>
+          <w:tab w:val="num" w:pos="1440"/>
+        </w:tabs>
+        <w:ind w:left="1440" w:hanging="360"/>
+      </w:pPr>
+      <w:rPr>
+        <w:rFonts w:ascii="Wingdings" w:hAnsi="Wingdings" w:cs="Wingdings" w:hint="default"/>
+      </w:rPr>
+    </w:lvl>
+    <w:lvl w:ilvl="3">
+      <w:start w:val="1"/>
+      <w:numFmt w:val="bullet"/>
+      <w:lvlText w:val=""/>
+      <w:lvlJc w:val="left"/>
+      <w:pPr>
+        <w:tabs>
+          <w:tab w:val="num" w:pos="1800"/>
+        </w:tabs>
+        <w:ind w:left="1800" w:hanging="360"/>
+      </w:pPr>
+      <w:rPr>
+        <w:rFonts w:ascii="Wingdings" w:hAnsi="Wingdings" w:cs="Wingdings" w:hint="default"/>
+      </w:rPr>
+    </w:lvl>
+    <w:lvl w:ilvl="4">
+      <w:start w:val="1"/>
+      <w:numFmt w:val="bullet"/>
+      <w:lvlText w:val=""/>
+      <w:lvlJc w:val="left"/>
+      <w:pPr>
+        <w:tabs>
+          <w:tab w:val="num" w:pos="2160"/>
+        </w:tabs>
+        <w:ind w:left="2160" w:hanging="360"/>
+      </w:pPr>
+      <w:rPr>
+        <w:rFonts w:ascii="Wingdings" w:hAnsi="Wingdings" w:cs="Wingdings" w:hint="default"/>
+      </w:rPr>
+    </w:lvl>
+    <w:lvl w:ilvl="5">
+      <w:start w:val="1"/>
+      <w:numFmt w:val="bullet"/>
+      <w:lvlText w:val=""/>
+      <w:lvlJc w:val="left"/>
+      <w:pPr>
+        <w:tabs>
+          <w:tab w:val="num" w:pos="2520"/>
+        </w:tabs>
+        <w:ind w:left="2520" w:hanging="360"/>
+      </w:pPr>
+      <w:rPr>
+        <w:rFonts w:ascii="Wingdings" w:hAnsi="Wingdings" w:cs="Wingdings" w:hint="default"/>
+      </w:rPr>
+    </w:lvl>
+    <w:lvl w:ilvl="6">
+      <w:start w:val="1"/>
+      <w:numFmt w:val="bullet"/>
+      <w:lvlText w:val=""/>
+      <w:lvlJc w:val="left"/>
+      <w:pPr>
+        <w:tabs>
+          <w:tab w:val="num" w:pos="2880"/>
+        </w:tabs>
+        <w:ind w:left="2880" w:hanging="360"/>
+      </w:pPr>
+      <w:rPr>
+        <w:rFonts w:ascii="Wingdings" w:hAnsi="Wingdings" w:cs="Wingdings" w:hint="default"/>
+      </w:rPr>
+    </w:lvl>
+    <w:lvl w:ilvl="7">
+      <w:start w:val="1"/>
+      <w:numFmt w:val="bullet"/>
+      <w:lvlText w:val=""/>
+      <w:lvlJc w:val="left"/>
+      <w:pPr>
+        <w:tabs>
+          <w:tab w:val="num" w:pos="3240"/>
+        </w:tabs>
+        <w:ind w:left="3240" w:hanging="360"/>
+      </w:pPr>
+      <w:rPr>
+        <w:rFonts w:ascii="Wingdings" w:hAnsi="Wingdings" w:cs="Wingdings" w:hint="default"/>
+      </w:rPr>
+    </w:lvl>
+    <w:lvl w:ilvl="8">
+      <w:start w:val="1"/>
+      <w:numFmt w:val="bullet"/>
+      <w:lvlText w:val=""/>
+      <w:lvlJc w:val="left"/>
+      <w:pPr>
+        <w:tabs>
+          <w:tab w:val="num" w:pos="3600"/>
+        </w:tabs>
+        <w:ind w:left="3600" w:hanging="360"/>
+      </w:pPr>
+      <w:rPr>
+        <w:rFonts w:ascii="Wingdings" w:hAnsi="Wingdings" w:cs="Wingdings" w:hint="default"/>
+      </w:rPr>
+    </w:lvl>
+  </w:abstractNum>
+  <w:abstractNum w:abstractNumId="8">
+    <w:lvl w:ilvl="0">
+      <w:start w:val="1"/>
+      <w:numFmt w:val="bullet"/>
+      <w:lvlText w:val=""/>
+      <w:lvlJc w:val="left"/>
+      <w:pPr>
+        <w:tabs>
+          <w:tab w:val="num" w:pos="720"/>
+        </w:tabs>
+        <w:ind w:left="720" w:hanging="360"/>
+      </w:pPr>
+      <w:rPr>
+        <w:rFonts w:ascii="Wingdings" w:hAnsi="Wingdings" w:cs="Wingdings" w:hint="default"/>
+      </w:rPr>
+    </w:lvl>
+    <w:lvl w:ilvl="1">
+      <w:start w:val="1"/>
+      <w:numFmt w:val="bullet"/>
+      <w:lvlText w:val=""/>
+      <w:lvlJc w:val="left"/>
+      <w:pPr>
+        <w:tabs>
+          <w:tab w:val="num" w:pos="1080"/>
+        </w:tabs>
+        <w:ind w:left="1080" w:hanging="360"/>
+      </w:pPr>
+      <w:rPr>
+        <w:rFonts w:ascii="Wingdings" w:hAnsi="Wingdings" w:cs="Wingdings" w:hint="default"/>
+      </w:rPr>
+    </w:lvl>
+    <w:lvl w:ilvl="2">
+      <w:start w:val="1"/>
+      <w:numFmt w:val="bullet"/>
+      <w:lvlText w:val=""/>
+      <w:lvlJc w:val="left"/>
+      <w:pPr>
+        <w:tabs>
+          <w:tab w:val="num" w:pos="1440"/>
+        </w:tabs>
+        <w:ind w:left="1440" w:hanging="360"/>
+      </w:pPr>
+      <w:rPr>
+        <w:rFonts w:ascii="Wingdings" w:hAnsi="Wingdings" w:cs="Wingdings" w:hint="default"/>
+      </w:rPr>
+    </w:lvl>
+    <w:lvl w:ilvl="3">
+      <w:start w:val="1"/>
+      <w:numFmt w:val="bullet"/>
+      <w:lvlText w:val=""/>
+      <w:lvlJc w:val="left"/>
+      <w:pPr>
+        <w:tabs>
+          <w:tab w:val="num" w:pos="1800"/>
+        </w:tabs>
+        <w:ind w:left="1800" w:hanging="360"/>
+      </w:pPr>
+      <w:rPr>
+        <w:rFonts w:ascii="Wingdings" w:hAnsi="Wingdings" w:cs="Wingdings" w:hint="default"/>
+      </w:rPr>
+    </w:lvl>
+    <w:lvl w:ilvl="4">
+      <w:start w:val="1"/>
+      <w:numFmt w:val="bullet"/>
+      <w:lvlText w:val=""/>
+      <w:lvlJc w:val="left"/>
+      <w:pPr>
+        <w:tabs>
+          <w:tab w:val="num" w:pos="2160"/>
+        </w:tabs>
+        <w:ind w:left="2160" w:hanging="360"/>
+      </w:pPr>
+      <w:rPr>
+        <w:rFonts w:ascii="Wingdings" w:hAnsi="Wingdings" w:cs="Wingdings" w:hint="default"/>
+      </w:rPr>
+    </w:lvl>
+    <w:lvl w:ilvl="5">
+      <w:start w:val="1"/>
+      <w:numFmt w:val="bullet"/>
+      <w:lvlText w:val=""/>
+      <w:lvlJc w:val="left"/>
+      <w:pPr>
+        <w:tabs>
+          <w:tab w:val="num" w:pos="2520"/>
+        </w:tabs>
+        <w:ind w:left="2520" w:hanging="360"/>
+      </w:pPr>
+      <w:rPr>
+        <w:rFonts w:ascii="Wingdings" w:hAnsi="Wingdings" w:cs="Wingdings" w:hint="default"/>
+      </w:rPr>
+    </w:lvl>
+    <w:lvl w:ilvl="6">
+      <w:start w:val="1"/>
+      <w:numFmt w:val="bullet"/>
+      <w:lvlText w:val=""/>
+      <w:lvlJc w:val="left"/>
+      <w:pPr>
+        <w:tabs>
+          <w:tab w:val="num" w:pos="2880"/>
+        </w:tabs>
+        <w:ind w:left="2880" w:hanging="360"/>
+      </w:pPr>
+      <w:rPr>
+        <w:rFonts w:ascii="Wingdings" w:hAnsi="Wingdings" w:cs="Wingdings" w:hint="default"/>
+      </w:rPr>
+    </w:lvl>
+    <w:lvl w:ilvl="7">
+      <w:start w:val="1"/>
+      <w:numFmt w:val="bullet"/>
+      <w:lvlText w:val=""/>
+      <w:lvlJc w:val="left"/>
+      <w:pPr>
+        <w:tabs>
+          <w:tab w:val="num" w:pos="3240"/>
+        </w:tabs>
+        <w:ind w:left="3240" w:hanging="360"/>
+      </w:pPr>
+      <w:rPr>
+        <w:rFonts w:ascii="Wingdings" w:hAnsi="Wingdings" w:cs="Wingdings" w:hint="default"/>
+      </w:rPr>
+    </w:lvl>
+    <w:lvl w:ilvl="8">
+      <w:start w:val="1"/>
+      <w:numFmt w:val="bullet"/>
+      <w:lvlText w:val=""/>
+      <w:lvlJc w:val="left"/>
+      <w:pPr>
+        <w:tabs>
+          <w:tab w:val="num" w:pos="3600"/>
+        </w:tabs>
+        <w:ind w:left="3600" w:hanging="360"/>
+      </w:pPr>
+      <w:rPr>
+        <w:rFonts w:ascii="Wingdings" w:hAnsi="Wingdings" w:cs="Wingdings" w:hint="default"/>
+      </w:rPr>
+    </w:lvl>
+  </w:abstractNum>
+  <w:abstractNum w:abstractNumId="9">
     <w:lvl w:ilvl="0">
       <w:start w:val="1"/>
       <w:numFmt w:val="none"/>
@@ -8488,6 +11539,15 @@
   </w:num>
   <w:num w:numId="6">
     <w:abstractNumId w:val="6"/>
+  </w:num>
+  <w:num w:numId="7">
+    <w:abstractNumId w:val="7"/>
+  </w:num>
+  <w:num w:numId="8">
+    <w:abstractNumId w:val="8"/>
+  </w:num>
+  <w:num w:numId="9">
+    <w:abstractNumId w:val="9"/>
   </w:num>
 </w:numbering>
 </file>
@@ -8654,7 +11714,7 @@
     <w:pPr>
       <w:widowControl/>
       <w:suppressAutoHyphens w:val="true"/>
-      <w:overflowPunct w:val="true"/>
+      <w:overflowPunct w:val="false"/>
       <w:bidi w:val="0"/>
       <w:spacing w:lineRule="auto" w:line="259" w:before="0" w:after="160"/>
       <w:jc w:val="left"/>
@@ -8717,14 +11777,23 @@
     <w:pPr>
       <w:keepNext w:val="true"/>
       <w:keepLines/>
-      <w:spacing w:before="40" w:after="0"/>
+      <w:widowControl/>
+      <w:numPr>
+        <w:ilvl w:val="0"/>
+        <w:numId w:val="8"/>
+      </w:numPr>
+      <w:suppressAutoHyphens w:val="true"/>
+      <w:bidi w:val="0"/>
+      <w:spacing w:lineRule="auto" w:line="259" w:before="40" w:after="0"/>
+      <w:ind w:left="0" w:right="0" w:hanging="0"/>
+      <w:jc w:val="left"/>
       <w:outlineLvl w:val="2"/>
     </w:pPr>
     <w:rPr>
       <w:rFonts w:ascii="Times New Roman" w:hAnsi="Times New Roman"/>
       <w:b/>
       <w:sz w:val="26"/>
-      <w:szCs w:val="24"/>
+      <w:szCs w:val="26"/>
     </w:rPr>
   </w:style>
   <w:style w:type="paragraph" w:styleId="Heading4" w:customStyle="1">
@@ -8916,6 +11985,19 @@
     <w:qFormat/>
     <w:rPr>
       <w:rFonts w:ascii="OpenSymbol" w:hAnsi="OpenSymbol" w:eastAsia="OpenSymbol" w:cs="OpenSymbol"/>
+    </w:rPr>
+  </w:style>
+  <w:style w:type="character" w:styleId="NumberingSymbols">
+    <w:name w:val="Numbering Symbols"/>
+    <w:qFormat/>
+    <w:rPr/>
+  </w:style>
+  <w:style w:type="character" w:styleId="StrongEmphasis">
+    <w:name w:val="Strong Emphasis"/>
+    <w:qFormat/>
+    <w:rPr>
+      <w:b/>
+      <w:bCs/>
     </w:rPr>
   </w:style>
   <w:style w:type="paragraph" w:styleId="Heading" w:customStyle="1">

</xml_diff>

<commit_message>
worked on chapter 2
</commit_message>
<xml_diff>
--- a/docs/4.1 PROJECT_CIT_00046_019.docx
+++ b/docs/4.1 PROJECT_CIT_00046_019.docx
@@ -1154,7 +1154,6 @@
             <w:rPr>
               <w:webHidden/>
               <w:rStyle w:val="IndexLink"/>
-              <w:vanish w:val="false"/>
             </w:rPr>
             <w:instrText> TOC \z \o "1-9" \u \h</w:instrText>
           </w:r>
@@ -1162,7 +1161,6 @@
             <w:rPr>
               <w:webHidden/>
               <w:rStyle w:val="IndexLink"/>
-              <w:vanish w:val="false"/>
             </w:rPr>
             <w:fldChar w:fldCharType="separate"/>
           </w:r>
@@ -1171,7 +1169,6 @@
               <w:rPr>
                 <w:webHidden/>
                 <w:rStyle w:val="IndexLink"/>
-                <w:vanish w:val="false"/>
               </w:rPr>
               <w:t>AUTOMATED TIMETABLING SYSTEM</w:t>
               <w:tab/>
@@ -1193,7 +1190,6 @@
               <w:rPr>
                 <w:webHidden/>
                 <w:rStyle w:val="IndexLink"/>
-                <w:vanish w:val="false"/>
               </w:rPr>
               <w:t>DECLARATION</w:t>
               <w:tab/>
@@ -1215,7 +1211,6 @@
               <w:rPr>
                 <w:webHidden/>
                 <w:rStyle w:val="IndexLink"/>
-                <w:vanish w:val="false"/>
               </w:rPr>
               <w:t>DEDICATION</w:t>
               <w:tab/>
@@ -1237,7 +1232,6 @@
               <w:rPr>
                 <w:webHidden/>
                 <w:rStyle w:val="IndexLink"/>
-                <w:vanish w:val="false"/>
               </w:rPr>
               <w:t>ACKNOWLEDGMENT</w:t>
               <w:tab/>
@@ -1259,7 +1253,6 @@
               <w:rPr>
                 <w:webHidden/>
                 <w:rStyle w:val="IndexLink"/>
-                <w:vanish w:val="false"/>
               </w:rPr>
               <w:t>ABSTRACT</w:t>
               <w:tab/>
@@ -1281,7 +1274,6 @@
               <w:rPr>
                 <w:webHidden/>
                 <w:rStyle w:val="IndexLink"/>
-                <w:vanish w:val="false"/>
               </w:rPr>
               <w:t>LIST OF TABLES</w:t>
               <w:tab/>
@@ -1298,12 +1290,11 @@
             </w:tabs>
             <w:rPr/>
           </w:pPr>
-          <w:hyperlink w:anchor="__RefHeading___Toc1222_2704490881">
+          <w:hyperlink w:anchor="__RefHeading___Toc1228_3611201623">
             <w:r>
               <w:rPr>
                 <w:webHidden/>
                 <w:rStyle w:val="IndexLink"/>
-                <w:vanish w:val="false"/>
               </w:rPr>
               <w:t>LIST OF FIGURES</w:t>
               <w:tab/>
@@ -1325,7 +1316,6 @@
               <w:rPr>
                 <w:webHidden/>
                 <w:rStyle w:val="IndexLink"/>
-                <w:vanish w:val="false"/>
               </w:rPr>
               <w:t>CHAPTER ONE: INTRODUCTION</w:t>
               <w:tab/>
@@ -1347,7 +1337,6 @@
               <w:rPr>
                 <w:webHidden/>
                 <w:rStyle w:val="IndexLink"/>
-                <w:vanish w:val="false"/>
               </w:rPr>
               <w:t>1.1 Background Information</w:t>
               <w:tab/>
@@ -1369,11 +1358,10 @@
               <w:rPr>
                 <w:webHidden/>
                 <w:rStyle w:val="IndexLink"/>
-                <w:vanish w:val="false"/>
               </w:rPr>
               <w:t>1.2 Problem Statement</w:t>
               <w:tab/>
-              <w:t>10</w:t>
+              <w:t>11</w:t>
             </w:r>
           </w:hyperlink>
         </w:p>
@@ -1391,11 +1379,10 @@
               <w:rPr>
                 <w:webHidden/>
                 <w:rStyle w:val="IndexLink"/>
-                <w:vanish w:val="false"/>
               </w:rPr>
               <w:t>1.3 Study Objectives</w:t>
               <w:tab/>
-              <w:t>10</w:t>
+              <w:t>11</w:t>
             </w:r>
           </w:hyperlink>
         </w:p>
@@ -1413,11 +1400,10 @@
               <w:rPr>
                 <w:webHidden/>
                 <w:rStyle w:val="IndexLink"/>
-                <w:vanish w:val="false"/>
               </w:rPr>
               <w:t>1.3.1 Overall Project Objective</w:t>
               <w:tab/>
-              <w:t>10</w:t>
+              <w:t>11</w:t>
             </w:r>
           </w:hyperlink>
         </w:p>
@@ -1435,7 +1421,6 @@
               <w:rPr>
                 <w:webHidden/>
                 <w:rStyle w:val="IndexLink"/>
-                <w:vanish w:val="false"/>
               </w:rPr>
               <w:t>1.3.2 Specific Objectives</w:t>
               <w:tab/>
@@ -1457,7 +1442,6 @@
               <w:rPr>
                 <w:webHidden/>
                 <w:rStyle w:val="IndexLink"/>
-                <w:vanish w:val="false"/>
               </w:rPr>
               <w:t>1.4 Research Questions</w:t>
               <w:tab/>
@@ -1479,7 +1463,6 @@
               <w:rPr>
                 <w:webHidden/>
                 <w:rStyle w:val="IndexLink"/>
-                <w:vanish w:val="false"/>
               </w:rPr>
               <w:t>1.5 Significance of the Project</w:t>
               <w:tab/>
@@ -1501,7 +1484,6 @@
               <w:rPr>
                 <w:webHidden/>
                 <w:rStyle w:val="IndexLink"/>
-                <w:vanish w:val="false"/>
               </w:rPr>
               <w:t>1.6 Limitations</w:t>
               <w:tab/>
@@ -1523,11 +1505,10 @@
               <w:rPr>
                 <w:webHidden/>
                 <w:rStyle w:val="IndexLink"/>
-                <w:vanish w:val="false"/>
               </w:rPr>
               <w:t>1.7 Assumptions</w:t>
               <w:tab/>
-              <w:t>11</w:t>
+              <w:t>12</w:t>
             </w:r>
           </w:hyperlink>
         </w:p>
@@ -1545,11 +1526,10 @@
               <w:rPr>
                 <w:webHidden/>
                 <w:rStyle w:val="IndexLink"/>
-                <w:vanish w:val="false"/>
               </w:rPr>
               <w:t>CHAPTER TWO: LITERATURE REVIEW</w:t>
               <w:tab/>
-              <w:t>12</w:t>
+              <w:t>13</w:t>
             </w:r>
           </w:hyperlink>
         </w:p>
@@ -1567,11 +1547,10 @@
               <w:rPr>
                 <w:webHidden/>
                 <w:rStyle w:val="IndexLink"/>
-                <w:vanish w:val="false"/>
               </w:rPr>
               <w:t>Introduction</w:t>
               <w:tab/>
-              <w:t>12</w:t>
+              <w:t>13</w:t>
             </w:r>
           </w:hyperlink>
         </w:p>
@@ -1589,11 +1568,10 @@
               <w:rPr>
                 <w:webHidden/>
                 <w:rStyle w:val="IndexLink"/>
-                <w:vanish w:val="false"/>
               </w:rPr>
               <w:t>2.1 Timetabling</w:t>
               <w:tab/>
-              <w:t>12</w:t>
+              <w:t>13</w:t>
             </w:r>
           </w:hyperlink>
         </w:p>
@@ -1611,11 +1589,10 @@
               <w:rPr>
                 <w:webHidden/>
                 <w:rStyle w:val="IndexLink"/>
-                <w:vanish w:val="false"/>
               </w:rPr>
               <w:t>2.2 Lessons Timetabling in Higher Learning Institutions</w:t>
               <w:tab/>
-              <w:t>12</w:t>
+              <w:t>13</w:t>
             </w:r>
           </w:hyperlink>
         </w:p>
@@ -1633,11 +1610,10 @@
               <w:rPr>
                 <w:webHidden/>
                 <w:rStyle w:val="IndexLink"/>
-                <w:vanish w:val="false"/>
               </w:rPr>
               <w:t>2.3 Challenges In Timetabling</w:t>
               <w:tab/>
-              <w:t>13</w:t>
+              <w:t>14</w:t>
             </w:r>
           </w:hyperlink>
         </w:p>
@@ -1655,11 +1631,10 @@
               <w:rPr>
                 <w:webHidden/>
                 <w:rStyle w:val="IndexLink"/>
-                <w:vanish w:val="false"/>
               </w:rPr>
               <w:t>2.4 Existing Timetabling Systems</w:t>
               <w:tab/>
-              <w:t>13</w:t>
+              <w:t>14</w:t>
             </w:r>
           </w:hyperlink>
         </w:p>
@@ -1677,11 +1652,10 @@
               <w:rPr>
                 <w:webHidden/>
                 <w:rStyle w:val="IndexLink"/>
-                <w:vanish w:val="false"/>
               </w:rPr>
               <w:t>2.4.1 Manual Timetabling System</w:t>
               <w:tab/>
-              <w:t>13</w:t>
+              <w:t>14</w:t>
             </w:r>
           </w:hyperlink>
         </w:p>
@@ -1699,11 +1673,10 @@
               <w:rPr>
                 <w:webHidden/>
                 <w:rStyle w:val="IndexLink"/>
-                <w:vanish w:val="false"/>
               </w:rPr>
               <w:t>2.4.2 UniTime Scheduling System</w:t>
               <w:tab/>
-              <w:t>13</w:t>
+              <w:t>14</w:t>
             </w:r>
           </w:hyperlink>
         </w:p>
@@ -1721,11 +1694,10 @@
               <w:rPr>
                 <w:webHidden/>
                 <w:rStyle w:val="IndexLink"/>
-                <w:vanish w:val="false"/>
               </w:rPr>
               <w:t>2.4.3 Utwente Timetabling System</w:t>
               <w:tab/>
-              <w:t>14</w:t>
+              <w:t>15</w:t>
             </w:r>
           </w:hyperlink>
         </w:p>
@@ -1743,11 +1715,10 @@
               <w:rPr>
                 <w:webHidden/>
                 <w:rStyle w:val="IndexLink"/>
-                <w:vanish w:val="false"/>
               </w:rPr>
               <w:t>2.4.4 Sagenda Timetabling System</w:t>
               <w:tab/>
-              <w:t>14</w:t>
+              <w:t>15</w:t>
             </w:r>
           </w:hyperlink>
         </w:p>
@@ -1765,11 +1736,10 @@
               <w:rPr>
                 <w:webHidden/>
                 <w:rStyle w:val="IndexLink"/>
-                <w:vanish w:val="false"/>
               </w:rPr>
               <w:t>2.5 Conclusion</w:t>
               <w:tab/>
-              <w:t>15</w:t>
+              <w:t>16</w:t>
             </w:r>
           </w:hyperlink>
         </w:p>
@@ -1787,11 +1757,10 @@
               <w:rPr>
                 <w:webHidden/>
                 <w:rStyle w:val="IndexLink"/>
-                <w:vanish w:val="false"/>
               </w:rPr>
               <w:t>CHAPTER THREE: METHODOLOGY</w:t>
               <w:tab/>
-              <w:t>16</w:t>
+              <w:t>17</w:t>
             </w:r>
           </w:hyperlink>
         </w:p>
@@ -1809,11 +1778,10 @@
               <w:rPr>
                 <w:webHidden/>
                 <w:rStyle w:val="IndexLink"/>
-                <w:vanish w:val="false"/>
               </w:rPr>
               <w:t>Introduction</w:t>
               <w:tab/>
-              <w:t>16</w:t>
+              <w:t>17</w:t>
             </w:r>
           </w:hyperlink>
         </w:p>
@@ -1831,11 +1799,10 @@
               <w:rPr>
                 <w:webHidden/>
                 <w:rStyle w:val="IndexLink"/>
-                <w:vanish w:val="false"/>
               </w:rPr>
               <w:t>3.1 Research Design</w:t>
               <w:tab/>
-              <w:t>16</w:t>
+              <w:t>17</w:t>
             </w:r>
           </w:hyperlink>
         </w:p>
@@ -1853,11 +1820,10 @@
               <w:rPr>
                 <w:webHidden/>
                 <w:rStyle w:val="IndexLink"/>
-                <w:vanish w:val="false"/>
               </w:rPr>
               <w:t>3.2 Target Population</w:t>
               <w:tab/>
-              <w:t>16</w:t>
+              <w:t>17</w:t>
             </w:r>
           </w:hyperlink>
         </w:p>
@@ -1875,11 +1841,10 @@
               <w:rPr>
                 <w:webHidden/>
                 <w:rStyle w:val="IndexLink"/>
-                <w:vanish w:val="false"/>
               </w:rPr>
               <w:t>3.3 Sampling</w:t>
               <w:tab/>
-              <w:t>17</w:t>
+              <w:t>18</w:t>
             </w:r>
           </w:hyperlink>
         </w:p>
@@ -1897,11 +1862,10 @@
               <w:rPr>
                 <w:webHidden/>
                 <w:rStyle w:val="IndexLink"/>
-                <w:vanish w:val="false"/>
               </w:rPr>
               <w:t>3.4 Sample Size</w:t>
               <w:tab/>
-              <w:t>17</w:t>
+              <w:t>18</w:t>
             </w:r>
           </w:hyperlink>
         </w:p>
@@ -1919,11 +1883,10 @@
               <w:rPr>
                 <w:webHidden/>
                 <w:rStyle w:val="IndexLink"/>
-                <w:vanish w:val="false"/>
               </w:rPr>
               <w:t>3.5 Data Collection</w:t>
               <w:tab/>
-              <w:t>17</w:t>
+              <w:t>18</w:t>
             </w:r>
           </w:hyperlink>
         </w:p>
@@ -1941,11 +1904,10 @@
               <w:rPr>
                 <w:webHidden/>
                 <w:rStyle w:val="IndexLink"/>
-                <w:vanish w:val="false"/>
               </w:rPr>
               <w:t>3.6 Data Collection Tools</w:t>
               <w:tab/>
-              <w:t>17</w:t>
+              <w:t>18</w:t>
             </w:r>
           </w:hyperlink>
         </w:p>
@@ -1963,11 +1925,10 @@
               <w:rPr>
                 <w:webHidden/>
                 <w:rStyle w:val="IndexLink"/>
-                <w:vanish w:val="false"/>
               </w:rPr>
               <w:t>3.7 Choice of Proposed System Development Methodology</w:t>
               <w:tab/>
-              <w:t>18</w:t>
+              <w:t>19</w:t>
             </w:r>
           </w:hyperlink>
         </w:p>
@@ -1985,11 +1946,10 @@
               <w:rPr>
                 <w:webHidden/>
                 <w:rStyle w:val="IndexLink"/>
-                <w:vanish w:val="false"/>
               </w:rPr>
               <w:t>3.8 Systems Analysis, Design and Development</w:t>
               <w:tab/>
-              <w:t>18</w:t>
+              <w:t>19</w:t>
             </w:r>
           </w:hyperlink>
         </w:p>
@@ -2007,11 +1967,10 @@
               <w:rPr>
                 <w:webHidden/>
                 <w:rStyle w:val="IndexLink"/>
-                <w:vanish w:val="false"/>
               </w:rPr>
               <w:t>3.8.1 Requirements Gathering &amp; Analysis</w:t>
               <w:tab/>
-              <w:t>18</w:t>
+              <w:t>19</w:t>
             </w:r>
           </w:hyperlink>
         </w:p>
@@ -2029,11 +1988,10 @@
               <w:rPr>
                 <w:webHidden/>
                 <w:rStyle w:val="IndexLink"/>
-                <w:vanish w:val="false"/>
               </w:rPr>
               <w:t>REFERENCES</w:t>
               <w:tab/>
-              <w:t>20</w:t>
+              <w:t>21</w:t>
             </w:r>
           </w:hyperlink>
         </w:p>
@@ -2051,11 +2009,10 @@
               <w:rPr>
                 <w:webHidden/>
                 <w:rStyle w:val="IndexLink"/>
-                <w:vanish w:val="false"/>
               </w:rPr>
               <w:t>APPENDICES</w:t>
               <w:tab/>
-              <w:t>21</w:t>
+              <w:t>22</w:t>
             </w:r>
           </w:hyperlink>
         </w:p>
@@ -2073,17 +2030,15 @@
               <w:rPr>
                 <w:webHidden/>
                 <w:rStyle w:val="IndexLink"/>
-                <w:vanish w:val="false"/>
               </w:rPr>
               <w:t>GANTT CHART</w:t>
               <w:tab/>
-              <w:t>21</w:t>
+              <w:t>22</w:t>
             </w:r>
           </w:hyperlink>
           <w:r>
             <w:rPr>
               <w:rStyle w:val="IndexLink"/>
-              <w:vanish w:val="false"/>
             </w:rPr>
             <w:fldChar w:fldCharType="end"/>
           </w:r>
@@ -2190,14 +2145,14 @@
         </w:rPr>
         <w:t>LIST OF TABLES</w:t>
       </w:r>
-      <w:bookmarkStart w:id="14" w:name="__RefHeading___Toc1222_2704490881"/>
-      <w:bookmarkStart w:id="15" w:name="__RefHeading___Toc1274_3451022712"/>
+      <w:bookmarkStart w:id="14" w:name="__RefHeading___Toc1274_3451022712"/>
+      <w:bookmarkStart w:id="15" w:name="__RefHeading___Toc1222_2704490881"/>
       <w:bookmarkStart w:id="16" w:name="__RefHeading___Toc2898_2538287678"/>
       <w:bookmarkStart w:id="17" w:name="__RefHeading___Toc2360_1339866727"/>
-      <w:bookmarkStart w:id="18" w:name="_heading=h.1t3h5sf"/>
-      <w:bookmarkStart w:id="19" w:name="__RefHeading___Toc10403_19512982"/>
-      <w:bookmarkStart w:id="20" w:name="__RefHeading___Toc9900_19512982"/>
-      <w:bookmarkStart w:id="21" w:name="__RefHeading___Toc5514_3593265922"/>
+      <w:bookmarkStart w:id="18" w:name="__RefHeading___Toc10403_19512982"/>
+      <w:bookmarkStart w:id="19" w:name="__RefHeading___Toc9900_19512982"/>
+      <w:bookmarkStart w:id="20" w:name="__RefHeading___Toc5514_3593265922"/>
+      <w:bookmarkStart w:id="21" w:name="_heading=h.1t3h5sf"/>
       <w:bookmarkEnd w:id="14"/>
       <w:bookmarkEnd w:id="15"/>
       <w:bookmarkEnd w:id="16"/>
@@ -2227,6 +2182,8 @@
           <w:rFonts w:ascii="Times New Roman" w:hAnsi="Times New Roman" w:eastAsia="Times New Roman" w:cs="Times New Roman"/>
         </w:rPr>
       </w:pPr>
+      <w:bookmarkStart w:id="22" w:name="__RefHeading___Toc1228_3611201623"/>
+      <w:bookmarkEnd w:id="22"/>
       <w:r>
         <w:rPr>
           <w:rFonts w:eastAsia="Times New Roman" w:cs="Times New Roman"/>
@@ -2241,10 +2198,10 @@
           <w:rFonts w:ascii="Times New Roman" w:hAnsi="Times New Roman" w:eastAsia="Times New Roman" w:cs="Times New Roman"/>
         </w:rPr>
       </w:pPr>
-      <w:bookmarkStart w:id="22" w:name="__RefHeading___Toc9902_19512982"/>
-      <w:bookmarkStart w:id="23" w:name="_heading=h.4d34og8"/>
-      <w:bookmarkEnd w:id="22"/>
+      <w:bookmarkStart w:id="23" w:name="__RefHeading___Toc9902_19512982"/>
+      <w:bookmarkStart w:id="24" w:name="_heading=h.4d34og8"/>
       <w:bookmarkEnd w:id="23"/>
+      <w:bookmarkEnd w:id="24"/>
       <w:r>
         <w:rPr>
           <w:rFonts w:eastAsia="Times New Roman" w:cs="Times New Roman"/>
@@ -2259,10 +2216,10 @@
           <w:rFonts w:ascii="Times New Roman" w:hAnsi="Times New Roman" w:eastAsia="Times New Roman" w:cs="Times New Roman"/>
         </w:rPr>
       </w:pPr>
-      <w:bookmarkStart w:id="24" w:name="__RefHeading___Toc9904_19512982"/>
-      <w:bookmarkStart w:id="25" w:name="_heading=h.2s8eyo1"/>
-      <w:bookmarkEnd w:id="24"/>
+      <w:bookmarkStart w:id="25" w:name="__RefHeading___Toc9904_19512982"/>
+      <w:bookmarkStart w:id="26" w:name="_heading=h.2s8eyo1"/>
       <w:bookmarkEnd w:id="25"/>
+      <w:bookmarkEnd w:id="26"/>
       <w:r>
         <w:rPr>
           <w:rFonts w:eastAsia="Times New Roman" w:cs="Times New Roman"/>
@@ -2276,13 +2233,13 @@
         <w:spacing w:lineRule="auto" w:line="360" w:before="0" w:after="0"/>
         <w:jc w:val="both"/>
         <w:rPr>
-          <w:color w:val="C9211E"/>
+          <w:color w:val="000000"/>
         </w:rPr>
       </w:pPr>
       <w:r>
         <w:rPr>
           <w:rFonts w:eastAsia="Times New Roman" w:cs="Times New Roman"/>
-          <w:color w:val="C9211E"/>
+          <w:color w:val="000000"/>
           <w:sz w:val="24"/>
           <w:szCs w:val="24"/>
         </w:rPr>
@@ -2295,35 +2252,26 @@
         <w:spacing w:lineRule="auto" w:line="360" w:before="0" w:after="0"/>
         <w:jc w:val="both"/>
         <w:rPr>
-          <w:color w:val="C9211E"/>
+          <w:color w:val="000000"/>
         </w:rPr>
       </w:pPr>
       <w:r>
         <w:rPr>
           <w:rFonts w:eastAsia="Times New Roman" w:cs="Times New Roman"/>
-          <w:color w:val="C9211E"/>
-          <w:sz w:val="24"/>
-          <w:szCs w:val="24"/>
-        </w:rPr>
-        <w:t>Due to the inherent challenges, timetabling is still done manually. For example, for each semester, schools are forced to redo the timetables, thus making the task repetitive, tedious, and painful. This has however presented the need to have an automated timetabling system. Failure to have the timetabling problems addressed would lead to schedules with a maximum number of disputes that fail to meet several side restrictions, allocated time, and rooms within the restricted period (Henry, 2021, p.g 1). Therefore, it is within this context that the proposed timetabling system needs to assess and fill the gap by designing and implementing the proposed system to help manage the learning activities at Maseno University.</w:t>
-      </w:r>
-    </w:p>
-    <w:p>
-      <w:pPr>
-        <w:pStyle w:val="Heading2"/>
-        <w:rPr>
-          <w:rFonts w:ascii="Times New Roman" w:hAnsi="Times New Roman" w:eastAsia="Times New Roman" w:cs="Times New Roman"/>
-        </w:rPr>
-      </w:pPr>
-      <w:bookmarkStart w:id="26" w:name="__RefHeading___Toc9906_19512982"/>
-      <w:bookmarkStart w:id="27" w:name="_heading=h.17dp8vu"/>
-      <w:bookmarkEnd w:id="26"/>
-      <w:bookmarkEnd w:id="27"/>
+          <w:color w:val="000000"/>
+          <w:sz w:val="24"/>
+          <w:szCs w:val="24"/>
+        </w:rPr>
+        <w:t xml:space="preserve">Due to the inherent challenges, timetabling is still done manually. For example, for each semester, schools are forced to redo the timetables, thus making the task repetitive, tedious, and painful. </w:t>
+      </w:r>
       <w:r>
         <w:rPr>
           <w:rFonts w:eastAsia="Times New Roman" w:cs="Times New Roman"/>
-        </w:rPr>
-        <w:t>1.2 Problem Statement</w:t>
+          <w:color w:val="000000"/>
+          <w:sz w:val="24"/>
+          <w:szCs w:val="24"/>
+        </w:rPr>
+        <w:t>For the case of Maseno University, departments are forced to communicate before making timetables for purposes ensuring lecture halls don’t conflict with more than one class assigned to the same hall at the same time. However this process is tedious and repetitive since the university offers many courses which are subdivided into several departments. With the number of limited resources, the chances of having a conflict free timetable are very high. Class representatives are forced to seek for lecture halls if a class conflicts with another. This way time is wasted for both the students and lecturers. For a timetable to be complete, all the departments have to share information so classes could be arranged. This takes up to about a week or two since so many courses are offered by Maseno University.</w:t>
       </w:r>
     </w:p>
     <w:p>
@@ -2332,12 +2280,63 @@
         <w:spacing w:lineRule="auto" w:line="360" w:before="0" w:after="0"/>
         <w:jc w:val="both"/>
         <w:rPr>
+          <w:color w:val="000000"/>
+        </w:rPr>
+      </w:pPr>
+      <w:r>
+        <w:rPr>
+          <w:rFonts w:eastAsia="Times New Roman" w:cs="Times New Roman"/>
+          <w:color w:val="000000"/>
+          <w:sz w:val="24"/>
+          <w:szCs w:val="24"/>
+        </w:rPr>
+        <w:t>This has however presented the need to have an automated timetabling system. Failure to have the timetabling problems addressed would lead to schedules with a maximum number of disputes that fail to meet several side restrictions, allocated time, and rooms within the restricted period (Henry, 2021, p.g 1). Therefore, it is within this context that the proposed timetabling system needs to assess and fill the gap by designing and implementing the proposed system to help manage the learning activities at Maseno University.</w:t>
+      </w:r>
+    </w:p>
+    <w:p>
+      <w:pPr>
+        <w:pStyle w:val="Heading2"/>
+        <w:rPr>
           <w:rFonts w:ascii="Times New Roman" w:hAnsi="Times New Roman" w:eastAsia="Times New Roman" w:cs="Times New Roman"/>
         </w:rPr>
       </w:pPr>
       <w:r>
+        <w:rPr/>
+      </w:r>
+      <w:r>
+        <w:br w:type="page"/>
+      </w:r>
+    </w:p>
+    <w:p>
+      <w:pPr>
+        <w:pStyle w:val="Heading2"/>
+        <w:rPr>
+          <w:rFonts w:ascii="Times New Roman" w:hAnsi="Times New Roman" w:eastAsia="Times New Roman" w:cs="Times New Roman"/>
+        </w:rPr>
+      </w:pPr>
+      <w:bookmarkStart w:id="27" w:name="__RefHeading___Toc9906_19512982"/>
+      <w:bookmarkStart w:id="28" w:name="_heading=h.17dp8vu"/>
+      <w:bookmarkEnd w:id="27"/>
+      <w:bookmarkEnd w:id="28"/>
+      <w:r>
         <w:rPr>
           <w:rFonts w:eastAsia="Times New Roman" w:cs="Times New Roman"/>
+        </w:rPr>
+        <w:t>1.2 Problem Statement</w:t>
+      </w:r>
+    </w:p>
+    <w:p>
+      <w:pPr>
+        <w:pStyle w:val="LOnormal"/>
+        <w:spacing w:lineRule="auto" w:line="360" w:before="0" w:after="0"/>
+        <w:jc w:val="both"/>
+        <w:rPr>
+          <w:rFonts w:ascii="Times New Roman" w:hAnsi="Times New Roman" w:eastAsia="Times New Roman" w:cs="Times New Roman"/>
+        </w:rPr>
+      </w:pPr>
+      <w:r>
+        <w:rPr>
+          <w:rFonts w:eastAsia="Times New Roman" w:cs="Times New Roman"/>
           <w:sz w:val="24"/>
           <w:szCs w:val="24"/>
         </w:rPr>
@@ -2351,10 +2350,10 @@
           <w:rFonts w:ascii="Times New Roman" w:hAnsi="Times New Roman" w:eastAsia="Times New Roman" w:cs="Times New Roman"/>
         </w:rPr>
       </w:pPr>
-      <w:bookmarkStart w:id="28" w:name="__RefHeading___Toc9908_19512982"/>
-      <w:bookmarkStart w:id="29" w:name="_heading=h.3rdcrjn"/>
-      <w:bookmarkEnd w:id="28"/>
+      <w:bookmarkStart w:id="29" w:name="__RefHeading___Toc9908_19512982"/>
+      <w:bookmarkStart w:id="30" w:name="_heading=h.3rdcrjn"/>
       <w:bookmarkEnd w:id="29"/>
+      <w:bookmarkEnd w:id="30"/>
       <w:r>
         <w:rPr>
           <w:rFonts w:eastAsia="Times New Roman" w:cs="Times New Roman"/>
@@ -2375,10 +2374,10 @@
           <w:rFonts w:ascii="Times New Roman" w:hAnsi="Times New Roman" w:eastAsia="Times New Roman" w:cs="Times New Roman"/>
         </w:rPr>
       </w:pPr>
-      <w:bookmarkStart w:id="30" w:name="__RefHeading___Toc9910_19512982"/>
-      <w:bookmarkStart w:id="31" w:name="_heading=h.26in1rg"/>
-      <w:bookmarkEnd w:id="30"/>
+      <w:bookmarkStart w:id="31" w:name="__RefHeading___Toc9910_19512982"/>
+      <w:bookmarkStart w:id="32" w:name="_heading=h.26in1rg"/>
       <w:bookmarkEnd w:id="31"/>
+      <w:bookmarkEnd w:id="32"/>
       <w:r>
         <w:rPr>
           <w:rFonts w:eastAsia="Times New Roman" w:cs="Times New Roman"/>
@@ -2399,7 +2398,7 @@
         </w:numPr>
         <w:shd w:val="clear" w:color="auto" w:fill="auto"/>
         <w:spacing w:lineRule="auto" w:line="360" w:before="0" w:after="0"/>
-        <w:ind w:left="1080" w:right="0" w:hanging="0"/>
+        <w:ind w:right="0" w:hanging="0"/>
         <w:jc w:val="left"/>
         <w:rPr>
           <w:rFonts w:ascii="Times New Roman" w:hAnsi="Times New Roman" w:eastAsia="Times New Roman" w:cs="Times New Roman"/>
@@ -2455,10 +2454,10 @@
           <w:rFonts w:ascii="Times New Roman" w:hAnsi="Times New Roman" w:eastAsia="Times New Roman" w:cs="Times New Roman"/>
         </w:rPr>
       </w:pPr>
-      <w:bookmarkStart w:id="32" w:name="__RefHeading___Toc9912_19512982"/>
-      <w:bookmarkStart w:id="33" w:name="_heading=h.lnxbz9"/>
-      <w:bookmarkEnd w:id="32"/>
+      <w:bookmarkStart w:id="33" w:name="__RefHeading___Toc9912_19512982"/>
+      <w:bookmarkStart w:id="34" w:name="_heading=h.lnxbz9"/>
       <w:bookmarkEnd w:id="33"/>
+      <w:bookmarkEnd w:id="34"/>
       <w:r>
         <w:rPr>
           <w:rFonts w:eastAsia="Times New Roman" w:cs="Times New Roman"/>
@@ -2475,11 +2474,11 @@
         <w:widowControl/>
         <w:numPr>
           <w:ilvl w:val="0"/>
-          <w:numId w:val="3"/>
+          <w:numId w:val="0"/>
         </w:numPr>
         <w:shd w:val="clear" w:color="auto" w:fill="auto"/>
         <w:spacing w:lineRule="auto" w:line="360" w:before="0" w:after="0"/>
-        <w:ind w:left="540" w:right="0" w:hanging="135"/>
+        <w:ind w:left="765" w:right="0" w:hanging="0"/>
         <w:jc w:val="both"/>
         <w:rPr>
           <w:rFonts w:ascii="Times New Roman" w:hAnsi="Times New Roman" w:eastAsia="Times New Roman" w:cs="Times New Roman"/>
@@ -2519,6 +2518,26 @@
           <w:shd w:fill="auto" w:val="clear"/>
           <w:vertAlign w:val="baseline"/>
         </w:rPr>
+        <w:t xml:space="preserve">i). </w:t>
+      </w:r>
+      <w:r>
+        <w:rPr>
+          <w:rFonts w:eastAsia="Times New Roman" w:cs="Times New Roman"/>
+          <w:b w:val="false"/>
+          <w:i w:val="false"/>
+          <w:caps w:val="false"/>
+          <w:smallCaps w:val="false"/>
+          <w:strike w:val="false"/>
+          <w:dstrike w:val="false"/>
+          <w:color w:val="000000"/>
+          <w:position w:val="0"/>
+          <w:sz w:val="24"/>
+          <w:sz w:val="24"/>
+          <w:szCs w:val="24"/>
+          <w:u w:val="none"/>
+          <w:shd w:fill="auto" w:val="clear"/>
+          <w:vertAlign w:val="baseline"/>
+        </w:rPr>
         <w:t>To identify the required modules of the automated timetabling system.</w:t>
       </w:r>
     </w:p>
@@ -2531,11 +2550,11 @@
         <w:widowControl/>
         <w:numPr>
           <w:ilvl w:val="0"/>
-          <w:numId w:val="3"/>
+          <w:numId w:val="0"/>
         </w:numPr>
         <w:shd w:val="clear" w:color="auto" w:fill="auto"/>
         <w:spacing w:lineRule="auto" w:line="360" w:before="0" w:after="0"/>
-        <w:ind w:left="540" w:right="0" w:hanging="135"/>
+        <w:ind w:left="765" w:right="0" w:hanging="0"/>
         <w:jc w:val="both"/>
         <w:rPr>
           <w:rFonts w:ascii="Times New Roman" w:hAnsi="Times New Roman" w:eastAsia="Times New Roman" w:cs="Times New Roman"/>
@@ -2575,6 +2594,26 @@
           <w:shd w:fill="auto" w:val="clear"/>
           <w:vertAlign w:val="baseline"/>
         </w:rPr>
+        <w:t xml:space="preserve">ii). </w:t>
+      </w:r>
+      <w:r>
+        <w:rPr>
+          <w:rFonts w:eastAsia="Times New Roman" w:cs="Times New Roman"/>
+          <w:b w:val="false"/>
+          <w:i w:val="false"/>
+          <w:caps w:val="false"/>
+          <w:smallCaps w:val="false"/>
+          <w:strike w:val="false"/>
+          <w:dstrike w:val="false"/>
+          <w:color w:val="000000"/>
+          <w:position w:val="0"/>
+          <w:sz w:val="24"/>
+          <w:sz w:val="24"/>
+          <w:szCs w:val="24"/>
+          <w:u w:val="none"/>
+          <w:shd w:fill="auto" w:val="clear"/>
+          <w:vertAlign w:val="baseline"/>
+        </w:rPr>
         <w:t>To design an automated timetabling system prototype.</w:t>
       </w:r>
     </w:p>
@@ -2587,11 +2626,11 @@
         <w:widowControl/>
         <w:numPr>
           <w:ilvl w:val="0"/>
-          <w:numId w:val="3"/>
+          <w:numId w:val="0"/>
         </w:numPr>
         <w:shd w:val="clear" w:color="auto" w:fill="auto"/>
         <w:spacing w:lineRule="auto" w:line="360" w:before="0" w:after="0"/>
-        <w:ind w:left="540" w:right="0" w:hanging="135"/>
+        <w:ind w:left="765" w:right="0" w:hanging="0"/>
         <w:jc w:val="both"/>
         <w:rPr>
           <w:rFonts w:ascii="Times New Roman" w:hAnsi="Times New Roman" w:eastAsia="Times New Roman" w:cs="Times New Roman"/>
@@ -2631,6 +2670,26 @@
           <w:shd w:fill="auto" w:val="clear"/>
           <w:vertAlign w:val="baseline"/>
         </w:rPr>
+        <w:t xml:space="preserve">iii). </w:t>
+      </w:r>
+      <w:r>
+        <w:rPr>
+          <w:rFonts w:eastAsia="Times New Roman" w:cs="Times New Roman"/>
+          <w:b w:val="false"/>
+          <w:i w:val="false"/>
+          <w:caps w:val="false"/>
+          <w:smallCaps w:val="false"/>
+          <w:strike w:val="false"/>
+          <w:dstrike w:val="false"/>
+          <w:color w:val="000000"/>
+          <w:position w:val="0"/>
+          <w:sz w:val="24"/>
+          <w:sz w:val="24"/>
+          <w:szCs w:val="24"/>
+          <w:u w:val="none"/>
+          <w:shd w:fill="auto" w:val="clear"/>
+          <w:vertAlign w:val="baseline"/>
+        </w:rPr>
         <w:t>To code the designed automated timetabling system prototype.</w:t>
       </w:r>
     </w:p>
@@ -2643,11 +2702,11 @@
         <w:widowControl/>
         <w:numPr>
           <w:ilvl w:val="0"/>
-          <w:numId w:val="3"/>
+          <w:numId w:val="0"/>
         </w:numPr>
         <w:shd w:val="clear" w:color="auto" w:fill="auto"/>
         <w:spacing w:lineRule="auto" w:line="360" w:before="0" w:after="0"/>
-        <w:ind w:left="540" w:right="0" w:hanging="135"/>
+        <w:ind w:left="765" w:right="0" w:hanging="0"/>
         <w:jc w:val="both"/>
         <w:rPr>
           <w:rFonts w:ascii="Times New Roman" w:hAnsi="Times New Roman" w:eastAsia="Times New Roman" w:cs="Times New Roman"/>
@@ -2687,6 +2746,26 @@
           <w:shd w:fill="auto" w:val="clear"/>
           <w:vertAlign w:val="baseline"/>
         </w:rPr>
+        <w:t xml:space="preserve">iv). </w:t>
+      </w:r>
+      <w:r>
+        <w:rPr>
+          <w:rFonts w:eastAsia="Times New Roman" w:cs="Times New Roman"/>
+          <w:b w:val="false"/>
+          <w:i w:val="false"/>
+          <w:caps w:val="false"/>
+          <w:smallCaps w:val="false"/>
+          <w:strike w:val="false"/>
+          <w:dstrike w:val="false"/>
+          <w:color w:val="000000"/>
+          <w:position w:val="0"/>
+          <w:sz w:val="24"/>
+          <w:sz w:val="24"/>
+          <w:szCs w:val="24"/>
+          <w:u w:val="none"/>
+          <w:shd w:fill="auto" w:val="clear"/>
+          <w:vertAlign w:val="baseline"/>
+        </w:rPr>
         <w:t>To test the developed prototype.</w:t>
       </w:r>
     </w:p>
@@ -2697,10 +2776,10 @@
           <w:rFonts w:ascii="Times New Roman" w:hAnsi="Times New Roman" w:eastAsia="Times New Roman" w:cs="Times New Roman"/>
         </w:rPr>
       </w:pPr>
-      <w:bookmarkStart w:id="34" w:name="__RefHeading___Toc9914_19512982"/>
-      <w:bookmarkStart w:id="35" w:name="_heading=h.35nkun2"/>
-      <w:bookmarkEnd w:id="34"/>
+      <w:bookmarkStart w:id="35" w:name="__RefHeading___Toc9914_19512982"/>
+      <w:bookmarkStart w:id="36" w:name="_heading=h.35nkun2"/>
       <w:bookmarkEnd w:id="35"/>
+      <w:bookmarkEnd w:id="36"/>
       <w:r>
         <w:rPr>
           <w:rFonts w:eastAsia="Times New Roman" w:cs="Times New Roman"/>
@@ -2717,7 +2796,7 @@
         <w:widowControl/>
         <w:numPr>
           <w:ilvl w:val="0"/>
-          <w:numId w:val="4"/>
+          <w:numId w:val="3"/>
         </w:numPr>
         <w:shd w:val="clear" w:color="auto" w:fill="auto"/>
         <w:spacing w:lineRule="auto" w:line="360" w:before="0" w:after="0"/>
@@ -2773,7 +2852,7 @@
         <w:widowControl/>
         <w:numPr>
           <w:ilvl w:val="0"/>
-          <w:numId w:val="4"/>
+          <w:numId w:val="3"/>
         </w:numPr>
         <w:shd w:val="clear" w:color="auto" w:fill="auto"/>
         <w:spacing w:lineRule="auto" w:line="360" w:before="0" w:after="0"/>
@@ -2829,7 +2908,7 @@
         <w:widowControl/>
         <w:numPr>
           <w:ilvl w:val="0"/>
-          <w:numId w:val="4"/>
+          <w:numId w:val="3"/>
         </w:numPr>
         <w:shd w:val="clear" w:color="auto" w:fill="auto"/>
         <w:spacing w:lineRule="auto" w:line="360" w:before="0" w:after="0"/>
@@ -2885,7 +2964,7 @@
         <w:widowControl/>
         <w:numPr>
           <w:ilvl w:val="0"/>
-          <w:numId w:val="4"/>
+          <w:numId w:val="3"/>
         </w:numPr>
         <w:shd w:val="clear" w:color="auto" w:fill="auto"/>
         <w:spacing w:lineRule="auto" w:line="360" w:before="0" w:after="0"/>
@@ -2939,10 +3018,10 @@
           <w:rFonts w:ascii="Times New Roman" w:hAnsi="Times New Roman" w:eastAsia="Times New Roman" w:cs="Times New Roman"/>
         </w:rPr>
       </w:pPr>
-      <w:bookmarkStart w:id="36" w:name="__RefHeading___Toc9916_19512982"/>
-      <w:bookmarkStart w:id="37" w:name="_heading=h.1ksv4uv"/>
-      <w:bookmarkEnd w:id="36"/>
+      <w:bookmarkStart w:id="37" w:name="__RefHeading___Toc9916_19512982"/>
+      <w:bookmarkStart w:id="38" w:name="_heading=h.1ksv4uv"/>
       <w:bookmarkEnd w:id="37"/>
+      <w:bookmarkEnd w:id="38"/>
       <w:r>
         <w:rPr>
           <w:rFonts w:eastAsia="Times New Roman" w:cs="Times New Roman"/>
@@ -3013,10 +3092,10 @@
         <w:pStyle w:val="Heading2"/>
         <w:rPr/>
       </w:pPr>
-      <w:bookmarkStart w:id="38" w:name="__RefHeading___Toc9918_19512982"/>
-      <w:bookmarkStart w:id="39" w:name="_heading=h.44sinio"/>
-      <w:bookmarkEnd w:id="38"/>
+      <w:bookmarkStart w:id="39" w:name="__RefHeading___Toc9918_19512982"/>
+      <w:bookmarkStart w:id="40" w:name="_heading=h.44sinio"/>
       <w:bookmarkEnd w:id="39"/>
+      <w:bookmarkEnd w:id="40"/>
       <w:r>
         <w:rPr/>
         <w:t>1.6 Limitations</w:t>
@@ -3031,7 +3110,7 @@
         <w:widowControl/>
         <w:numPr>
           <w:ilvl w:val="0"/>
-          <w:numId w:val="2"/>
+          <w:numId w:val="1"/>
         </w:numPr>
         <w:shd w:val="clear" w:color="auto" w:fill="auto"/>
         <w:spacing w:lineRule="auto" w:line="360" w:before="0" w:after="0"/>
@@ -3087,7 +3166,7 @@
         <w:widowControl/>
         <w:numPr>
           <w:ilvl w:val="0"/>
-          <w:numId w:val="2"/>
+          <w:numId w:val="1"/>
         </w:numPr>
         <w:shd w:val="clear" w:color="auto" w:fill="auto"/>
         <w:spacing w:lineRule="auto" w:line="360" w:before="0" w:after="160"/>
@@ -3141,10 +3220,10 @@
           <w:rFonts w:ascii="Times New Roman" w:hAnsi="Times New Roman" w:eastAsia="Times New Roman" w:cs="Times New Roman"/>
         </w:rPr>
       </w:pPr>
-      <w:bookmarkStart w:id="40" w:name="__RefHeading___Toc9920_19512982"/>
-      <w:bookmarkStart w:id="41" w:name="_heading=h.2jxsxqh"/>
-      <w:bookmarkEnd w:id="40"/>
+      <w:bookmarkStart w:id="41" w:name="__RefHeading___Toc9920_19512982"/>
+      <w:bookmarkStart w:id="42" w:name="_heading=h.2jxsxqh"/>
       <w:bookmarkEnd w:id="41"/>
+      <w:bookmarkEnd w:id="42"/>
       <w:r>
         <w:rPr>
           <w:rFonts w:eastAsia="Times New Roman" w:cs="Times New Roman"/>
@@ -3161,7 +3240,7 @@
         <w:widowControl/>
         <w:numPr>
           <w:ilvl w:val="0"/>
-          <w:numId w:val="5"/>
+          <w:numId w:val="4"/>
         </w:numPr>
         <w:shd w:val="clear" w:color="auto" w:fill="auto"/>
         <w:spacing w:lineRule="auto" w:line="360" w:before="0" w:after="0"/>
@@ -3217,7 +3296,7 @@
         <w:widowControl/>
         <w:numPr>
           <w:ilvl w:val="0"/>
-          <w:numId w:val="5"/>
+          <w:numId w:val="4"/>
         </w:numPr>
         <w:shd w:val="clear" w:color="auto" w:fill="auto"/>
         <w:spacing w:lineRule="auto" w:line="360" w:before="0" w:after="0"/>
@@ -3273,7 +3352,7 @@
         <w:widowControl/>
         <w:numPr>
           <w:ilvl w:val="0"/>
-          <w:numId w:val="5"/>
+          <w:numId w:val="4"/>
         </w:numPr>
         <w:shd w:val="clear" w:color="auto" w:fill="auto"/>
         <w:spacing w:lineRule="auto" w:line="360" w:before="0" w:after="0"/>
@@ -3333,8 +3412,8 @@
         <w:ind w:left="720" w:hanging="0"/>
         <w:rPr/>
       </w:pPr>
-      <w:bookmarkStart w:id="42" w:name="__RefHeading___Toc2362_1339866727"/>
-      <w:bookmarkEnd w:id="42"/>
+      <w:bookmarkStart w:id="43" w:name="__RefHeading___Toc2362_1339866727"/>
+      <w:bookmarkEnd w:id="43"/>
       <w:r>
         <w:rPr/>
         <w:t>CHAPTER TWO: LITERATURE REVIEW</w:t>
@@ -3345,8 +3424,8 @@
         <w:pStyle w:val="Heading2"/>
         <w:rPr/>
       </w:pPr>
-      <w:bookmarkStart w:id="43" w:name="__RefHeading___Toc2364_1339866727"/>
-      <w:bookmarkEnd w:id="43"/>
+      <w:bookmarkStart w:id="44" w:name="__RefHeading___Toc2364_1339866727"/>
+      <w:bookmarkEnd w:id="44"/>
       <w:r>
         <w:rPr/>
         <w:t>Introduction</w:t>
@@ -3367,7 +3446,23 @@
           <w:color w:val="000000"/>
           <w:lang w:val="en-US" w:eastAsia="en-US" w:bidi="ar-SA"/>
         </w:rPr>
-        <w:t>This chapter covers a review of relevant and related literature. It gives a background of the application area and reviews and critiques similar systems, highlighting their functions, strengths, and weaknesses. It includes a review of local and foreign-related literature that can help gathering and ideas that guide the development of the proposed prototype. It gives an overview of the different study that has been done before and the proponents to collect some ideas from another survey to formulate a new concept to apply when developing the proposed prototype.</w:t>
+        <w:t>This chapter covers a review of relevant and related literature. It gives a background of the application area</w:t>
+      </w:r>
+      <w:r>
+        <w:rPr>
+          <w:rFonts w:eastAsia="Calibri" w:eastAsiaTheme="minorHAnsi"/>
+          <w:color w:val="000000"/>
+          <w:lang w:val="en-US" w:eastAsia="en-US" w:bidi="ar-SA"/>
+        </w:rPr>
+        <w:t xml:space="preserve">s, </w:t>
+      </w:r>
+      <w:r>
+        <w:rPr>
+          <w:rFonts w:eastAsia="Calibri" w:eastAsiaTheme="minorHAnsi"/>
+          <w:color w:val="000000"/>
+          <w:lang w:val="en-US" w:eastAsia="en-US" w:bidi="ar-SA"/>
+        </w:rPr>
+        <w:t>reviews and critiques similar systems, highlighting their functions, strengths, and weaknesses. It includes a review of local and foreign-related literature that can help gathering ideas that guide the development of the proposed prototype. It gives an overview of the different study that has been done before and the proponents to collect some ideas from another survey to formulate a new concept to apply when developing the proposed prototype.</w:t>
       </w:r>
     </w:p>
     <w:p>
@@ -3376,8 +3471,8 @@
         <w:jc w:val="left"/>
         <w:rPr/>
       </w:pPr>
-      <w:bookmarkStart w:id="44" w:name="__RefHeading___Toc2366_1339866727"/>
-      <w:bookmarkEnd w:id="44"/>
+      <w:bookmarkStart w:id="45" w:name="__RefHeading___Toc2366_1339866727"/>
+      <w:bookmarkEnd w:id="45"/>
       <w:r>
         <w:rPr/>
         <w:t>2.1 Timetabling</w:t>
@@ -3484,7 +3579,15 @@
       </w:r>
       <w:r>
         <w:rPr/>
-        <w:t xml:space="preserve">formal organization of teachers' and learners' time, and the allocation and coordination of timings, and other resources within an educational institution. From the above definitions, Timetabling can be described as the process of planning, and allocating resources to objects relative to the available time to satisfy the desirable objectives. This process should be carried out in a systemic manner with equity in resource allocation in mind. For this process to be efficient, there is need to have a system that puts into consideration the available resources and the objects in need of the resources before allocating the resources. Having an automated system will guarantee better resource allocation than having a human </w:t>
+        <w:t xml:space="preserve">formal organization of teachers' and learners' time, and the allocation and coordination of timings, and other resources within an educational institution. From the above definitions, </w:t>
+      </w:r>
+      <w:r>
+        <w:rPr/>
+        <w:t>t</w:t>
+      </w:r>
+      <w:r>
+        <w:rPr/>
+        <w:t xml:space="preserve">imetabling can be described as the process of planning, and allocating resources to objects relative to the available time to satisfy the desirable objectives. This process should be carried out in a systemic manner with equity in resource allocation in mind. For this process to be efficient, there is need to have a system that puts into consideration the available resources and the objects in need of the resources before allocating the resources. Having an automated system will guarantee better resource allocation than having a human </w:t>
       </w:r>
       <w:r>
         <w:rPr>
@@ -3520,8 +3623,8 @@
           <w:lang w:val="en-US" w:eastAsia="en-US" w:bidi="ar-SA"/>
         </w:rPr>
       </w:pPr>
-      <w:bookmarkStart w:id="45" w:name="__RefHeading___Toc2368_1339866727"/>
-      <w:bookmarkEnd w:id="45"/>
+      <w:bookmarkStart w:id="46" w:name="__RefHeading___Toc2368_1339866727"/>
+      <w:bookmarkEnd w:id="46"/>
       <w:r>
         <w:rPr>
           <w:rFonts w:eastAsia="Calibri" w:cs="DejaVu Sans"/>
@@ -3543,8 +3646,8 @@
         <w:jc w:val="both"/>
         <w:rPr/>
       </w:pPr>
-      <w:bookmarkStart w:id="46" w:name="__RefHeading___Toc2370_1339866727"/>
-      <w:bookmarkEnd w:id="46"/>
+      <w:bookmarkStart w:id="47" w:name="__RefHeading___Toc2370_1339866727"/>
+      <w:bookmarkEnd w:id="47"/>
       <w:r>
         <w:rPr/>
         <w:t xml:space="preserve">Timetabling in Institutions of Higher Learning is an optimization problem that takes a large number of variables and constraints into account. Optimizing medium and large instances is a very challenging task. When the resources are limited, it is often difficult to even find a solution that satisfies the defined constraints and requirements. For example, in Brazilian schools, a schedule for teachers must meet two requirements: minimization of working days and avoidance of idle time slots (Dorneles, 2014 p.g 32). The timetabling problem is common in academic institutions such as colleges and universities. It is a problem that has seen to attract the interests of many researchers. This problem is difficult to address due to the existing hard and soft constraints and the size of the problem (Chen, 2021, p.g 106522). </w:t>
@@ -3555,8 +3658,8 @@
         <w:pStyle w:val="Heading2"/>
         <w:rPr/>
       </w:pPr>
-      <w:bookmarkStart w:id="47" w:name="__RefHeading___Toc2372_1339866727"/>
-      <w:bookmarkEnd w:id="47"/>
+      <w:bookmarkStart w:id="48" w:name="__RefHeading___Toc2372_1339866727"/>
+      <w:bookmarkEnd w:id="48"/>
       <w:r>
         <w:rPr/>
         <w:t>2.3 Challenges In Timetabling</w:t>
@@ -3617,7 +3720,7 @@
         <w:rPr>
           <w:rFonts w:cs="Times New Roman"/>
         </w:rPr>
-        <w:t xml:space="preserve">. The University Course Timetabling problem </w:t>
+        <w:t xml:space="preserve">. The University  Timetabling problem </w:t>
       </w:r>
       <w:r>
         <w:rPr>
@@ -3634,7 +3737,13 @@
         <w:rPr>
           <w:rFonts w:cs="Times New Roman"/>
         </w:rPr>
-        <w:t xml:space="preserve"> a particular type of scheduling known as a difficult problem arising in academic institutions, and an application of combinatorial optimization. The problem consists of coordination of lecturers, students, and classrooms to avoid clashes between them. </w:t>
+        <w:t xml:space="preserve"> a particular type of scheduling known as a difficult problem arising in academic institutions. The problem consists of coordination of lecturers, students, and classrooms to avoid clashes between </w:t>
+      </w:r>
+      <w:r>
+        <w:rPr>
+          <w:rFonts w:cs="Times New Roman"/>
+        </w:rPr>
+        <w:t>lectures.</w:t>
       </w:r>
     </w:p>
     <w:p>
@@ -3659,8 +3768,8 @@
           <w:lang w:val="en-US" w:eastAsia="zh-CN" w:bidi="hi-IN"/>
         </w:rPr>
       </w:pPr>
-      <w:bookmarkStart w:id="48" w:name="__RefHeading___Toc2374_1339866727"/>
-      <w:bookmarkEnd w:id="48"/>
+      <w:bookmarkStart w:id="49" w:name="__RefHeading___Toc2374_1339866727"/>
+      <w:bookmarkEnd w:id="49"/>
       <w:r>
         <w:rPr>
           <w:rFonts w:eastAsia="Calibri" w:cs="Times New Roman"/>
@@ -3688,12 +3797,12 @@
         <w:suppressAutoHyphens w:val="true"/>
         <w:bidi w:val="0"/>
         <w:spacing w:lineRule="auto" w:line="259" w:before="40" w:after="0"/>
-        <w:ind w:left="720" w:right="0" w:hanging="0"/>
+        <w:ind w:left="0" w:right="0" w:hanging="0"/>
         <w:jc w:val="left"/>
         <w:rPr/>
       </w:pPr>
-      <w:bookmarkStart w:id="49" w:name="__RefHeading___Toc2376_1339866727"/>
-      <w:bookmarkEnd w:id="49"/>
+      <w:bookmarkStart w:id="50" w:name="__RefHeading___Toc2376_1339866727"/>
+      <w:bookmarkEnd w:id="50"/>
       <w:r>
         <w:rPr/>
         <w:t>2.4.1 Manual Timetabling System</w:t>
@@ -3710,7 +3819,43 @@
         <w:rPr>
           <w:rFonts w:cs="Times New Roman"/>
         </w:rPr>
-        <w:t xml:space="preserve">Using the manual system, lecturers have to manually evaluate lessons to ensure they don’t clash and resources such as lecture halls are allocated fairly. Different departments have to communicate to smoothen the process of resource sharing. This method may seem simpler however it wastes a lot of time and it is very complex. The possibilities of having errors is endless as it may not be easy to avoid lessons clashing. With the limited number of resources, lessons end up clashing and resources are never fairly allocated (Nguyen-HQ, 1980). All these challenges are because the timetable is made out of uninformed guesses which makes it unreliable. Every day several lessons clash on the use of lecture halls and lecturers have two lessons assigned to them on the same time slots. </w:t>
+        <w:t xml:space="preserve">Using the manual system, lecturers have to manually evaluate lessons to ensure they don’t clash and resources such as lecture halls are allocated fairly. Different departments have to communicate to smoothen the process of resource sharing </w:t>
+      </w:r>
+      <w:r>
+        <w:rPr>
+          <w:rFonts w:cs="Times New Roman"/>
+        </w:rPr>
+        <w:t>and also minimize the chances of having lessons clash. Despite being complex, the timetable however helps manage almost sixty percent of the lectures fairly. It is also very flexible since lecturers can just shift their lessons to different time slots if they seek the availability of a lecture hall.</w:t>
+      </w:r>
+      <w:r>
+        <w:rPr>
+          <w:rFonts w:cs="Times New Roman"/>
+        </w:rPr>
+        <w:t xml:space="preserve"> This method may seem simpler however </w:t>
+      </w:r>
+      <w:r>
+        <w:rPr>
+          <w:rFonts w:cs="Times New Roman"/>
+        </w:rPr>
+        <w:t xml:space="preserve">it has so much weaknesses: </w:t>
+      </w:r>
+      <w:r>
+        <w:rPr>
+          <w:rFonts w:cs="Times New Roman"/>
+        </w:rPr>
+        <w:t xml:space="preserve">it wastes a lot of time and it is very complex. The possibilities of having errors is endless as it may not be easy to avoid lessons clashing. With the limited number of resources, lessons end up clashing and resources are never fairly allocated (Nguyen-HQ, 1980). All these challenges are because the timetable is made out of uninformed guesses which makes it unreliable. Every day several lessons clash on the use of lecture halls and lecturers have two lessons assigned to them </w:t>
+      </w:r>
+      <w:r>
+        <w:rPr>
+          <w:rFonts w:cs="Times New Roman"/>
+        </w:rPr>
+        <w:t xml:space="preserve">at </w:t>
+      </w:r>
+      <w:r>
+        <w:rPr>
+          <w:rFonts w:cs="Times New Roman"/>
+        </w:rPr>
+        <w:t xml:space="preserve">the same time slots. </w:t>
       </w:r>
     </w:p>
     <w:p>
@@ -3726,12 +3871,12 @@
         <w:suppressAutoHyphens w:val="true"/>
         <w:bidi w:val="0"/>
         <w:spacing w:lineRule="auto" w:line="259" w:before="40" w:after="0"/>
-        <w:ind w:left="720" w:right="0" w:hanging="0"/>
+        <w:ind w:left="0" w:right="0" w:hanging="0"/>
         <w:jc w:val="left"/>
         <w:rPr/>
       </w:pPr>
-      <w:bookmarkStart w:id="50" w:name="__RefHeading___Toc5516_3593265922"/>
-      <w:bookmarkEnd w:id="50"/>
+      <w:bookmarkStart w:id="51" w:name="__RefHeading___Toc5516_3593265922"/>
+      <w:bookmarkEnd w:id="51"/>
       <w:r>
         <w:rPr>
           <w:rFonts w:cs="Times New Roman" w:ascii="Times New Roman" w:hAnsi="Times New Roman"/>
@@ -3750,7 +3895,18 @@
         <w:rPr>
           <w:rFonts w:cs="Times New Roman"/>
         </w:rPr>
-        <w:t xml:space="preserve">UniTime system is a timetabling system build to address the issue of allocating lessons to lecturers and lecture halls. This system also addresses the issue of exam timetabling where exams are planned and scheduled when to happen. The system has proven to address almost every problem with timetabling. However it has its own weaknesses. The system does not address the issue of fair allocation of resources where classes have to students get a fair allocation of lecture halls and lecturers or lab sessions. The system also does not address the issue of conflicts fully as it allows for conflict to happen only that it produces a report of the conflicts. The system is also complex to use as its user interface is difficult to understand and access  the services it is destined to provide. There is a need to have an easy to use system where all services are easily accessible. The system does not provide easy to additional features such as class re-scheduling with notifications. These weaknesses make the system not efficient to rely on as time will still be wasted and thus proving the point of its unreliability. The system is also difficult to implement and train personnel due to the technologies used to develop it. </w:t>
+        <w:t xml:space="preserve">UniTime system is a timetabling system build to address the issue of allocating lessons to lecturers and lecture halls. This system also addresses the issue of exam timetabling where exams are planned and scheduled when to happen. The system has proven to address almost every problem with timetabling. However it has its own weaknesses. The system does not address the issue of fair allocation of resources.  The system also does not address the issue of conflicts fully as it allows for conflict to happen only that it produces a report of the conflicts. The system is also complex to use as its user interface is difficult to understand and access  the services it is destined to provide. There is a need to have an easy to use system where all services are easily accessible. The system does not provide additional features such as class re-scheduling with notifications. These weaknesses make the system not efficient to rely on as time will still be wasted and </w:t>
+      </w:r>
+      <w:r>
+        <w:rPr>
+          <w:rFonts w:eastAsia="Calibri" w:cs="Times New Roman"/>
+          <w:color w:val="auto"/>
+          <w:kern w:val="0"/>
+          <w:sz w:val="24"/>
+          <w:szCs w:val="22"/>
+          <w:lang w:val="en-US" w:eastAsia="zh-CN" w:bidi="hi-IN"/>
+        </w:rPr>
+        <w:t>and resources will not be fairly shared or allocated.</w:t>
       </w:r>
     </w:p>
     <w:p>
@@ -3766,12 +3922,12 @@
         <w:suppressAutoHyphens w:val="true"/>
         <w:bidi w:val="0"/>
         <w:spacing w:lineRule="auto" w:line="259" w:before="40" w:after="0"/>
-        <w:ind w:left="720" w:right="0" w:hanging="0"/>
+        <w:ind w:left="0" w:right="0" w:hanging="0"/>
         <w:jc w:val="left"/>
         <w:rPr/>
       </w:pPr>
-      <w:bookmarkStart w:id="51" w:name="__RefHeading___Toc5518_3593265922"/>
-      <w:bookmarkEnd w:id="51"/>
+      <w:bookmarkStart w:id="52" w:name="__RefHeading___Toc5518_3593265922"/>
+      <w:bookmarkEnd w:id="52"/>
       <w:r>
         <w:rPr/>
         <w:t>2.4.3 Utwente Timetabling System</w:t>
@@ -3793,7 +3949,20 @@
           <w:b w:val="false"/>
           <w:bCs w:val="false"/>
         </w:rPr>
-        <w:t>Utwente is a system aimed at generating timetables for institutions. The system provides a calender which the user relies on to plan and build a timetable. The System however similar to the current manual system at Maseno University, it does not factor in the other variables such as equal  measure on resource sharing such as halls, labs. The timetable is also build manually where the user has to manually enter a class and assign it to a specific time slot. The system does not in any way provide a mechanism to avoid or manage conflicts. The system does not provide an easy to use interface for class re-scheduling or requesting lab sessions. Therefore the system is not better placed to fill the gap at Maseno University. The system is not time conscious as the user manually feeds in the data instead of automating the process. The system doesn’t provide a fair resource sharing algorithm where students get a fair allocation of lecture halls and time slots.     Therefore this system proves to be unreliable to solve the problem at hand as it’s not automated and thus it requires a manual entry of the data into the system which is the issue with the current system.</w:t>
+        <w:t xml:space="preserve">Utwente is a system aimed at generating timetables for institutions. The system provides a calender which the user relies on to plan and build a timetable. The System however similar to the current manual system at Maseno University, it does not factor in the other variables such as equal  measure on resource sharing such as halls, labs. The timetable is also build manually where the user has to manually enter a class and assign it to a specific time slot. The system does not in any way provide a mechanism to avoid or manage conflicts. The system does not provide an easy to use interface for class re-scheduling or requesting lab sessions. Therefore the system is not better placed to fill the gap at Maseno University. The system is not time conscious as the user manually feeds in the data instead of automating the process. The system doesn’t provide a fair resource sharing algorithm where students get a fair allocation of lecture halls and time slots.     Therefore this system proves to be unreliable to solve the problem at hand as it’s not automated and </w:t>
+      </w:r>
+      <w:r>
+        <w:rPr>
+          <w:rFonts w:eastAsia="Calibri" w:cs="Calibri"/>
+          <w:b w:val="false"/>
+          <w:bCs w:val="false"/>
+          <w:color w:val="auto"/>
+          <w:kern w:val="0"/>
+          <w:sz w:val="24"/>
+          <w:szCs w:val="22"/>
+          <w:lang w:val="en-US" w:eastAsia="zh-CN" w:bidi="hi-IN"/>
+        </w:rPr>
+        <w:t>does not factor in fair resource allocation and time saving.</w:t>
       </w:r>
     </w:p>
     <w:p>
@@ -3809,12 +3978,12 @@
         <w:suppressAutoHyphens w:val="true"/>
         <w:bidi w:val="0"/>
         <w:spacing w:lineRule="auto" w:line="259" w:before="40" w:after="0"/>
-        <w:ind w:left="720" w:right="0" w:hanging="0"/>
+        <w:ind w:left="0" w:right="0" w:hanging="0"/>
         <w:jc w:val="left"/>
         <w:rPr/>
       </w:pPr>
-      <w:bookmarkStart w:id="52" w:name="__RefHeading___Toc5520_3593265922"/>
-      <w:bookmarkEnd w:id="52"/>
+      <w:bookmarkStart w:id="53" w:name="__RefHeading___Toc5520_3593265922"/>
+      <w:bookmarkEnd w:id="53"/>
       <w:r>
         <w:rPr/>
         <w:t>2.4.4 Sagenda Timetabling System</w:t>
@@ -3829,7 +3998,27 @@
       </w:pPr>
       <w:r>
         <w:rPr/>
-        <w:t xml:space="preserve">Just like the current manual system, Sagenda system simply provides a calender to which you assign a class or a lesson to a particular date and time. The system does not in anyway consider conflict management, or even automation of the whole process. The system does not even factor in other resources such as lecture halls, lecturers and number of students. Additionally, the system is likely to waste time as the users have to manually enter the lessons to a particular day and time instead of having the process automated. The system also does not provide a user interface that is appealing to the eyes of the user. It could waste a lot of resources training the users as its not user-friendly and simple to use. For this reason the system doesn’t quantify to be the best suited system to solve the problem at hand. </w:t>
+        <w:t xml:space="preserve">Just like the current manual system, Sagenda system simply provides a calender to which you assign a class or a lesson to a particular date and time. </w:t>
+      </w:r>
+      <w:r>
+        <w:rPr/>
+        <w:t>The system provides the user with an interface of a calender where a lesson is set for a particular date. The system is also designed to encompass particular lessons e.g violin class. This could be seen to work similar to a task manager or an even reminder thus it does not fit the problem at hand.</w:t>
+      </w:r>
+      <w:r>
+        <w:rPr/>
+        <w:t xml:space="preserve"> The system does not in anyway consider conflict management, or even automation of the whole process. The system does not even factor in other resources such as lecture halls, lecturers , </w:t>
+      </w:r>
+      <w:r>
+        <w:rPr/>
+        <w:t xml:space="preserve">lecture hall capacity </w:t>
+      </w:r>
+      <w:r>
+        <w:rPr/>
+        <w:t xml:space="preserve">and number of students. Additionally, the system is likely to waste time as the users have to manually enter the lessons to a particular day and time instead of having the process automated. The system also does not provide a user interface that is appealing to the eyes of the user. It could waste a lot of resources training the users as its not user-friendly and simple to use. For this reason the system doesn’t quantify to be the best suited system to solve the problem at hand </w:t>
+      </w:r>
+      <w:r>
+        <w:rPr/>
+        <w:t xml:space="preserve">as it also fails the test of fair resource allocation and time saving. </w:t>
       </w:r>
     </w:p>
     <w:p>
@@ -3837,11 +4026,26 @@
         <w:pStyle w:val="Heading2"/>
         <w:rPr/>
       </w:pPr>
-      <w:bookmarkStart w:id="53" w:name="__RefHeading___Toc5522_3593265922"/>
-      <w:bookmarkEnd w:id="53"/>
+      <w:bookmarkStart w:id="54" w:name="__RefHeading___Toc5522_3593265922"/>
+      <w:bookmarkEnd w:id="54"/>
       <w:r>
         <w:rPr/>
         <w:t>2.5 Conclusion</w:t>
+      </w:r>
+    </w:p>
+    <w:p>
+      <w:pPr>
+        <w:pStyle w:val="LOnormal"/>
+        <w:spacing w:lineRule="auto" w:line="360"/>
+        <w:rPr/>
+      </w:pPr>
+      <w:r>
+        <w:rPr/>
+        <w:t xml:space="preserve">All the reviewed systems above have all a challenge that is common across the four of them. They are like to waste the users time and they don’t quantify to fairy allocate resources with zero conflicts of lectures. </w:t>
+      </w:r>
+      <w:r>
+        <w:rPr/>
+        <w:t>An automated timetabling system is essential in ensuring that universities don’t waste a lot of time planning and scheduling lectures thus ensuring fast, efficient and reliable class scheduling and fair resource allocation among the different students pursuing different courses. Such systems are also very crucial in managing lab sessions. The system also continuously reminds its users of a scheduled class or lab session, for example lecturers. This system brings onboard several benefits:</w:t>
       </w:r>
     </w:p>
     <w:p>
@@ -3849,11 +4053,25 @@
         <w:pStyle w:val="LOnormal"/>
         <w:spacing w:lineRule="auto" w:line="360"/>
         <w:jc w:val="both"/>
-        <w:rPr/>
-      </w:pPr>
-      <w:r>
-        <w:rPr/>
-        <w:t>An automated timetabling system is essential in ensuring that universities don’t waste a lot of time planning and scheduling lectures thus ensuring fast, efficient and reliable class scheduling and fair resource allocation among the different students pursuing different courses. Such systems are also very crucial in managing lab sessions. The system also continuously reminds its users of a scheduled class or lab session, for example lecturers. This system brings onboard several benefits:</w:t>
+        <w:rPr>
+          <w:b/>
+          <w:b/>
+          <w:bCs/>
+        </w:rPr>
+      </w:pPr>
+      <w:r>
+        <w:rPr>
+          <w:b/>
+          <w:bCs/>
+        </w:rPr>
+        <w:t xml:space="preserve">Time-saving:- </w:t>
+      </w:r>
+      <w:r>
+        <w:rPr>
+          <w:b w:val="false"/>
+          <w:bCs w:val="false"/>
+        </w:rPr>
+        <w:t xml:space="preserve">Since every activity is automated, lecturers don’t have to spent a whole week planning for lessons. </w:t>
       </w:r>
     </w:p>
     <w:p>
@@ -3872,14 +4090,14 @@
           <w:b/>
           <w:bCs/>
         </w:rPr>
-        <w:t xml:space="preserve">Time-saving:- </w:t>
+        <w:t>Efficient:-</w:t>
       </w:r>
       <w:r>
         <w:rPr>
           <w:b w:val="false"/>
           <w:bCs w:val="false"/>
         </w:rPr>
-        <w:t xml:space="preserve">Since every activity is automated, lecturers don’t have to spent a whole week planning for lessons. </w:t>
+        <w:t xml:space="preserve"> It is efficient in the sense that it avoids conflicts during scheduling and produces a favorable timetable to be used.</w:t>
       </w:r>
     </w:p>
     <w:p>
@@ -3898,14 +4116,14 @@
           <w:b/>
           <w:bCs/>
         </w:rPr>
-        <w:t>Efficient:-</w:t>
+        <w:t>Reliable:-</w:t>
       </w:r>
       <w:r>
         <w:rPr>
           <w:b w:val="false"/>
           <w:bCs w:val="false"/>
         </w:rPr>
-        <w:t xml:space="preserve"> It is efficient in the sense that it avoids conflicts during scheduling and produces a favorable timetable to be used.</w:t>
+        <w:t xml:space="preserve"> Considering the current challenge of the manual system, the system is very reliable as it puts into consideration every variable and produces the best suited result at the end. </w:t>
       </w:r>
     </w:p>
     <w:p>
@@ -3924,14 +4142,14 @@
           <w:b/>
           <w:bCs/>
         </w:rPr>
-        <w:t>Reliable:-</w:t>
+        <w:t xml:space="preserve">Fair Resource Allocation:- </w:t>
       </w:r>
       <w:r>
         <w:rPr>
           <w:b w:val="false"/>
           <w:bCs w:val="false"/>
         </w:rPr>
-        <w:t xml:space="preserve"> Considering the current challenge of the manual system, the system is very reliable as it puts into consideration every variable and produces the best suited result at the end. </w:t>
+        <w:t xml:space="preserve">The system will ensure all the resources are fairly allocated and thus minimizing time wastage for both the staff and students at the university. </w:t>
       </w:r>
       <w:r>
         <w:br w:type="page"/>
@@ -3942,8 +4160,8 @@
         <w:pStyle w:val="Heading1"/>
         <w:rPr/>
       </w:pPr>
-      <w:bookmarkStart w:id="54" w:name="__RefHeading___Toc5524_3593265922"/>
-      <w:bookmarkEnd w:id="54"/>
+      <w:bookmarkStart w:id="55" w:name="__RefHeading___Toc5524_3593265922"/>
+      <w:bookmarkEnd w:id="55"/>
       <w:r>
         <w:rPr/>
         <w:t>CHAPTER THREE: METHODOLOGY</w:t>
@@ -3954,8 +4172,8 @@
         <w:pStyle w:val="Heading2"/>
         <w:rPr/>
       </w:pPr>
-      <w:bookmarkStart w:id="55" w:name="__RefHeading___Toc5526_3593265922"/>
-      <w:bookmarkEnd w:id="55"/>
+      <w:bookmarkStart w:id="56" w:name="__RefHeading___Toc5526_3593265922"/>
+      <w:bookmarkEnd w:id="56"/>
       <w:r>
         <w:rPr/>
         <w:t>Introduction</w:t>
@@ -4129,8 +4347,8 @@
         <w:pStyle w:val="Heading2"/>
         <w:rPr/>
       </w:pPr>
-      <w:bookmarkStart w:id="56" w:name="__RefHeading___Toc5528_3593265922"/>
-      <w:bookmarkEnd w:id="56"/>
+      <w:bookmarkStart w:id="57" w:name="__RefHeading___Toc5528_3593265922"/>
+      <w:bookmarkEnd w:id="57"/>
       <w:r>
         <w:rPr/>
         <w:t>3.1 Research Design</w:t>
@@ -4243,8 +4461,8 @@
           <w:lang w:val="en-US" w:eastAsia="en-US" w:bidi="ar-SA"/>
         </w:rPr>
       </w:pPr>
-      <w:bookmarkStart w:id="57" w:name="__RefHeading___Toc5530_3593265922"/>
-      <w:bookmarkEnd w:id="57"/>
+      <w:bookmarkStart w:id="58" w:name="__RefHeading___Toc5530_3593265922"/>
+      <w:bookmarkEnd w:id="58"/>
       <w:r>
         <w:rPr>
           <w:rFonts w:eastAsia="Calibri" w:cs="Times New Roman" w:ascii="Times New Roman" w:hAnsi="Times New Roman"/>
@@ -4263,8 +4481,8 @@
         <w:spacing w:lineRule="auto" w:line="360"/>
         <w:rPr/>
       </w:pPr>
-      <w:bookmarkStart w:id="58" w:name="__RefHeading___Toc5532_3593265922"/>
-      <w:bookmarkEnd w:id="58"/>
+      <w:bookmarkStart w:id="59" w:name="__RefHeading___Toc5532_3593265922"/>
+      <w:bookmarkEnd w:id="59"/>
       <w:r>
         <w:rPr/>
         <w:t xml:space="preserve">This research for collecting information to implement this timetabling system for Maseno University targets its population which includes Lecturers, Students, and Management staff. Out of this population, is where sampling </w:t>
@@ -4297,8 +4515,8 @@
         <w:pStyle w:val="Heading2"/>
         <w:rPr/>
       </w:pPr>
-      <w:bookmarkStart w:id="59" w:name="__RefHeading___Toc5534_3593265922"/>
-      <w:bookmarkEnd w:id="59"/>
+      <w:bookmarkStart w:id="60" w:name="__RefHeading___Toc5534_3593265922"/>
+      <w:bookmarkEnd w:id="60"/>
       <w:r>
         <w:rPr/>
         <w:t>3.3 S</w:t>
@@ -4392,8 +4610,8 @@
         <w:pStyle w:val="Heading2"/>
         <w:rPr/>
       </w:pPr>
-      <w:bookmarkStart w:id="60" w:name="__RefHeading___Toc5536_3593265922"/>
-      <w:bookmarkEnd w:id="60"/>
+      <w:bookmarkStart w:id="61" w:name="__RefHeading___Toc5536_3593265922"/>
+      <w:bookmarkEnd w:id="61"/>
       <w:r>
         <w:rPr>
           <w:rFonts w:cs="Times New Roman" w:ascii="Times New Roman" w:hAnsi="Times New Roman"/>
@@ -4475,8 +4693,8 @@
           <w:rFonts w:ascii="Times New Roman" w:hAnsi="Times New Roman" w:cs="Times New Roman"/>
         </w:rPr>
       </w:pPr>
-      <w:bookmarkStart w:id="61" w:name="__RefHeading___Toc5538_3593265922"/>
-      <w:bookmarkEnd w:id="61"/>
+      <w:bookmarkStart w:id="62" w:name="__RefHeading___Toc5538_3593265922"/>
+      <w:bookmarkEnd w:id="62"/>
       <w:r>
         <w:rPr/>
         <w:t xml:space="preserve">3.5 </w:t>
@@ -4527,8 +4745,8 @@
         <w:pStyle w:val="Heading2"/>
         <w:rPr/>
       </w:pPr>
-      <w:bookmarkStart w:id="62" w:name="__RefHeading___Toc5540_3593265922"/>
-      <w:bookmarkEnd w:id="62"/>
+      <w:bookmarkStart w:id="63" w:name="__RefHeading___Toc5540_3593265922"/>
+      <w:bookmarkEnd w:id="63"/>
       <w:r>
         <w:rPr>
           <w:rFonts w:eastAsia="Calibri" w:cs="Times New Roman" w:ascii="Times New Roman" w:hAnsi="Times New Roman"/>
@@ -4667,7 +4885,7 @@
         <w:pStyle w:val="Normal"/>
         <w:numPr>
           <w:ilvl w:val="0"/>
-          <w:numId w:val="6"/>
+          <w:numId w:val="5"/>
         </w:numPr>
         <w:spacing w:lineRule="auto" w:line="360"/>
         <w:jc w:val="both"/>
@@ -4757,8 +4975,8 @@
           <w:rFonts w:ascii="Times New Roman" w:hAnsi="Times New Roman" w:cs="Times New Roman"/>
         </w:rPr>
       </w:pPr>
-      <w:bookmarkStart w:id="63" w:name="__RefHeading___Toc5542_3593265922"/>
-      <w:bookmarkEnd w:id="63"/>
+      <w:bookmarkStart w:id="64" w:name="__RefHeading___Toc5542_3593265922"/>
+      <w:bookmarkEnd w:id="64"/>
       <w:r>
         <w:rPr>
           <w:rFonts w:cs="Times New Roman" w:ascii="Times New Roman" w:hAnsi="Times New Roman"/>
@@ -4951,7 +5169,7 @@
         <w:pStyle w:val="Normal"/>
         <w:numPr>
           <w:ilvl w:val="0"/>
-          <w:numId w:val="7"/>
+          <w:numId w:val="6"/>
         </w:numPr>
         <w:spacing w:lineRule="auto" w:line="360" w:before="0" w:after="0"/>
         <w:jc w:val="both"/>
@@ -4971,7 +5189,7 @@
         <w:pStyle w:val="Normal"/>
         <w:numPr>
           <w:ilvl w:val="0"/>
-          <w:numId w:val="7"/>
+          <w:numId w:val="6"/>
         </w:numPr>
         <w:spacing w:lineRule="auto" w:line="360" w:before="0" w:after="0"/>
         <w:jc w:val="both"/>
@@ -5008,7 +5226,7 @@
         <w:pStyle w:val="Normal"/>
         <w:numPr>
           <w:ilvl w:val="0"/>
-          <w:numId w:val="7"/>
+          <w:numId w:val="6"/>
         </w:numPr>
         <w:spacing w:lineRule="auto" w:line="360" w:before="0" w:after="0"/>
         <w:jc w:val="both"/>
@@ -5028,7 +5246,7 @@
         <w:pStyle w:val="Normal"/>
         <w:numPr>
           <w:ilvl w:val="0"/>
-          <w:numId w:val="7"/>
+          <w:numId w:val="6"/>
         </w:numPr>
         <w:spacing w:lineRule="auto" w:line="360" w:before="0" w:after="0"/>
         <w:jc w:val="both"/>
@@ -5053,8 +5271,8 @@
           <w:rFonts w:ascii="Times New Roman" w:hAnsi="Times New Roman" w:cs="Times New Roman"/>
         </w:rPr>
       </w:pPr>
-      <w:bookmarkStart w:id="64" w:name="__RefHeading___Toc5544_3593265922"/>
-      <w:bookmarkEnd w:id="64"/>
+      <w:bookmarkStart w:id="65" w:name="__RefHeading___Toc5544_3593265922"/>
+      <w:bookmarkEnd w:id="65"/>
       <w:r>
         <w:rPr>
           <w:rFonts w:cs="Times New Roman" w:ascii="Times New Roman" w:hAnsi="Times New Roman"/>
@@ -5154,8 +5372,8 @@
           <w:rFonts w:ascii="Times New Roman" w:hAnsi="Times New Roman" w:cs="Times New Roman"/>
         </w:rPr>
       </w:pPr>
-      <w:bookmarkStart w:id="65" w:name="__RefHeading___Toc5546_3593265922"/>
-      <w:bookmarkEnd w:id="65"/>
+      <w:bookmarkStart w:id="66" w:name="__RefHeading___Toc5546_3593265922"/>
+      <w:bookmarkEnd w:id="66"/>
       <w:r>
         <w:rPr>
           <w:rFonts w:cs="Times New Roman" w:ascii="Times New Roman" w:hAnsi="Times New Roman"/>
@@ -5428,7 +5646,7 @@
         <w:pStyle w:val="ListParagraph"/>
         <w:numPr>
           <w:ilvl w:val="1"/>
-          <w:numId w:val="8"/>
+          <w:numId w:val="7"/>
         </w:numPr>
         <w:spacing w:lineRule="auto" w:line="360"/>
         <w:jc w:val="both"/>
@@ -5453,7 +5671,7 @@
         <w:pStyle w:val="ListParagraph"/>
         <w:numPr>
           <w:ilvl w:val="1"/>
-          <w:numId w:val="8"/>
+          <w:numId w:val="7"/>
         </w:numPr>
         <w:spacing w:lineRule="auto" w:line="360"/>
         <w:jc w:val="both"/>
@@ -5478,7 +5696,7 @@
         <w:pStyle w:val="ListParagraph"/>
         <w:numPr>
           <w:ilvl w:val="1"/>
-          <w:numId w:val="8"/>
+          <w:numId w:val="7"/>
         </w:numPr>
         <w:spacing w:lineRule="auto" w:line="360"/>
         <w:jc w:val="both"/>
@@ -5503,7 +5721,7 @@
         <w:pStyle w:val="ListParagraph"/>
         <w:numPr>
           <w:ilvl w:val="1"/>
-          <w:numId w:val="8"/>
+          <w:numId w:val="7"/>
         </w:numPr>
         <w:spacing w:lineRule="auto" w:line="360"/>
         <w:jc w:val="both"/>
@@ -5528,7 +5746,7 @@
         <w:pStyle w:val="ListParagraph"/>
         <w:numPr>
           <w:ilvl w:val="1"/>
-          <w:numId w:val="8"/>
+          <w:numId w:val="7"/>
         </w:numPr>
         <w:spacing w:lineRule="auto" w:line="360"/>
         <w:jc w:val="both"/>
@@ -5596,7 +5814,7 @@
         <w:widowControl/>
         <w:numPr>
           <w:ilvl w:val="1"/>
-          <w:numId w:val="8"/>
+          <w:numId w:val="7"/>
         </w:numPr>
         <w:suppressAutoHyphens w:val="true"/>
         <w:bidi w:val="0"/>
@@ -5617,7 +5835,7 @@
         <w:widowControl/>
         <w:numPr>
           <w:ilvl w:val="1"/>
-          <w:numId w:val="8"/>
+          <w:numId w:val="7"/>
         </w:numPr>
         <w:suppressAutoHyphens w:val="true"/>
         <w:bidi w:val="0"/>
@@ -5651,8 +5869,8 @@
           <w:rFonts w:ascii="Times New Roman" w:hAnsi="Times New Roman" w:cs="Times New Roman"/>
         </w:rPr>
       </w:pPr>
-      <w:bookmarkStart w:id="66" w:name="__RefHeading___Toc5546_35932659221"/>
-      <w:bookmarkEnd w:id="66"/>
+      <w:bookmarkStart w:id="67" w:name="__RefHeading___Toc5546_35932659221"/>
+      <w:bookmarkEnd w:id="67"/>
       <w:r>
         <w:rPr>
           <w:rFonts w:cs="Times New Roman" w:ascii="Times New Roman" w:hAnsi="Times New Roman"/>
@@ -5836,8 +6054,8 @@
           <w:vertAlign w:val="baseline"/>
         </w:rPr>
       </w:pPr>
-      <w:bookmarkStart w:id="67" w:name="__RefHeading___Toc2900_2538287678"/>
-      <w:bookmarkEnd w:id="67"/>
+      <w:bookmarkStart w:id="68" w:name="__RefHeading___Toc2900_2538287678"/>
+      <w:bookmarkEnd w:id="68"/>
       <w:r>
         <w:rPr/>
         <w:t>REFERENCES</w:t>
@@ -6128,10 +6346,10 @@
           <w:rFonts w:ascii="Times New Roman" w:hAnsi="Times New Roman" w:eastAsia="Times New Roman" w:cs="Times New Roman"/>
         </w:rPr>
       </w:pPr>
-      <w:bookmarkStart w:id="68" w:name="__RefHeading___Toc9922_19512982"/>
-      <w:bookmarkStart w:id="69" w:name="_heading=h.z337ya"/>
-      <w:bookmarkEnd w:id="68"/>
+      <w:bookmarkStart w:id="69" w:name="__RefHeading___Toc9922_19512982"/>
+      <w:bookmarkStart w:id="70" w:name="_heading=h.z337ya"/>
       <w:bookmarkEnd w:id="69"/>
+      <w:bookmarkEnd w:id="70"/>
       <w:r>
         <w:rPr>
           <w:rFonts w:eastAsia="Times New Roman" w:cs="Times New Roman"/>
@@ -6144,10 +6362,10 @@
         <w:pStyle w:val="Heading2"/>
         <w:rPr/>
       </w:pPr>
-      <w:bookmarkStart w:id="70" w:name="__RefHeading___Toc9924_19512982"/>
-      <w:bookmarkStart w:id="71" w:name="_heading=h.3j2qqm3"/>
-      <w:bookmarkEnd w:id="70"/>
+      <w:bookmarkStart w:id="71" w:name="__RefHeading___Toc9924_19512982"/>
+      <w:bookmarkStart w:id="72" w:name="_heading=h.3j2qqm3"/>
       <w:bookmarkEnd w:id="71"/>
+      <w:bookmarkEnd w:id="72"/>
       <w:r>
         <w:rPr/>
         <w:t>GANTT CHART</w:t>
@@ -6177,9 +6395,9 @@
         <w:gridCol w:w="944"/>
         <w:gridCol w:w="994"/>
         <w:gridCol w:w="993"/>
-        <w:gridCol w:w="908"/>
+        <w:gridCol w:w="909"/>
         <w:gridCol w:w="996"/>
-        <w:gridCol w:w="881"/>
+        <w:gridCol w:w="880"/>
       </w:tblGrid>
       <w:tr>
         <w:trPr>
@@ -6885,7 +7103,7 @@
         </w:tc>
         <w:tc>
           <w:tcPr>
-            <w:tcW w:w="908" w:type="dxa"/>
+            <w:tcW w:w="909" w:type="dxa"/>
             <w:tcBorders>
               <w:top w:val="single" w:sz="4" w:space="0" w:color="000000"/>
               <w:left w:val="single" w:sz="4" w:space="0" w:color="000000"/>
@@ -7081,7 +7299,7 @@
         </w:tc>
         <w:tc>
           <w:tcPr>
-            <w:tcW w:w="881" w:type="dxa"/>
+            <w:tcW w:w="880" w:type="dxa"/>
             <w:tcBorders>
               <w:top w:val="single" w:sz="4" w:space="0" w:color="000000"/>
               <w:left w:val="single" w:sz="4" w:space="0" w:color="000000"/>
@@ -7550,7 +7768,7 @@
         </w:tc>
         <w:tc>
           <w:tcPr>
-            <w:tcW w:w="908" w:type="dxa"/>
+            <w:tcW w:w="909" w:type="dxa"/>
             <w:tcBorders>
               <w:left w:val="single" w:sz="4" w:space="0" w:color="000000"/>
               <w:bottom w:val="single" w:sz="4" w:space="0" w:color="000000"/>
@@ -7654,7 +7872,7 @@
         </w:tc>
         <w:tc>
           <w:tcPr>
-            <w:tcW w:w="881" w:type="dxa"/>
+            <w:tcW w:w="880" w:type="dxa"/>
             <w:tcBorders>
               <w:left w:val="single" w:sz="4" w:space="0" w:color="000000"/>
               <w:bottom w:val="single" w:sz="4" w:space="0" w:color="000000"/>
@@ -8076,7 +8294,7 @@
         </w:tc>
         <w:tc>
           <w:tcPr>
-            <w:tcW w:w="908" w:type="dxa"/>
+            <w:tcW w:w="909" w:type="dxa"/>
             <w:tcBorders>
               <w:left w:val="single" w:sz="4" w:space="0" w:color="000000"/>
               <w:bottom w:val="single" w:sz="4" w:space="0" w:color="000000"/>
@@ -8180,7 +8398,7 @@
         </w:tc>
         <w:tc>
           <w:tcPr>
-            <w:tcW w:w="881" w:type="dxa"/>
+            <w:tcW w:w="880" w:type="dxa"/>
             <w:tcBorders>
               <w:left w:val="single" w:sz="4" w:space="0" w:color="000000"/>
               <w:bottom w:val="single" w:sz="4" w:space="0" w:color="000000"/>
@@ -8602,7 +8820,7 @@
         </w:tc>
         <w:tc>
           <w:tcPr>
-            <w:tcW w:w="908" w:type="dxa"/>
+            <w:tcW w:w="909" w:type="dxa"/>
             <w:tcBorders>
               <w:left w:val="single" w:sz="4" w:space="0" w:color="000000"/>
               <w:bottom w:val="single" w:sz="4" w:space="0" w:color="000000"/>
@@ -8706,7 +8924,7 @@
         </w:tc>
         <w:tc>
           <w:tcPr>
-            <w:tcW w:w="881" w:type="dxa"/>
+            <w:tcW w:w="880" w:type="dxa"/>
             <w:tcBorders>
               <w:left w:val="single" w:sz="4" w:space="0" w:color="000000"/>
               <w:bottom w:val="single" w:sz="4" w:space="0" w:color="000000"/>
@@ -9126,7 +9344,7 @@
         </w:tc>
         <w:tc>
           <w:tcPr>
-            <w:tcW w:w="1901" w:type="dxa"/>
+            <w:tcW w:w="1902" w:type="dxa"/>
             <w:gridSpan w:val="2"/>
             <w:tcBorders>
               <w:left w:val="single" w:sz="4" w:space="0" w:color="000000"/>
@@ -9232,7 +9450,7 @@
         </w:tc>
         <w:tc>
           <w:tcPr>
-            <w:tcW w:w="881" w:type="dxa"/>
+            <w:tcW w:w="880" w:type="dxa"/>
             <w:tcBorders>
               <w:left w:val="single" w:sz="4" w:space="0" w:color="000000"/>
               <w:bottom w:val="single" w:sz="4" w:space="0" w:color="000000"/>
@@ -9704,7 +9922,7 @@
         </w:tc>
         <w:tc>
           <w:tcPr>
-            <w:tcW w:w="908" w:type="dxa"/>
+            <w:tcW w:w="909" w:type="dxa"/>
             <w:tcBorders>
               <w:left w:val="single" w:sz="4" w:space="0" w:color="000000"/>
               <w:bottom w:val="single" w:sz="4" w:space="0" w:color="000000"/>
@@ -9756,7 +9974,7 @@
         </w:tc>
         <w:tc>
           <w:tcPr>
-            <w:tcW w:w="1877" w:type="dxa"/>
+            <w:tcW w:w="1876" w:type="dxa"/>
             <w:gridSpan w:val="2"/>
             <w:tcBorders>
               <w:left w:val="single" w:sz="4" w:space="0" w:color="000000"/>
@@ -10048,7 +10266,7 @@
     </w:r>
     <w:r>
       <w:rPr/>
-      <w:t>21</w:t>
+      <w:t>22</w:t>
     </w:r>
     <w:r>
       <w:rPr/>
@@ -10119,143 +10337,6 @@
   <w:abstractNum w:abstractNumId="1">
     <w:lvl w:ilvl="0">
       <w:start w:val="1"/>
-      <w:numFmt w:val="bullet"/>
-      <w:lvlText w:val=""/>
-      <w:lvlJc w:val="left"/>
-      <w:pPr>
-        <w:tabs>
-          <w:tab w:val="num" w:pos="0"/>
-        </w:tabs>
-        <w:ind w:left="720" w:hanging="360"/>
-      </w:pPr>
-      <w:rPr>
-        <w:rFonts w:ascii="Symbol" w:hAnsi="Symbol" w:cs="Symbol" w:hint="default"/>
-      </w:rPr>
-    </w:lvl>
-    <w:lvl w:ilvl="1">
-      <w:start w:val="1"/>
-      <w:numFmt w:val="bullet"/>
-      <w:lvlText w:val="o"/>
-      <w:lvlJc w:val="left"/>
-      <w:pPr>
-        <w:tabs>
-          <w:tab w:val="num" w:pos="0"/>
-        </w:tabs>
-        <w:ind w:left="1440" w:hanging="360"/>
-      </w:pPr>
-      <w:rPr>
-        <w:rFonts w:ascii="Courier New" w:hAnsi="Courier New" w:cs="Courier New" w:hint="default"/>
-      </w:rPr>
-    </w:lvl>
-    <w:lvl w:ilvl="2">
-      <w:start w:val="1"/>
-      <w:numFmt w:val="bullet"/>
-      <w:lvlText w:val="▪"/>
-      <w:lvlJc w:val="left"/>
-      <w:pPr>
-        <w:tabs>
-          <w:tab w:val="num" w:pos="0"/>
-        </w:tabs>
-        <w:ind w:left="2160" w:hanging="360"/>
-      </w:pPr>
-      <w:rPr>
-        <w:rFonts w:ascii="Noto Sans Symbols" w:hAnsi="Noto Sans Symbols" w:cs="Noto Sans Symbols" w:hint="default"/>
-      </w:rPr>
-    </w:lvl>
-    <w:lvl w:ilvl="3">
-      <w:start w:val="1"/>
-      <w:numFmt w:val="bullet"/>
-      <w:lvlText w:val="●"/>
-      <w:lvlJc w:val="left"/>
-      <w:pPr>
-        <w:tabs>
-          <w:tab w:val="num" w:pos="0"/>
-        </w:tabs>
-        <w:ind w:left="2880" w:hanging="360"/>
-      </w:pPr>
-      <w:rPr>
-        <w:rFonts w:ascii="Noto Sans Symbols" w:hAnsi="Noto Sans Symbols" w:cs="Noto Sans Symbols" w:hint="default"/>
-      </w:rPr>
-    </w:lvl>
-    <w:lvl w:ilvl="4">
-      <w:start w:val="1"/>
-      <w:numFmt w:val="bullet"/>
-      <w:lvlText w:val="o"/>
-      <w:lvlJc w:val="left"/>
-      <w:pPr>
-        <w:tabs>
-          <w:tab w:val="num" w:pos="0"/>
-        </w:tabs>
-        <w:ind w:left="3600" w:hanging="360"/>
-      </w:pPr>
-      <w:rPr>
-        <w:rFonts w:ascii="Courier New" w:hAnsi="Courier New" w:cs="Courier New" w:hint="default"/>
-      </w:rPr>
-    </w:lvl>
-    <w:lvl w:ilvl="5">
-      <w:start w:val="1"/>
-      <w:numFmt w:val="bullet"/>
-      <w:lvlText w:val="▪"/>
-      <w:lvlJc w:val="left"/>
-      <w:pPr>
-        <w:tabs>
-          <w:tab w:val="num" w:pos="0"/>
-        </w:tabs>
-        <w:ind w:left="4320" w:hanging="360"/>
-      </w:pPr>
-      <w:rPr>
-        <w:rFonts w:ascii="Noto Sans Symbols" w:hAnsi="Noto Sans Symbols" w:cs="Noto Sans Symbols" w:hint="default"/>
-      </w:rPr>
-    </w:lvl>
-    <w:lvl w:ilvl="6">
-      <w:start w:val="1"/>
-      <w:numFmt w:val="bullet"/>
-      <w:lvlText w:val="●"/>
-      <w:lvlJc w:val="left"/>
-      <w:pPr>
-        <w:tabs>
-          <w:tab w:val="num" w:pos="0"/>
-        </w:tabs>
-        <w:ind w:left="5040" w:hanging="360"/>
-      </w:pPr>
-      <w:rPr>
-        <w:rFonts w:ascii="Noto Sans Symbols" w:hAnsi="Noto Sans Symbols" w:cs="Noto Sans Symbols" w:hint="default"/>
-      </w:rPr>
-    </w:lvl>
-    <w:lvl w:ilvl="7">
-      <w:start w:val="1"/>
-      <w:numFmt w:val="bullet"/>
-      <w:lvlText w:val="o"/>
-      <w:lvlJc w:val="left"/>
-      <w:pPr>
-        <w:tabs>
-          <w:tab w:val="num" w:pos="0"/>
-        </w:tabs>
-        <w:ind w:left="5760" w:hanging="360"/>
-      </w:pPr>
-      <w:rPr>
-        <w:rFonts w:ascii="Courier New" w:hAnsi="Courier New" w:cs="Courier New" w:hint="default"/>
-      </w:rPr>
-    </w:lvl>
-    <w:lvl w:ilvl="8">
-      <w:start w:val="1"/>
-      <w:numFmt w:val="bullet"/>
-      <w:lvlText w:val="▪"/>
-      <w:lvlJc w:val="left"/>
-      <w:pPr>
-        <w:tabs>
-          <w:tab w:val="num" w:pos="0"/>
-        </w:tabs>
-        <w:ind w:left="6480" w:hanging="360"/>
-      </w:pPr>
-      <w:rPr>
-        <w:rFonts w:ascii="Noto Sans Symbols" w:hAnsi="Noto Sans Symbols" w:cs="Noto Sans Symbols" w:hint="default"/>
-      </w:rPr>
-    </w:lvl>
-  </w:abstractNum>
-  <w:abstractNum w:abstractNumId="2">
-    <w:lvl w:ilvl="0">
-      <w:start w:val="1"/>
       <w:numFmt w:val="lowerRoman"/>
       <w:lvlText w:val="%1"/>
       <w:lvlJc w:val="right"/>
@@ -10363,7 +10444,7 @@
       </w:pPr>
     </w:lvl>
   </w:abstractNum>
-  <w:abstractNum w:abstractNumId="3">
+  <w:abstractNum w:abstractNumId="2">
     <w:lvl w:ilvl="0">
       <w:start w:val="1"/>
       <w:numFmt w:val="bullet"/>
@@ -10476,6 +10557,116 @@
       </w:pPr>
     </w:lvl>
   </w:abstractNum>
+  <w:abstractNum w:abstractNumId="3">
+    <w:lvl w:ilvl="0">
+      <w:start w:val="1"/>
+      <w:numFmt w:val="lowerRoman"/>
+      <w:lvlText w:val="%1"/>
+      <w:lvlJc w:val="right"/>
+      <w:pPr>
+        <w:tabs>
+          <w:tab w:val="num" w:pos="0"/>
+        </w:tabs>
+        <w:ind w:left="720" w:hanging="360"/>
+      </w:pPr>
+    </w:lvl>
+    <w:lvl w:ilvl="1">
+      <w:start w:val="1"/>
+      <w:numFmt w:val="lowerLetter"/>
+      <w:lvlText w:val="%1.%2"/>
+      <w:lvlJc w:val="left"/>
+      <w:pPr>
+        <w:tabs>
+          <w:tab w:val="num" w:pos="0"/>
+        </w:tabs>
+        <w:ind w:left="1440" w:hanging="360"/>
+      </w:pPr>
+    </w:lvl>
+    <w:lvl w:ilvl="2">
+      <w:start w:val="1"/>
+      <w:numFmt w:val="lowerRoman"/>
+      <w:lvlText w:val="%2.%3"/>
+      <w:lvlJc w:val="right"/>
+      <w:pPr>
+        <w:tabs>
+          <w:tab w:val="num" w:pos="0"/>
+        </w:tabs>
+        <w:ind w:left="2160" w:hanging="180"/>
+      </w:pPr>
+    </w:lvl>
+    <w:lvl w:ilvl="3">
+      <w:start w:val="1"/>
+      <w:numFmt w:val="decimal"/>
+      <w:lvlText w:val="%3.%4"/>
+      <w:lvlJc w:val="left"/>
+      <w:pPr>
+        <w:tabs>
+          <w:tab w:val="num" w:pos="0"/>
+        </w:tabs>
+        <w:ind w:left="2880" w:hanging="360"/>
+      </w:pPr>
+    </w:lvl>
+    <w:lvl w:ilvl="4">
+      <w:start w:val="1"/>
+      <w:numFmt w:val="lowerLetter"/>
+      <w:lvlText w:val="%4.%5"/>
+      <w:lvlJc w:val="left"/>
+      <w:pPr>
+        <w:tabs>
+          <w:tab w:val="num" w:pos="0"/>
+        </w:tabs>
+        <w:ind w:left="3600" w:hanging="360"/>
+      </w:pPr>
+    </w:lvl>
+    <w:lvl w:ilvl="5">
+      <w:start w:val="1"/>
+      <w:numFmt w:val="lowerRoman"/>
+      <w:lvlText w:val="%5.%6"/>
+      <w:lvlJc w:val="right"/>
+      <w:pPr>
+        <w:tabs>
+          <w:tab w:val="num" w:pos="0"/>
+        </w:tabs>
+        <w:ind w:left="4320" w:hanging="180"/>
+      </w:pPr>
+    </w:lvl>
+    <w:lvl w:ilvl="6">
+      <w:start w:val="1"/>
+      <w:numFmt w:val="decimal"/>
+      <w:lvlText w:val="%6.%7"/>
+      <w:lvlJc w:val="left"/>
+      <w:pPr>
+        <w:tabs>
+          <w:tab w:val="num" w:pos="0"/>
+        </w:tabs>
+        <w:ind w:left="5040" w:hanging="360"/>
+      </w:pPr>
+    </w:lvl>
+    <w:lvl w:ilvl="7">
+      <w:start w:val="1"/>
+      <w:numFmt w:val="lowerLetter"/>
+      <w:lvlText w:val="%7.%8"/>
+      <w:lvlJc w:val="left"/>
+      <w:pPr>
+        <w:tabs>
+          <w:tab w:val="num" w:pos="0"/>
+        </w:tabs>
+        <w:ind w:left="5760" w:hanging="360"/>
+      </w:pPr>
+    </w:lvl>
+    <w:lvl w:ilvl="8">
+      <w:start w:val="1"/>
+      <w:numFmt w:val="lowerRoman"/>
+      <w:lvlText w:val="%8.%9"/>
+      <w:lvlJc w:val="right"/>
+      <w:pPr>
+        <w:tabs>
+          <w:tab w:val="num" w:pos="0"/>
+        </w:tabs>
+        <w:ind w:left="6480" w:hanging="180"/>
+      </w:pPr>
+    </w:lvl>
+  </w:abstractNum>
   <w:abstractNum w:abstractNumId="4">
     <w:lvl w:ilvl="0">
       <w:start w:val="1"/>
@@ -10490,99 +10681,99 @@
       </w:pPr>
     </w:lvl>
     <w:lvl w:ilvl="1">
-      <w:start w:val="1"/>
-      <w:numFmt w:val="lowerLetter"/>
+      <w:start w:val="2"/>
+      <w:numFmt w:val="decimal"/>
       <w:lvlText w:val="%1.%2"/>
       <w:lvlJc w:val="left"/>
       <w:pPr>
         <w:tabs>
           <w:tab w:val="num" w:pos="0"/>
         </w:tabs>
-        <w:ind w:left="1440" w:hanging="360"/>
+        <w:ind w:left="720" w:hanging="360"/>
       </w:pPr>
     </w:lvl>
     <w:lvl w:ilvl="2">
       <w:start w:val="1"/>
-      <w:numFmt w:val="lowerRoman"/>
-      <w:lvlText w:val="%2.%3"/>
-      <w:lvlJc w:val="right"/>
+      <w:numFmt w:val="decimal"/>
+      <w:lvlText w:val="%1.%2.%3"/>
+      <w:lvlJc w:val="left"/>
       <w:pPr>
         <w:tabs>
           <w:tab w:val="num" w:pos="0"/>
         </w:tabs>
-        <w:ind w:left="2160" w:hanging="180"/>
+        <w:ind w:left="1080" w:hanging="720"/>
       </w:pPr>
     </w:lvl>
     <w:lvl w:ilvl="3">
       <w:start w:val="1"/>
       <w:numFmt w:val="decimal"/>
-      <w:lvlText w:val="%3.%4"/>
+      <w:lvlText w:val="%1.%2.%3.%4"/>
       <w:lvlJc w:val="left"/>
       <w:pPr>
         <w:tabs>
           <w:tab w:val="num" w:pos="0"/>
         </w:tabs>
-        <w:ind w:left="2880" w:hanging="360"/>
+        <w:ind w:left="1080" w:hanging="720"/>
       </w:pPr>
     </w:lvl>
     <w:lvl w:ilvl="4">
       <w:start w:val="1"/>
-      <w:numFmt w:val="lowerLetter"/>
-      <w:lvlText w:val="%4.%5"/>
+      <w:numFmt w:val="decimal"/>
+      <w:lvlText w:val="%1.%2.%3.%4.%5"/>
       <w:lvlJc w:val="left"/>
       <w:pPr>
         <w:tabs>
           <w:tab w:val="num" w:pos="0"/>
         </w:tabs>
-        <w:ind w:left="3600" w:hanging="360"/>
+        <w:ind w:left="1440" w:hanging="1080"/>
       </w:pPr>
     </w:lvl>
     <w:lvl w:ilvl="5">
       <w:start w:val="1"/>
-      <w:numFmt w:val="lowerRoman"/>
-      <w:lvlText w:val="%5.%6"/>
-      <w:lvlJc w:val="right"/>
+      <w:numFmt w:val="decimal"/>
+      <w:lvlText w:val="%1.%2.%3.%4.%5.%6"/>
+      <w:lvlJc w:val="left"/>
       <w:pPr>
         <w:tabs>
           <w:tab w:val="num" w:pos="0"/>
         </w:tabs>
-        <w:ind w:left="4320" w:hanging="180"/>
+        <w:ind w:left="1440" w:hanging="1080"/>
       </w:pPr>
     </w:lvl>
     <w:lvl w:ilvl="6">
       <w:start w:val="1"/>
       <w:numFmt w:val="decimal"/>
-      <w:lvlText w:val="%6.%7"/>
+      <w:lvlText w:val="%1.%2.%3.%4.%5.%6.%7"/>
       <w:lvlJc w:val="left"/>
       <w:pPr>
         <w:tabs>
           <w:tab w:val="num" w:pos="0"/>
         </w:tabs>
-        <w:ind w:left="5040" w:hanging="360"/>
+        <w:ind w:left="1800" w:hanging="1440"/>
       </w:pPr>
     </w:lvl>
     <w:lvl w:ilvl="7">
       <w:start w:val="1"/>
-      <w:numFmt w:val="lowerLetter"/>
-      <w:lvlText w:val="%7.%8"/>
+      <w:numFmt w:val="decimal"/>
+      <w:lvlText w:val="%1.%2.%3.%4.%5.%6.%7.%8"/>
       <w:lvlJc w:val="left"/>
       <w:pPr>
         <w:tabs>
           <w:tab w:val="num" w:pos="0"/>
         </w:tabs>
-        <w:ind w:left="5760" w:hanging="360"/>
+        <w:ind w:left="1800" w:hanging="1440"/>
       </w:pPr>
     </w:lvl>
     <w:lvl w:ilvl="8">
       <w:start w:val="1"/>
-      <w:numFmt w:val="lowerRoman"/>
-      <w:lvlText w:val="%8.%9"/>
-      <w:lvlJc w:val="right"/>
+      <w:numFmt w:val="decimal"/>
+      <w:lvlText w:val="%1.%2.%3.%4.%5.%6.%7.%8.%9"/>
+      <w:lvlJc w:val="left"/>
       <w:pPr>
         <w:tabs>
           <w:tab w:val="num" w:pos="0"/>
         </w:tabs>
-        <w:ind w:left="6480" w:hanging="180"/>
+        <w:ind w:left="2160" w:hanging="1800"/>
       </w:pPr>
     </w:lvl>
   </w:abstractNum>
@@ -10590,116 +10781,6 @@
     <w:lvl w:ilvl="0">
       <w:start w:val="1"/>
       <w:numFmt w:val="lowerRoman"/>
-      <w:lvlText w:val="%1"/>
-      <w:lvlJc w:val="right"/>
-      <w:pPr>
-        <w:tabs>
-          <w:tab w:val="num" w:pos="0"/>
-        </w:tabs>
-        <w:ind w:left="720" w:hanging="360"/>
-      </w:pPr>
-    </w:lvl>
-    <w:lvl w:ilvl="1">
-      <w:start w:val="2"/>
-      <w:numFmt w:val="decimal"/>
-      <w:lvlText w:val="%1.%2"/>
-      <w:lvlJc w:val="left"/>
-      <w:pPr>
-        <w:tabs>
-          <w:tab w:val="num" w:pos="0"/>
-        </w:tabs>
-        <w:ind w:left="720" w:hanging="360"/>
-      </w:pPr>
-    </w:lvl>
-    <w:lvl w:ilvl="2">
-      <w:start w:val="1"/>
-      <w:numFmt w:val="decimal"/>
-      <w:lvlText w:val="%1.%2.%3"/>
-      <w:lvlJc w:val="left"/>
-      <w:pPr>
-        <w:tabs>
-          <w:tab w:val="num" w:pos="0"/>
-        </w:tabs>
-        <w:ind w:left="1080" w:hanging="720"/>
-      </w:pPr>
-    </w:lvl>
-    <w:lvl w:ilvl="3">
-      <w:start w:val="1"/>
-      <w:numFmt w:val="decimal"/>
-      <w:lvlText w:val="%1.%2.%3.%4"/>
-      <w:lvlJc w:val="left"/>
-      <w:pPr>
-        <w:tabs>
-          <w:tab w:val="num" w:pos="0"/>
-        </w:tabs>
-        <w:ind w:left="1080" w:hanging="720"/>
-      </w:pPr>
-    </w:lvl>
-    <w:lvl w:ilvl="4">
-      <w:start w:val="1"/>
-      <w:numFmt w:val="decimal"/>
-      <w:lvlText w:val="%1.%2.%3.%4.%5"/>
-      <w:lvlJc w:val="left"/>
-      <w:pPr>
-        <w:tabs>
-          <w:tab w:val="num" w:pos="0"/>
-        </w:tabs>
-        <w:ind w:left="1440" w:hanging="1080"/>
-      </w:pPr>
-    </w:lvl>
-    <w:lvl w:ilvl="5">
-      <w:start w:val="1"/>
-      <w:numFmt w:val="decimal"/>
-      <w:lvlText w:val="%1.%2.%3.%4.%5.%6"/>
-      <w:lvlJc w:val="left"/>
-      <w:pPr>
-        <w:tabs>
-          <w:tab w:val="num" w:pos="0"/>
-        </w:tabs>
-        <w:ind w:left="1440" w:hanging="1080"/>
-      </w:pPr>
-    </w:lvl>
-    <w:lvl w:ilvl="6">
-      <w:start w:val="1"/>
-      <w:numFmt w:val="decimal"/>
-      <w:lvlText w:val="%1.%2.%3.%4.%5.%6.%7"/>
-      <w:lvlJc w:val="left"/>
-      <w:pPr>
-        <w:tabs>
-          <w:tab w:val="num" w:pos="0"/>
-        </w:tabs>
-        <w:ind w:left="1800" w:hanging="1440"/>
-      </w:pPr>
-    </w:lvl>
-    <w:lvl w:ilvl="7">
-      <w:start w:val="1"/>
-      <w:numFmt w:val="decimal"/>
-      <w:lvlText w:val="%1.%2.%3.%4.%5.%6.%7.%8"/>
-      <w:lvlJc w:val="left"/>
-      <w:pPr>
-        <w:tabs>
-          <w:tab w:val="num" w:pos="0"/>
-        </w:tabs>
-        <w:ind w:left="1800" w:hanging="1440"/>
-      </w:pPr>
-    </w:lvl>
-    <w:lvl w:ilvl="8">
-      <w:start w:val="1"/>
-      <w:numFmt w:val="decimal"/>
-      <w:lvlText w:val="%1.%2.%3.%4.%5.%6.%7.%8.%9"/>
-      <w:lvlJc w:val="left"/>
-      <w:pPr>
-        <w:tabs>
-          <w:tab w:val="num" w:pos="0"/>
-        </w:tabs>
-        <w:ind w:left="2160" w:hanging="1800"/>
-      </w:pPr>
-    </w:lvl>
-  </w:abstractNum>
-  <w:abstractNum w:abstractNumId="6">
-    <w:lvl w:ilvl="0">
-      <w:start w:val="1"/>
-      <w:numFmt w:val="lowerRoman"/>
       <w:lvlText w:val="%1."/>
       <w:lvlJc w:val="left"/>
       <w:pPr>
@@ -10806,7 +10887,7 @@
       </w:pPr>
     </w:lvl>
   </w:abstractNum>
-  <w:abstractNum w:abstractNumId="7">
+  <w:abstractNum w:abstractNumId="6">
     <w:lvl w:ilvl="0">
       <w:start w:val="1"/>
       <w:numFmt w:val="bullet"/>
@@ -10943,7 +11024,7 @@
       </w:rPr>
     </w:lvl>
   </w:abstractNum>
-  <w:abstractNum w:abstractNumId="8">
+  <w:abstractNum w:abstractNumId="7">
     <w:lvl w:ilvl="0">
       <w:start w:val="1"/>
       <w:numFmt w:val="bullet"/>
@@ -11080,7 +11161,7 @@
       </w:rPr>
     </w:lvl>
   </w:abstractNum>
-  <w:abstractNum w:abstractNumId="9">
+  <w:abstractNum w:abstractNumId="8">
     <w:lvl w:ilvl="0">
       <w:start w:val="1"/>
       <w:numFmt w:val="none"/>
@@ -11222,9 +11303,6 @@
   </w:num>
   <w:num w:numId="8">
     <w:abstractNumId w:val="8"/>
-  </w:num>
-  <w:num w:numId="9">
-    <w:abstractNumId w:val="9"/>
   </w:num>
 </w:numbering>
 </file>
@@ -11391,7 +11469,7 @@
     <w:pPr>
       <w:widowControl/>
       <w:suppressAutoHyphens w:val="true"/>
-      <w:overflowPunct w:val="false"/>
+      <w:overflowPunct w:val="true"/>
       <w:bidi w:val="0"/>
       <w:spacing w:lineRule="auto" w:line="259" w:before="0" w:after="160"/>
       <w:jc w:val="left"/>

</xml_diff>

<commit_message>
final copy of project proposal
</commit_message>
<xml_diff>
--- a/docs/4.1 PROJECT_CIT_00046_019.docx
+++ b/docs/4.1 PROJECT_CIT_00046_019.docx
@@ -15,7 +15,7 @@
           <w:noProof/>
         </w:rPr>
         <w:drawing>
-          <wp:inline distT="0" distB="0" distL="0" distR="0">
+          <wp:inline distT="0" distB="0" distL="0" distR="0" wp14:anchorId="35AC1226" wp14:editId="25411605">
             <wp:extent cx="1510665" cy="1463040"/>
             <wp:effectExtent l="0" t="0" r="0" b="0"/>
             <wp:docPr id="1" name="image1.png"/>
@@ -128,7 +128,7 @@
         </w:rPr>
       </w:pPr>
       <w:bookmarkStart w:id="0" w:name="_heading=h.gjdgxs"/>
-      <w:bookmarkStart w:id="1" w:name="_Toc124450300"/>
+      <w:bookmarkStart w:id="1" w:name="_Toc124861348"/>
       <w:bookmarkEnd w:id="0"/>
       <w:r>
         <w:rPr>
@@ -289,12 +289,13 @@
     <w:p>
       <w:pPr>
         <w:pStyle w:val="Heading1"/>
+        <w:spacing w:line="480" w:lineRule="auto"/>
         <w:rPr>
           <w:szCs w:val="32"/>
         </w:rPr>
       </w:pPr>
       <w:bookmarkStart w:id="2" w:name="_heading=h.30j0zll"/>
-      <w:bookmarkStart w:id="3" w:name="_Toc124450301"/>
+      <w:bookmarkStart w:id="3" w:name="_Toc124861349"/>
       <w:bookmarkEnd w:id="2"/>
       <w:r>
         <w:rPr>
@@ -308,17 +309,383 @@
     <w:p>
       <w:pPr>
         <w:pStyle w:val="LO-normal3"/>
+        <w:spacing w:after="0" w:line="480" w:lineRule="auto"/>
+        <w:jc w:val="both"/>
+        <w:rPr>
+          <w:rFonts w:eastAsia="Times New Roman" w:cs="Times New Roman"/>
+        </w:rPr>
+      </w:pPr>
+      <w:r>
+        <w:rPr>
+          <w:rFonts w:eastAsia="Times New Roman" w:cs="Times New Roman"/>
+        </w:rPr>
+        <w:t xml:space="preserve">I do hereby declare that this project proposal is my original work and where there's work or contributions of other individuals, it has been duly acknowledged and relevant citations are given. To my knowledge, no material herein has been previously presented to any other academic institution for examination, degree award, or other awards. </w:t>
+      </w:r>
+    </w:p>
+    <w:p>
+      <w:pPr>
+        <w:pStyle w:val="LO-normal3"/>
         <w:spacing w:line="360" w:lineRule="auto"/>
         <w:jc w:val="both"/>
         <w:rPr>
           <w:rFonts w:eastAsia="Times New Roman" w:cs="Times New Roman"/>
         </w:rPr>
       </w:pPr>
-      <w:r>
-        <w:rPr>
-          <w:rFonts w:eastAsia="Times New Roman" w:cs="Times New Roman"/>
-        </w:rPr>
-        <w:t xml:space="preserve">I the undersigned do hereby declare that this project proposal is my original work and where there's work or contributions of other individuals, it has been duly acknowledged and relevant citations are given. To my knowledge, no material herein has been previously presented to any other academic institution for examination, degree award, or other awards. </w:t>
+    </w:p>
+    <w:p>
+      <w:pPr>
+        <w:pStyle w:val="LO-normal3"/>
+        <w:spacing w:after="40" w:line="240" w:lineRule="auto"/>
+        <w:jc w:val="both"/>
+        <w:rPr>
+          <w:rFonts w:eastAsia="Times New Roman" w:cs="Times New Roman"/>
+        </w:rPr>
+      </w:pPr>
+      <w:r>
+        <w:rPr>
+          <w:rFonts w:eastAsia="Times New Roman" w:cs="Times New Roman"/>
+        </w:rPr>
+        <w:t>----------------------------------------------------</w:t>
+      </w:r>
+      <w:r>
+        <w:rPr>
+          <w:rFonts w:eastAsia="Times New Roman" w:cs="Times New Roman"/>
+        </w:rPr>
+        <w:tab/>
+      </w:r>
+      <w:r>
+        <w:rPr>
+          <w:rFonts w:eastAsia="Times New Roman" w:cs="Times New Roman"/>
+        </w:rPr>
+        <w:tab/>
+        <w:t>---------------------------------------</w:t>
+      </w:r>
+    </w:p>
+    <w:p>
+      <w:pPr>
+        <w:pStyle w:val="LO-normal3"/>
+        <w:spacing w:after="40" w:line="360" w:lineRule="auto"/>
+        <w:jc w:val="both"/>
+        <w:rPr>
+          <w:rFonts w:eastAsia="Times New Roman" w:cs="Times New Roman"/>
+          <w:b/>
+        </w:rPr>
+      </w:pPr>
+      <w:r>
+        <w:rPr>
+          <w:rFonts w:eastAsia="Times New Roman" w:cs="Times New Roman"/>
+          <w:b/>
+        </w:rPr>
+        <w:t>KATUMO BENSON MAKAU</w:t>
+      </w:r>
+      <w:r>
+        <w:rPr>
+          <w:rFonts w:eastAsia="Times New Roman" w:cs="Times New Roman"/>
+          <w:b/>
+        </w:rPr>
+        <w:tab/>
+      </w:r>
+      <w:r>
+        <w:rPr>
+          <w:rFonts w:eastAsia="Times New Roman" w:cs="Times New Roman"/>
+          <w:b/>
+        </w:rPr>
+        <w:tab/>
+      </w:r>
+      <w:r>
+        <w:rPr>
+          <w:rFonts w:eastAsia="Times New Roman" w:cs="Times New Roman"/>
+          <w:b/>
+        </w:rPr>
+        <w:tab/>
+        <w:t>Date</w:t>
+      </w:r>
+    </w:p>
+    <w:p>
+      <w:pPr>
+        <w:pStyle w:val="LO-normal3"/>
+        <w:spacing w:after="40" w:line="360" w:lineRule="auto"/>
+        <w:jc w:val="both"/>
+        <w:rPr>
+          <w:rFonts w:eastAsia="Times New Roman" w:cs="Times New Roman"/>
+          <w:b/>
+        </w:rPr>
+      </w:pPr>
+      <w:r>
+        <w:rPr>
+          <w:rFonts w:eastAsia="Times New Roman" w:cs="Times New Roman"/>
+          <w:b/>
+        </w:rPr>
+        <w:t>Admission No. CIT/00046/019</w:t>
+      </w:r>
+    </w:p>
+    <w:p>
+      <w:pPr>
+        <w:pStyle w:val="LO-normal3"/>
+        <w:spacing w:after="40" w:line="360" w:lineRule="auto"/>
+        <w:jc w:val="both"/>
+        <w:rPr>
+          <w:rFonts w:eastAsia="Times New Roman" w:cs="Times New Roman"/>
+          <w:b/>
+        </w:rPr>
+      </w:pPr>
+    </w:p>
+    <w:p>
+      <w:pPr>
+        <w:pStyle w:val="LO-normal3"/>
+        <w:spacing w:after="40" w:line="360" w:lineRule="auto"/>
+        <w:jc w:val="both"/>
+        <w:rPr>
+          <w:rFonts w:eastAsia="Times New Roman" w:cs="Times New Roman"/>
+        </w:rPr>
+      </w:pPr>
+    </w:p>
+    <w:p>
+      <w:pPr>
+        <w:pStyle w:val="LO-normal3"/>
+        <w:spacing w:after="40" w:line="360" w:lineRule="auto"/>
+        <w:jc w:val="both"/>
+        <w:rPr>
+          <w:rFonts w:eastAsia="Times New Roman" w:cs="Times New Roman"/>
+          <w:b/>
+        </w:rPr>
+      </w:pPr>
+    </w:p>
+    <w:p>
+      <w:pPr>
+        <w:pStyle w:val="LO-normal3"/>
+        <w:spacing w:after="40" w:line="240" w:lineRule="auto"/>
+        <w:jc w:val="both"/>
+        <w:rPr>
+          <w:rFonts w:eastAsia="Times New Roman" w:cs="Times New Roman"/>
+          <w:b/>
+        </w:rPr>
+      </w:pPr>
+    </w:p>
+    <w:p>
+      <w:pPr>
+        <w:pStyle w:val="LO-normal3"/>
+        <w:spacing w:after="40" w:line="240" w:lineRule="auto"/>
+        <w:jc w:val="both"/>
+        <w:rPr>
+          <w:rFonts w:eastAsia="Times New Roman" w:cs="Times New Roman"/>
+        </w:rPr>
+      </w:pPr>
+    </w:p>
+    <w:p>
+      <w:pPr>
+        <w:pStyle w:val="LO-normal3"/>
+        <w:spacing w:line="480" w:lineRule="auto"/>
+        <w:jc w:val="both"/>
+        <w:rPr>
+          <w:rFonts w:eastAsia="Times New Roman" w:cs="Times New Roman"/>
+        </w:rPr>
+      </w:pPr>
+    </w:p>
+    <w:p>
+      <w:pPr>
+        <w:pStyle w:val="LO-normal3"/>
+        <w:spacing w:line="480" w:lineRule="auto"/>
+        <w:jc w:val="both"/>
+        <w:rPr>
+          <w:rFonts w:eastAsia="Times New Roman" w:cs="Times New Roman"/>
+        </w:rPr>
+      </w:pPr>
+    </w:p>
+    <w:p>
+      <w:pPr>
+        <w:pStyle w:val="LO-normal3"/>
+        <w:spacing w:line="480" w:lineRule="auto"/>
+        <w:jc w:val="both"/>
+        <w:rPr>
+          <w:rFonts w:eastAsia="Times New Roman" w:cs="Times New Roman"/>
+        </w:rPr>
+      </w:pPr>
+    </w:p>
+    <w:p>
+      <w:pPr>
+        <w:pStyle w:val="LO-normal3"/>
+        <w:spacing w:after="0" w:line="360" w:lineRule="auto"/>
+        <w:jc w:val="both"/>
+        <w:rPr>
+          <w:rFonts w:eastAsia="Times New Roman" w:cs="Times New Roman"/>
+        </w:rPr>
+      </w:pPr>
+      <w:r>
+        <w:rPr>
+          <w:rFonts w:eastAsia="Times New Roman" w:cs="Times New Roman"/>
+          <w:b/>
+        </w:rPr>
+        <w:t xml:space="preserve">Supervisor, </w:t>
+      </w:r>
+    </w:p>
+    <w:p>
+      <w:pPr>
+        <w:pStyle w:val="LO-normal3"/>
+        <w:spacing w:after="0" w:line="360" w:lineRule="auto"/>
+        <w:jc w:val="both"/>
+        <w:rPr>
+          <w:rFonts w:eastAsia="Times New Roman" w:cs="Times New Roman"/>
+        </w:rPr>
+      </w:pPr>
+      <w:r>
+        <w:rPr>
+          <w:rFonts w:eastAsia="Times New Roman" w:cs="Times New Roman"/>
+        </w:rPr>
+        <w:t xml:space="preserve">I </w:t>
+      </w:r>
+      <w:r>
+        <w:rPr>
+          <w:rFonts w:eastAsia="Times New Roman" w:cs="Times New Roman"/>
+        </w:rPr>
+        <w:t xml:space="preserve">hereby </w:t>
+      </w:r>
+      <w:r>
+        <w:rPr>
+          <w:rFonts w:eastAsia="Times New Roman" w:cs="Times New Roman"/>
+        </w:rPr>
+        <w:t>certify that this project proposal was presented for examination with my approval as the university</w:t>
+      </w:r>
+      <w:r>
+        <w:rPr>
+          <w:rFonts w:eastAsia="Times New Roman" w:cs="Times New Roman"/>
+        </w:rPr>
+        <w:t xml:space="preserve"> </w:t>
+      </w:r>
+      <w:r>
+        <w:rPr>
+          <w:rFonts w:eastAsia="Times New Roman" w:cs="Times New Roman"/>
+        </w:rPr>
+        <w:t>appointed supervisor.</w:t>
+      </w:r>
+    </w:p>
+    <w:p>
+      <w:pPr>
+        <w:pStyle w:val="LO-normal3"/>
+        <w:spacing w:after="0" w:line="360" w:lineRule="auto"/>
+        <w:jc w:val="both"/>
+        <w:rPr>
+          <w:rFonts w:eastAsia="Times New Roman" w:cs="Times New Roman"/>
+        </w:rPr>
+      </w:pPr>
+    </w:p>
+    <w:p>
+      <w:pPr>
+        <w:pStyle w:val="LO-normal3"/>
+        <w:spacing w:after="0" w:line="600" w:lineRule="auto"/>
+        <w:jc w:val="both"/>
+        <w:rPr>
+          <w:rFonts w:eastAsia="Times New Roman" w:cs="Times New Roman"/>
+        </w:rPr>
+      </w:pPr>
+      <w:r>
+        <w:rPr>
+          <w:rFonts w:eastAsia="Times New Roman" w:cs="Times New Roman"/>
+        </w:rPr>
+        <w:t xml:space="preserve">Supervisor’s Name: </w:t>
+      </w:r>
+      <w:r>
+        <w:rPr>
+          <w:rFonts w:eastAsia="Times New Roman" w:cs="Times New Roman"/>
+          <w:b/>
+          <w:u w:val="single"/>
+        </w:rPr>
+        <w:t>Dr</w:t>
+      </w:r>
+      <w:r>
+        <w:rPr>
+          <w:b/>
+          <w:u w:val="single"/>
+        </w:rPr>
+        <w:t>.</w:t>
+      </w:r>
+      <w:r>
+        <w:rPr>
+          <w:rFonts w:eastAsia="Times New Roman" w:cs="Times New Roman"/>
+          <w:b/>
+          <w:u w:val="single"/>
+        </w:rPr>
+        <w:t xml:space="preserve"> MUHAMBE T. MUKISA</w:t>
+      </w:r>
+    </w:p>
+    <w:p>
+      <w:pPr>
+        <w:pStyle w:val="LO-normal3"/>
+        <w:spacing w:after="0" w:line="600" w:lineRule="auto"/>
+        <w:jc w:val="both"/>
+        <w:rPr>
+          <w:rFonts w:eastAsia="Times New Roman" w:cs="Times New Roman"/>
+        </w:rPr>
+      </w:pPr>
+      <w:r>
+        <w:rPr>
+          <w:rFonts w:eastAsia="Times New Roman" w:cs="Times New Roman"/>
+        </w:rPr>
+        <w:t>Signature: ______________________________________</w:t>
+      </w:r>
+    </w:p>
+    <w:p>
+      <w:pPr>
+        <w:pStyle w:val="LO-normal3"/>
+        <w:spacing w:after="0" w:line="600" w:lineRule="auto"/>
+        <w:jc w:val="both"/>
+        <w:rPr>
+          <w:rFonts w:eastAsia="Times New Roman" w:cs="Times New Roman"/>
+        </w:rPr>
+      </w:pPr>
+      <w:r>
+        <w:rPr>
+          <w:rFonts w:eastAsia="Times New Roman" w:cs="Times New Roman"/>
+        </w:rPr>
+        <w:t>Date: __________________________________________</w:t>
+      </w:r>
+    </w:p>
+    <w:p>
+      <w:pPr>
+        <w:pStyle w:val="Heading1"/>
+        <w:spacing w:line="480" w:lineRule="auto"/>
+      </w:pPr>
+      <w:bookmarkStart w:id="4" w:name="_heading=h.1fob9te"/>
+      <w:bookmarkStart w:id="5" w:name="_Toc124861350"/>
+      <w:bookmarkEnd w:id="4"/>
+      <w:r>
+        <w:lastRenderedPageBreak/>
+        <w:t>DEDICATION</w:t>
+      </w:r>
+      <w:bookmarkEnd w:id="5"/>
+    </w:p>
+    <w:p>
+      <w:pPr>
+        <w:pStyle w:val="LO-normal3"/>
+        <w:spacing w:after="0" w:line="480" w:lineRule="auto"/>
+        <w:jc w:val="both"/>
+        <w:rPr>
+          <w:rFonts w:eastAsia="Times New Roman" w:cs="Times New Roman"/>
+        </w:rPr>
+      </w:pPr>
+      <w:r>
+        <w:rPr>
+          <w:rFonts w:eastAsia="Times New Roman" w:cs="Times New Roman"/>
+        </w:rPr>
+        <w:t>I dedicate this proposal first and foremost to Almighty God, who has been there since the beginning of this</w:t>
+      </w:r>
+      <w:r>
+        <w:rPr>
+          <w:rFonts w:eastAsia="Times New Roman" w:cs="Times New Roman"/>
+        </w:rPr>
+        <w:t xml:space="preserve"> project to this</w:t>
+      </w:r>
+      <w:r>
+        <w:rPr>
+          <w:rFonts w:eastAsia="Times New Roman" w:cs="Times New Roman"/>
+        </w:rPr>
+        <w:t xml:space="preserve"> far. Special dedication to my supportive parents/guardians and friends who have shown total support and compassion towards my achievements. Again, I want to dedicate this proposal to my </w:t>
+      </w:r>
+      <w:r>
+        <w:rPr>
+          <w:rFonts w:eastAsia="Times New Roman" w:cs="Times New Roman"/>
+        </w:rPr>
+        <w:t>friend Alexander Karanja for continually showing support towards this project by sharing ideas on how to make it better.</w:t>
       </w:r>
     </w:p>
     <w:p>
@@ -334,171 +701,59 @@
     <w:p>
       <w:pPr>
         <w:pStyle w:val="LO-normal3"/>
-        <w:spacing w:after="40" w:line="240" w:lineRule="auto"/>
+        <w:rPr>
+          <w:rFonts w:eastAsia="Times New Roman" w:cs="Times New Roman"/>
+        </w:rPr>
+      </w:pPr>
+      <w:r>
+        <w:br w:type="page"/>
+      </w:r>
+    </w:p>
+    <w:p>
+      <w:pPr>
+        <w:pStyle w:val="Heading1"/>
+        <w:spacing w:line="480" w:lineRule="auto"/>
+      </w:pPr>
+      <w:bookmarkStart w:id="6" w:name="_heading=h.3znysh7"/>
+      <w:bookmarkStart w:id="7" w:name="_Toc124861351"/>
+      <w:bookmarkEnd w:id="6"/>
+      <w:r>
+        <w:lastRenderedPageBreak/>
+        <w:t>ACKNOWLEDGMENT</w:t>
+      </w:r>
+      <w:bookmarkEnd w:id="7"/>
+    </w:p>
+    <w:p>
+      <w:pPr>
+        <w:pStyle w:val="LO-normal3"/>
+        <w:spacing w:after="0" w:line="480" w:lineRule="auto"/>
         <w:jc w:val="both"/>
-        <w:rPr>
-          <w:rFonts w:eastAsia="Times New Roman" w:cs="Times New Roman"/>
-        </w:rPr>
-      </w:pPr>
-      <w:r>
-        <w:rPr>
-          <w:rFonts w:eastAsia="Times New Roman" w:cs="Times New Roman"/>
-        </w:rPr>
-        <w:t>----------------------------------------------------</w:t>
-      </w:r>
-      <w:r>
-        <w:rPr>
-          <w:rFonts w:eastAsia="Times New Roman" w:cs="Times New Roman"/>
-        </w:rPr>
-        <w:tab/>
-      </w:r>
-      <w:r>
-        <w:rPr>
-          <w:rFonts w:eastAsia="Times New Roman" w:cs="Times New Roman"/>
-        </w:rPr>
-        <w:tab/>
-        <w:t>---------------------------------------</w:t>
-      </w:r>
-    </w:p>
-    <w:p>
-      <w:pPr>
-        <w:pStyle w:val="LO-normal3"/>
-        <w:spacing w:after="40" w:line="360" w:lineRule="auto"/>
+      </w:pPr>
+      <w:r>
+        <w:t xml:space="preserve">This timetabling system proposal would not have been possible without the support and help of many people. I would like to thank the entire Information Technology Department for supporting my degree program journey up to this level. Furthermore, I would want to recognize and thank my project proposal supervisor Dr. </w:t>
+      </w:r>
+      <w:proofErr w:type="spellStart"/>
+      <w:r>
+        <w:t>Muhambe</w:t>
+      </w:r>
+      <w:proofErr w:type="spellEnd"/>
+      <w:r>
+        <w:t xml:space="preserve"> </w:t>
+      </w:r>
+      <w:proofErr w:type="spellStart"/>
+      <w:r>
+        <w:t>Mukisa</w:t>
+      </w:r>
+      <w:proofErr w:type="spellEnd"/>
+      <w:r>
+        <w:t xml:space="preserve"> for all my meetings throughout the semester to keep me on track and provide clarity whenever things seemed to be difficult for me. Finally, I would also like to thank my course mates and friends for their great contributions to this project proposal.</w:t>
+      </w:r>
+    </w:p>
+    <w:p>
+      <w:pPr>
+        <w:pStyle w:val="LO-normal3"/>
+        <w:spacing w:before="220" w:after="0" w:line="360" w:lineRule="auto"/>
         <w:jc w:val="both"/>
-        <w:rPr>
-          <w:rFonts w:eastAsia="Times New Roman" w:cs="Times New Roman"/>
-          <w:b/>
-        </w:rPr>
-      </w:pPr>
-      <w:r>
-        <w:rPr>
-          <w:rFonts w:eastAsia="Times New Roman" w:cs="Times New Roman"/>
-          <w:b/>
-        </w:rPr>
-        <w:t>KATUMO BENSON MAKAU</w:t>
-      </w:r>
-      <w:r>
-        <w:rPr>
-          <w:rFonts w:eastAsia="Times New Roman" w:cs="Times New Roman"/>
-          <w:b/>
-        </w:rPr>
-        <w:tab/>
-      </w:r>
-      <w:r>
-        <w:rPr>
-          <w:rFonts w:eastAsia="Times New Roman" w:cs="Times New Roman"/>
-          <w:b/>
-        </w:rPr>
-        <w:tab/>
-      </w:r>
-      <w:r>
-        <w:rPr>
-          <w:rFonts w:eastAsia="Times New Roman" w:cs="Times New Roman"/>
-          <w:b/>
-        </w:rPr>
-        <w:tab/>
-        <w:t>Date</w:t>
-      </w:r>
-    </w:p>
-    <w:p>
-      <w:pPr>
-        <w:pStyle w:val="LO-normal3"/>
-        <w:spacing w:after="40" w:line="360" w:lineRule="auto"/>
-        <w:jc w:val="both"/>
-        <w:rPr>
-          <w:rFonts w:eastAsia="Times New Roman" w:cs="Times New Roman"/>
-          <w:b/>
-        </w:rPr>
-      </w:pPr>
-      <w:r>
-        <w:rPr>
-          <w:rFonts w:eastAsia="Times New Roman" w:cs="Times New Roman"/>
-          <w:b/>
-        </w:rPr>
-        <w:t>Admission No. CIT/00046/019</w:t>
-      </w:r>
-    </w:p>
-    <w:p>
-      <w:pPr>
-        <w:pStyle w:val="LO-normal3"/>
-        <w:spacing w:after="40" w:line="360" w:lineRule="auto"/>
-        <w:jc w:val="both"/>
-        <w:rPr>
-          <w:rFonts w:eastAsia="Times New Roman" w:cs="Times New Roman"/>
-          <w:b/>
-        </w:rPr>
-      </w:pPr>
-    </w:p>
-    <w:p>
-      <w:pPr>
-        <w:pStyle w:val="LO-normal3"/>
-        <w:spacing w:after="40" w:line="360" w:lineRule="auto"/>
-        <w:jc w:val="both"/>
-        <w:rPr>
-          <w:rFonts w:eastAsia="Times New Roman" w:cs="Times New Roman"/>
-        </w:rPr>
-      </w:pPr>
-    </w:p>
-    <w:p>
-      <w:pPr>
-        <w:pStyle w:val="LO-normal3"/>
-        <w:spacing w:after="40" w:line="360" w:lineRule="auto"/>
-        <w:jc w:val="both"/>
-        <w:rPr>
-          <w:rFonts w:eastAsia="Times New Roman" w:cs="Times New Roman"/>
-          <w:b/>
-        </w:rPr>
-      </w:pPr>
-    </w:p>
-    <w:p>
-      <w:pPr>
-        <w:pStyle w:val="LO-normal3"/>
-        <w:spacing w:after="40" w:line="240" w:lineRule="auto"/>
-        <w:jc w:val="both"/>
-        <w:rPr>
-          <w:rFonts w:eastAsia="Times New Roman" w:cs="Times New Roman"/>
-          <w:b/>
-        </w:rPr>
-      </w:pPr>
-    </w:p>
-    <w:p>
-      <w:pPr>
-        <w:pStyle w:val="LO-normal3"/>
-        <w:spacing w:after="40" w:line="240" w:lineRule="auto"/>
-        <w:jc w:val="both"/>
-        <w:rPr>
-          <w:rFonts w:eastAsia="Times New Roman" w:cs="Times New Roman"/>
-        </w:rPr>
-      </w:pPr>
-    </w:p>
-    <w:p>
-      <w:pPr>
-        <w:pStyle w:val="LO-normal3"/>
-        <w:spacing w:line="480" w:lineRule="auto"/>
-        <w:jc w:val="both"/>
-        <w:rPr>
-          <w:rFonts w:eastAsia="Times New Roman" w:cs="Times New Roman"/>
-        </w:rPr>
-      </w:pPr>
-    </w:p>
-    <w:p>
-      <w:pPr>
-        <w:pStyle w:val="LO-normal3"/>
-        <w:spacing w:line="480" w:lineRule="auto"/>
-        <w:jc w:val="both"/>
-        <w:rPr>
-          <w:rFonts w:eastAsia="Times New Roman" w:cs="Times New Roman"/>
-        </w:rPr>
-      </w:pPr>
-    </w:p>
-    <w:p>
-      <w:pPr>
-        <w:pStyle w:val="LO-normal3"/>
-        <w:spacing w:line="480" w:lineRule="auto"/>
-        <w:jc w:val="both"/>
-        <w:rPr>
-          <w:rFonts w:eastAsia="Times New Roman" w:cs="Times New Roman"/>
-        </w:rPr>
       </w:pPr>
     </w:p>
     <w:p>
@@ -506,276 +761,25 @@
         <w:pStyle w:val="LO-normal3"/>
         <w:spacing w:after="0" w:line="360" w:lineRule="auto"/>
         <w:jc w:val="both"/>
-        <w:rPr>
-          <w:rFonts w:eastAsia="Times New Roman" w:cs="Times New Roman"/>
-        </w:rPr>
-      </w:pPr>
-      <w:r>
-        <w:rPr>
-          <w:rFonts w:eastAsia="Times New Roman" w:cs="Times New Roman"/>
-          <w:b/>
-        </w:rPr>
-        <w:t xml:space="preserve">Supervisor, </w:t>
-      </w:r>
-    </w:p>
-    <w:p>
-      <w:pPr>
-        <w:pStyle w:val="LO-normal3"/>
-        <w:spacing w:after="0" w:line="360" w:lineRule="auto"/>
-        <w:jc w:val="both"/>
-        <w:rPr>
-          <w:rFonts w:eastAsia="Times New Roman" w:cs="Times New Roman"/>
-        </w:rPr>
-      </w:pPr>
-      <w:r>
-        <w:rPr>
-          <w:rFonts w:eastAsia="Times New Roman" w:cs="Times New Roman"/>
-        </w:rPr>
-        <w:t>I certify that this project proposal was presented for examination with my approval as the university-appointed supervisor.</w:t>
-      </w:r>
-    </w:p>
-    <w:p>
-      <w:pPr>
-        <w:pStyle w:val="LO-normal3"/>
-        <w:spacing w:after="0" w:line="360" w:lineRule="auto"/>
-        <w:jc w:val="both"/>
-        <w:rPr>
-          <w:rFonts w:eastAsia="Times New Roman" w:cs="Times New Roman"/>
-        </w:rPr>
-      </w:pPr>
-    </w:p>
-    <w:p>
-      <w:pPr>
-        <w:pStyle w:val="LO-normal3"/>
-        <w:spacing w:after="0" w:line="600" w:lineRule="auto"/>
-        <w:jc w:val="both"/>
-        <w:rPr>
-          <w:rFonts w:eastAsia="Times New Roman" w:cs="Times New Roman"/>
-        </w:rPr>
-      </w:pPr>
-      <w:r>
-        <w:rPr>
-          <w:rFonts w:eastAsia="Times New Roman" w:cs="Times New Roman"/>
-        </w:rPr>
-        <w:t xml:space="preserve">Supervisor’s Name: </w:t>
-      </w:r>
-      <w:r>
-        <w:rPr>
-          <w:rFonts w:eastAsia="Times New Roman" w:cs="Times New Roman"/>
-          <w:b/>
-          <w:u w:val="single"/>
-        </w:rPr>
-        <w:t>Dr</w:t>
-      </w:r>
-      <w:r>
-        <w:rPr>
-          <w:b/>
-          <w:u w:val="single"/>
-        </w:rPr>
-        <w:t>.</w:t>
-      </w:r>
-      <w:r>
-        <w:rPr>
-          <w:rFonts w:eastAsia="Times New Roman" w:cs="Times New Roman"/>
-          <w:b/>
-          <w:u w:val="single"/>
-        </w:rPr>
-        <w:t xml:space="preserve"> MUHAMBE T. MUKISA</w:t>
-      </w:r>
-    </w:p>
-    <w:p>
-      <w:pPr>
-        <w:pStyle w:val="LO-normal3"/>
-        <w:spacing w:after="0" w:line="600" w:lineRule="auto"/>
-        <w:jc w:val="both"/>
-        <w:rPr>
-          <w:rFonts w:eastAsia="Times New Roman" w:cs="Times New Roman"/>
-        </w:rPr>
-      </w:pPr>
-      <w:r>
-        <w:rPr>
-          <w:rFonts w:eastAsia="Times New Roman" w:cs="Times New Roman"/>
-        </w:rPr>
-        <w:t>Signature: ______________________________________</w:t>
-      </w:r>
-    </w:p>
-    <w:p>
-      <w:pPr>
-        <w:pStyle w:val="LO-normal3"/>
-        <w:spacing w:after="0" w:line="600" w:lineRule="auto"/>
-        <w:jc w:val="both"/>
-        <w:rPr>
-          <w:rFonts w:eastAsia="Times New Roman" w:cs="Times New Roman"/>
-        </w:rPr>
-      </w:pPr>
-      <w:r>
-        <w:rPr>
-          <w:rFonts w:eastAsia="Times New Roman" w:cs="Times New Roman"/>
-        </w:rPr>
-        <w:t>Date: __________________________________________</w:t>
+      </w:pPr>
+    </w:p>
+    <w:p>
+      <w:pPr>
+        <w:pStyle w:val="LO-normal3"/>
+        <w:rPr>
+          <w:rFonts w:eastAsia="Times New Roman" w:cs="Times New Roman"/>
+        </w:rPr>
+      </w:pPr>
+      <w:r>
+        <w:br w:type="page"/>
       </w:r>
     </w:p>
     <w:p>
       <w:pPr>
         <w:pStyle w:val="Heading1"/>
       </w:pPr>
-    </w:p>
-    <w:p>
-      <w:pPr>
-        <w:pStyle w:val="Heading1"/>
-      </w:pPr>
-      <w:bookmarkStart w:id="4" w:name="_heading=h.1fob9te"/>
-      <w:bookmarkStart w:id="5" w:name="_Toc124450302"/>
-      <w:bookmarkEnd w:id="4"/>
-      <w:r>
-        <w:t>DEDICATION</w:t>
-      </w:r>
-      <w:bookmarkEnd w:id="5"/>
-    </w:p>
-    <w:p>
-      <w:pPr>
-        <w:pStyle w:val="LO-normal3"/>
-        <w:spacing w:after="0" w:line="360" w:lineRule="auto"/>
-        <w:jc w:val="both"/>
-        <w:rPr>
-          <w:rFonts w:eastAsia="Times New Roman" w:cs="Times New Roman"/>
-        </w:rPr>
-      </w:pPr>
-      <w:r>
-        <w:rPr>
-          <w:rFonts w:eastAsia="Times New Roman" w:cs="Times New Roman"/>
-        </w:rPr>
-        <w:t>I dedicate this proposal first and foremost to Almighty God, who has been there since the beginning of this far. Special dedication to my supportive parents/guardians and friends who have shown total support and compassion towards my achievements. Again, I want to dedicate this proposal to my supervisor Dr</w:t>
-      </w:r>
-      <w:r>
-        <w:t>.</w:t>
-      </w:r>
-      <w:r>
-        <w:rPr>
-          <w:rFonts w:eastAsia="Times New Roman" w:cs="Times New Roman"/>
-        </w:rPr>
-        <w:t xml:space="preserve"> </w:t>
-      </w:r>
-      <w:proofErr w:type="spellStart"/>
-      <w:r>
-        <w:rPr>
-          <w:rFonts w:eastAsia="Times New Roman" w:cs="Times New Roman"/>
-        </w:rPr>
-        <w:t>Muhambe</w:t>
-      </w:r>
-      <w:proofErr w:type="spellEnd"/>
-      <w:r>
-        <w:rPr>
-          <w:rFonts w:eastAsia="Times New Roman" w:cs="Times New Roman"/>
-        </w:rPr>
-        <w:t xml:space="preserve"> </w:t>
-      </w:r>
-      <w:proofErr w:type="spellStart"/>
-      <w:r>
-        <w:rPr>
-          <w:rFonts w:eastAsia="Times New Roman" w:cs="Times New Roman"/>
-        </w:rPr>
-        <w:t>Mukisa</w:t>
-      </w:r>
-      <w:proofErr w:type="spellEnd"/>
-      <w:r>
-        <w:rPr>
-          <w:rFonts w:eastAsia="Times New Roman" w:cs="Times New Roman"/>
-        </w:rPr>
-        <w:t xml:space="preserve"> for his progressive impact on knowledge.</w:t>
-      </w:r>
-    </w:p>
-    <w:p>
-      <w:pPr>
-        <w:pStyle w:val="LO-normal3"/>
-        <w:spacing w:line="360" w:lineRule="auto"/>
-        <w:jc w:val="both"/>
-        <w:rPr>
-          <w:rFonts w:eastAsia="Times New Roman" w:cs="Times New Roman"/>
-        </w:rPr>
-      </w:pPr>
-    </w:p>
-    <w:p>
-      <w:pPr>
-        <w:pStyle w:val="LO-normal3"/>
-        <w:rPr>
-          <w:rFonts w:eastAsia="Times New Roman" w:cs="Times New Roman"/>
-        </w:rPr>
-      </w:pPr>
-      <w:r>
-        <w:br w:type="page"/>
-      </w:r>
-    </w:p>
-    <w:p>
-      <w:pPr>
-        <w:pStyle w:val="Heading1"/>
-      </w:pPr>
-      <w:bookmarkStart w:id="6" w:name="_heading=h.3znysh7"/>
-      <w:bookmarkStart w:id="7" w:name="_Toc124450303"/>
-      <w:bookmarkEnd w:id="6"/>
-      <w:r>
-        <w:lastRenderedPageBreak/>
-        <w:t>ACKNOWLEDGMENT</w:t>
-      </w:r>
-      <w:bookmarkEnd w:id="7"/>
-    </w:p>
-    <w:p>
-      <w:pPr>
-        <w:pStyle w:val="LO-normal3"/>
-        <w:spacing w:after="0" w:line="360" w:lineRule="auto"/>
-        <w:jc w:val="both"/>
-      </w:pPr>
-      <w:r>
-        <w:t xml:space="preserve">This timetabling system proposal would not have been possible without the support and help of many people. I would like to thank the entire Information Technology Department for supporting my degree program journey up to this level. Furthermore, I would want to recognize and thank my project proposal supervisor Dr. </w:t>
-      </w:r>
-      <w:proofErr w:type="spellStart"/>
-      <w:r>
-        <w:t>Muhambe</w:t>
-      </w:r>
-      <w:proofErr w:type="spellEnd"/>
-      <w:r>
-        <w:t xml:space="preserve"> </w:t>
-      </w:r>
-      <w:proofErr w:type="spellStart"/>
-      <w:r>
-        <w:t>Mukisa</w:t>
-      </w:r>
-      <w:proofErr w:type="spellEnd"/>
-      <w:r>
-        <w:t xml:space="preserve"> for all my meetings throughout the semester to keep me on track and provide clarity whenever things seemed to be difficult for me. Finally, I would also like to thank my course mates and friends for their great contributions to this project proposal.</w:t>
-      </w:r>
-    </w:p>
-    <w:p>
-      <w:pPr>
-        <w:pStyle w:val="LO-normal3"/>
-        <w:spacing w:before="220" w:after="0" w:line="360" w:lineRule="auto"/>
-        <w:jc w:val="both"/>
-      </w:pPr>
-    </w:p>
-    <w:p>
-      <w:pPr>
-        <w:pStyle w:val="LO-normal3"/>
-        <w:spacing w:after="0" w:line="360" w:lineRule="auto"/>
-        <w:jc w:val="both"/>
-      </w:pPr>
-    </w:p>
-    <w:p>
-      <w:pPr>
-        <w:pStyle w:val="LO-normal3"/>
-        <w:rPr>
-          <w:rFonts w:eastAsia="Times New Roman" w:cs="Times New Roman"/>
-        </w:rPr>
-      </w:pPr>
-      <w:r>
-        <w:br w:type="page"/>
-      </w:r>
-    </w:p>
-    <w:p>
-      <w:pPr>
-        <w:pStyle w:val="Heading1"/>
-      </w:pPr>
       <w:bookmarkStart w:id="8" w:name="_heading=h.2et92p0"/>
-      <w:bookmarkStart w:id="9" w:name="_Toc124450304"/>
+      <w:bookmarkStart w:id="9" w:name="_Toc124861352"/>
       <w:bookmarkEnd w:id="8"/>
       <w:r>
         <w:lastRenderedPageBreak/>
@@ -786,7 +790,7 @@
     <w:p>
       <w:pPr>
         <w:pStyle w:val="LO-normal3"/>
-        <w:spacing w:before="220" w:after="0" w:line="360" w:lineRule="auto"/>
+        <w:spacing w:before="220" w:after="0" w:line="480" w:lineRule="auto"/>
         <w:jc w:val="both"/>
       </w:pPr>
       <w:r>
@@ -801,11 +805,11 @@
       <w:r>
         <w:t xml:space="preserve">design an automated timetabling system prototype, code the designed prototype, and test the developed prototype. Information for the modules needed for the development of this system will be gathered from stakeholders including lecturers, students, and university management. The design will be done through Entity-Relationship Diagrams (ERD) for the database and Use Case Diagrams for identifying the interactions between the system and its actors and an Activity Diagram to model the dynamic aspects of the system </w:t>
       </w:r>
-      <w:proofErr w:type="spellStart"/>
-      <w:r>
-        <w:t>i.e</w:t>
-      </w:r>
-      <w:proofErr w:type="spellEnd"/>
+      <w:proofErr w:type="gramStart"/>
+      <w:r>
+        <w:t>i.e.</w:t>
+      </w:r>
+      <w:proofErr w:type="gramEnd"/>
       <w:r>
         <w:t xml:space="preserve"> flow from one activity to another.</w:t>
       </w:r>
@@ -906,18 +910,12 @@
         <w:pStyle w:val="LO-normal3"/>
         <w:spacing w:before="240" w:after="120"/>
         <w:rPr>
-          <w:rFonts w:ascii="Liberation Sans" w:eastAsia="Liberation Sans" w:hAnsi="Liberation Sans" w:cs="Liberation Sans"/>
-          <w:b/>
-          <w:sz w:val="32"/>
-          <w:szCs w:val="32"/>
-        </w:rPr>
-      </w:pPr>
-      <w:r>
-        <w:rPr>
-          <w:rFonts w:ascii="Liberation Sans" w:eastAsia="Liberation Sans" w:hAnsi="Liberation Sans" w:cs="Liberation Sans"/>
-          <w:b/>
-          <w:sz w:val="32"/>
-          <w:szCs w:val="32"/>
+          <w:rStyle w:val="Heading1Char"/>
+        </w:rPr>
+      </w:pPr>
+      <w:r>
+        <w:rPr>
+          <w:rStyle w:val="Heading1Char"/>
         </w:rPr>
         <w:lastRenderedPageBreak/>
         <w:t>TABLE OF CONTENTS</w:t>
@@ -966,7 +964,7 @@
             </w:rPr>
             <w:fldChar w:fldCharType="separate"/>
           </w:r>
-          <w:hyperlink w:anchor="_Toc124450300" w:history="1">
+          <w:hyperlink w:anchor="_Toc124861348" w:history="1">
             <w:r>
               <w:rPr>
                 <w:rStyle w:val="Hyperlink"/>
@@ -993,7 +991,7 @@
                 <w:noProof/>
                 <w:webHidden/>
               </w:rPr>
-              <w:instrText xml:space="preserve"> PAGEREF _Toc124450300 \h </w:instrText>
+              <w:instrText xml:space="preserve"> PAGEREF _Toc124861348 \h </w:instrText>
             </w:r>
             <w:r>
               <w:rPr>
@@ -1036,7 +1034,7 @@
               <w:lang w:eastAsia="en-US" w:bidi="ar-SA"/>
             </w:rPr>
           </w:pPr>
-          <w:hyperlink w:anchor="_Toc124450301" w:history="1">
+          <w:hyperlink w:anchor="_Toc124861349" w:history="1">
             <w:r>
               <w:rPr>
                 <w:rStyle w:val="Hyperlink"/>
@@ -1063,7 +1061,7 @@
                 <w:noProof/>
                 <w:webHidden/>
               </w:rPr>
-              <w:instrText xml:space="preserve"> PAGEREF _Toc124450301 \h </w:instrText>
+              <w:instrText xml:space="preserve"> PAGEREF _Toc124861349 \h </w:instrText>
             </w:r>
             <w:r>
               <w:rPr>
@@ -1106,7 +1104,7 @@
               <w:lang w:eastAsia="en-US" w:bidi="ar-SA"/>
             </w:rPr>
           </w:pPr>
-          <w:hyperlink w:anchor="_Toc124450302" w:history="1">
+          <w:hyperlink w:anchor="_Toc124861350" w:history="1">
             <w:r>
               <w:rPr>
                 <w:rStyle w:val="Hyperlink"/>
@@ -1133,7 +1131,7 @@
                 <w:noProof/>
                 <w:webHidden/>
               </w:rPr>
-              <w:instrText xml:space="preserve"> PAGEREF _Toc124450302 \h </w:instrText>
+              <w:instrText xml:space="preserve"> PAGEREF _Toc124861350 \h </w:instrText>
             </w:r>
             <w:r>
               <w:rPr>
@@ -1176,7 +1174,7 @@
               <w:lang w:eastAsia="en-US" w:bidi="ar-SA"/>
             </w:rPr>
           </w:pPr>
-          <w:hyperlink w:anchor="_Toc124450303" w:history="1">
+          <w:hyperlink w:anchor="_Toc124861351" w:history="1">
             <w:r>
               <w:rPr>
                 <w:rStyle w:val="Hyperlink"/>
@@ -1203,7 +1201,7 @@
                 <w:noProof/>
                 <w:webHidden/>
               </w:rPr>
-              <w:instrText xml:space="preserve"> PAGEREF _Toc124450303 \h </w:instrText>
+              <w:instrText xml:space="preserve"> PAGEREF _Toc124861351 \h </w:instrText>
             </w:r>
             <w:r>
               <w:rPr>
@@ -1246,7 +1244,7 @@
               <w:lang w:eastAsia="en-US" w:bidi="ar-SA"/>
             </w:rPr>
           </w:pPr>
-          <w:hyperlink w:anchor="_Toc124450304" w:history="1">
+          <w:hyperlink w:anchor="_Toc124861352" w:history="1">
             <w:r>
               <w:rPr>
                 <w:rStyle w:val="Hyperlink"/>
@@ -1273,7 +1271,7 @@
                 <w:noProof/>
                 <w:webHidden/>
               </w:rPr>
-              <w:instrText xml:space="preserve"> PAGEREF _Toc124450304 \h </w:instrText>
+              <w:instrText xml:space="preserve"> PAGEREF _Toc124861352 \h </w:instrText>
             </w:r>
             <w:r>
               <w:rPr>
@@ -1316,7 +1314,7 @@
               <w:lang w:eastAsia="en-US" w:bidi="ar-SA"/>
             </w:rPr>
           </w:pPr>
-          <w:hyperlink w:anchor="_Toc124450305" w:history="1">
+          <w:hyperlink w:anchor="_Toc124861353" w:history="1">
             <w:r>
               <w:rPr>
                 <w:rStyle w:val="Hyperlink"/>
@@ -1343,7 +1341,7 @@
                 <w:noProof/>
                 <w:webHidden/>
               </w:rPr>
-              <w:instrText xml:space="preserve"> PAGEREF _Toc124450305 \h </w:instrText>
+              <w:instrText xml:space="preserve"> PAGEREF _Toc124861353 \h </w:instrText>
             </w:r>
             <w:r>
               <w:rPr>
@@ -1386,7 +1384,7 @@
               <w:lang w:eastAsia="en-US" w:bidi="ar-SA"/>
             </w:rPr>
           </w:pPr>
-          <w:hyperlink w:anchor="_Toc124450306" w:history="1">
+          <w:hyperlink w:anchor="_Toc124861354" w:history="1">
             <w:r>
               <w:rPr>
                 <w:rStyle w:val="Hyperlink"/>
@@ -1413,7 +1411,7 @@
                 <w:noProof/>
                 <w:webHidden/>
               </w:rPr>
-              <w:instrText xml:space="preserve"> PAGEREF _Toc124450306 \h </w:instrText>
+              <w:instrText xml:space="preserve"> PAGEREF _Toc124861354 \h </w:instrText>
             </w:r>
             <w:r>
               <w:rPr>
@@ -1456,7 +1454,7 @@
               <w:lang w:eastAsia="en-US" w:bidi="ar-SA"/>
             </w:rPr>
           </w:pPr>
-          <w:hyperlink w:anchor="_Toc124450307" w:history="1">
+          <w:hyperlink w:anchor="_Toc124861355" w:history="1">
             <w:r>
               <w:rPr>
                 <w:rStyle w:val="Hyperlink"/>
@@ -1483,7 +1481,7 @@
                 <w:noProof/>
                 <w:webHidden/>
               </w:rPr>
-              <w:instrText xml:space="preserve"> PAGEREF _Toc124450307 \h </w:instrText>
+              <w:instrText xml:space="preserve"> PAGEREF _Toc124861355 \h </w:instrText>
             </w:r>
             <w:r>
               <w:rPr>
@@ -1527,7 +1525,7 @@
               <w:lang w:eastAsia="en-US" w:bidi="ar-SA"/>
             </w:rPr>
           </w:pPr>
-          <w:hyperlink w:anchor="_Toc124450308" w:history="1">
+          <w:hyperlink w:anchor="_Toc124861356" w:history="1">
             <w:r>
               <w:rPr>
                 <w:rStyle w:val="Hyperlink"/>
@@ -1554,7 +1552,7 @@
                 <w:noProof/>
                 <w:webHidden/>
               </w:rPr>
-              <w:instrText xml:space="preserve"> PAGEREF _Toc124450308 \h </w:instrText>
+              <w:instrText xml:space="preserve"> PAGEREF _Toc124861356 \h </w:instrText>
             </w:r>
             <w:r>
               <w:rPr>
@@ -1598,7 +1596,7 @@
               <w:lang w:eastAsia="en-US" w:bidi="ar-SA"/>
             </w:rPr>
           </w:pPr>
-          <w:hyperlink w:anchor="_Toc124450309" w:history="1">
+          <w:hyperlink w:anchor="_Toc124861357" w:history="1">
             <w:r>
               <w:rPr>
                 <w:rStyle w:val="Hyperlink"/>
@@ -1625,7 +1623,7 @@
                 <w:noProof/>
                 <w:webHidden/>
               </w:rPr>
-              <w:instrText xml:space="preserve"> PAGEREF _Toc124450309 \h </w:instrText>
+              <w:instrText xml:space="preserve"> PAGEREF _Toc124861357 \h </w:instrText>
             </w:r>
             <w:r>
               <w:rPr>
@@ -1669,7 +1667,7 @@
               <w:lang w:eastAsia="en-US" w:bidi="ar-SA"/>
             </w:rPr>
           </w:pPr>
-          <w:hyperlink w:anchor="_Toc124450310" w:history="1">
+          <w:hyperlink w:anchor="_Toc124861358" w:history="1">
             <w:r>
               <w:rPr>
                 <w:rStyle w:val="Hyperlink"/>
@@ -1696,7 +1694,7 @@
                 <w:noProof/>
                 <w:webHidden/>
               </w:rPr>
-              <w:instrText xml:space="preserve"> PAGEREF _Toc124450310 \h </w:instrText>
+              <w:instrText xml:space="preserve"> PAGEREF _Toc124861358 \h </w:instrText>
             </w:r>
             <w:r>
               <w:rPr>
@@ -1740,7 +1738,7 @@
               <w:lang w:eastAsia="en-US" w:bidi="ar-SA"/>
             </w:rPr>
           </w:pPr>
-          <w:hyperlink w:anchor="_Toc124450311" w:history="1">
+          <w:hyperlink w:anchor="_Toc124861359" w:history="1">
             <w:r>
               <w:rPr>
                 <w:rStyle w:val="Hyperlink"/>
@@ -1767,7 +1765,7 @@
                 <w:noProof/>
                 <w:webHidden/>
               </w:rPr>
-              <w:instrText xml:space="preserve"> PAGEREF _Toc124450311 \h </w:instrText>
+              <w:instrText xml:space="preserve"> PAGEREF _Toc124861359 \h </w:instrText>
             </w:r>
             <w:r>
               <w:rPr>
@@ -1811,7 +1809,7 @@
               <w:lang w:eastAsia="en-US" w:bidi="ar-SA"/>
             </w:rPr>
           </w:pPr>
-          <w:hyperlink w:anchor="_Toc124450312" w:history="1">
+          <w:hyperlink w:anchor="_Toc124861360" w:history="1">
             <w:r>
               <w:rPr>
                 <w:rStyle w:val="Hyperlink"/>
@@ -1838,7 +1836,7 @@
                 <w:noProof/>
                 <w:webHidden/>
               </w:rPr>
-              <w:instrText xml:space="preserve"> PAGEREF _Toc124450312 \h </w:instrText>
+              <w:instrText xml:space="preserve"> PAGEREF _Toc124861360 \h </w:instrText>
             </w:r>
             <w:r>
               <w:rPr>
@@ -1882,7 +1880,7 @@
               <w:lang w:eastAsia="en-US" w:bidi="ar-SA"/>
             </w:rPr>
           </w:pPr>
-          <w:hyperlink w:anchor="_Toc124450313" w:history="1">
+          <w:hyperlink w:anchor="_Toc124861361" w:history="1">
             <w:r>
               <w:rPr>
                 <w:rStyle w:val="Hyperlink"/>
@@ -1909,7 +1907,7 @@
                 <w:noProof/>
                 <w:webHidden/>
               </w:rPr>
-              <w:instrText xml:space="preserve"> PAGEREF _Toc124450313 \h </w:instrText>
+              <w:instrText xml:space="preserve"> PAGEREF _Toc124861361 \h </w:instrText>
             </w:r>
             <w:r>
               <w:rPr>
@@ -1953,7 +1951,7 @@
               <w:lang w:eastAsia="en-US" w:bidi="ar-SA"/>
             </w:rPr>
           </w:pPr>
-          <w:hyperlink w:anchor="_Toc124450314" w:history="1">
+          <w:hyperlink w:anchor="_Toc124861362" w:history="1">
             <w:r>
               <w:rPr>
                 <w:rStyle w:val="Hyperlink"/>
@@ -1980,7 +1978,7 @@
                 <w:noProof/>
                 <w:webHidden/>
               </w:rPr>
-              <w:instrText xml:space="preserve"> PAGEREF _Toc124450314 \h </w:instrText>
+              <w:instrText xml:space="preserve"> PAGEREF _Toc124861362 \h </w:instrText>
             </w:r>
             <w:r>
               <w:rPr>
@@ -2000,7 +1998,7 @@
                 <w:noProof/>
                 <w:webHidden/>
               </w:rPr>
-              <w:t>11</w:t>
+              <w:t>12</w:t>
             </w:r>
             <w:r>
               <w:rPr>
@@ -2024,7 +2022,7 @@
               <w:lang w:eastAsia="en-US" w:bidi="ar-SA"/>
             </w:rPr>
           </w:pPr>
-          <w:hyperlink w:anchor="_Toc124450315" w:history="1">
+          <w:hyperlink w:anchor="_Toc124861363" w:history="1">
             <w:r>
               <w:rPr>
                 <w:rStyle w:val="Hyperlink"/>
@@ -2051,7 +2049,7 @@
                 <w:noProof/>
                 <w:webHidden/>
               </w:rPr>
-              <w:instrText xml:space="preserve"> PAGEREF _Toc124450315 \h </w:instrText>
+              <w:instrText xml:space="preserve"> PAGEREF _Toc124861363 \h </w:instrText>
             </w:r>
             <w:r>
               <w:rPr>
@@ -2071,7 +2069,7 @@
                 <w:noProof/>
                 <w:webHidden/>
               </w:rPr>
-              <w:t>11</w:t>
+              <w:t>12</w:t>
             </w:r>
             <w:r>
               <w:rPr>
@@ -2095,7 +2093,7 @@
               <w:lang w:eastAsia="en-US" w:bidi="ar-SA"/>
             </w:rPr>
           </w:pPr>
-          <w:hyperlink w:anchor="_Toc124450316" w:history="1">
+          <w:hyperlink w:anchor="_Toc124861364" w:history="1">
             <w:r>
               <w:rPr>
                 <w:rStyle w:val="Hyperlink"/>
@@ -2122,7 +2120,7 @@
                 <w:noProof/>
                 <w:webHidden/>
               </w:rPr>
-              <w:instrText xml:space="preserve"> PAGEREF _Toc124450316 \h </w:instrText>
+              <w:instrText xml:space="preserve"> PAGEREF _Toc124861364 \h </w:instrText>
             </w:r>
             <w:r>
               <w:rPr>
@@ -2165,7 +2163,7 @@
               <w:lang w:eastAsia="en-US" w:bidi="ar-SA"/>
             </w:rPr>
           </w:pPr>
-          <w:hyperlink w:anchor="_Toc124450317" w:history="1">
+          <w:hyperlink w:anchor="_Toc124861365" w:history="1">
             <w:r>
               <w:rPr>
                 <w:rStyle w:val="Hyperlink"/>
@@ -2192,7 +2190,7 @@
                 <w:noProof/>
                 <w:webHidden/>
               </w:rPr>
-              <w:instrText xml:space="preserve"> PAGEREF _Toc124450317 \h </w:instrText>
+              <w:instrText xml:space="preserve"> PAGEREF _Toc124861365 \h </w:instrText>
             </w:r>
             <w:r>
               <w:rPr>
@@ -2236,7 +2234,7 @@
               <w:lang w:eastAsia="en-US" w:bidi="ar-SA"/>
             </w:rPr>
           </w:pPr>
-          <w:hyperlink w:anchor="_Toc124450318" w:history="1">
+          <w:hyperlink w:anchor="_Toc124861366" w:history="1">
             <w:r>
               <w:rPr>
                 <w:rStyle w:val="Hyperlink"/>
@@ -2263,7 +2261,7 @@
                 <w:noProof/>
                 <w:webHidden/>
               </w:rPr>
-              <w:instrText xml:space="preserve"> PAGEREF _Toc124450318 \h </w:instrText>
+              <w:instrText xml:space="preserve"> PAGEREF _Toc124861366 \h </w:instrText>
             </w:r>
             <w:r>
               <w:rPr>
@@ -2307,7 +2305,7 @@
               <w:lang w:eastAsia="en-US" w:bidi="ar-SA"/>
             </w:rPr>
           </w:pPr>
-          <w:hyperlink w:anchor="_Toc124450319" w:history="1">
+          <w:hyperlink w:anchor="_Toc124861367" w:history="1">
             <w:r>
               <w:rPr>
                 <w:rStyle w:val="Hyperlink"/>
@@ -2334,7 +2332,7 @@
                 <w:noProof/>
                 <w:webHidden/>
               </w:rPr>
-              <w:instrText xml:space="preserve"> PAGEREF _Toc124450319 \h </w:instrText>
+              <w:instrText xml:space="preserve"> PAGEREF _Toc124861367 \h </w:instrText>
             </w:r>
             <w:r>
               <w:rPr>
@@ -2378,7 +2376,7 @@
               <w:lang w:eastAsia="en-US" w:bidi="ar-SA"/>
             </w:rPr>
           </w:pPr>
-          <w:hyperlink w:anchor="_Toc124450320" w:history="1">
+          <w:hyperlink w:anchor="_Toc124861368" w:history="1">
             <w:r>
               <w:rPr>
                 <w:rStyle w:val="Hyperlink"/>
@@ -2405,7 +2403,7 @@
                 <w:noProof/>
                 <w:webHidden/>
               </w:rPr>
-              <w:instrText xml:space="preserve"> PAGEREF _Toc124450320 \h </w:instrText>
+              <w:instrText xml:space="preserve"> PAGEREF _Toc124861368 \h </w:instrText>
             </w:r>
             <w:r>
               <w:rPr>
@@ -2425,7 +2423,7 @@
                 <w:noProof/>
                 <w:webHidden/>
               </w:rPr>
-              <w:t>13</w:t>
+              <w:t>14</w:t>
             </w:r>
             <w:r>
               <w:rPr>
@@ -2449,13 +2447,13 @@
               <w:lang w:eastAsia="en-US" w:bidi="ar-SA"/>
             </w:rPr>
           </w:pPr>
-          <w:hyperlink w:anchor="_Toc124450321" w:history="1">
+          <w:hyperlink w:anchor="_Toc124861369" w:history="1">
             <w:r>
               <w:rPr>
                 <w:rStyle w:val="Hyperlink"/>
                 <w:noProof/>
               </w:rPr>
-              <w:t>2.4 Challenges In Timetabling</w:t>
+              <w:t>2.4 Challenges in Timetabling</w:t>
             </w:r>
             <w:r>
               <w:rPr>
@@ -2476,7 +2474,7 @@
                 <w:noProof/>
                 <w:webHidden/>
               </w:rPr>
-              <w:instrText xml:space="preserve"> PAGEREF _Toc124450321 \h </w:instrText>
+              <w:instrText xml:space="preserve"> PAGEREF _Toc124861369 \h </w:instrText>
             </w:r>
             <w:r>
               <w:rPr>
@@ -2520,7 +2518,7 @@
               <w:lang w:eastAsia="en-US" w:bidi="ar-SA"/>
             </w:rPr>
           </w:pPr>
-          <w:hyperlink w:anchor="_Toc124450322" w:history="1">
+          <w:hyperlink w:anchor="_Toc124861370" w:history="1">
             <w:r>
               <w:rPr>
                 <w:rStyle w:val="Hyperlink"/>
@@ -2547,7 +2545,7 @@
                 <w:noProof/>
                 <w:webHidden/>
               </w:rPr>
-              <w:instrText xml:space="preserve"> PAGEREF _Toc124450322 \h </w:instrText>
+              <w:instrText xml:space="preserve"> PAGEREF _Toc124861370 \h </w:instrText>
             </w:r>
             <w:r>
               <w:rPr>
@@ -2591,7 +2589,7 @@
               <w:lang w:eastAsia="en-US" w:bidi="ar-SA"/>
             </w:rPr>
           </w:pPr>
-          <w:hyperlink w:anchor="_Toc124450323" w:history="1">
+          <w:hyperlink w:anchor="_Toc124861371" w:history="1">
             <w:r>
               <w:rPr>
                 <w:rStyle w:val="Hyperlink"/>
@@ -2618,7 +2616,7 @@
                 <w:noProof/>
                 <w:webHidden/>
               </w:rPr>
-              <w:instrText xml:space="preserve"> PAGEREF _Toc124450323 \h </w:instrText>
+              <w:instrText xml:space="preserve"> PAGEREF _Toc124861371 \h </w:instrText>
             </w:r>
             <w:r>
               <w:rPr>
@@ -2662,7 +2660,7 @@
               <w:lang w:eastAsia="en-US" w:bidi="ar-SA"/>
             </w:rPr>
           </w:pPr>
-          <w:hyperlink w:anchor="_Toc124450324" w:history="1">
+          <w:hyperlink w:anchor="_Toc124861372" w:history="1">
             <w:r>
               <w:rPr>
                 <w:rStyle w:val="Hyperlink"/>
@@ -2689,7 +2687,7 @@
                 <w:noProof/>
                 <w:webHidden/>
               </w:rPr>
-              <w:instrText xml:space="preserve"> PAGEREF _Toc124450324 \h </w:instrText>
+              <w:instrText xml:space="preserve"> PAGEREF _Toc124861372 \h </w:instrText>
             </w:r>
             <w:r>
               <w:rPr>
@@ -2709,7 +2707,7 @@
                 <w:noProof/>
                 <w:webHidden/>
               </w:rPr>
-              <w:t>14</w:t>
+              <w:t>15</w:t>
             </w:r>
             <w:r>
               <w:rPr>
@@ -2733,7 +2731,7 @@
               <w:lang w:eastAsia="en-US" w:bidi="ar-SA"/>
             </w:rPr>
           </w:pPr>
-          <w:hyperlink w:anchor="_Toc124450325" w:history="1">
+          <w:hyperlink w:anchor="_Toc124861373" w:history="1">
             <w:r>
               <w:rPr>
                 <w:rStyle w:val="Hyperlink"/>
@@ -2760,7 +2758,7 @@
                 <w:noProof/>
                 <w:webHidden/>
               </w:rPr>
-              <w:instrText xml:space="preserve"> PAGEREF _Toc124450325 \h </w:instrText>
+              <w:instrText xml:space="preserve"> PAGEREF _Toc124861373 \h </w:instrText>
             </w:r>
             <w:r>
               <w:rPr>
@@ -2804,7 +2802,7 @@
               <w:lang w:eastAsia="en-US" w:bidi="ar-SA"/>
             </w:rPr>
           </w:pPr>
-          <w:hyperlink w:anchor="_Toc124450326" w:history="1">
+          <w:hyperlink w:anchor="_Toc124861374" w:history="1">
             <w:r>
               <w:rPr>
                 <w:rStyle w:val="Hyperlink"/>
@@ -2831,7 +2829,7 @@
                 <w:noProof/>
                 <w:webHidden/>
               </w:rPr>
-              <w:instrText xml:space="preserve"> PAGEREF _Toc124450326 \h </w:instrText>
+              <w:instrText xml:space="preserve"> PAGEREF _Toc124861374 \h </w:instrText>
             </w:r>
             <w:r>
               <w:rPr>
@@ -2851,7 +2849,7 @@
                 <w:noProof/>
                 <w:webHidden/>
               </w:rPr>
-              <w:t>15</w:t>
+              <w:t>16</w:t>
             </w:r>
             <w:r>
               <w:rPr>
@@ -2875,7 +2873,7 @@
               <w:lang w:eastAsia="en-US" w:bidi="ar-SA"/>
             </w:rPr>
           </w:pPr>
-          <w:hyperlink w:anchor="_Toc124450327" w:history="1">
+          <w:hyperlink w:anchor="_Toc124861375" w:history="1">
             <w:r>
               <w:rPr>
                 <w:rStyle w:val="Hyperlink"/>
@@ -2902,7 +2900,7 @@
                 <w:noProof/>
                 <w:webHidden/>
               </w:rPr>
-              <w:instrText xml:space="preserve"> PAGEREF _Toc124450327 \h </w:instrText>
+              <w:instrText xml:space="preserve"> PAGEREF _Toc124861375 \h </w:instrText>
             </w:r>
             <w:r>
               <w:rPr>
@@ -2922,7 +2920,7 @@
                 <w:noProof/>
                 <w:webHidden/>
               </w:rPr>
-              <w:t>16</w:t>
+              <w:t>17</w:t>
             </w:r>
             <w:r>
               <w:rPr>
@@ -2945,7 +2943,7 @@
               <w:lang w:eastAsia="en-US" w:bidi="ar-SA"/>
             </w:rPr>
           </w:pPr>
-          <w:hyperlink w:anchor="_Toc124450328" w:history="1">
+          <w:hyperlink w:anchor="_Toc124861376" w:history="1">
             <w:r>
               <w:rPr>
                 <w:rStyle w:val="Hyperlink"/>
@@ -2972,7 +2970,7 @@
                 <w:noProof/>
                 <w:webHidden/>
               </w:rPr>
-              <w:instrText xml:space="preserve"> PAGEREF _Toc124450328 \h </w:instrText>
+              <w:instrText xml:space="preserve"> PAGEREF _Toc124861376 \h </w:instrText>
             </w:r>
             <w:r>
               <w:rPr>
@@ -2992,7 +2990,7 @@
                 <w:noProof/>
                 <w:webHidden/>
               </w:rPr>
-              <w:t>17</w:t>
+              <w:t>18</w:t>
             </w:r>
             <w:r>
               <w:rPr>
@@ -3016,7 +3014,7 @@
               <w:lang w:eastAsia="en-US" w:bidi="ar-SA"/>
             </w:rPr>
           </w:pPr>
-          <w:hyperlink w:anchor="_Toc124450329" w:history="1">
+          <w:hyperlink w:anchor="_Toc124861377" w:history="1">
             <w:r>
               <w:rPr>
                 <w:rStyle w:val="Hyperlink"/>
@@ -3043,7 +3041,7 @@
                 <w:noProof/>
                 <w:webHidden/>
               </w:rPr>
-              <w:instrText xml:space="preserve"> PAGEREF _Toc124450329 \h </w:instrText>
+              <w:instrText xml:space="preserve"> PAGEREF _Toc124861377 \h </w:instrText>
             </w:r>
             <w:r>
               <w:rPr>
@@ -3063,7 +3061,7 @@
                 <w:noProof/>
                 <w:webHidden/>
               </w:rPr>
-              <w:t>17</w:t>
+              <w:t>18</w:t>
             </w:r>
             <w:r>
               <w:rPr>
@@ -3087,13 +3085,13 @@
               <w:lang w:eastAsia="en-US" w:bidi="ar-SA"/>
             </w:rPr>
           </w:pPr>
-          <w:hyperlink w:anchor="_Toc124450330" w:history="1">
+          <w:hyperlink w:anchor="_Toc124861378" w:history="1">
             <w:r>
               <w:rPr>
                 <w:rStyle w:val="Hyperlink"/>
                 <w:noProof/>
               </w:rPr>
-              <w:t>3.2 Approach To Project Development</w:t>
+              <w:t>3.2 Approach to Project Development</w:t>
             </w:r>
             <w:r>
               <w:rPr>
@@ -3114,7 +3112,7 @@
                 <w:noProof/>
                 <w:webHidden/>
               </w:rPr>
-              <w:instrText xml:space="preserve"> PAGEREF _Toc124450330 \h </w:instrText>
+              <w:instrText xml:space="preserve"> PAGEREF _Toc124861378 \h </w:instrText>
             </w:r>
             <w:r>
               <w:rPr>
@@ -3134,7 +3132,7 @@
                 <w:noProof/>
                 <w:webHidden/>
               </w:rPr>
-              <w:t>17</w:t>
+              <w:t>18</w:t>
             </w:r>
             <w:r>
               <w:rPr>
@@ -3158,7 +3156,7 @@
               <w:lang w:eastAsia="en-US" w:bidi="ar-SA"/>
             </w:rPr>
           </w:pPr>
-          <w:hyperlink w:anchor="_Toc124450331" w:history="1">
+          <w:hyperlink w:anchor="_Toc124861379" w:history="1">
             <w:r>
               <w:rPr>
                 <w:rStyle w:val="Hyperlink"/>
@@ -3185,7 +3183,7 @@
                 <w:noProof/>
                 <w:webHidden/>
               </w:rPr>
-              <w:instrText xml:space="preserve"> PAGEREF _Toc124450331 \h </w:instrText>
+              <w:instrText xml:space="preserve"> PAGEREF _Toc124861379 \h </w:instrText>
             </w:r>
             <w:r>
               <w:rPr>
@@ -3205,7 +3203,7 @@
                 <w:noProof/>
                 <w:webHidden/>
               </w:rPr>
-              <w:t>17</w:t>
+              <w:t>19</w:t>
             </w:r>
             <w:r>
               <w:rPr>
@@ -3229,7 +3227,7 @@
               <w:lang w:eastAsia="en-US" w:bidi="ar-SA"/>
             </w:rPr>
           </w:pPr>
-          <w:hyperlink w:anchor="_Toc124450332" w:history="1">
+          <w:hyperlink w:anchor="_Toc124861380" w:history="1">
             <w:r>
               <w:rPr>
                 <w:rStyle w:val="Hyperlink"/>
@@ -3256,7 +3254,7 @@
                 <w:noProof/>
                 <w:webHidden/>
               </w:rPr>
-              <w:instrText xml:space="preserve"> PAGEREF _Toc124450332 \h </w:instrText>
+              <w:instrText xml:space="preserve"> PAGEREF _Toc124861380 \h </w:instrText>
             </w:r>
             <w:r>
               <w:rPr>
@@ -3276,7 +3274,7 @@
                 <w:noProof/>
                 <w:webHidden/>
               </w:rPr>
-              <w:t>19</w:t>
+              <w:t>20</w:t>
             </w:r>
             <w:r>
               <w:rPr>
@@ -3300,7 +3298,7 @@
               <w:lang w:eastAsia="en-US" w:bidi="ar-SA"/>
             </w:rPr>
           </w:pPr>
-          <w:hyperlink w:anchor="_Toc124450333" w:history="1">
+          <w:hyperlink w:anchor="_Toc124861381" w:history="1">
             <w:r>
               <w:rPr>
                 <w:rStyle w:val="Hyperlink"/>
@@ -3327,7 +3325,7 @@
                 <w:noProof/>
                 <w:webHidden/>
               </w:rPr>
-              <w:instrText xml:space="preserve"> PAGEREF _Toc124450333 \h </w:instrText>
+              <w:instrText xml:space="preserve"> PAGEREF _Toc124861381 \h </w:instrText>
             </w:r>
             <w:r>
               <w:rPr>
@@ -3347,7 +3345,7 @@
                 <w:noProof/>
                 <w:webHidden/>
               </w:rPr>
-              <w:t>19</w:t>
+              <w:t>20</w:t>
             </w:r>
             <w:r>
               <w:rPr>
@@ -3371,7 +3369,7 @@
               <w:lang w:eastAsia="en-US" w:bidi="ar-SA"/>
             </w:rPr>
           </w:pPr>
-          <w:hyperlink w:anchor="_Toc124450334" w:history="1">
+          <w:hyperlink w:anchor="_Toc124861382" w:history="1">
             <w:r>
               <w:rPr>
                 <w:rStyle w:val="Hyperlink"/>
@@ -3399,7 +3397,7 @@
                 <w:noProof/>
                 <w:webHidden/>
               </w:rPr>
-              <w:instrText xml:space="preserve"> PAGEREF _Toc124450334 \h </w:instrText>
+              <w:instrText xml:space="preserve"> PAGEREF _Toc124861382 \h </w:instrText>
             </w:r>
             <w:r>
               <w:rPr>
@@ -3419,7 +3417,7 @@
                 <w:noProof/>
                 <w:webHidden/>
               </w:rPr>
-              <w:t>19</w:t>
+              <w:t>21</w:t>
             </w:r>
             <w:r>
               <w:rPr>
@@ -3443,7 +3441,7 @@
               <w:lang w:eastAsia="en-US" w:bidi="ar-SA"/>
             </w:rPr>
           </w:pPr>
-          <w:hyperlink w:anchor="_Toc124450335" w:history="1">
+          <w:hyperlink w:anchor="_Toc124861383" w:history="1">
             <w:r>
               <w:rPr>
                 <w:rStyle w:val="Hyperlink"/>
@@ -3471,7 +3469,7 @@
                 <w:noProof/>
                 <w:webHidden/>
               </w:rPr>
-              <w:instrText xml:space="preserve"> PAGEREF _Toc124450335 \h </w:instrText>
+              <w:instrText xml:space="preserve"> PAGEREF _Toc124861383 \h </w:instrText>
             </w:r>
             <w:r>
               <w:rPr>
@@ -3491,7 +3489,7 @@
                 <w:noProof/>
                 <w:webHidden/>
               </w:rPr>
-              <w:t>19</w:t>
+              <w:t>21</w:t>
             </w:r>
             <w:r>
               <w:rPr>
@@ -3515,7 +3513,7 @@
               <w:lang w:eastAsia="en-US" w:bidi="ar-SA"/>
             </w:rPr>
           </w:pPr>
-          <w:hyperlink w:anchor="_Toc124450336" w:history="1">
+          <w:hyperlink w:anchor="_Toc124861384" w:history="1">
             <w:r>
               <w:rPr>
                 <w:rStyle w:val="Hyperlink"/>
@@ -3552,7 +3550,7 @@
                 <w:noProof/>
                 <w:webHidden/>
               </w:rPr>
-              <w:instrText xml:space="preserve"> PAGEREF _Toc124450336 \h </w:instrText>
+              <w:instrText xml:space="preserve"> PAGEREF _Toc124861384 \h </w:instrText>
             </w:r>
             <w:r>
               <w:rPr>
@@ -3572,7 +3570,7 @@
                 <w:noProof/>
                 <w:webHidden/>
               </w:rPr>
-              <w:t>19</w:t>
+              <w:t>21</w:t>
             </w:r>
             <w:r>
               <w:rPr>
@@ -3596,7 +3594,7 @@
               <w:lang w:eastAsia="en-US" w:bidi="ar-SA"/>
             </w:rPr>
           </w:pPr>
-          <w:hyperlink w:anchor="_Toc124450337" w:history="1">
+          <w:hyperlink w:anchor="_Toc124861385" w:history="1">
             <w:r>
               <w:rPr>
                 <w:rStyle w:val="Hyperlink"/>
@@ -3623,7 +3621,7 @@
                 <w:noProof/>
                 <w:webHidden/>
               </w:rPr>
-              <w:instrText xml:space="preserve"> PAGEREF _Toc124450337 \h </w:instrText>
+              <w:instrText xml:space="preserve"> PAGEREF _Toc124861385 \h </w:instrText>
             </w:r>
             <w:r>
               <w:rPr>
@@ -3643,7 +3641,7 @@
                 <w:noProof/>
                 <w:webHidden/>
               </w:rPr>
-              <w:t>20</w:t>
+              <w:t>22</w:t>
             </w:r>
             <w:r>
               <w:rPr>
@@ -3667,7 +3665,7 @@
               <w:lang w:eastAsia="en-US" w:bidi="ar-SA"/>
             </w:rPr>
           </w:pPr>
-          <w:hyperlink w:anchor="_Toc124450338" w:history="1">
+          <w:hyperlink w:anchor="_Toc124861386" w:history="1">
             <w:r>
               <w:rPr>
                 <w:rStyle w:val="Hyperlink"/>
@@ -3695,7 +3693,7 @@
                 <w:noProof/>
                 <w:webHidden/>
               </w:rPr>
-              <w:instrText xml:space="preserve"> PAGEREF _Toc124450338 \h </w:instrText>
+              <w:instrText xml:space="preserve"> PAGEREF _Toc124861386 \h </w:instrText>
             </w:r>
             <w:r>
               <w:rPr>
@@ -3715,7 +3713,7 @@
                 <w:noProof/>
                 <w:webHidden/>
               </w:rPr>
-              <w:t>20</w:t>
+              <w:t>22</w:t>
             </w:r>
             <w:r>
               <w:rPr>
@@ -3739,7 +3737,7 @@
               <w:lang w:eastAsia="en-US" w:bidi="ar-SA"/>
             </w:rPr>
           </w:pPr>
-          <w:hyperlink w:anchor="_Toc124450339" w:history="1">
+          <w:hyperlink w:anchor="_Toc124861387" w:history="1">
             <w:r>
               <w:rPr>
                 <w:rStyle w:val="Hyperlink"/>
@@ -3767,7 +3765,7 @@
                 <w:noProof/>
                 <w:webHidden/>
               </w:rPr>
-              <w:instrText xml:space="preserve"> PAGEREF _Toc124450339 \h </w:instrText>
+              <w:instrText xml:space="preserve"> PAGEREF _Toc124861387 \h </w:instrText>
             </w:r>
             <w:r>
               <w:rPr>
@@ -3787,7 +3785,7 @@
                 <w:noProof/>
                 <w:webHidden/>
               </w:rPr>
-              <w:t>21</w:t>
+              <w:t>23</w:t>
             </w:r>
             <w:r>
               <w:rPr>
@@ -3811,7 +3809,7 @@
               <w:lang w:eastAsia="en-US" w:bidi="ar-SA"/>
             </w:rPr>
           </w:pPr>
-          <w:hyperlink w:anchor="_Toc124450340" w:history="1">
+          <w:hyperlink w:anchor="_Toc124861388" w:history="1">
             <w:r>
               <w:rPr>
                 <w:rStyle w:val="Hyperlink"/>
@@ -3838,7 +3836,7 @@
                 <w:noProof/>
                 <w:webHidden/>
               </w:rPr>
-              <w:instrText xml:space="preserve"> PAGEREF _Toc124450340 \h </w:instrText>
+              <w:instrText xml:space="preserve"> PAGEREF _Toc124861388 \h </w:instrText>
             </w:r>
             <w:r>
               <w:rPr>
@@ -3858,7 +3856,7 @@
                 <w:noProof/>
                 <w:webHidden/>
               </w:rPr>
-              <w:t>21</w:t>
+              <w:t>23</w:t>
             </w:r>
             <w:r>
               <w:rPr>
@@ -3882,7 +3880,7 @@
               <w:lang w:eastAsia="en-US" w:bidi="ar-SA"/>
             </w:rPr>
           </w:pPr>
-          <w:hyperlink w:anchor="_Toc124450341" w:history="1">
+          <w:hyperlink w:anchor="_Toc124861389" w:history="1">
             <w:r>
               <w:rPr>
                 <w:rStyle w:val="Hyperlink"/>
@@ -3909,7 +3907,7 @@
                 <w:noProof/>
                 <w:webHidden/>
               </w:rPr>
-              <w:instrText xml:space="preserve"> PAGEREF _Toc124450341 \h </w:instrText>
+              <w:instrText xml:space="preserve"> PAGEREF _Toc124861389 \h </w:instrText>
             </w:r>
             <w:r>
               <w:rPr>
@@ -3929,7 +3927,7 @@
                 <w:noProof/>
                 <w:webHidden/>
               </w:rPr>
-              <w:t>22</w:t>
+              <w:t>24</w:t>
             </w:r>
             <w:r>
               <w:rPr>
@@ -3953,7 +3951,7 @@
               <w:lang w:eastAsia="en-US" w:bidi="ar-SA"/>
             </w:rPr>
           </w:pPr>
-          <w:hyperlink w:anchor="_Toc124450342" w:history="1">
+          <w:hyperlink w:anchor="_Toc124861390" w:history="1">
             <w:r>
               <w:rPr>
                 <w:rStyle w:val="Hyperlink"/>
@@ -3980,7 +3978,7 @@
                 <w:noProof/>
                 <w:webHidden/>
               </w:rPr>
-              <w:instrText xml:space="preserve"> PAGEREF _Toc124450342 \h </w:instrText>
+              <w:instrText xml:space="preserve"> PAGEREF _Toc124861390 \h </w:instrText>
             </w:r>
             <w:r>
               <w:rPr>
@@ -4000,7 +3998,7 @@
                 <w:noProof/>
                 <w:webHidden/>
               </w:rPr>
-              <w:t>22</w:t>
+              <w:t>24</w:t>
             </w:r>
             <w:r>
               <w:rPr>
@@ -4024,7 +4022,7 @@
               <w:lang w:eastAsia="en-US" w:bidi="ar-SA"/>
             </w:rPr>
           </w:pPr>
-          <w:hyperlink w:anchor="_Toc124450343" w:history="1">
+          <w:hyperlink w:anchor="_Toc124861391" w:history="1">
             <w:r>
               <w:rPr>
                 <w:rStyle w:val="Hyperlink"/>
@@ -4051,7 +4049,7 @@
                 <w:noProof/>
                 <w:webHidden/>
               </w:rPr>
-              <w:instrText xml:space="preserve"> PAGEREF _Toc124450343 \h </w:instrText>
+              <w:instrText xml:space="preserve"> PAGEREF _Toc124861391 \h </w:instrText>
             </w:r>
             <w:r>
               <w:rPr>
@@ -4071,7 +4069,7 @@
                 <w:noProof/>
                 <w:webHidden/>
               </w:rPr>
-              <w:t>22</w:t>
+              <w:t>25</w:t>
             </w:r>
             <w:r>
               <w:rPr>
@@ -4095,7 +4093,7 @@
               <w:lang w:eastAsia="en-US" w:bidi="ar-SA"/>
             </w:rPr>
           </w:pPr>
-          <w:hyperlink w:anchor="_Toc124450344" w:history="1">
+          <w:hyperlink w:anchor="_Toc124861392" w:history="1">
             <w:r>
               <w:rPr>
                 <w:rStyle w:val="Hyperlink"/>
@@ -4122,7 +4120,7 @@
                 <w:noProof/>
                 <w:webHidden/>
               </w:rPr>
-              <w:instrText xml:space="preserve"> PAGEREF _Toc124450344 \h </w:instrText>
+              <w:instrText xml:space="preserve"> PAGEREF _Toc124861392 \h </w:instrText>
             </w:r>
             <w:r>
               <w:rPr>
@@ -4142,7 +4140,7 @@
                 <w:noProof/>
                 <w:webHidden/>
               </w:rPr>
-              <w:t>23</w:t>
+              <w:t>25</w:t>
             </w:r>
             <w:r>
               <w:rPr>
@@ -4166,7 +4164,7 @@
               <w:lang w:eastAsia="en-US" w:bidi="ar-SA"/>
             </w:rPr>
           </w:pPr>
-          <w:hyperlink w:anchor="_Toc124450345" w:history="1">
+          <w:hyperlink w:anchor="_Toc124861393" w:history="1">
             <w:r>
               <w:rPr>
                 <w:rStyle w:val="Hyperlink"/>
@@ -4193,7 +4191,7 @@
                 <w:noProof/>
                 <w:webHidden/>
               </w:rPr>
-              <w:instrText xml:space="preserve"> PAGEREF _Toc124450345 \h </w:instrText>
+              <w:instrText xml:space="preserve"> PAGEREF _Toc124861393 \h </w:instrText>
             </w:r>
             <w:r>
               <w:rPr>
@@ -4213,7 +4211,7 @@
                 <w:noProof/>
                 <w:webHidden/>
               </w:rPr>
-              <w:t>23</w:t>
+              <w:t>26</w:t>
             </w:r>
             <w:r>
               <w:rPr>
@@ -4236,7 +4234,7 @@
               <w:lang w:eastAsia="en-US" w:bidi="ar-SA"/>
             </w:rPr>
           </w:pPr>
-          <w:hyperlink w:anchor="_Toc124450346" w:history="1">
+          <w:hyperlink w:anchor="_Toc124861394" w:history="1">
             <w:r>
               <w:rPr>
                 <w:rStyle w:val="Hyperlink"/>
@@ -4263,7 +4261,7 @@
                 <w:noProof/>
                 <w:webHidden/>
               </w:rPr>
-              <w:instrText xml:space="preserve"> PAGEREF _Toc124450346 \h </w:instrText>
+              <w:instrText xml:space="preserve"> PAGEREF _Toc124861394 \h </w:instrText>
             </w:r>
             <w:r>
               <w:rPr>
@@ -4283,7 +4281,7 @@
                 <w:noProof/>
                 <w:webHidden/>
               </w:rPr>
-              <w:t>25</w:t>
+              <w:t>27</w:t>
             </w:r>
             <w:r>
               <w:rPr>
@@ -4306,7 +4304,7 @@
               <w:lang w:eastAsia="en-US" w:bidi="ar-SA"/>
             </w:rPr>
           </w:pPr>
-          <w:hyperlink w:anchor="_Toc124450347" w:history="1">
+          <w:hyperlink w:anchor="_Toc124861395" w:history="1">
             <w:r>
               <w:rPr>
                 <w:rStyle w:val="Hyperlink"/>
@@ -4333,7 +4331,7 @@
                 <w:noProof/>
                 <w:webHidden/>
               </w:rPr>
-              <w:instrText xml:space="preserve"> PAGEREF _Toc124450347 \h </w:instrText>
+              <w:instrText xml:space="preserve"> PAGEREF _Toc124861395 \h </w:instrText>
             </w:r>
             <w:r>
               <w:rPr>
@@ -4353,7 +4351,7 @@
                 <w:noProof/>
                 <w:webHidden/>
               </w:rPr>
-              <w:t>27</w:t>
+              <w:t>28</w:t>
             </w:r>
             <w:r>
               <w:rPr>
@@ -4377,7 +4375,7 @@
               <w:lang w:eastAsia="en-US" w:bidi="ar-SA"/>
             </w:rPr>
           </w:pPr>
-          <w:hyperlink w:anchor="_Toc124450348" w:history="1">
+          <w:hyperlink w:anchor="_Toc124861396" w:history="1">
             <w:r>
               <w:rPr>
                 <w:rStyle w:val="Hyperlink"/>
@@ -4404,7 +4402,7 @@
                 <w:noProof/>
                 <w:webHidden/>
               </w:rPr>
-              <w:instrText xml:space="preserve"> PAGEREF _Toc124450348 \h </w:instrText>
+              <w:instrText xml:space="preserve"> PAGEREF _Toc124861396 \h </w:instrText>
             </w:r>
             <w:r>
               <w:rPr>
@@ -4424,7 +4422,7 @@
                 <w:noProof/>
                 <w:webHidden/>
               </w:rPr>
-              <w:t>27</w:t>
+              <w:t>28</w:t>
             </w:r>
             <w:r>
               <w:rPr>
@@ -4488,9 +4486,10 @@
     <w:p>
       <w:pPr>
         <w:pStyle w:val="Heading1"/>
+        <w:spacing w:line="480" w:lineRule="auto"/>
       </w:pPr>
       <w:bookmarkStart w:id="11" w:name="_heading=h.qsh70q"/>
-      <w:bookmarkStart w:id="12" w:name="_Toc124450305"/>
+      <w:bookmarkStart w:id="12" w:name="_Toc124861353"/>
       <w:bookmarkEnd w:id="11"/>
       <w:r>
         <w:lastRenderedPageBreak/>
@@ -4508,6 +4507,7 @@
         <w:tabs>
           <w:tab w:val="right" w:leader="dot" w:pos="9350"/>
         </w:tabs>
+        <w:spacing w:line="480" w:lineRule="auto"/>
         <w:rPr>
           <w:rFonts w:asciiTheme="minorHAnsi" w:eastAsiaTheme="minorEastAsia" w:hAnsiTheme="minorHAnsi" w:cstheme="minorBidi"/>
           <w:noProof/>
@@ -4571,7 +4571,7 @@
             <w:noProof/>
             <w:webHidden/>
           </w:rPr>
-          <w:t>16</w:t>
+          <w:t>17</w:t>
         </w:r>
         <w:r>
           <w:rPr>
@@ -4588,6 +4588,7 @@
         <w:tabs>
           <w:tab w:val="right" w:leader="dot" w:pos="9350"/>
         </w:tabs>
+        <w:spacing w:line="480" w:lineRule="auto"/>
         <w:rPr>
           <w:rFonts w:asciiTheme="minorHAnsi" w:eastAsiaTheme="minorEastAsia" w:hAnsiTheme="minorHAnsi" w:cstheme="minorBidi"/>
           <w:noProof/>
@@ -4642,7 +4643,7 @@
             <w:noProof/>
             <w:webHidden/>
           </w:rPr>
-          <w:t>20</w:t>
+          <w:t>22</w:t>
         </w:r>
         <w:r>
           <w:rPr>
@@ -4659,11 +4660,9 @@
         <w:tabs>
           <w:tab w:val="right" w:leader="dot" w:pos="9350"/>
         </w:tabs>
-        <w:rPr>
-          <w:rFonts w:asciiTheme="minorHAnsi" w:eastAsiaTheme="minorEastAsia" w:hAnsiTheme="minorHAnsi" w:cstheme="minorBidi"/>
+        <w:spacing w:line="480" w:lineRule="auto"/>
+        <w:rPr>
           <w:noProof/>
-          <w:sz w:val="22"/>
-          <w:lang w:eastAsia="en-US" w:bidi="ar-SA"/>
         </w:rPr>
       </w:pPr>
       <w:hyperlink w:anchor="_Toc124450296" w:history="1">
@@ -4713,7 +4712,7 @@
             <w:noProof/>
             <w:webHidden/>
           </w:rPr>
-          <w:t>21</w:t>
+          <w:t>23</w:t>
         </w:r>
         <w:r>
           <w:rPr>
@@ -4726,31 +4725,35 @@
     </w:p>
     <w:p>
       <w:pPr>
+        <w:overflowPunct/>
+        <w:spacing w:after="0" w:line="240" w:lineRule="auto"/>
+        <w:rPr>
+          <w:rFonts w:cs="Calibri"/>
+          <w:noProof/>
+          <w:lang w:eastAsia="zh-CN" w:bidi="hi-IN"/>
+        </w:rPr>
+      </w:pPr>
+      <w:r>
+        <w:rPr>
+          <w:noProof/>
+        </w:rPr>
+        <w:br w:type="page"/>
+      </w:r>
+    </w:p>
+    <w:p>
+      <w:pPr>
         <w:pStyle w:val="Heading1"/>
-        <w:jc w:val="left"/>
-      </w:pPr>
-      <w:r>
+        <w:spacing w:line="480" w:lineRule="auto"/>
+      </w:pPr>
+      <w:r>
+        <w:lastRenderedPageBreak/>
         <w:fldChar w:fldCharType="end"/>
       </w:r>
-      <w:r>
-        <w:br w:type="page"/>
-      </w:r>
-    </w:p>
-    <w:p>
-      <w:pPr>
-        <w:pStyle w:val="Heading1"/>
-      </w:pPr>
-      <w:bookmarkStart w:id="15" w:name="_Toc124450306"/>
-      <w:r>
-        <w:lastRenderedPageBreak/>
+      <w:bookmarkStart w:id="15" w:name="_Toc124861354"/>
+      <w:r>
         <w:t>LIST OF FIGURES</w:t>
       </w:r>
       <w:bookmarkEnd w:id="15"/>
-    </w:p>
-    <w:p>
-      <w:pPr>
-        <w:pStyle w:val="LO-normal"/>
-      </w:pPr>
     </w:p>
     <w:p>
       <w:pPr>
@@ -4821,7 +4824,7 @@
             <w:noProof/>
             <w:webHidden/>
           </w:rPr>
-          <w:t>27</w:t>
+          <w:t>28</w:t>
         </w:r>
         <w:r>
           <w:rPr>
@@ -4852,9 +4855,10 @@
     <w:p>
       <w:pPr>
         <w:pStyle w:val="Heading1"/>
+        <w:spacing w:line="480" w:lineRule="auto"/>
       </w:pPr>
       <w:bookmarkStart w:id="16" w:name="_heading=h.4d34og8"/>
-      <w:bookmarkStart w:id="17" w:name="_Toc124450307"/>
+      <w:bookmarkStart w:id="17" w:name="_Toc124861355"/>
       <w:bookmarkEnd w:id="16"/>
       <w:r>
         <w:lastRenderedPageBreak/>
@@ -4865,9 +4869,10 @@
     <w:p>
       <w:pPr>
         <w:pStyle w:val="Heading2"/>
+        <w:spacing w:line="480" w:lineRule="auto"/>
       </w:pPr>
       <w:bookmarkStart w:id="18" w:name="_heading=h.2s8eyo1"/>
-      <w:bookmarkStart w:id="19" w:name="_Toc124450308"/>
+      <w:bookmarkStart w:id="19" w:name="_Toc124861356"/>
       <w:bookmarkEnd w:id="18"/>
       <w:r>
         <w:t>1.1 Background Information</w:t>
@@ -4877,7 +4882,7 @@
     <w:p>
       <w:pPr>
         <w:pStyle w:val="LO-normal3"/>
-        <w:spacing w:after="0" w:line="360" w:lineRule="auto"/>
+        <w:spacing w:after="0" w:line="480" w:lineRule="auto"/>
         <w:jc w:val="both"/>
         <w:rPr>
           <w:rFonts w:eastAsia="Times New Roman" w:cs="Times New Roman"/>
@@ -4893,7 +4898,7 @@
     <w:p>
       <w:pPr>
         <w:pStyle w:val="LO-normal3"/>
-        <w:spacing w:after="0" w:line="360" w:lineRule="auto"/>
+        <w:spacing w:after="0" w:line="480" w:lineRule="auto"/>
         <w:jc w:val="both"/>
         <w:rPr>
           <w:rFonts w:eastAsia="Times New Roman" w:cs="Times New Roman"/>
@@ -4909,7 +4914,7 @@
     <w:p>
       <w:pPr>
         <w:pStyle w:val="LO-normal3"/>
-        <w:spacing w:after="0" w:line="360" w:lineRule="auto"/>
+        <w:spacing w:after="0" w:line="480" w:lineRule="auto"/>
         <w:jc w:val="both"/>
         <w:rPr>
           <w:rFonts w:eastAsia="Times New Roman" w:cs="Times New Roman"/>
@@ -4933,37 +4938,103 @@
         <w:rPr>
           <w:rFonts w:eastAsia="Times New Roman" w:cs="Times New Roman"/>
         </w:rPr>
-        <w:t xml:space="preserve"> 1). Therefore, within this context, the proposed timetabling system needs to assess and fill the gap by designing and implementing the proposed system to help manage the learning activities at Maseno University.</w:t>
+        <w:t xml:space="preserve"> 1). Therefore, within this context, the proposed timetabling system needs to assess and fill the </w:t>
+      </w:r>
+      <w:r>
+        <w:rPr>
+          <w:rFonts w:eastAsia="Times New Roman" w:cs="Times New Roman"/>
+        </w:rPr>
+        <w:lastRenderedPageBreak/>
+        <w:t>gap by designing and implementing the proposed system to help manage the learning activities at Maseno University.</w:t>
       </w:r>
     </w:p>
     <w:p>
       <w:pPr>
         <w:pStyle w:val="Heading2"/>
-        <w:rPr>
-          <w:rFonts w:eastAsia="Times New Roman"/>
-        </w:rPr>
-      </w:pPr>
-      <w:r>
-        <w:br w:type="page"/>
+        <w:spacing w:line="480" w:lineRule="auto"/>
+      </w:pPr>
+      <w:bookmarkStart w:id="20" w:name="_heading=h.17dp8vu"/>
+      <w:bookmarkStart w:id="21" w:name="_Toc124861357"/>
+      <w:bookmarkEnd w:id="20"/>
+      <w:r>
+        <w:t>1.2 Problem Statement</w:t>
+      </w:r>
+      <w:bookmarkEnd w:id="21"/>
+    </w:p>
+    <w:p>
+      <w:pPr>
+        <w:pStyle w:val="LO-normal3"/>
+        <w:spacing w:after="0" w:line="480" w:lineRule="auto"/>
+        <w:jc w:val="both"/>
+        <w:rPr>
+          <w:rFonts w:eastAsia="Times New Roman" w:cs="Times New Roman"/>
+        </w:rPr>
+      </w:pPr>
+      <w:r>
+        <w:rPr>
+          <w:rFonts w:eastAsia="Times New Roman" w:cs="Times New Roman"/>
+        </w:rPr>
+        <w:t>Management of learning activities is a complex venture in institutions of higher learning. Lecture venues and laboratories are essential but scarce resources. Scheduling a class requires one to consider the nature of the class, the number of students, the time of the day, and whether or not the unit is shared across different programs. Manual designing of timetables thus is a complex and time-consuming affair, which contributes to the loss of valuable time, not to forget the complaints from both students and lecturers over errors in the timetables.</w:t>
       </w:r>
     </w:p>
     <w:p>
       <w:pPr>
         <w:pStyle w:val="Heading2"/>
-      </w:pPr>
-      <w:bookmarkStart w:id="20" w:name="_heading=h.17dp8vu"/>
-      <w:bookmarkStart w:id="21" w:name="_Toc124450309"/>
-      <w:bookmarkEnd w:id="20"/>
-      <w:r>
-        <w:lastRenderedPageBreak/>
-        <w:t>1.2 Problem Statement</w:t>
-      </w:r>
-      <w:bookmarkEnd w:id="21"/>
-    </w:p>
-    <w:p>
-      <w:pPr>
-        <w:pStyle w:val="LO-normal3"/>
-        <w:spacing w:after="0" w:line="360" w:lineRule="auto"/>
+        <w:spacing w:line="480" w:lineRule="auto"/>
+      </w:pPr>
+      <w:bookmarkStart w:id="22" w:name="_heading=h.3rdcrjn"/>
+      <w:bookmarkStart w:id="23" w:name="_Toc124861358"/>
+      <w:bookmarkEnd w:id="22"/>
+      <w:r>
+        <w:t>1.3 Study Objectives</w:t>
+      </w:r>
+      <w:bookmarkEnd w:id="23"/>
+    </w:p>
+    <w:p>
+      <w:pPr>
+        <w:pStyle w:val="Heading3"/>
+        <w:spacing w:before="0" w:line="480" w:lineRule="auto"/>
+      </w:pPr>
+      <w:bookmarkStart w:id="24" w:name="_heading=h.26in1rg"/>
+      <w:bookmarkStart w:id="25" w:name="_Toc124861359"/>
+      <w:bookmarkEnd w:id="24"/>
+      <w:r>
+        <w:t>1.3.1 Overall Project Objective</w:t>
+      </w:r>
+      <w:bookmarkEnd w:id="25"/>
+    </w:p>
+    <w:p>
+      <w:pPr>
+        <w:pStyle w:val="LO-normal3"/>
+        <w:spacing w:line="480" w:lineRule="auto"/>
+        <w:rPr>
+          <w:rFonts w:eastAsia="Times New Roman" w:cs="Times New Roman"/>
+        </w:rPr>
+      </w:pPr>
+      <w:r>
+        <w:rPr>
+          <w:rFonts w:eastAsia="Times New Roman" w:cs="Times New Roman"/>
+        </w:rPr>
+        <w:t>To develop a web-based automated timetabling management system for Maseno University.</w:t>
+      </w:r>
+    </w:p>
+    <w:p>
+      <w:pPr>
+        <w:pStyle w:val="Heading3"/>
+        <w:spacing w:before="0" w:line="480" w:lineRule="auto"/>
+      </w:pPr>
+      <w:bookmarkStart w:id="26" w:name="_heading=h.lnxbz9"/>
+      <w:bookmarkStart w:id="27" w:name="_Toc124861360"/>
+      <w:bookmarkEnd w:id="26"/>
+      <w:r>
+        <w:t>1.3.2 Specific Objectives</w:t>
+      </w:r>
+      <w:bookmarkEnd w:id="27"/>
+    </w:p>
+    <w:p>
+      <w:pPr>
+        <w:pStyle w:val="LO-normal3"/>
+        <w:spacing w:after="0" w:line="480" w:lineRule="auto"/>
         <w:jc w:val="both"/>
         <w:rPr>
           <w:rFonts w:eastAsia="Times New Roman" w:cs="Times New Roman"/>
@@ -4973,132 +5044,64 @@
         <w:rPr>
           <w:rFonts w:eastAsia="Times New Roman" w:cs="Times New Roman"/>
         </w:rPr>
-        <w:t>Management of learning activities is a complex venture in institutions of higher learning. Lecture venues and laboratories are essential but scarce resources. Scheduling a class requires one to consider the nature of the class, the number of students, the time of the day, and whether or not the unit is shared across different programs. Manual designing of timetables thus is a complex and time-consuming affair, which contributes to the loss of valuable time, not to forget the complaints from both students and lecturers over errors in the timetables.</w:t>
+        <w:t>i). To identify the required modules of the automated timetabling system.</w:t>
+      </w:r>
+    </w:p>
+    <w:p>
+      <w:pPr>
+        <w:pStyle w:val="LO-normal3"/>
+        <w:spacing w:after="0" w:line="480" w:lineRule="auto"/>
+        <w:jc w:val="both"/>
+        <w:rPr>
+          <w:rFonts w:eastAsia="Times New Roman" w:cs="Times New Roman"/>
+        </w:rPr>
+      </w:pPr>
+      <w:r>
+        <w:rPr>
+          <w:rFonts w:eastAsia="Times New Roman" w:cs="Times New Roman"/>
+        </w:rPr>
+        <w:t>ii). To design an automated timetabling system prototype.</w:t>
+      </w:r>
+    </w:p>
+    <w:p>
+      <w:pPr>
+        <w:pStyle w:val="LO-normal3"/>
+        <w:spacing w:after="0" w:line="480" w:lineRule="auto"/>
+        <w:jc w:val="both"/>
+        <w:rPr>
+          <w:rFonts w:eastAsia="Times New Roman" w:cs="Times New Roman"/>
+        </w:rPr>
+      </w:pPr>
+      <w:r>
+        <w:rPr>
+          <w:rFonts w:eastAsia="Times New Roman" w:cs="Times New Roman"/>
+        </w:rPr>
+        <w:t>iii). To code the designed automated timetabling system prototype.</w:t>
+      </w:r>
+    </w:p>
+    <w:p>
+      <w:pPr>
+        <w:pStyle w:val="LO-normal3"/>
+        <w:spacing w:line="480" w:lineRule="auto"/>
+        <w:jc w:val="both"/>
+        <w:rPr>
+          <w:rFonts w:eastAsia="Times New Roman" w:cs="Times New Roman"/>
+        </w:rPr>
+      </w:pPr>
+      <w:r>
+        <w:rPr>
+          <w:rFonts w:eastAsia="Times New Roman" w:cs="Times New Roman"/>
+        </w:rPr>
+        <w:t>iv). To test the developed prototype.</w:t>
       </w:r>
     </w:p>
     <w:p>
       <w:pPr>
         <w:pStyle w:val="Heading2"/>
-      </w:pPr>
-      <w:bookmarkStart w:id="22" w:name="_heading=h.3rdcrjn"/>
-      <w:bookmarkStart w:id="23" w:name="_Toc124450310"/>
-      <w:bookmarkEnd w:id="22"/>
-      <w:r>
-        <w:t>1.3 Study Objectives</w:t>
-      </w:r>
-      <w:bookmarkEnd w:id="23"/>
-    </w:p>
-    <w:p>
-      <w:pPr>
-        <w:pStyle w:val="Heading3"/>
-        <w:spacing w:before="0" w:line="360" w:lineRule="auto"/>
-      </w:pPr>
-      <w:bookmarkStart w:id="24" w:name="_heading=h.26in1rg"/>
-      <w:bookmarkStart w:id="25" w:name="_Toc124450311"/>
-      <w:bookmarkEnd w:id="24"/>
-      <w:r>
-        <w:t>1.3.1 Overall Project Objective</w:t>
-      </w:r>
-      <w:bookmarkEnd w:id="25"/>
-    </w:p>
-    <w:p>
-      <w:pPr>
-        <w:pStyle w:val="LO-normal3"/>
-        <w:spacing w:after="0" w:line="360" w:lineRule="auto"/>
-        <w:rPr>
-          <w:rFonts w:eastAsia="Times New Roman" w:cs="Times New Roman"/>
-        </w:rPr>
-      </w:pPr>
-      <w:r>
-        <w:rPr>
-          <w:rFonts w:eastAsia="Times New Roman" w:cs="Times New Roman"/>
-        </w:rPr>
-        <w:t>To develop a web-based automated timetabling management system for Maseno University.</w:t>
-      </w:r>
-    </w:p>
-    <w:p>
-      <w:pPr>
-        <w:pStyle w:val="Heading3"/>
-        <w:spacing w:before="0" w:line="360" w:lineRule="auto"/>
-      </w:pPr>
-      <w:bookmarkStart w:id="26" w:name="_heading=h.lnxbz9"/>
-      <w:bookmarkStart w:id="27" w:name="_Toc124450312"/>
-      <w:bookmarkEnd w:id="26"/>
-      <w:r>
-        <w:t>1.3.2 Specific Objectives</w:t>
-      </w:r>
-      <w:bookmarkEnd w:id="27"/>
-    </w:p>
-    <w:p>
-      <w:pPr>
-        <w:pStyle w:val="LO-normal3"/>
-        <w:spacing w:after="0" w:line="360" w:lineRule="auto"/>
-        <w:jc w:val="both"/>
-        <w:rPr>
-          <w:rFonts w:eastAsia="Times New Roman" w:cs="Times New Roman"/>
-        </w:rPr>
-      </w:pPr>
-      <w:r>
-        <w:rPr>
-          <w:rFonts w:eastAsia="Times New Roman" w:cs="Times New Roman"/>
-        </w:rPr>
-        <w:t>i). To identify the required modules of the automated timetabling system.</w:t>
-      </w:r>
-    </w:p>
-    <w:p>
-      <w:pPr>
-        <w:pStyle w:val="LO-normal3"/>
-        <w:spacing w:after="0" w:line="360" w:lineRule="auto"/>
-        <w:jc w:val="both"/>
-        <w:rPr>
-          <w:rFonts w:eastAsia="Times New Roman" w:cs="Times New Roman"/>
-        </w:rPr>
-      </w:pPr>
-      <w:r>
-        <w:rPr>
-          <w:rFonts w:eastAsia="Times New Roman" w:cs="Times New Roman"/>
-        </w:rPr>
-        <w:t>ii). To design an automated timetabling system prototype.</w:t>
-      </w:r>
-    </w:p>
-    <w:p>
-      <w:pPr>
-        <w:pStyle w:val="LO-normal3"/>
-        <w:spacing w:after="0" w:line="360" w:lineRule="auto"/>
-        <w:jc w:val="both"/>
-        <w:rPr>
-          <w:rFonts w:eastAsia="Times New Roman" w:cs="Times New Roman"/>
-        </w:rPr>
-      </w:pPr>
-      <w:r>
-        <w:rPr>
-          <w:rFonts w:eastAsia="Times New Roman" w:cs="Times New Roman"/>
-        </w:rPr>
-        <w:t>iii). To code the designed automated timetabling system prototype.</w:t>
-      </w:r>
-    </w:p>
-    <w:p>
-      <w:pPr>
-        <w:pStyle w:val="LO-normal3"/>
-        <w:spacing w:after="0" w:line="360" w:lineRule="auto"/>
-        <w:jc w:val="both"/>
-        <w:rPr>
-          <w:rFonts w:eastAsia="Times New Roman" w:cs="Times New Roman"/>
-        </w:rPr>
-      </w:pPr>
-      <w:r>
-        <w:rPr>
-          <w:rFonts w:eastAsia="Times New Roman" w:cs="Times New Roman"/>
-        </w:rPr>
-        <w:t>iv). To test the developed prototype.</w:t>
-      </w:r>
-    </w:p>
-    <w:p>
-      <w:pPr>
-        <w:pStyle w:val="Heading2"/>
+        <w:spacing w:line="480" w:lineRule="auto"/>
       </w:pPr>
       <w:bookmarkStart w:id="28" w:name="_heading=h.35nkun2"/>
-      <w:bookmarkStart w:id="29" w:name="_Toc124450313"/>
+      <w:bookmarkStart w:id="29" w:name="_Toc124861361"/>
       <w:bookmarkEnd w:id="28"/>
       <w:r>
         <w:t>1.4 Research Questions</w:t>
@@ -5112,7 +5115,7 @@
           <w:ilvl w:val="0"/>
           <w:numId w:val="4"/>
         </w:numPr>
-        <w:spacing w:after="0" w:line="360" w:lineRule="auto"/>
+        <w:spacing w:after="0" w:line="480" w:lineRule="auto"/>
         <w:ind w:left="540" w:hanging="180"/>
         <w:jc w:val="both"/>
         <w:rPr>
@@ -5133,7 +5136,7 @@
           <w:ilvl w:val="0"/>
           <w:numId w:val="4"/>
         </w:numPr>
-        <w:spacing w:after="0" w:line="360" w:lineRule="auto"/>
+        <w:spacing w:after="0" w:line="480" w:lineRule="auto"/>
         <w:ind w:left="540" w:hanging="180"/>
         <w:rPr>
           <w:rFonts w:eastAsia="Times New Roman" w:cs="Times New Roman"/>
@@ -5153,7 +5156,7 @@
           <w:ilvl w:val="0"/>
           <w:numId w:val="4"/>
         </w:numPr>
-        <w:spacing w:after="0" w:line="360" w:lineRule="auto"/>
+        <w:spacing w:after="0" w:line="480" w:lineRule="auto"/>
         <w:ind w:left="540" w:hanging="180"/>
         <w:rPr>
           <w:rFonts w:eastAsia="Times New Roman" w:cs="Times New Roman"/>
@@ -5173,7 +5176,7 @@
           <w:ilvl w:val="0"/>
           <w:numId w:val="4"/>
         </w:numPr>
-        <w:spacing w:after="0" w:line="360" w:lineRule="auto"/>
+        <w:spacing w:after="0" w:line="480" w:lineRule="auto"/>
         <w:ind w:left="540" w:hanging="180"/>
         <w:rPr>
           <w:rFonts w:eastAsia="Times New Roman" w:cs="Times New Roman"/>
@@ -5189,11 +5192,13 @@
     <w:p>
       <w:pPr>
         <w:pStyle w:val="Heading2"/>
+        <w:spacing w:line="480" w:lineRule="auto"/>
       </w:pPr>
       <w:bookmarkStart w:id="30" w:name="_heading=h.1ksv4uv"/>
-      <w:bookmarkStart w:id="31" w:name="_Toc124450314"/>
+      <w:bookmarkStart w:id="31" w:name="_Toc124861362"/>
       <w:bookmarkEnd w:id="30"/>
       <w:r>
+        <w:lastRenderedPageBreak/>
         <w:t>1.5 Significance of the Project</w:t>
       </w:r>
       <w:bookmarkEnd w:id="31"/>
@@ -5201,7 +5206,7 @@
     <w:p>
       <w:pPr>
         <w:pStyle w:val="LO-normal3"/>
-        <w:spacing w:after="0" w:line="360" w:lineRule="auto"/>
+        <w:spacing w:line="480" w:lineRule="auto"/>
         <w:jc w:val="both"/>
         <w:rPr>
           <w:rFonts w:eastAsia="Times New Roman" w:cs="Times New Roman"/>
@@ -5217,9 +5222,10 @@
     <w:p>
       <w:pPr>
         <w:pStyle w:val="Heading2"/>
+        <w:spacing w:line="480" w:lineRule="auto"/>
       </w:pPr>
       <w:bookmarkStart w:id="32" w:name="_heading=h.44sinio"/>
-      <w:bookmarkStart w:id="33" w:name="_Toc124450315"/>
+      <w:bookmarkStart w:id="33" w:name="_Toc124861363"/>
       <w:bookmarkEnd w:id="32"/>
       <w:r>
         <w:t>1.6 Limitations</w:t>
@@ -5233,7 +5239,7 @@
           <w:ilvl w:val="0"/>
           <w:numId w:val="3"/>
         </w:numPr>
-        <w:spacing w:after="0" w:line="360" w:lineRule="auto"/>
+        <w:spacing w:after="0" w:line="480" w:lineRule="auto"/>
       </w:pPr>
       <w:r>
         <w:t>The design and methodology selected to implement this system would be time-consuming.</w:t>
@@ -5246,7 +5252,7 @@
           <w:ilvl w:val="0"/>
           <w:numId w:val="3"/>
         </w:numPr>
-        <w:spacing w:line="360" w:lineRule="auto"/>
+        <w:spacing w:line="480" w:lineRule="auto"/>
       </w:pPr>
       <w:r>
         <w:t>The evaluation/testing of this system would be better, depending on the environment.</w:t>
@@ -5255,20 +5261,12 @@
     <w:p>
       <w:pPr>
         <w:pStyle w:val="Heading2"/>
-      </w:pPr>
-      <w:r>
-        <w:br w:type="page"/>
-      </w:r>
-    </w:p>
-    <w:p>
-      <w:pPr>
-        <w:pStyle w:val="Heading2"/>
+        <w:spacing w:line="480" w:lineRule="auto"/>
       </w:pPr>
       <w:bookmarkStart w:id="34" w:name="_heading=h.2jxsxqh"/>
-      <w:bookmarkStart w:id="35" w:name="_Toc124450316"/>
+      <w:bookmarkStart w:id="35" w:name="_Toc124861364"/>
       <w:bookmarkEnd w:id="34"/>
       <w:r>
-        <w:lastRenderedPageBreak/>
         <w:t>1.7 Assumptions</w:t>
       </w:r>
       <w:bookmarkEnd w:id="35"/>
@@ -5280,7 +5278,7 @@
           <w:ilvl w:val="0"/>
           <w:numId w:val="1"/>
         </w:numPr>
-        <w:spacing w:after="0" w:line="360" w:lineRule="auto"/>
+        <w:spacing w:after="0" w:line="480" w:lineRule="auto"/>
         <w:jc w:val="both"/>
         <w:rPr>
           <w:rFonts w:eastAsia="Times New Roman" w:cs="Times New Roman"/>
@@ -5300,7 +5298,7 @@
           <w:ilvl w:val="0"/>
           <w:numId w:val="1"/>
         </w:numPr>
-        <w:spacing w:after="0" w:line="360" w:lineRule="auto"/>
+        <w:spacing w:after="0" w:line="480" w:lineRule="auto"/>
         <w:jc w:val="both"/>
         <w:rPr>
           <w:rFonts w:eastAsia="Times New Roman" w:cs="Times New Roman"/>
@@ -5320,7 +5318,7 @@
           <w:ilvl w:val="0"/>
           <w:numId w:val="1"/>
         </w:numPr>
-        <w:spacing w:after="0" w:line="360" w:lineRule="auto"/>
+        <w:spacing w:after="0" w:line="480" w:lineRule="auto"/>
         <w:jc w:val="both"/>
         <w:rPr>
           <w:rFonts w:eastAsia="Times New Roman" w:cs="Times New Roman"/>
@@ -5339,10 +5337,11 @@
     <w:p>
       <w:pPr>
         <w:pStyle w:val="Heading1"/>
+        <w:spacing w:line="480" w:lineRule="auto"/>
         <w:ind w:left="720"/>
       </w:pPr>
       <w:bookmarkStart w:id="36" w:name="_heading=h.41mghml"/>
-      <w:bookmarkStart w:id="37" w:name="_Toc124450317"/>
+      <w:bookmarkStart w:id="37" w:name="_Toc124861365"/>
       <w:bookmarkEnd w:id="36"/>
       <w:r>
         <w:lastRenderedPageBreak/>
@@ -5353,9 +5352,10 @@
     <w:p>
       <w:pPr>
         <w:pStyle w:val="Heading2"/>
+        <w:spacing w:line="480" w:lineRule="auto"/>
       </w:pPr>
       <w:bookmarkStart w:id="38" w:name="_heading=h.2grqrue"/>
-      <w:bookmarkStart w:id="39" w:name="_Toc124450318"/>
+      <w:bookmarkStart w:id="39" w:name="_Toc124861366"/>
       <w:bookmarkEnd w:id="38"/>
       <w:r>
         <w:t>2.1 Introduction</w:t>
@@ -5365,7 +5365,7 @@
     <w:p>
       <w:pPr>
         <w:pStyle w:val="LO-normal3"/>
-        <w:spacing w:after="0" w:line="360" w:lineRule="auto"/>
+        <w:spacing w:line="480" w:lineRule="auto"/>
         <w:jc w:val="both"/>
         <w:rPr>
           <w:rFonts w:eastAsia="Times New Roman" w:cs="Times New Roman"/>
@@ -5381,9 +5381,10 @@
     <w:p>
       <w:pPr>
         <w:pStyle w:val="Heading2"/>
+        <w:spacing w:line="480" w:lineRule="auto"/>
       </w:pPr>
       <w:bookmarkStart w:id="40" w:name="_heading=h.vx1227"/>
-      <w:bookmarkStart w:id="41" w:name="_Toc124450319"/>
+      <w:bookmarkStart w:id="41" w:name="_Toc124861367"/>
       <w:bookmarkEnd w:id="40"/>
       <w:r>
         <w:t>2.2 Timetabling</w:t>
@@ -5393,7 +5394,7 @@
     <w:p>
       <w:pPr>
         <w:pStyle w:val="LO-normal3"/>
-        <w:spacing w:after="0" w:line="360" w:lineRule="auto"/>
+        <w:spacing w:line="480" w:lineRule="auto"/>
         <w:jc w:val="both"/>
         <w:rPr>
           <w:rFonts w:eastAsia="Times New Roman" w:cs="Times New Roman"/>
@@ -5421,9 +5422,7 @@
       </w:r>
       <w:r>
         <w:rPr>
-          <w:rFonts w:ascii="Arial" w:eastAsia="Arial" w:hAnsi="Arial" w:cs="Arial"/>
-          <w:sz w:val="20"/>
-          <w:szCs w:val="20"/>
+          <w:rFonts w:eastAsia="Arial" w:cs="Times New Roman"/>
         </w:rPr>
         <w:t>)</w:t>
       </w:r>
@@ -5437,11 +5436,13 @@
     <w:p>
       <w:pPr>
         <w:pStyle w:val="Heading2"/>
+        <w:spacing w:line="480" w:lineRule="auto"/>
       </w:pPr>
       <w:bookmarkStart w:id="42" w:name="_heading=h.3fwokq0"/>
-      <w:bookmarkStart w:id="43" w:name="_Toc124450320"/>
+      <w:bookmarkStart w:id="43" w:name="_Toc124861368"/>
       <w:bookmarkEnd w:id="42"/>
       <w:r>
+        <w:lastRenderedPageBreak/>
         <w:t>2.3 Lessons Timetabling in Higher Learning Institutions</w:t>
       </w:r>
       <w:bookmarkEnd w:id="43"/>
@@ -5449,7 +5450,7 @@
     <w:p>
       <w:pPr>
         <w:pStyle w:val="LO-normal3"/>
-        <w:spacing w:after="0" w:line="360" w:lineRule="auto"/>
+        <w:spacing w:line="480" w:lineRule="auto"/>
         <w:jc w:val="both"/>
         <w:rPr>
           <w:rFonts w:eastAsia="Times New Roman" w:cs="Times New Roman"/>
@@ -5498,49 +5499,402 @@
         <w:rPr>
           <w:rFonts w:eastAsia="Times New Roman" w:cs="Times New Roman"/>
         </w:rPr>
-        <w:t xml:space="preserve"> is challenging to </w:t>
+        <w:t xml:space="preserve"> is challenging to address due to the existing complex and soft constraints and the size of the problem (Chen, 2021, </w:t>
+      </w:r>
+      <w:proofErr w:type="spellStart"/>
+      <w:r>
+        <w:rPr>
+          <w:rFonts w:eastAsia="Times New Roman" w:cs="Times New Roman"/>
+        </w:rPr>
+        <w:t>p.g</w:t>
+      </w:r>
+      <w:proofErr w:type="spellEnd"/>
+      <w:r>
+        <w:rPr>
+          <w:rFonts w:eastAsia="Times New Roman" w:cs="Times New Roman"/>
+        </w:rPr>
+        <w:t xml:space="preserve"> 106522). </w:t>
+      </w:r>
+    </w:p>
+    <w:p>
+      <w:pPr>
+        <w:pStyle w:val="Heading2"/>
+        <w:spacing w:line="480" w:lineRule="auto"/>
+      </w:pPr>
+      <w:bookmarkStart w:id="45" w:name="_heading=h.4f1mdlm"/>
+      <w:bookmarkStart w:id="46" w:name="_Toc124861369"/>
+      <w:bookmarkEnd w:id="45"/>
+      <w:r>
+        <w:t xml:space="preserve">2.4 Challenges </w:t>
+      </w:r>
+      <w:r>
+        <w:t>i</w:t>
+      </w:r>
+      <w:r>
+        <w:t>n Timetabling</w:t>
+      </w:r>
+      <w:bookmarkEnd w:id="46"/>
+    </w:p>
+    <w:p>
+      <w:pPr>
+        <w:pStyle w:val="LO-normal3"/>
+        <w:spacing w:line="480" w:lineRule="auto"/>
+        <w:jc w:val="both"/>
+        <w:rPr>
+          <w:rFonts w:eastAsia="Times New Roman" w:cs="Times New Roman"/>
+        </w:rPr>
+      </w:pPr>
+      <w:r>
+        <w:rPr>
+          <w:rFonts w:eastAsia="Times New Roman" w:cs="Times New Roman"/>
+        </w:rPr>
+        <w:t xml:space="preserve">several approaches were proposed in tackling the timetabling problem, such as operational research, human-machine interaction, constraint programming, expert systems, and neural networks. However, there are still several challenges to be addressed: easily reformulated to support changes, a generalized framework to handle various timetabling problems, and the ability to incorporate knowledge in the timetabling system (Lee, 2005, </w:t>
+      </w:r>
+      <w:proofErr w:type="spellStart"/>
+      <w:r>
+        <w:rPr>
+          <w:rFonts w:eastAsia="Times New Roman" w:cs="Times New Roman"/>
+        </w:rPr>
+        <w:t>p.g</w:t>
+      </w:r>
+      <w:proofErr w:type="spellEnd"/>
+      <w:r>
+        <w:rPr>
+          <w:rFonts w:eastAsia="Times New Roman" w:cs="Times New Roman"/>
+        </w:rPr>
+        <w:t xml:space="preserve"> 1150). The University  Timetabling problem is a type of schedule known as a complex problem arising in academic institutions. The problem involves coordinating lecturers, students, and classrooms to avoid clashes between lectures.</w:t>
+      </w:r>
+    </w:p>
+    <w:p>
+      <w:pPr>
+        <w:pStyle w:val="Heading2"/>
+      </w:pPr>
+      <w:bookmarkStart w:id="47" w:name="_heading=h.2u6wntf"/>
+      <w:bookmarkStart w:id="48" w:name="_Toc124861370"/>
+      <w:bookmarkEnd w:id="47"/>
+      <w:r>
+        <w:t>2.5 Existing Timetabling Systems</w:t>
+      </w:r>
+      <w:bookmarkEnd w:id="48"/>
+    </w:p>
+    <w:p>
+      <w:pPr>
+        <w:pStyle w:val="Heading3"/>
+        <w:spacing w:line="480" w:lineRule="auto"/>
+      </w:pPr>
+      <w:bookmarkStart w:id="49" w:name="_heading=h.19c6y18"/>
+      <w:bookmarkStart w:id="50" w:name="_Toc124861371"/>
+      <w:bookmarkEnd w:id="49"/>
+      <w:r>
+        <w:t>2.5.1 Manual Timetabling System</w:t>
+      </w:r>
+      <w:bookmarkEnd w:id="50"/>
+    </w:p>
+    <w:p>
+      <w:pPr>
+        <w:pStyle w:val="LO-normal3"/>
+        <w:spacing w:line="480" w:lineRule="auto"/>
+        <w:jc w:val="both"/>
+        <w:rPr>
+          <w:rFonts w:eastAsia="Times New Roman" w:cs="Times New Roman"/>
+        </w:rPr>
+      </w:pPr>
+      <w:r>
+        <w:rPr>
+          <w:rFonts w:eastAsia="Times New Roman" w:cs="Times New Roman"/>
+        </w:rPr>
+        <w:t xml:space="preserve">Using the manual system, lecturers must manually evaluate lessons to ensure they don’t clash and resources such as lecture halls are allocated fairly. Different departments have to communicate to </w:t>
       </w:r>
       <w:r>
         <w:rPr>
           <w:rFonts w:eastAsia="Times New Roman" w:cs="Times New Roman"/>
         </w:rPr>
         <w:lastRenderedPageBreak/>
-        <w:t xml:space="preserve">address due to the existing complex and soft constraints and the size of the problem (Chen, 2021, </w:t>
+        <w:t xml:space="preserve">smoothen the process of resource sharing and also minimize the chances of having lessons clash. Despite being complex, the timetable helps reasonably manage almost sixty </w:t>
+      </w:r>
+      <w:r>
+        <w:t>percent</w:t>
+      </w:r>
+      <w:r>
+        <w:rPr>
+          <w:rFonts w:eastAsia="Times New Roman" w:cs="Times New Roman"/>
+        </w:rPr>
+        <w:t xml:space="preserve"> of the lectures. It is also very flexible since lecturers can just shift their lessons to different time slots if they seek the availability of a lecture hall. This method may seem simpler; however, it has so many weaknesses: it wastes a lot of time and is very complex. The possibilities of having errors are endless as it may not be easy to avoid lessons clashing. With limited resources, lessons clash</w:t>
+      </w:r>
+      <w:r>
+        <w:t>,</w:t>
+      </w:r>
+      <w:r>
+        <w:rPr>
+          <w:rFonts w:eastAsia="Times New Roman" w:cs="Times New Roman"/>
+        </w:rPr>
+        <w:t xml:space="preserve"> and resources are never fairly allocated (Nguyen-HQ, 1980). All these challenges are because the timetable is made of uninformed guesses, making it unreliable. Every day several lessons clash on the use of lecture halls, and lecturers have two lessons assigned at the same time slots. </w:t>
+      </w:r>
+    </w:p>
+    <w:p>
+      <w:pPr>
+        <w:pStyle w:val="Heading3"/>
+        <w:spacing w:line="480" w:lineRule="auto"/>
+      </w:pPr>
+      <w:bookmarkStart w:id="51" w:name="_heading=h.3tbugp1"/>
+      <w:bookmarkStart w:id="52" w:name="_Toc124861372"/>
+      <w:bookmarkEnd w:id="51"/>
+      <w:r>
+        <w:t xml:space="preserve">2.5.2 </w:t>
       </w:r>
       <w:proofErr w:type="spellStart"/>
       <w:r>
-        <w:rPr>
-          <w:rFonts w:eastAsia="Times New Roman" w:cs="Times New Roman"/>
-        </w:rPr>
-        <w:t>p.g</w:t>
+        <w:t>UniTime</w:t>
       </w:r>
       <w:proofErr w:type="spellEnd"/>
       <w:r>
-        <w:rPr>
-          <w:rFonts w:eastAsia="Times New Roman" w:cs="Times New Roman"/>
-        </w:rPr>
-        <w:t xml:space="preserve"> 106522). </w:t>
-      </w:r>
-    </w:p>
-    <w:p>
-      <w:pPr>
-        <w:pStyle w:val="Heading2"/>
-      </w:pPr>
-      <w:bookmarkStart w:id="45" w:name="_heading=h.4f1mdlm"/>
-      <w:bookmarkStart w:id="46" w:name="_Toc124450321"/>
-      <w:bookmarkEnd w:id="45"/>
-      <w:r>
-        <w:t xml:space="preserve">2.4 Challenges </w:t>
+        <w:t xml:space="preserve"> Scheduling System</w:t>
+      </w:r>
+      <w:bookmarkEnd w:id="52"/>
+    </w:p>
+    <w:p>
+      <w:pPr>
+        <w:pStyle w:val="LO-normal3"/>
+        <w:spacing w:line="480" w:lineRule="auto"/>
+        <w:jc w:val="both"/>
+        <w:rPr>
+          <w:rFonts w:eastAsia="Times New Roman" w:cs="Times New Roman"/>
+        </w:rPr>
+      </w:pPr>
+      <w:proofErr w:type="spellStart"/>
+      <w:r>
+        <w:rPr>
+          <w:rFonts w:eastAsia="Times New Roman" w:cs="Times New Roman"/>
+        </w:rPr>
+        <w:t>UniTime</w:t>
+      </w:r>
+      <w:proofErr w:type="spellEnd"/>
+      <w:r>
+        <w:rPr>
+          <w:rFonts w:eastAsia="Times New Roman" w:cs="Times New Roman"/>
+        </w:rPr>
+        <w:t xml:space="preserve"> system is a timetabling system built to address allocating lessons to lecturers and lecture halls. This system also addresses the issue of exam timetabling, where exams are planned and scheduled when to happen. The system has proven to address almost every problem with timetabling. However, it has its weaknesses. The system does not address the fair allocation of resources (</w:t>
+      </w:r>
+      <w:proofErr w:type="spellStart"/>
+      <w:r>
+        <w:rPr>
+          <w:rFonts w:eastAsia="Times New Roman" w:cs="Times New Roman"/>
+        </w:rPr>
+        <w:t>UniTime</w:t>
+      </w:r>
+      <w:proofErr w:type="spellEnd"/>
+      <w:r>
+        <w:rPr>
+          <w:rFonts w:eastAsia="Times New Roman" w:cs="Times New Roman"/>
+        </w:rPr>
+        <w:t xml:space="preserve"> (2008).  The system also does not fully address the issue of conflicts as it </w:t>
+      </w:r>
+      <w:r>
+        <w:t>only allows for conflict to happen by producing</w:t>
+      </w:r>
+      <w:r>
+        <w:rPr>
+          <w:rFonts w:eastAsia="Times New Roman" w:cs="Times New Roman"/>
+        </w:rPr>
+        <w:t xml:space="preserve"> a report. The system is also complex to use as its user interface is difficult to understand and access  the services it is destined to provide. There is a need to have an easy-to-use system where all services are easily accessible. The system does not provide additional features such as class re-scheduling with notifications. These weaknesses make the system inefficient as time will still be wasted, and resources will not be fairly shared or allocated.</w:t>
+      </w:r>
+    </w:p>
+    <w:p>
+      <w:pPr>
+        <w:pStyle w:val="Heading3"/>
+        <w:spacing w:line="480" w:lineRule="auto"/>
+      </w:pPr>
+      <w:bookmarkStart w:id="53" w:name="_heading=h.28h4qwu"/>
+      <w:bookmarkStart w:id="54" w:name="_Toc124861373"/>
+      <w:bookmarkEnd w:id="53"/>
+      <w:r>
+        <w:t xml:space="preserve">2.5.3 </w:t>
+      </w:r>
+      <w:proofErr w:type="spellStart"/>
+      <w:r>
+        <w:t>Utwente</w:t>
+      </w:r>
+      <w:proofErr w:type="spellEnd"/>
+      <w:r>
+        <w:t xml:space="preserve"> Timetabling System</w:t>
+      </w:r>
+      <w:bookmarkEnd w:id="54"/>
+    </w:p>
+    <w:p>
+      <w:pPr>
+        <w:pStyle w:val="LO-normal3"/>
+        <w:spacing w:line="480" w:lineRule="auto"/>
+        <w:jc w:val="both"/>
+        <w:rPr>
+          <w:rFonts w:eastAsia="Times New Roman" w:cs="Times New Roman"/>
+        </w:rPr>
+      </w:pPr>
+      <w:proofErr w:type="spellStart"/>
+      <w:r>
+        <w:rPr>
+          <w:rFonts w:eastAsia="Times New Roman" w:cs="Times New Roman"/>
+        </w:rPr>
+        <w:t>Utwente</w:t>
+      </w:r>
+      <w:proofErr w:type="spellEnd"/>
+      <w:r>
+        <w:rPr>
+          <w:rFonts w:eastAsia="Times New Roman" w:cs="Times New Roman"/>
+        </w:rPr>
+        <w:t xml:space="preserve"> is a system that generates timetables for institutions. The system provides a </w:t>
+      </w:r>
+      <w:r>
+        <w:t>calendar</w:t>
+      </w:r>
+      <w:r>
+        <w:rPr>
+          <w:rFonts w:eastAsia="Times New Roman" w:cs="Times New Roman"/>
+        </w:rPr>
+        <w:t xml:space="preserve"> </w:t>
+      </w:r>
+      <w:r>
+        <w:t>that</w:t>
+      </w:r>
+      <w:r>
+        <w:rPr>
+          <w:rFonts w:eastAsia="Times New Roman" w:cs="Times New Roman"/>
+        </w:rPr>
+        <w:t xml:space="preserve"> the user relies on to plan and build a timetable. The System, similar to the current manual system </w:t>
+      </w:r>
+      <w:r>
+        <w:rPr>
+          <w:rFonts w:eastAsia="Times New Roman" w:cs="Times New Roman"/>
+        </w:rPr>
+        <w:lastRenderedPageBreak/>
+        <w:t xml:space="preserve">at Maseno University, does not factor in the other variables such as equal  measure on resource sharing such as halls and labs. The timetable is also built manually, where the user has to manually enter a class and assign it to a specific time slot. The system does not provide a mechanism to avoid or manage conflicts. The system does not provide an easy-to-use interface for class re-scheduling or requesting lab sessions (University of Twente, 2021). </w:t>
       </w:r>
       <w:proofErr w:type="gramStart"/>
       <w:r>
-        <w:t>In</w:t>
+        <w:rPr>
+          <w:rFonts w:eastAsia="Times New Roman" w:cs="Times New Roman"/>
+        </w:rPr>
+        <w:t>Therefore</w:t>
       </w:r>
       <w:proofErr w:type="gramEnd"/>
       <w:r>
-        <w:t xml:space="preserve"> Timetabling</w:t>
-      </w:r>
-      <w:bookmarkEnd w:id="46"/>
+        <w:rPr>
+          <w:rFonts w:eastAsia="Times New Roman" w:cs="Times New Roman"/>
+        </w:rPr>
+        <w:t xml:space="preserve"> the system is not better placed to fill the gap at Maseno University. The system is not time conscious as the user manually feeds in the data instead of automating the process. The system doesn’t provide a fair resource-sharing algorithm where students get a fair allocation of lecture halls and time slots.     </w:t>
+      </w:r>
+      <w:proofErr w:type="gramStart"/>
+      <w:r>
+        <w:rPr>
+          <w:rFonts w:eastAsia="Times New Roman" w:cs="Times New Roman"/>
+        </w:rPr>
+        <w:t>Therefore</w:t>
+      </w:r>
+      <w:proofErr w:type="gramEnd"/>
+      <w:r>
+        <w:rPr>
+          <w:rFonts w:eastAsia="Times New Roman" w:cs="Times New Roman"/>
+        </w:rPr>
+        <w:t xml:space="preserve"> this system proves unreliable in solving the problem at hand as it’s not automated and does not factor in fair resource allocation and time-saving.</w:t>
+      </w:r>
+    </w:p>
+    <w:p>
+      <w:pPr>
+        <w:pStyle w:val="Heading3"/>
+        <w:spacing w:line="480" w:lineRule="auto"/>
+      </w:pPr>
+      <w:bookmarkStart w:id="55" w:name="_heading=h.nmf14n"/>
+      <w:bookmarkStart w:id="56" w:name="_Toc124861374"/>
+      <w:bookmarkEnd w:id="55"/>
+      <w:r>
+        <w:t xml:space="preserve">2.5.4 </w:t>
+      </w:r>
+      <w:proofErr w:type="spellStart"/>
+      <w:r>
+        <w:t>Sagenda</w:t>
+      </w:r>
+      <w:proofErr w:type="spellEnd"/>
+      <w:r>
+        <w:t xml:space="preserve"> Timetabling System</w:t>
+      </w:r>
+      <w:bookmarkEnd w:id="56"/>
+    </w:p>
+    <w:p>
+      <w:pPr>
+        <w:pStyle w:val="LO-normal3"/>
+        <w:spacing w:line="480" w:lineRule="auto"/>
+        <w:jc w:val="both"/>
+        <w:rPr>
+          <w:rFonts w:eastAsia="Times New Roman" w:cs="Times New Roman"/>
+        </w:rPr>
+      </w:pPr>
+      <w:r>
+        <w:rPr>
+          <w:rFonts w:eastAsia="Times New Roman" w:cs="Times New Roman"/>
+        </w:rPr>
+        <w:t xml:space="preserve">Like the current manual system, the </w:t>
+      </w:r>
+      <w:proofErr w:type="spellStart"/>
+      <w:r>
+        <w:rPr>
+          <w:rFonts w:eastAsia="Times New Roman" w:cs="Times New Roman"/>
+        </w:rPr>
+        <w:t>Sagenda</w:t>
+      </w:r>
+      <w:proofErr w:type="spellEnd"/>
+      <w:r>
+        <w:rPr>
+          <w:rFonts w:eastAsia="Times New Roman" w:cs="Times New Roman"/>
+        </w:rPr>
+        <w:t xml:space="preserve"> system simply provides a calendar to which you assign a class or a lesson on a particular date and time. The system provides the user with an interface of a </w:t>
+      </w:r>
+      <w:proofErr w:type="spellStart"/>
+      <w:r>
+        <w:rPr>
+          <w:rFonts w:eastAsia="Times New Roman" w:cs="Times New Roman"/>
+        </w:rPr>
+        <w:t>calender</w:t>
+      </w:r>
+      <w:proofErr w:type="spellEnd"/>
+      <w:r>
+        <w:rPr>
+          <w:rFonts w:eastAsia="Times New Roman" w:cs="Times New Roman"/>
+        </w:rPr>
+        <w:t xml:space="preserve"> where a lesson is set for a particular date. The system is also designed to encompass particular lessons, e.g.</w:t>
+      </w:r>
+      <w:r>
+        <w:t>,</w:t>
+      </w:r>
+      <w:r>
+        <w:rPr>
+          <w:rFonts w:eastAsia="Times New Roman" w:cs="Times New Roman"/>
+        </w:rPr>
+        <w:t xml:space="preserve"> violin class. This could work similarly to a task manager or an even reminder; thus, it does not fit the problem. The system does not consider conflict management or even automation of the whole process. The system does not even factor in other resources such as lecture halls, lecturers, capacity</w:t>
+      </w:r>
+      <w:r>
+        <w:t>,</w:t>
+      </w:r>
+      <w:r>
+        <w:rPr>
+          <w:rFonts w:eastAsia="Times New Roman" w:cs="Times New Roman"/>
+        </w:rPr>
+        <w:t xml:space="preserve"> and the number of students (Sagenda,2019). Additionally, the system will likely waste time as the users must manually enter the lessons to a particular day and time instead of having the process automated. The system also does not provide a user interface that is appealing to the eyes of the user. It could waste a lot of resources training the users as it's not user-friendly and straightforward. For this reason, the system doesn’t</w:t>
+      </w:r>
+      <w:r>
+        <w:t xml:space="preserve"> </w:t>
+      </w:r>
+      <w:r>
+        <w:rPr>
+          <w:rFonts w:eastAsia="Times New Roman" w:cs="Times New Roman"/>
+        </w:rPr>
+        <w:t>quantify to be the best-</w:t>
+      </w:r>
+      <w:r>
+        <w:rPr>
+          <w:rFonts w:eastAsia="Times New Roman" w:cs="Times New Roman"/>
+        </w:rPr>
+        <w:lastRenderedPageBreak/>
+        <w:t xml:space="preserve">suited system to solve the problem at hand as it also fails the test of fair resource allocation and time-saving. </w:t>
+      </w:r>
     </w:p>
     <w:p>
       <w:pPr>
@@ -5548,349 +5902,6 @@
         <w:spacing w:line="360" w:lineRule="auto"/>
         <w:jc w:val="both"/>
         <w:rPr>
-          <w:rFonts w:eastAsia="Times New Roman" w:cs="Times New Roman"/>
-        </w:rPr>
-      </w:pPr>
-      <w:r>
-        <w:rPr>
-          <w:rFonts w:eastAsia="Times New Roman" w:cs="Times New Roman"/>
-        </w:rPr>
-        <w:t xml:space="preserve">several approaches were proposed in tackling the timetabling problem, such as operational research, human-machine interaction, constraint programming, expert systems, and neural networks. However, there are still several challenges to be addressed: easily reformulated to support changes, a generalized framework to handle various timetabling problems, and the ability to incorporate knowledge in the timetabling system (Lee, 2005, </w:t>
-      </w:r>
-      <w:proofErr w:type="spellStart"/>
-      <w:r>
-        <w:rPr>
-          <w:rFonts w:eastAsia="Times New Roman" w:cs="Times New Roman"/>
-        </w:rPr>
-        <w:t>p.g</w:t>
-      </w:r>
-      <w:proofErr w:type="spellEnd"/>
-      <w:r>
-        <w:rPr>
-          <w:rFonts w:eastAsia="Times New Roman" w:cs="Times New Roman"/>
-        </w:rPr>
-        <w:t xml:space="preserve"> 1150). The University  Timetabling problem is a type of schedule known as a complex problem arising in academic institutions. The problem involves coordinating lecturers, students, and classrooms to avoid clashes between lectures.</w:t>
-      </w:r>
-    </w:p>
-    <w:p>
-      <w:pPr>
-        <w:pStyle w:val="Heading2"/>
-      </w:pPr>
-      <w:bookmarkStart w:id="47" w:name="_heading=h.2u6wntf"/>
-      <w:bookmarkStart w:id="48" w:name="_Toc124450322"/>
-      <w:bookmarkEnd w:id="47"/>
-      <w:r>
-        <w:t>2.5 Existing Timetabling Systems</w:t>
-      </w:r>
-      <w:bookmarkEnd w:id="48"/>
-    </w:p>
-    <w:p>
-      <w:pPr>
-        <w:pStyle w:val="Heading3"/>
-      </w:pPr>
-      <w:bookmarkStart w:id="49" w:name="_heading=h.19c6y18"/>
-      <w:bookmarkStart w:id="50" w:name="_Toc124450323"/>
-      <w:bookmarkEnd w:id="49"/>
-      <w:r>
-        <w:t>2.5.1 Manual Timetabling System</w:t>
-      </w:r>
-      <w:bookmarkEnd w:id="50"/>
-    </w:p>
-    <w:p>
-      <w:pPr>
-        <w:pStyle w:val="LO-normal3"/>
-        <w:spacing w:after="0" w:line="360" w:lineRule="auto"/>
-        <w:jc w:val="both"/>
-        <w:rPr>
-          <w:rFonts w:eastAsia="Times New Roman" w:cs="Times New Roman"/>
-        </w:rPr>
-      </w:pPr>
-      <w:r>
-        <w:rPr>
-          <w:rFonts w:eastAsia="Times New Roman" w:cs="Times New Roman"/>
-        </w:rPr>
-        <w:t xml:space="preserve">Using the manual system, lecturers must manually evaluate lessons to ensure they don’t clash and resources such as lecture halls are allocated fairly. Different departments have to communicate to smoothen the process of resource sharing and also minimize the chances of having lessons clash. Despite being complex, the timetable helps reasonably manage almost sixty </w:t>
-      </w:r>
-      <w:r>
-        <w:t>percent</w:t>
-      </w:r>
-      <w:r>
-        <w:rPr>
-          <w:rFonts w:eastAsia="Times New Roman" w:cs="Times New Roman"/>
-        </w:rPr>
-        <w:t xml:space="preserve"> of the lectures. It is also very flexible since lecturers can just shift their lessons to different time slots if they seek the availability of a lecture hall. This method may seem simpler; however, it has so many weaknesses: it wastes a lot of time and is very complex. The possibilities of having errors are endless as it may not be easy to avoid lessons clashing. With limited resources, lessons clash</w:t>
-      </w:r>
-      <w:r>
-        <w:t>,</w:t>
-      </w:r>
-      <w:r>
-        <w:rPr>
-          <w:rFonts w:eastAsia="Times New Roman" w:cs="Times New Roman"/>
-        </w:rPr>
-        <w:t xml:space="preserve"> and resources are never fairly allocated (Nguyen-HQ, 1980). All these challenges are because the timetable is made of uninformed guesses, making it unreliable. Every day several lessons clash on the use of lecture halls, and lecturers have two lessons assigned at the same time slots. </w:t>
-      </w:r>
-    </w:p>
-    <w:p>
-      <w:pPr>
-        <w:pStyle w:val="Heading3"/>
-      </w:pPr>
-      <w:bookmarkStart w:id="51" w:name="_heading=h.3tbugp1"/>
-      <w:bookmarkStart w:id="52" w:name="_Toc124450324"/>
-      <w:bookmarkEnd w:id="51"/>
-      <w:r>
-        <w:t xml:space="preserve">2.5.2 </w:t>
-      </w:r>
-      <w:proofErr w:type="spellStart"/>
-      <w:r>
-        <w:t>UniTime</w:t>
-      </w:r>
-      <w:proofErr w:type="spellEnd"/>
-      <w:r>
-        <w:t xml:space="preserve"> Scheduling System</w:t>
-      </w:r>
-      <w:bookmarkEnd w:id="52"/>
-    </w:p>
-    <w:p>
-      <w:pPr>
-        <w:pStyle w:val="LO-normal3"/>
-        <w:spacing w:line="360" w:lineRule="auto"/>
-        <w:jc w:val="both"/>
-        <w:rPr>
-          <w:rFonts w:eastAsia="Times New Roman" w:cs="Times New Roman"/>
-        </w:rPr>
-      </w:pPr>
-      <w:proofErr w:type="spellStart"/>
-      <w:r>
-        <w:rPr>
-          <w:rFonts w:eastAsia="Times New Roman" w:cs="Times New Roman"/>
-        </w:rPr>
-        <w:t>UniTime</w:t>
-      </w:r>
-      <w:proofErr w:type="spellEnd"/>
-      <w:r>
-        <w:rPr>
-          <w:rFonts w:eastAsia="Times New Roman" w:cs="Times New Roman"/>
-        </w:rPr>
-        <w:t xml:space="preserve"> system is a timetabling system built to address allocating lessons to lecturers and lecture halls. This system also addresses the issue of exam timetabling, where exams are planned and scheduled when to happen. The system has proven to address almost every problem with timetabling. However, it has its weaknesses. The system does not address the fair allocation of resources (</w:t>
-      </w:r>
-      <w:proofErr w:type="spellStart"/>
-      <w:r>
-        <w:rPr>
-          <w:rFonts w:eastAsia="Times New Roman" w:cs="Times New Roman"/>
-        </w:rPr>
-        <w:t>UniTime</w:t>
-      </w:r>
-      <w:proofErr w:type="spellEnd"/>
-      <w:r>
-        <w:rPr>
-          <w:rFonts w:eastAsia="Times New Roman" w:cs="Times New Roman"/>
-        </w:rPr>
-        <w:t xml:space="preserve"> (2008).  The system also does not fully address the issue of conflicts as it </w:t>
-      </w:r>
-      <w:r>
-        <w:t>only allows for conflict to happen by producing</w:t>
-      </w:r>
-      <w:r>
-        <w:rPr>
-          <w:rFonts w:eastAsia="Times New Roman" w:cs="Times New Roman"/>
-        </w:rPr>
-        <w:t xml:space="preserve"> a report. The system is also complex to use as its user </w:t>
-      </w:r>
-      <w:r>
-        <w:rPr>
-          <w:rFonts w:eastAsia="Times New Roman" w:cs="Times New Roman"/>
-        </w:rPr>
-        <w:lastRenderedPageBreak/>
-        <w:t>interface is difficult to understand and access  the services it is destined to provide. There is a need to have an easy-to-use system where all services are easily accessible. The system does not provide additional features such as class re-scheduling with notifications. These weaknesses make the system inefficient as time will still be wasted, and resources will not be fairly shared or allocated.</w:t>
-      </w:r>
-    </w:p>
-    <w:p>
-      <w:pPr>
-        <w:pStyle w:val="Heading3"/>
-      </w:pPr>
-      <w:bookmarkStart w:id="53" w:name="_heading=h.28h4qwu"/>
-      <w:bookmarkStart w:id="54" w:name="_Toc124450325"/>
-      <w:bookmarkEnd w:id="53"/>
-      <w:r>
-        <w:t xml:space="preserve">2.5.3 </w:t>
-      </w:r>
-      <w:proofErr w:type="spellStart"/>
-      <w:r>
-        <w:t>Utwente</w:t>
-      </w:r>
-      <w:proofErr w:type="spellEnd"/>
-      <w:r>
-        <w:t xml:space="preserve"> Timetabling System</w:t>
-      </w:r>
-      <w:bookmarkEnd w:id="54"/>
-    </w:p>
-    <w:p>
-      <w:pPr>
-        <w:pStyle w:val="LO-normal3"/>
-        <w:spacing w:line="360" w:lineRule="auto"/>
-        <w:jc w:val="both"/>
-        <w:rPr>
-          <w:rFonts w:eastAsia="Times New Roman" w:cs="Times New Roman"/>
-        </w:rPr>
-      </w:pPr>
-      <w:proofErr w:type="spellStart"/>
-      <w:r>
-        <w:rPr>
-          <w:rFonts w:eastAsia="Times New Roman" w:cs="Times New Roman"/>
-        </w:rPr>
-        <w:t>Utwente</w:t>
-      </w:r>
-      <w:proofErr w:type="spellEnd"/>
-      <w:r>
-        <w:rPr>
-          <w:rFonts w:eastAsia="Times New Roman" w:cs="Times New Roman"/>
-        </w:rPr>
-        <w:t xml:space="preserve"> is a system that generates timetables for institutions. The system provides a </w:t>
-      </w:r>
-      <w:r>
-        <w:t>calendar</w:t>
-      </w:r>
-      <w:r>
-        <w:rPr>
-          <w:rFonts w:eastAsia="Times New Roman" w:cs="Times New Roman"/>
-        </w:rPr>
-        <w:t xml:space="preserve"> </w:t>
-      </w:r>
-      <w:r>
-        <w:t>that</w:t>
-      </w:r>
-      <w:r>
-        <w:rPr>
-          <w:rFonts w:eastAsia="Times New Roman" w:cs="Times New Roman"/>
-        </w:rPr>
-        <w:t xml:space="preserve"> the user relies on to plan and build a timetable. The System, similar to the current manual system at Maseno University, does not factor in the other variables such as equal  measure on resource sharing such as halls and labs. The timetable is also built manually, where the user has to manually enter a class and assign it to a specific time slot. The system does not provide a mechanism to avoid or manage conflicts. The system does not provide an easy-to-use interface for class re-scheduling or requesting lab sessions (University of Twente, 2021). </w:t>
-      </w:r>
-      <w:proofErr w:type="gramStart"/>
-      <w:r>
-        <w:rPr>
-          <w:rFonts w:eastAsia="Times New Roman" w:cs="Times New Roman"/>
-        </w:rPr>
-        <w:t>Therefore</w:t>
-      </w:r>
-      <w:proofErr w:type="gramEnd"/>
-      <w:r>
-        <w:rPr>
-          <w:rFonts w:eastAsia="Times New Roman" w:cs="Times New Roman"/>
-        </w:rPr>
-        <w:t xml:space="preserve"> the system is not better placed to fill the gap at Maseno University. The system is not time conscious as the user manually feeds in the data instead of automating the process. The system doesn’t provide a fair resource-sharing algorithm where students get a fair allocation of lecture halls and time slots.     </w:t>
-      </w:r>
-      <w:proofErr w:type="gramStart"/>
-      <w:r>
-        <w:rPr>
-          <w:rFonts w:eastAsia="Times New Roman" w:cs="Times New Roman"/>
-        </w:rPr>
-        <w:t>Therefore</w:t>
-      </w:r>
-      <w:proofErr w:type="gramEnd"/>
-      <w:r>
-        <w:rPr>
-          <w:rFonts w:eastAsia="Times New Roman" w:cs="Times New Roman"/>
-        </w:rPr>
-        <w:t xml:space="preserve"> this system proves unreliable in solving the problem at hand as it’s not automated and does not factor in fair resource allocation and time-saving.</w:t>
-      </w:r>
-    </w:p>
-    <w:p>
-      <w:pPr>
-        <w:pStyle w:val="Heading3"/>
-      </w:pPr>
-      <w:bookmarkStart w:id="55" w:name="_heading=h.nmf14n"/>
-      <w:bookmarkStart w:id="56" w:name="_Toc124450326"/>
-      <w:bookmarkEnd w:id="55"/>
-      <w:r>
-        <w:t xml:space="preserve">2.5.4 </w:t>
-      </w:r>
-      <w:proofErr w:type="spellStart"/>
-      <w:r>
-        <w:t>Sagenda</w:t>
-      </w:r>
-      <w:proofErr w:type="spellEnd"/>
-      <w:r>
-        <w:t xml:space="preserve"> Timetabling System</w:t>
-      </w:r>
-      <w:bookmarkEnd w:id="56"/>
-    </w:p>
-    <w:p>
-      <w:pPr>
-        <w:pStyle w:val="LO-normal3"/>
-        <w:spacing w:line="360" w:lineRule="auto"/>
-        <w:jc w:val="both"/>
-        <w:rPr>
-          <w:rFonts w:eastAsia="Times New Roman" w:cs="Times New Roman"/>
-        </w:rPr>
-      </w:pPr>
-      <w:r>
-        <w:rPr>
-          <w:rFonts w:eastAsia="Times New Roman" w:cs="Times New Roman"/>
-        </w:rPr>
-        <w:t xml:space="preserve">Like the current manual system, the </w:t>
-      </w:r>
-      <w:proofErr w:type="spellStart"/>
-      <w:r>
-        <w:rPr>
-          <w:rFonts w:eastAsia="Times New Roman" w:cs="Times New Roman"/>
-        </w:rPr>
-        <w:t>Sagenda</w:t>
-      </w:r>
-      <w:proofErr w:type="spellEnd"/>
-      <w:r>
-        <w:rPr>
-          <w:rFonts w:eastAsia="Times New Roman" w:cs="Times New Roman"/>
-        </w:rPr>
-        <w:t xml:space="preserve"> system simply provides a calendar to which you assign a class or a lesson on a particular date and time. The system provides the user with an interface of a </w:t>
-      </w:r>
-      <w:proofErr w:type="spellStart"/>
-      <w:r>
-        <w:rPr>
-          <w:rFonts w:eastAsia="Times New Roman" w:cs="Times New Roman"/>
-        </w:rPr>
-        <w:t>calender</w:t>
-      </w:r>
-      <w:proofErr w:type="spellEnd"/>
-      <w:r>
-        <w:rPr>
-          <w:rFonts w:eastAsia="Times New Roman" w:cs="Times New Roman"/>
-        </w:rPr>
-        <w:t xml:space="preserve"> where a lesson is set for a particular date. The system is also designed to encompass particular lessons, e.g.</w:t>
-      </w:r>
-      <w:r>
-        <w:t>,</w:t>
-      </w:r>
-      <w:r>
-        <w:rPr>
-          <w:rFonts w:eastAsia="Times New Roman" w:cs="Times New Roman"/>
-        </w:rPr>
-        <w:t xml:space="preserve"> violin class. This could work similarly to a task manager or an even reminder; thus, it does not fit the problem. The system does not consider conflict management or even automation of the whole process. The system does not even factor in other resources such as lecture halls, lecturers, capacity</w:t>
-      </w:r>
-      <w:r>
-        <w:t>,</w:t>
-      </w:r>
-      <w:r>
-        <w:rPr>
-          <w:rFonts w:eastAsia="Times New Roman" w:cs="Times New Roman"/>
-        </w:rPr>
-        <w:t xml:space="preserve"> and the number of students (Sagenda,2019). Additionally, the system will likely waste time as the users must manually enter the lessons to a particular day and time instead of having the process automated. The system also does not provide a user interface that is appealing to the eyes of the user. It could waste a lot of resources training the users as it's not user-friendly and straightforward. For this reason, the system doesn’t</w:t>
-      </w:r>
-      <w:r>
-        <w:t xml:space="preserve"> </w:t>
-      </w:r>
-      <w:r>
-        <w:rPr>
-          <w:rFonts w:eastAsia="Times New Roman" w:cs="Times New Roman"/>
-        </w:rPr>
-        <w:t xml:space="preserve">quantify to be the best-suited system to solve the problem at hand as it also fails the test of fair resource allocation and time-saving. </w:t>
-      </w:r>
-    </w:p>
-    <w:p>
-      <w:pPr>
-        <w:pStyle w:val="LO-normal3"/>
-        <w:spacing w:line="360" w:lineRule="auto"/>
-        <w:jc w:val="both"/>
-        <w:rPr>
           <w:b/>
         </w:rPr>
       </w:pPr>
@@ -5898,7 +5909,6 @@
         <w:rPr>
           <w:b/>
         </w:rPr>
-        <w:lastRenderedPageBreak/>
         <w:t>Systems Reviewed and the common weaknesses across.</w:t>
       </w:r>
     </w:p>
@@ -6406,52 +6416,14 @@
         <w:spacing w:line="360" w:lineRule="auto"/>
         <w:jc w:val="both"/>
       </w:pPr>
-      <w:r>
-        <w:tab/>
-      </w:r>
-      <w:r>
-        <w:tab/>
-      </w:r>
-      <w:r>
-        <w:tab/>
-      </w:r>
-      <w:r>
-        <w:tab/>
-      </w:r>
-      <w:r>
-        <w:tab/>
-      </w:r>
-      <w:r>
-        <w:tab/>
-      </w:r>
-      <w:r>
-        <w:tab/>
-      </w:r>
-      <w:r>
-        <w:tab/>
-      </w:r>
-      <w:r>
-        <w:tab/>
-      </w:r>
-      <w:r>
-        <w:tab/>
-      </w:r>
-      <w:r>
-        <w:tab/>
-      </w:r>
-      <w:r>
-        <w:tab/>
-      </w:r>
-      <w:r>
-        <w:tab/>
-      </w:r>
     </w:p>
     <w:p>
       <w:pPr>
         <w:pStyle w:val="Heading2"/>
+        <w:spacing w:line="480" w:lineRule="auto"/>
       </w:pPr>
       <w:bookmarkStart w:id="58" w:name="_heading=h.37m2jsg"/>
-      <w:bookmarkStart w:id="59" w:name="_Toc124450327"/>
+      <w:bookmarkStart w:id="59" w:name="_Toc124861375"/>
       <w:bookmarkEnd w:id="58"/>
       <w:r>
         <w:t>2.6 Conclusion</w:t>
@@ -6461,7 +6433,7 @@
     <w:p>
       <w:pPr>
         <w:pStyle w:val="LO-normal3"/>
-        <w:spacing w:line="360" w:lineRule="auto"/>
+        <w:spacing w:line="480" w:lineRule="auto"/>
         <w:jc w:val="both"/>
         <w:rPr>
           <w:rFonts w:eastAsia="Times New Roman" w:cs="Times New Roman"/>
@@ -6503,16 +6475,6 @@
       <w:r>
         <w:t>Managed-conflicts since no lessons come to clash at any particular point, and fair resource allocation:- since each course gets a fair allocation of the resources within the varsity.</w:t>
       </w:r>
-    </w:p>
-    <w:p>
-      <w:pPr>
-        <w:pStyle w:val="LO-normal3"/>
-        <w:spacing w:line="360" w:lineRule="auto"/>
-        <w:jc w:val="both"/>
-        <w:rPr>
-          <w:rFonts w:eastAsia="Times New Roman" w:cs="Times New Roman"/>
-        </w:rPr>
-      </w:pPr>
       <w:r>
         <w:br w:type="page"/>
       </w:r>
@@ -6522,7 +6484,7 @@
         <w:pStyle w:val="Heading1"/>
       </w:pPr>
       <w:bookmarkStart w:id="60" w:name="_heading=h.1mrcu09"/>
-      <w:bookmarkStart w:id="61" w:name="_Toc124450328"/>
+      <w:bookmarkStart w:id="61" w:name="_Toc124861376"/>
       <w:bookmarkEnd w:id="60"/>
       <w:r>
         <w:lastRenderedPageBreak/>
@@ -6533,9 +6495,10 @@
     <w:p>
       <w:pPr>
         <w:pStyle w:val="Heading2"/>
+        <w:spacing w:line="480" w:lineRule="auto"/>
       </w:pPr>
       <w:bookmarkStart w:id="62" w:name="_heading=h.46r0co2"/>
-      <w:bookmarkStart w:id="63" w:name="_Toc124450329"/>
+      <w:bookmarkStart w:id="63" w:name="_Toc124861377"/>
       <w:bookmarkEnd w:id="62"/>
       <w:r>
         <w:t>3.1 Introduction</w:t>
@@ -6545,7 +6508,7 @@
     <w:p>
       <w:pPr>
         <w:pStyle w:val="LO-normal3"/>
-        <w:spacing w:after="0" w:line="360" w:lineRule="auto"/>
+        <w:spacing w:after="240" w:line="480" w:lineRule="auto"/>
         <w:jc w:val="both"/>
       </w:pPr>
       <w:r>
@@ -6561,25 +6524,23 @@
         </w:rPr>
       </w:pPr>
       <w:bookmarkStart w:id="64" w:name="_heading=h.y98cw4u8emcs"/>
-      <w:bookmarkStart w:id="65" w:name="_Toc124450330"/>
+      <w:bookmarkStart w:id="65" w:name="_Toc124861378"/>
       <w:bookmarkEnd w:id="64"/>
       <w:r>
         <w:t xml:space="preserve">3.2 Approach </w:t>
       </w:r>
-      <w:proofErr w:type="gramStart"/>
-      <w:r>
-        <w:t>To</w:t>
-      </w:r>
-      <w:proofErr w:type="gramEnd"/>
-      <w:r>
-        <w:t xml:space="preserve"> Project Development</w:t>
+      <w:r>
+        <w:t>t</w:t>
+      </w:r>
+      <w:r>
+        <w:t>o Project Development</w:t>
       </w:r>
       <w:bookmarkEnd w:id="65"/>
     </w:p>
     <w:p>
       <w:pPr>
         <w:pStyle w:val="LO-normal3"/>
-        <w:spacing w:after="0" w:line="360" w:lineRule="auto"/>
+        <w:spacing w:line="480" w:lineRule="auto"/>
         <w:jc w:val="both"/>
       </w:pPr>
       <w:r>
@@ -6589,7 +6550,7 @@
     <w:p>
       <w:pPr>
         <w:pStyle w:val="LO-normal3"/>
-        <w:spacing w:after="0" w:line="360" w:lineRule="auto"/>
+        <w:spacing w:line="480" w:lineRule="auto"/>
         <w:jc w:val="both"/>
       </w:pPr>
       <w:r>
@@ -6607,9 +6568,10 @@
         </w:rPr>
       </w:pPr>
       <w:bookmarkStart w:id="66" w:name="_heading=h.2wgj1ust2t95"/>
-      <w:bookmarkStart w:id="67" w:name="_Toc124450331"/>
+      <w:bookmarkStart w:id="67" w:name="_Toc124861379"/>
       <w:bookmarkEnd w:id="66"/>
       <w:r>
+        <w:lastRenderedPageBreak/>
         <w:t>3.3 Requirements Identification</w:t>
       </w:r>
       <w:bookmarkEnd w:id="67"/>
@@ -6617,7 +6579,7 @@
     <w:p>
       <w:pPr>
         <w:pStyle w:val="LO-normal3"/>
-        <w:spacing w:line="360" w:lineRule="auto"/>
+        <w:spacing w:line="480" w:lineRule="auto"/>
         <w:jc w:val="both"/>
         <w:rPr>
           <w:highlight w:val="white"/>
@@ -6633,18 +6595,7 @@
     <w:p>
       <w:pPr>
         <w:pStyle w:val="LO-normal3"/>
-        <w:spacing w:before="220" w:after="0" w:line="360" w:lineRule="auto"/>
-        <w:jc w:val="both"/>
-        <w:rPr>
-          <w:b/>
-          <w:highlight w:val="white"/>
-        </w:rPr>
-      </w:pPr>
-    </w:p>
-    <w:p>
-      <w:pPr>
-        <w:pStyle w:val="LO-normal3"/>
-        <w:spacing w:before="220" w:after="0" w:line="360" w:lineRule="auto"/>
+        <w:spacing w:before="220" w:after="0" w:line="480" w:lineRule="auto"/>
         <w:jc w:val="both"/>
         <w:rPr>
           <w:b/>
@@ -6660,8 +6611,81 @@
           <w:szCs w:val="26"/>
           <w:highlight w:val="white"/>
         </w:rPr>
-        <w:lastRenderedPageBreak/>
-        <w:t>Primary data sources</w:t>
+        <w:t xml:space="preserve">Primary </w:t>
+      </w:r>
+      <w:r>
+        <w:rPr>
+          <w:b/>
+          <w:sz w:val="26"/>
+          <w:szCs w:val="26"/>
+          <w:highlight w:val="white"/>
+        </w:rPr>
+        <w:t>D</w:t>
+      </w:r>
+      <w:r>
+        <w:rPr>
+          <w:b/>
+          <w:sz w:val="26"/>
+          <w:szCs w:val="26"/>
+          <w:highlight w:val="white"/>
+        </w:rPr>
+        <w:t xml:space="preserve">ata </w:t>
+      </w:r>
+      <w:r>
+        <w:rPr>
+          <w:b/>
+          <w:sz w:val="26"/>
+          <w:szCs w:val="26"/>
+          <w:highlight w:val="white"/>
+        </w:rPr>
+        <w:t>S</w:t>
+      </w:r>
+      <w:r>
+        <w:rPr>
+          <w:b/>
+          <w:sz w:val="26"/>
+          <w:szCs w:val="26"/>
+          <w:highlight w:val="white"/>
+        </w:rPr>
+        <w:t>ources</w:t>
+      </w:r>
+    </w:p>
+    <w:p>
+      <w:pPr>
+        <w:pStyle w:val="LO-normal3"/>
+        <w:spacing w:after="0" w:line="480" w:lineRule="auto"/>
+        <w:jc w:val="both"/>
+        <w:rPr>
+          <w:b/>
+          <w:sz w:val="26"/>
+          <w:szCs w:val="26"/>
+          <w:highlight w:val="white"/>
+        </w:rPr>
+      </w:pPr>
+      <w:r>
+        <w:rPr>
+          <w:b/>
+          <w:sz w:val="26"/>
+          <w:szCs w:val="26"/>
+          <w:highlight w:val="white"/>
+        </w:rPr>
+        <w:t>Structured Online Questionnaires</w:t>
+      </w:r>
+    </w:p>
+    <w:p>
+      <w:pPr>
+        <w:pStyle w:val="LO-normal3"/>
+        <w:spacing w:line="480" w:lineRule="auto"/>
+        <w:jc w:val="both"/>
+        <w:rPr>
+          <w:highlight w:val="white"/>
+        </w:rPr>
+      </w:pPr>
+      <w:r>
+        <w:rPr>
+          <w:highlight w:val="white"/>
+        </w:rPr>
+        <w:t>This will enable the researcher to get answers to specific questions, which will help in prototype design. The researcher will use this method before and after prototype development. This will help understand user requirements (before development) and gauge user experience (after development). This method was chosen because it is quick and easy to use, besides getting the specific results needed. Furthermore, the questionnaires will be online because internet access is widely available and guarantee a quick response.</w:t>
       </w:r>
     </w:p>
     <w:p>
@@ -6671,15 +6695,35 @@
         <w:jc w:val="both"/>
         <w:rPr>
           <w:b/>
+          <w:sz w:val="26"/>
+          <w:szCs w:val="26"/>
           <w:highlight w:val="white"/>
         </w:rPr>
       </w:pPr>
       <w:r>
         <w:rPr>
           <w:b/>
+          <w:sz w:val="26"/>
+          <w:szCs w:val="26"/>
           <w:highlight w:val="white"/>
         </w:rPr>
-        <w:t>Structured Online Questionnaires</w:t>
+        <w:t>Open Interviews</w:t>
+      </w:r>
+    </w:p>
+    <w:p>
+      <w:pPr>
+        <w:pStyle w:val="LO-normal3"/>
+        <w:spacing w:line="480" w:lineRule="auto"/>
+        <w:jc w:val="both"/>
+        <w:rPr>
+          <w:highlight w:val="white"/>
+        </w:rPr>
+      </w:pPr>
+      <w:r>
+        <w:rPr>
+          <w:highlight w:val="white"/>
+        </w:rPr>
+        <w:t>This will enable the researcher to get more information concerning the system since it is possible to rephrase questions to understand the system better. Since the interviews will not be closed, the respondent will be at liberty to give more details concerning the system, which will help them have a deeper understanding of user requirements and user experience.</w:t>
       </w:r>
     </w:p>
     <w:p>
@@ -6688,14 +6732,43 @@
         <w:spacing w:after="0" w:line="360" w:lineRule="auto"/>
         <w:jc w:val="both"/>
         <w:rPr>
+          <w:b/>
+          <w:sz w:val="26"/>
+          <w:szCs w:val="26"/>
           <w:highlight w:val="white"/>
         </w:rPr>
       </w:pPr>
       <w:r>
         <w:rPr>
+          <w:b/>
+          <w:sz w:val="26"/>
+          <w:szCs w:val="26"/>
           <w:highlight w:val="white"/>
         </w:rPr>
-        <w:t>This will enable the researcher to get answers to specific questions, which will help in prototype design. The researcher will use this method before and after prototype development. This will help understand user requirements (before development) and gauge user experience (after development). This method was chosen because it is quick and easy to use, besides getting the specific results needed. Furthermore, the questionnaires will be online because internet access is widely available and guarantee a quick response.</w:t>
+        <w:t>Secondary Data Sources</w:t>
+      </w:r>
+    </w:p>
+    <w:p>
+      <w:pPr>
+        <w:pStyle w:val="LO-normal3"/>
+        <w:spacing w:line="480" w:lineRule="auto"/>
+        <w:jc w:val="both"/>
+        <w:rPr>
+          <w:highlight w:val="white"/>
+        </w:rPr>
+      </w:pPr>
+      <w:r>
+        <w:rPr>
+          <w:highlight w:val="white"/>
+        </w:rPr>
+        <w:t xml:space="preserve">Secondary data sources will be beneficial in collecting information on existing systems. The internet will be a powerful tool here since it will be used to explore tools, frameworks, and </w:t>
+      </w:r>
+      <w:r>
+        <w:rPr>
+          <w:highlight w:val="white"/>
+        </w:rPr>
+        <w:lastRenderedPageBreak/>
+        <w:t>architectures closely related to our prototype, as well as the challenges on existing systems, to prove that the use of technology in the prototype would overcome the existing challenges. Data analysis involves breaking the data into smaller pieces that can be easily understood and aid decision-making. In this case, tables will be used to analyze quantitative data.</w:t>
       </w:r>
     </w:p>
     <w:p>
@@ -6705,21 +6778,25 @@
         <w:jc w:val="both"/>
         <w:rPr>
           <w:b/>
+          <w:sz w:val="26"/>
+          <w:szCs w:val="26"/>
           <w:highlight w:val="white"/>
         </w:rPr>
       </w:pPr>
       <w:r>
         <w:rPr>
           <w:b/>
+          <w:sz w:val="26"/>
+          <w:szCs w:val="26"/>
           <w:highlight w:val="white"/>
         </w:rPr>
-        <w:t>Open Interviews</w:t>
-      </w:r>
-    </w:p>
-    <w:p>
-      <w:pPr>
-        <w:pStyle w:val="LO-normal3"/>
-        <w:spacing w:after="0" w:line="360" w:lineRule="auto"/>
+        <w:t>Justification</w:t>
+      </w:r>
+    </w:p>
+    <w:p>
+      <w:pPr>
+        <w:pStyle w:val="LO-normal3"/>
+        <w:spacing w:after="0" w:line="480" w:lineRule="auto"/>
         <w:jc w:val="both"/>
         <w:rPr>
           <w:highlight w:val="white"/>
@@ -6729,81 +6806,19 @@
         <w:rPr>
           <w:highlight w:val="white"/>
         </w:rPr>
-        <w:t>This will enable the researcher to get more information concerning the system since it is possible to rephrase questions to understand the system better. Since the interviews will not be closed, the respondent will be at liberty to give more details concerning the system, which will help them have a deeper understanding of user requirements and user experience.</w:t>
-      </w:r>
-    </w:p>
-    <w:p>
-      <w:pPr>
-        <w:pStyle w:val="LO-normal3"/>
-        <w:spacing w:after="0" w:line="360" w:lineRule="auto"/>
-        <w:jc w:val="both"/>
-        <w:rPr>
-          <w:b/>
+        <w:t>Questionnaires allow the collection of subjective and objective data in a large study population sample to obtain statistically significant results, especially when resources are limited. It is a good tool for the protection of the privacy of the participants. Questionnaires are popular research methods because they offer a fast, efficient, and inexpensive means of gathering information from sizable sample volumes. These tools are particularly effective for measuring subject behavior, preferences, intentions, attitudes, and opinions.</w:t>
+      </w:r>
+      <w:r>
+        <w:rPr>
           <w:highlight w:val="white"/>
         </w:rPr>
-      </w:pPr>
-      <w:r>
-        <w:rPr>
-          <w:b/>
-          <w:highlight w:val="white"/>
-        </w:rPr>
-        <w:t>Secondary Data Sources</w:t>
-      </w:r>
-    </w:p>
-    <w:p>
-      <w:pPr>
-        <w:pStyle w:val="LO-normal3"/>
-        <w:spacing w:after="0" w:line="360" w:lineRule="auto"/>
-        <w:jc w:val="both"/>
-        <w:rPr>
-          <w:highlight w:val="white"/>
-        </w:rPr>
-      </w:pPr>
-      <w:r>
-        <w:rPr>
-          <w:highlight w:val="white"/>
-        </w:rPr>
-        <w:t>Secondary data sources will be beneficial in collecting information on existing systems. The internet will be a powerful tool here since it will be used to explore tools, frameworks, and architectures closely related to our prototype, as well as the challenges on existing systems, to prove that the use of technology in the prototype would overcome the existing challenges. Data analysis involves breaking the data into smaller pieces that can be easily understood and aid decision-making. In this case, tables will be used to analyze quantitative data.</w:t>
-      </w:r>
-    </w:p>
-    <w:p>
-      <w:pPr>
-        <w:pStyle w:val="LO-normal3"/>
-        <w:spacing w:after="0" w:line="360" w:lineRule="auto"/>
-        <w:jc w:val="both"/>
-        <w:rPr>
-          <w:b/>
-          <w:highlight w:val="white"/>
-        </w:rPr>
-      </w:pPr>
-      <w:r>
-        <w:rPr>
-          <w:b/>
-          <w:highlight w:val="white"/>
-        </w:rPr>
-        <w:t>Justification</w:t>
-      </w:r>
-    </w:p>
-    <w:p>
-      <w:pPr>
-        <w:pStyle w:val="LO-normal3"/>
-        <w:spacing w:after="0" w:line="360" w:lineRule="auto"/>
-        <w:jc w:val="both"/>
-        <w:rPr>
-          <w:highlight w:val="white"/>
-        </w:rPr>
-      </w:pPr>
-      <w:r>
-        <w:rPr>
-          <w:highlight w:val="white"/>
-        </w:rPr>
-        <w:t>Questionnaires allow the collection of subjective and objective data in a large study population sample to obtain statistically significant results, especially when resources are limited. It is a good tool for the protection of the privacy of the participants. Questionnaires are popular research methods because they offer a fast, efficient, and inexpensive means of gathering information from sizable sample volumes. These tools are particularly effective for measuring subject behavior, preferences, intentions, attitudes, and opinions.</w:t>
-      </w:r>
-    </w:p>
-    <w:p>
-      <w:pPr>
-        <w:pStyle w:val="LO-normal3"/>
-        <w:spacing w:after="0" w:line="360" w:lineRule="auto"/>
+        <w:t xml:space="preserve"> </w:t>
+      </w:r>
+    </w:p>
+    <w:p>
+      <w:pPr>
+        <w:pStyle w:val="LO-normal3"/>
+        <w:spacing w:line="480" w:lineRule="auto"/>
         <w:jc w:val="both"/>
         <w:rPr>
           <w:highlight w:val="white"/>
@@ -6835,40 +6850,47 @@
         <w:jc w:val="both"/>
       </w:pPr>
       <w:bookmarkStart w:id="68" w:name="_heading=h.kirkvbvg58x1"/>
-      <w:bookmarkStart w:id="69" w:name="_Toc124450332"/>
+      <w:bookmarkStart w:id="69" w:name="_Toc124861380"/>
       <w:bookmarkEnd w:id="68"/>
       <w:r>
+        <w:t>3.4 Design and Development</w:t>
+      </w:r>
+      <w:bookmarkEnd w:id="69"/>
+    </w:p>
+    <w:p>
+      <w:pPr>
+        <w:pStyle w:val="Heading3"/>
+        <w:spacing w:line="480" w:lineRule="auto"/>
+      </w:pPr>
+      <w:bookmarkStart w:id="70" w:name="_heading=h.6popeliqw0kr"/>
+      <w:bookmarkStart w:id="71" w:name="_Toc124861381"/>
+      <w:bookmarkEnd w:id="70"/>
+      <w:r>
+        <w:t>3.4.1 System Design</w:t>
+      </w:r>
+      <w:bookmarkEnd w:id="71"/>
+    </w:p>
+    <w:p>
+      <w:pPr>
+        <w:pStyle w:val="LO-normal3"/>
+        <w:spacing w:line="480" w:lineRule="auto"/>
+        <w:jc w:val="both"/>
+        <w:rPr>
+          <w:highlight w:val="white"/>
+        </w:rPr>
+      </w:pPr>
+      <w:r>
+        <w:rPr>
+          <w:highlight w:val="white"/>
+        </w:rPr>
+        <w:t xml:space="preserve">Systems design defines system elements like modules, architecture, components, and their interfaces and data for a system based on the specified requirements. This project will use several tools to model the system. UML is a collection of diagrams and models that are used in representing the analysis, design, and implementation of systems in an object-oriented approach. The UML models provide an effective way to represent the design of the proposed system </w:t>
+      </w:r>
+      <w:r>
+        <w:rPr>
+          <w:highlight w:val="white"/>
+        </w:rPr>
         <w:lastRenderedPageBreak/>
-        <w:t>3.4 Design and Development</w:t>
-      </w:r>
-      <w:bookmarkEnd w:id="69"/>
-    </w:p>
-    <w:p>
-      <w:pPr>
-        <w:pStyle w:val="Heading3"/>
-      </w:pPr>
-      <w:bookmarkStart w:id="70" w:name="_heading=h.6popeliqw0kr"/>
-      <w:bookmarkStart w:id="71" w:name="_Toc124450333"/>
-      <w:bookmarkEnd w:id="70"/>
-      <w:r>
-        <w:t>3.4.1 System Design</w:t>
-      </w:r>
-      <w:bookmarkEnd w:id="71"/>
-    </w:p>
-    <w:p>
-      <w:pPr>
-        <w:pStyle w:val="LO-normal3"/>
-        <w:spacing w:after="0" w:line="360" w:lineRule="auto"/>
-        <w:jc w:val="both"/>
-        <w:rPr>
-          <w:highlight w:val="white"/>
-        </w:rPr>
-      </w:pPr>
-      <w:r>
-        <w:rPr>
-          <w:highlight w:val="white"/>
-        </w:rPr>
-        <w:t>Systems design defines system elements like modules, architecture, components, and their interfaces and data for a system based on the specified requirements. This project will use several tools to model the system. UML is a collection of diagrams and models that are used in representing the analysis, design, and implementation of systems in an object-oriented approach. The UML models provide an effective way to represent the design of the proposed system prototype. The tools selected to model the design of the proposed system include; use case diagrams, activity diagrams, and Entity Relational Diagram.</w:t>
+        <w:t>prototype. The tools selected to model the design of the proposed system include; use case diagrams, activity diagrams, and Entity Relational Diagram.</w:t>
       </w:r>
     </w:p>
     <w:p>
@@ -6882,7 +6904,7 @@
         </w:rPr>
       </w:pPr>
       <w:bookmarkStart w:id="72" w:name="_heading=h.j14fx2ww3xwn"/>
-      <w:bookmarkStart w:id="73" w:name="_Toc124450334"/>
+      <w:bookmarkStart w:id="73" w:name="_Toc124861382"/>
       <w:bookmarkEnd w:id="72"/>
       <w:r>
         <w:rPr>
@@ -6896,22 +6918,18 @@
     <w:p>
       <w:pPr>
         <w:pStyle w:val="LO-normal3"/>
-        <w:spacing w:after="0" w:line="360" w:lineRule="auto"/>
+        <w:spacing w:after="0" w:line="480" w:lineRule="auto"/>
         <w:jc w:val="both"/>
+        <w:rPr>
+          <w:highlight w:val="white"/>
+        </w:rPr>
       </w:pPr>
       <w:r>
         <w:t>Use-case diagrams describe a system's high-level functions and scope. These diagrams also identify the interactions between the system and its actors. The use cases and actors in use-case diagrams describe what the system does and how the actors use it, but not how it operates internally.</w:t>
       </w:r>
-    </w:p>
-    <w:p>
-      <w:pPr>
-        <w:pStyle w:val="LO-normal3"/>
-        <w:spacing w:after="0" w:line="360" w:lineRule="auto"/>
-        <w:jc w:val="both"/>
-        <w:rPr>
-          <w:highlight w:val="white"/>
-        </w:rPr>
-      </w:pPr>
+      <w:r>
+        <w:t xml:space="preserve"> </w:t>
+      </w:r>
       <w:r>
         <w:rPr>
           <w:highlight w:val="white"/>
@@ -6930,7 +6948,7 @@
         </w:rPr>
       </w:pPr>
       <w:bookmarkStart w:id="74" w:name="_heading=h.d15m6mxm0tdx"/>
-      <w:bookmarkStart w:id="75" w:name="_Toc124450335"/>
+      <w:bookmarkStart w:id="75" w:name="_Toc124861383"/>
       <w:bookmarkEnd w:id="74"/>
       <w:r>
         <w:rPr>
@@ -6944,7 +6962,7 @@
     <w:p>
       <w:pPr>
         <w:pStyle w:val="LO-normal3"/>
-        <w:spacing w:after="0" w:line="360" w:lineRule="auto"/>
+        <w:spacing w:after="0" w:line="480" w:lineRule="auto"/>
         <w:jc w:val="both"/>
       </w:pPr>
       <w:r>
@@ -6971,7 +6989,7 @@
         </w:rPr>
       </w:pPr>
       <w:bookmarkStart w:id="76" w:name="_heading=h.fgam0cymtc5i"/>
-      <w:bookmarkStart w:id="77" w:name="_Toc124450336"/>
+      <w:bookmarkStart w:id="77" w:name="_Toc124861384"/>
       <w:bookmarkEnd w:id="76"/>
       <w:r>
         <w:rPr>
@@ -6993,7 +7011,7 @@
     <w:p>
       <w:pPr>
         <w:pStyle w:val="LO-normal3"/>
-        <w:spacing w:after="0" w:line="360" w:lineRule="auto"/>
+        <w:spacing w:after="0" w:line="480" w:lineRule="auto"/>
         <w:jc w:val="both"/>
       </w:pPr>
       <w:r>
@@ -7019,7 +7037,7 @@
         <w:jc w:val="both"/>
       </w:pPr>
       <w:bookmarkStart w:id="79" w:name="_heading=h.j3t8zl2lmz4j"/>
-      <w:bookmarkStart w:id="80" w:name="_Toc124450337"/>
+      <w:bookmarkStart w:id="80" w:name="_Toc124861385"/>
       <w:bookmarkEnd w:id="79"/>
       <w:r>
         <w:lastRenderedPageBreak/>
@@ -7030,7 +7048,7 @@
     <w:p>
       <w:pPr>
         <w:pStyle w:val="LO-normal3"/>
-        <w:spacing w:line="360" w:lineRule="auto"/>
+        <w:spacing w:line="480" w:lineRule="auto"/>
         <w:jc w:val="both"/>
       </w:pPr>
       <w:r>
@@ -7048,7 +7066,7 @@
         </w:rPr>
       </w:pPr>
       <w:bookmarkStart w:id="81" w:name="_heading=h.4w5trshryz30"/>
-      <w:bookmarkStart w:id="82" w:name="_Toc124450338"/>
+      <w:bookmarkStart w:id="82" w:name="_Toc124861386"/>
       <w:bookmarkEnd w:id="81"/>
       <w:r>
         <w:rPr>
@@ -7062,7 +7080,7 @@
     <w:p>
       <w:pPr>
         <w:pStyle w:val="LO-normal3"/>
-        <w:spacing w:line="360" w:lineRule="auto"/>
+        <w:spacing w:line="480" w:lineRule="auto"/>
         <w:jc w:val="both"/>
       </w:pPr>
       <w:r>
@@ -7387,7 +7405,7 @@
         </w:rPr>
       </w:pPr>
       <w:bookmarkStart w:id="85" w:name="_heading=h.ry5ovujfoard"/>
-      <w:bookmarkStart w:id="86" w:name="_Toc124450339"/>
+      <w:bookmarkStart w:id="86" w:name="_Toc124861387"/>
       <w:bookmarkEnd w:id="85"/>
       <w:r>
         <w:rPr>
@@ -7887,7 +7905,7 @@
     <w:p>
       <w:pPr>
         <w:pStyle w:val="LO-normal3"/>
-        <w:spacing w:line="360" w:lineRule="auto"/>
+        <w:spacing w:line="480" w:lineRule="auto"/>
         <w:jc w:val="both"/>
       </w:pPr>
       <w:r>
@@ -7908,7 +7926,7 @@
         <w:jc w:val="both"/>
       </w:pPr>
       <w:bookmarkStart w:id="88" w:name="_heading=h.4kf3raaaah6q"/>
-      <w:bookmarkStart w:id="89" w:name="_Toc124450340"/>
+      <w:bookmarkStart w:id="89" w:name="_Toc124861388"/>
       <w:bookmarkEnd w:id="88"/>
       <w:r>
         <w:t>3.5 Testing</w:t>
@@ -7918,14 +7936,15 @@
     <w:p>
       <w:pPr>
         <w:pStyle w:val="LO-normal3"/>
-        <w:spacing w:line="360" w:lineRule="auto"/>
+        <w:spacing w:line="480" w:lineRule="auto"/>
         <w:jc w:val="both"/>
       </w:pPr>
       <w:r>
-        <w:t>Software testing is a technique for determining if the actual software product complies with expectations and is error-free. It entails using human or automated software to assess one or more properties of interest. Software testing's goal is to find flaws, gaps, or unmet requirements compared to the requirements as written. Software Testing is Important because if there are any bugs or errors in the software, they can be identified early and solved before the software product delivery. A properly tested software product ensures reliability, security, and high performance, resulting in time-saving, cost-effectiveness, and customer satisfaction.</w:t>
-      </w:r>
-      <w:r>
-        <w:br w:type="page"/>
+        <w:t xml:space="preserve">Software testing is a technique for determining if the actual software product complies with expectations and is error-free. It entails using human or automated software to assess one or more properties of interest. Software testing's goal is to find flaws, gaps, or unmet requirements compared to the requirements as written. Software Testing is Important because if there are any </w:t>
+      </w:r>
+      <w:r>
+        <w:lastRenderedPageBreak/>
+        <w:t>bugs or errors in the software, they can be identified early and solved before the software product delivery. A properly tested software product ensures reliability, security, and high performance, resulting in time-saving, cost-effectiveness, and customer satisfaction.</w:t>
       </w:r>
     </w:p>
     <w:p>
@@ -7935,10 +7954,9 @@
         <w:jc w:val="both"/>
       </w:pPr>
       <w:bookmarkStart w:id="90" w:name="_heading=h.o4zps4z6490v"/>
-      <w:bookmarkStart w:id="91" w:name="_Toc124450341"/>
+      <w:bookmarkStart w:id="91" w:name="_Toc124861389"/>
       <w:bookmarkEnd w:id="90"/>
       <w:r>
-        <w:lastRenderedPageBreak/>
         <w:t>3.5.1 Unit testing</w:t>
       </w:r>
       <w:bookmarkEnd w:id="91"/>
@@ -7946,17 +7964,7 @@
     <w:p>
       <w:pPr>
         <w:pStyle w:val="LO-normal3"/>
-        <w:spacing w:after="0" w:line="360" w:lineRule="auto"/>
-        <w:jc w:val="both"/>
-      </w:pPr>
-      <w:r>
-        <w:t>A unit test tests the smallest piece of code that can be logically isolated in a system. In most programming languages, that is a function, a subroutine, a method, or a property. Testing units will ensure that each function and method subroutine works as expected and prints the output in the formats required to ensure no bugs are within the software.</w:t>
-      </w:r>
-    </w:p>
-    <w:p>
-      <w:pPr>
-        <w:pStyle w:val="LO-normal3"/>
-        <w:spacing w:line="360" w:lineRule="auto"/>
+        <w:spacing w:line="480" w:lineRule="auto"/>
         <w:jc w:val="both"/>
         <w:rPr>
           <w:rFonts w:ascii="Arial" w:eastAsia="Arial" w:hAnsi="Arial" w:cs="Arial"/>
@@ -7966,6 +7974,12 @@
           <w:highlight w:val="white"/>
         </w:rPr>
       </w:pPr>
+      <w:r>
+        <w:t>A unit test tests the smallest piece of code that can be logically isolated in a system. In most programming languages, that is a function, a subroutine, a method, or a property. Testing units will ensure that each function and method subroutine works as expected and prints the output in the formats required to ensure no bugs are within the software.</w:t>
+      </w:r>
+      <w:r>
+        <w:t xml:space="preserve"> </w:t>
+      </w:r>
       <w:r>
         <w:t>To execute Unit Tests, developers will write a section of code to test a specific function in the software application. Developers also isolate functions to test more rigorously to reveal unnecessary dependencies between the function being tested and other units so the dependencies can be eliminated. Developers also use</w:t>
       </w:r>
@@ -8013,7 +8027,7 @@
     <w:p>
       <w:pPr>
         <w:pStyle w:val="LO-normal3"/>
-        <w:spacing w:after="0" w:line="360" w:lineRule="auto"/>
+        <w:spacing w:line="480" w:lineRule="auto"/>
         <w:jc w:val="both"/>
         <w:rPr>
           <w:sz w:val="22"/>
@@ -8031,7 +8045,7 @@
         <w:jc w:val="both"/>
       </w:pPr>
       <w:bookmarkStart w:id="92" w:name="_heading=h.qqr4o1bt2sld"/>
-      <w:bookmarkStart w:id="93" w:name="_Toc124450342"/>
+      <w:bookmarkStart w:id="93" w:name="_Toc124861390"/>
       <w:bookmarkEnd w:id="92"/>
       <w:r>
         <w:t>3.5.2 Integration testing</w:t>
@@ -8041,7 +8055,7 @@
     <w:p>
       <w:pPr>
         <w:pStyle w:val="LO-normal3"/>
-        <w:spacing w:after="0" w:line="360" w:lineRule="auto"/>
+        <w:spacing w:after="0" w:line="480" w:lineRule="auto"/>
         <w:jc w:val="both"/>
       </w:pPr>
       <w:r>
@@ -8051,17 +8065,21 @@
     <w:p>
       <w:pPr>
         <w:pStyle w:val="LO-normal3"/>
-        <w:spacing w:line="360" w:lineRule="auto"/>
+        <w:spacing w:line="480" w:lineRule="auto"/>
         <w:jc w:val="both"/>
       </w:pPr>
       <w:r>
-        <w:t>For this case, Incremental Testing will be used where testing is done by integrating two or more modules that are logically related to each other and then tested for the proper functioning of the application. Then the other related modules are integrated incrementally, and the process continues until all the logically related modules are integrated and tested successfully.</w:t>
-      </w:r>
-    </w:p>
-    <w:p>
-      <w:pPr>
-        <w:pStyle w:val="LO-normal3"/>
-        <w:spacing w:after="0" w:line="360" w:lineRule="auto"/>
+        <w:t xml:space="preserve">For this case, Incremental Testing will be used where testing is done by integrating two or more modules that are logically related to each other and then tested for the proper functioning of the </w:t>
+      </w:r>
+      <w:r>
+        <w:lastRenderedPageBreak/>
+        <w:t>application. Then the other related modules are integrated incrementally, and the process continues until all the logically related modules are integrated and tested successfully.</w:t>
+      </w:r>
+    </w:p>
+    <w:p>
+      <w:pPr>
+        <w:pStyle w:val="LO-normal3"/>
+        <w:spacing w:after="0" w:line="480" w:lineRule="auto"/>
         <w:jc w:val="both"/>
         <w:rPr>
           <w:b/>
@@ -8077,7 +8095,7 @@
     <w:p>
       <w:pPr>
         <w:pStyle w:val="LO-normal3"/>
-        <w:spacing w:after="0" w:line="360" w:lineRule="auto"/>
+        <w:spacing w:after="0" w:line="480" w:lineRule="auto"/>
         <w:jc w:val="both"/>
       </w:pPr>
       <w:r>
@@ -8095,11 +8113,11 @@
     <w:p>
       <w:pPr>
         <w:pStyle w:val="Heading3"/>
-        <w:spacing w:before="0" w:line="360" w:lineRule="auto"/>
+        <w:spacing w:before="0" w:line="480" w:lineRule="auto"/>
         <w:jc w:val="both"/>
       </w:pPr>
       <w:bookmarkStart w:id="94" w:name="_heading=h.rbsl3xx9xw4y"/>
-      <w:bookmarkStart w:id="95" w:name="_Toc124450343"/>
+      <w:bookmarkStart w:id="95" w:name="_Toc124861391"/>
       <w:bookmarkEnd w:id="94"/>
       <w:r>
         <w:t>3.5.3 System Testing</w:t>
@@ -8109,21 +8127,17 @@
     <w:p>
       <w:pPr>
         <w:pStyle w:val="LO-normal3"/>
-        <w:spacing w:after="0" w:line="360" w:lineRule="auto"/>
+        <w:spacing w:line="480" w:lineRule="auto"/>
         <w:jc w:val="both"/>
       </w:pPr>
       <w:r>
-        <w:t xml:space="preserve">This is a level of testing that validates the complete and fully integrated software product. The purpose of a system test is to evaluate the end-to-end system specifications. Usually, the software </w:t>
-      </w:r>
-      <w:r>
-        <w:lastRenderedPageBreak/>
-        <w:t>is only one more extensive computer-based system element. Ultimately, the software is interfaced with other software/hardware systems. System Testing is defined as a series of tests solely aiming to exercise the complete computer-based system. System Testing falls under White box testing, which refers to testing a software application's internal workings or code. System test involves the external workings of the software from the user’s perspective.</w:t>
-      </w:r>
-    </w:p>
-    <w:p>
-      <w:pPr>
-        <w:pStyle w:val="LO-normal3"/>
-        <w:spacing w:after="0" w:line="360" w:lineRule="auto"/>
+        <w:t>This is a level of testing that validates the complete and fully integrated software product. The purpose of a system test is to evaluate the end-to-end system specifications. Usually, the software is only one more extensive computer-based system element. Ultimately, the software is interfaced with other software/hardware systems. System Testing is defined as a series of tests solely aiming to exercise the complete computer-based system. System Testing falls under White box testing, which refers to testing a software application's internal workings or code. System test involves the external workings of the software from the user’s perspective.</w:t>
+      </w:r>
+    </w:p>
+    <w:p>
+      <w:pPr>
+        <w:pStyle w:val="LO-normal3"/>
+        <w:spacing w:after="0" w:line="480" w:lineRule="auto"/>
         <w:jc w:val="both"/>
         <w:rPr>
           <w:b/>
@@ -8139,7 +8153,7 @@
     <w:p>
       <w:pPr>
         <w:pStyle w:val="LO-normal3"/>
-        <w:spacing w:after="0" w:line="360" w:lineRule="auto"/>
+        <w:spacing w:line="480" w:lineRule="auto"/>
         <w:jc w:val="both"/>
       </w:pPr>
       <w:r>
@@ -8152,7 +8166,7 @@
         <w:jc w:val="both"/>
       </w:pPr>
       <w:bookmarkStart w:id="96" w:name="_heading=h.6mez9jquohx6"/>
-      <w:bookmarkStart w:id="97" w:name="_Toc124450344"/>
+      <w:bookmarkStart w:id="97" w:name="_Toc124861392"/>
       <w:bookmarkEnd w:id="96"/>
       <w:r>
         <w:t>3.6 Representation of Results</w:t>
@@ -8162,11 +8176,15 @@
     <w:p>
       <w:pPr>
         <w:pStyle w:val="LO-normal3"/>
-        <w:spacing w:line="360" w:lineRule="auto"/>
+        <w:spacing w:line="480" w:lineRule="auto"/>
         <w:jc w:val="both"/>
       </w:pPr>
       <w:r>
-        <w:t>The final output of the proposed system will be represented using screenshots of the software in different stages and screenshots of several modules, if not all, within the system. The system will also be hosted and assigned a unique domain name so that every person can access it via the internet and test functionality and user experience.</w:t>
+        <w:t xml:space="preserve">The final output of the proposed system will be represented using screenshots of the software in different stages and screenshots of several modules, if not all, within the system. The system will </w:t>
+      </w:r>
+      <w:r>
+        <w:lastRenderedPageBreak/>
+        <w:t>also be hosted and assigned a unique domain name so that every person can access it via the internet and test functionality and user experience.</w:t>
       </w:r>
     </w:p>
     <w:p>
@@ -8175,7 +8193,7 @@
         <w:jc w:val="both"/>
       </w:pPr>
       <w:bookmarkStart w:id="98" w:name="_heading=h.9a9f2tb4iben"/>
-      <w:bookmarkStart w:id="99" w:name="_Toc124450345"/>
+      <w:bookmarkStart w:id="99" w:name="_Toc124861393"/>
       <w:bookmarkEnd w:id="98"/>
       <w:r>
         <w:t>3.7 Ethical Requirements</w:t>
@@ -8185,29 +8203,11 @@
     <w:p>
       <w:pPr>
         <w:pStyle w:val="LO-normal3"/>
-        <w:spacing w:line="360" w:lineRule="auto"/>
+        <w:spacing w:line="480" w:lineRule="auto"/>
         <w:jc w:val="both"/>
       </w:pPr>
       <w:r>
         <w:t>Since my study has used secondary data such as papers and journals, in accordance with research respect and copyright, I will acknowledge my sources of information. I will also maintain the confidentiality and anonymity of the respondents. All the test data provided by different respondents will be handled discretely. All the participators of this project will be supervised to ensure they are professional and ethical. For the collection of data activity at Maseno University, the following will be considered concerning ethics;</w:t>
-      </w:r>
-    </w:p>
-    <w:p>
-      <w:pPr>
-        <w:pStyle w:val="LO-normal3"/>
-        <w:numPr>
-          <w:ilvl w:val="0"/>
-          <w:numId w:val="8"/>
-        </w:numPr>
-        <w:spacing w:before="240" w:after="0" w:line="360" w:lineRule="auto"/>
-        <w:rPr>
-          <w:rFonts w:ascii="Arial" w:eastAsia="Arial" w:hAnsi="Arial" w:cs="Arial"/>
-          <w:sz w:val="22"/>
-          <w:szCs w:val="22"/>
-        </w:rPr>
-      </w:pPr>
-      <w:r>
-        <w:t>The university policies, procedures, and standards will be adhered to.</w:t>
       </w:r>
     </w:p>
     <w:p>
@@ -8225,13 +8225,7 @@
         </w:rPr>
       </w:pPr>
       <w:r>
-        <w:rPr>
-          <w:b/>
-        </w:rPr>
-        <w:t>Respect for persons:</w:t>
-      </w:r>
-      <w:r>
-        <w:t>- All participants involved in the research to develop this timetabling system must take part voluntarily, free from any coercion or influence, and their rights, dignity, and autonomy should be respected and appropriately protected.</w:t>
+        <w:t>The university policies, procedures, and standards will be adhered to.</w:t>
       </w:r>
     </w:p>
     <w:p>
@@ -8244,7 +8238,6 @@
         <w:spacing w:after="0" w:line="360" w:lineRule="auto"/>
         <w:rPr>
           <w:rFonts w:ascii="Arial" w:eastAsia="Arial" w:hAnsi="Arial" w:cs="Arial"/>
-          <w:b/>
           <w:sz w:val="22"/>
           <w:szCs w:val="22"/>
         </w:rPr>
@@ -8253,10 +8246,10 @@
         <w:rPr>
           <w:b/>
         </w:rPr>
-        <w:t>Informed consent:-</w:t>
-      </w:r>
-      <w:r>
-        <w:t xml:space="preserve"> This will ensure that the research staff and participants will be updated about all the possible risks and benefits to an individual from participating in a study.</w:t>
+        <w:t>Respect for persons:</w:t>
+      </w:r>
+      <w:r>
+        <w:t>- All participants involved in the research to develop this timetabling system must take part voluntarily, free from any coercion or influence, and their rights, dignity, and autonomy should be respected and appropriately protected.</w:t>
       </w:r>
     </w:p>
     <w:p>
@@ -8269,6 +8262,7 @@
         <w:spacing w:after="0" w:line="360" w:lineRule="auto"/>
         <w:rPr>
           <w:rFonts w:ascii="Arial" w:eastAsia="Arial" w:hAnsi="Arial" w:cs="Arial"/>
+          <w:b/>
           <w:sz w:val="22"/>
           <w:szCs w:val="22"/>
         </w:rPr>
@@ -8277,11 +8271,10 @@
         <w:rPr>
           <w:b/>
         </w:rPr>
-        <w:lastRenderedPageBreak/>
-        <w:t>Confidentiality and data protection:-</w:t>
-      </w:r>
-      <w:r>
-        <w:t>Individual research participant and group preferences regarding anonymity will be respected, and participant requirements concerning the confidential nature of information and personal data will also be respected when collecting data for the development of this system.</w:t>
+        <w:t>Informed consent:-</w:t>
+      </w:r>
+      <w:r>
+        <w:t xml:space="preserve"> This will ensure that the research staff and participants will be updated about all the possible risks and benefits to an individual from participating in a study.</w:t>
       </w:r>
     </w:p>
     <w:p>
@@ -8302,10 +8295,10 @@
         <w:rPr>
           <w:b/>
         </w:rPr>
-        <w:t xml:space="preserve">Integrity:- </w:t>
-      </w:r>
-      <w:r>
-        <w:t>Research for this system development will be designed, reviewed, and undertaken to ensure recognized standards of integrity are met, and quality and transparency will also be assured.</w:t>
+        <w:t>Confidentiality and data protection:-</w:t>
+      </w:r>
+      <w:r>
+        <w:t>Individual research participant and group preferences regarding anonymity will be respected, and participant requirements concerning the confidential nature of information and personal data will also be respected when collecting data for the development of this system.</w:t>
       </w:r>
     </w:p>
     <w:p>
@@ -8315,7 +8308,7 @@
           <w:ilvl w:val="0"/>
           <w:numId w:val="8"/>
         </w:numPr>
-        <w:spacing w:after="240" w:line="360" w:lineRule="auto"/>
+        <w:spacing w:after="0" w:line="360" w:lineRule="auto"/>
         <w:rPr>
           <w:rFonts w:ascii="Arial" w:eastAsia="Arial" w:hAnsi="Arial" w:cs="Arial"/>
           <w:sz w:val="22"/>
@@ -8326,70 +8319,40 @@
         <w:rPr>
           <w:b/>
         </w:rPr>
-        <w:t>Conflict of interest:-</w:t>
-      </w:r>
-      <w:r>
-        <w:t xml:space="preserve"> The independence of this research is clear, and any conflict of interest will be dealt with accordingly.</w:t>
-      </w:r>
-    </w:p>
-    <w:p>
-      <w:pPr>
-        <w:pStyle w:val="LO-normal3"/>
-        <w:spacing w:before="240" w:after="240" w:line="360" w:lineRule="auto"/>
-        <w:ind w:left="720"/>
-      </w:pPr>
-    </w:p>
-    <w:p>
-      <w:pPr>
-        <w:pStyle w:val="LO-normal3"/>
-        <w:spacing w:before="240" w:after="240" w:line="360" w:lineRule="auto"/>
-        <w:ind w:left="720"/>
-      </w:pPr>
-    </w:p>
-    <w:p>
-      <w:pPr>
-        <w:pStyle w:val="LO-normal3"/>
-      </w:pPr>
-    </w:p>
-    <w:p>
-      <w:pPr>
-        <w:pStyle w:val="LO-normal3"/>
-      </w:pPr>
-    </w:p>
-    <w:p>
-      <w:pPr>
-        <w:pStyle w:val="LO-normal3"/>
-      </w:pPr>
-    </w:p>
-    <w:p>
-      <w:pPr>
-        <w:pStyle w:val="LO-normal3"/>
+        <w:t xml:space="preserve">Integrity:- </w:t>
+      </w:r>
+      <w:r>
+        <w:t>Research for this system development will be designed, reviewed, and undertaken to ensure recognized standards of integrity are met, and quality and transparency will also be assured.</w:t>
+      </w:r>
+    </w:p>
+    <w:p>
+      <w:pPr>
+        <w:pStyle w:val="LO-normal3"/>
+        <w:numPr>
+          <w:ilvl w:val="0"/>
+          <w:numId w:val="8"/>
+        </w:numPr>
         <w:spacing w:after="0" w:line="360" w:lineRule="auto"/>
         <w:jc w:val="both"/>
       </w:pPr>
-    </w:p>
-    <w:p>
-      <w:pPr>
-        <w:pStyle w:val="LO-normal3"/>
-      </w:pPr>
-    </w:p>
-    <w:p>
-      <w:pPr>
-        <w:pStyle w:val="LO-normal3"/>
-        <w:spacing w:after="0"/>
-        <w:jc w:val="both"/>
-        <w:rPr>
-          <w:highlight w:val="white"/>
-        </w:rPr>
-      </w:pPr>
-    </w:p>
-    <w:p>
-      <w:pPr>
-        <w:pStyle w:val="LO-normal3"/>
-        <w:spacing w:after="0" w:line="360" w:lineRule="auto"/>
-        <w:jc w:val="both"/>
-        <w:rPr>
-          <w:rFonts w:eastAsia="Times New Roman" w:cs="Times New Roman"/>
+      <w:r>
+        <w:rPr>
+          <w:b/>
+        </w:rPr>
+        <w:t>Conflict of interest:-</w:t>
+      </w:r>
+      <w:r>
+        <w:t xml:space="preserve"> The independence of this research is clear, and any conflict of interest will be dealt with accordingly.</w:t>
+      </w:r>
+    </w:p>
+    <w:p>
+      <w:pPr>
+        <w:overflowPunct/>
+        <w:spacing w:after="0" w:line="240" w:lineRule="auto"/>
+        <w:rPr>
+          <w:rFonts w:eastAsia="Bitstream Vera Sans" w:cs="FreeSans"/>
+          <w:szCs w:val="24"/>
+          <w:lang w:eastAsia="zh-CN" w:bidi="hi-IN"/>
         </w:rPr>
       </w:pPr>
       <w:r>
@@ -8402,7 +8365,7 @@
         <w:ind w:left="720"/>
       </w:pPr>
       <w:bookmarkStart w:id="100" w:name="_heading=h.1rvwp1q"/>
-      <w:bookmarkStart w:id="101" w:name="_Toc124450346"/>
+      <w:bookmarkStart w:id="101" w:name="_Toc124861394"/>
       <w:bookmarkEnd w:id="100"/>
       <w:r>
         <w:lastRenderedPageBreak/>
@@ -8413,7 +8376,7 @@
     <w:p>
       <w:pPr>
         <w:pStyle w:val="LO-normal3"/>
-        <w:spacing w:after="0" w:line="360" w:lineRule="auto"/>
+        <w:spacing w:after="0" w:line="336" w:lineRule="auto"/>
         <w:jc w:val="both"/>
       </w:pPr>
       <w:r>
@@ -8427,7 +8390,7 @@
     <w:p>
       <w:pPr>
         <w:pStyle w:val="LO-normal3"/>
-        <w:spacing w:after="0" w:line="360" w:lineRule="auto"/>
+        <w:spacing w:after="0" w:line="336" w:lineRule="auto"/>
         <w:jc w:val="both"/>
       </w:pPr>
       <w:r>
@@ -8441,7 +8404,7 @@
     <w:p>
       <w:pPr>
         <w:pStyle w:val="LO-normal3"/>
-        <w:spacing w:line="360" w:lineRule="auto"/>
+        <w:spacing w:line="336" w:lineRule="auto"/>
         <w:jc w:val="both"/>
       </w:pPr>
       <w:proofErr w:type="spellStart"/>
@@ -8468,7 +8431,7 @@
     <w:p>
       <w:pPr>
         <w:pStyle w:val="LO-normal3"/>
-        <w:spacing w:line="360" w:lineRule="auto"/>
+        <w:spacing w:line="336" w:lineRule="auto"/>
         <w:jc w:val="both"/>
       </w:pPr>
       <w:r>
@@ -8494,7 +8457,7 @@
     <w:p>
       <w:pPr>
         <w:pStyle w:val="LO-normal3"/>
-        <w:spacing w:line="360" w:lineRule="auto"/>
+        <w:spacing w:line="336" w:lineRule="auto"/>
         <w:jc w:val="both"/>
       </w:pPr>
       <w:proofErr w:type="spellStart"/>
@@ -8521,7 +8484,7 @@
     <w:p>
       <w:pPr>
         <w:pStyle w:val="LO-normal3"/>
-        <w:spacing w:after="0" w:line="360" w:lineRule="auto"/>
+        <w:spacing w:after="0" w:line="336" w:lineRule="auto"/>
         <w:jc w:val="both"/>
       </w:pPr>
       <w:r>
@@ -8539,7 +8502,7 @@
     <w:p>
       <w:pPr>
         <w:pStyle w:val="LO-normal3"/>
-        <w:spacing w:line="360" w:lineRule="auto"/>
+        <w:spacing w:line="336" w:lineRule="auto"/>
         <w:jc w:val="both"/>
       </w:pPr>
       <w:r>
@@ -8565,7 +8528,7 @@
     <w:p>
       <w:pPr>
         <w:pStyle w:val="LO-normal3"/>
-        <w:spacing w:after="0" w:line="360" w:lineRule="auto"/>
+        <w:spacing w:after="0" w:line="336" w:lineRule="auto"/>
         <w:jc w:val="both"/>
       </w:pPr>
       <w:r>
@@ -8587,7 +8550,7 @@
     <w:p>
       <w:pPr>
         <w:pStyle w:val="LO-normal3"/>
-        <w:spacing w:after="140" w:line="360" w:lineRule="auto"/>
+        <w:spacing w:after="140" w:line="336" w:lineRule="auto"/>
         <w:jc w:val="both"/>
       </w:pPr>
       <w:proofErr w:type="spellStart"/>
@@ -8642,7 +8605,7 @@
     <w:p>
       <w:pPr>
         <w:pStyle w:val="LO-normal3"/>
-        <w:spacing w:after="140" w:line="360" w:lineRule="auto"/>
+        <w:spacing w:after="140" w:line="336" w:lineRule="auto"/>
         <w:ind w:left="567" w:hanging="567"/>
         <w:jc w:val="both"/>
       </w:pPr>
@@ -8700,7 +8663,7 @@
     <w:p>
       <w:pPr>
         <w:pStyle w:val="LO-normal3"/>
-        <w:spacing w:after="140" w:line="360" w:lineRule="auto"/>
+        <w:spacing w:after="140" w:line="336" w:lineRule="auto"/>
         <w:ind w:left="567" w:hanging="567"/>
         <w:jc w:val="both"/>
       </w:pPr>
@@ -8745,12 +8708,11 @@
     <w:p>
       <w:pPr>
         <w:pStyle w:val="LO-normal3"/>
-        <w:spacing w:after="140" w:line="360" w:lineRule="auto"/>
+        <w:spacing w:after="140" w:line="336" w:lineRule="auto"/>
         <w:ind w:left="567" w:hanging="567"/>
         <w:jc w:val="both"/>
       </w:pPr>
       <w:r>
-        <w:lastRenderedPageBreak/>
         <w:t>Techie-</w:t>
       </w:r>
       <w:proofErr w:type="spellStart"/>
@@ -8782,7 +8744,7 @@
         <w:pStyle w:val="Heading1"/>
       </w:pPr>
       <w:bookmarkStart w:id="102" w:name="_heading=h.z337ya"/>
-      <w:bookmarkStart w:id="103" w:name="_Toc124450347"/>
+      <w:bookmarkStart w:id="103" w:name="_Toc124861395"/>
       <w:bookmarkEnd w:id="102"/>
       <w:r>
         <w:lastRenderedPageBreak/>
@@ -8795,7 +8757,7 @@
         <w:pStyle w:val="Heading2"/>
       </w:pPr>
       <w:bookmarkStart w:id="104" w:name="_heading=h.3j2qqm3"/>
-      <w:bookmarkStart w:id="105" w:name="_Toc124450348"/>
+      <w:bookmarkStart w:id="105" w:name="_Toc124861396"/>
       <w:bookmarkEnd w:id="104"/>
       <w:r>
         <w:t>GANTT CHART</w:t>
@@ -9676,7 +9638,7 @@
           <w:p>
             <w:pPr>
               <w:pStyle w:val="LO-normal3"/>
-              <w:spacing w:line="360" w:lineRule="auto"/>
+              <w:spacing w:line="276" w:lineRule="auto"/>
               <w:rPr>
                 <w:rFonts w:eastAsia="Times New Roman" w:cs="Times New Roman"/>
                 <w:sz w:val="22"/>
@@ -9829,7 +9791,7 @@
           <w:p>
             <w:pPr>
               <w:pStyle w:val="LO-normal3"/>
-              <w:spacing w:line="360" w:lineRule="auto"/>
+              <w:spacing w:line="276" w:lineRule="auto"/>
               <w:rPr>
                 <w:rFonts w:eastAsia="Times New Roman" w:cs="Times New Roman"/>
               </w:rPr>
@@ -9979,7 +9941,7 @@
           <w:p>
             <w:pPr>
               <w:pStyle w:val="LO-normal3"/>
-              <w:spacing w:line="360" w:lineRule="auto"/>
+              <w:spacing w:line="276" w:lineRule="auto"/>
               <w:rPr>
                 <w:rFonts w:eastAsia="Times New Roman" w:cs="Times New Roman"/>
               </w:rPr>
@@ -10296,6 +10258,12 @@
               <w:t>Github</w:t>
             </w:r>
             <w:proofErr w:type="spellEnd"/>
+            <w:r>
+              <w:rPr>
+                <w:rFonts w:eastAsia="Times New Roman" w:cs="Times New Roman"/>
+              </w:rPr>
+              <w:t xml:space="preserve"> (V1)</w:t>
+            </w:r>
           </w:p>
         </w:tc>
         <w:tc>
@@ -13189,28 +13157,28 @@
 </file>
 
 <file path=customXml/item1.xml><?xml version="1.0" encoding="utf-8"?>
+<b:Sources xmlns:b="http://schemas.openxmlformats.org/officeDocument/2006/bibliography" xmlns="http://schemas.openxmlformats.org/officeDocument/2006/bibliography" SelectedStyle="\APASixthEditionOfficeOnline.xsl" StyleName="APA" Version="6"/>
+</file>
+
+<file path=customXml/item2.xml><?xml version="1.0" encoding="utf-8"?>
 <go:gDocsCustomXmlDataStorage xmlns:go="http://customooxmlschemas.google.com/" xmlns:r="http://schemas.openxmlformats.org/officeDocument/2006/relationships">
   <go:docsCustomData roundtripDataSignature="AMtx7mg+Xf0fjt7C9DQ/IxVlLU5gcquuEA==">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</go:docsCustomData>
 </go:gDocsCustomXmlDataStorage>
 </file>
 
-<file path=customXml/item2.xml><?xml version="1.0" encoding="utf-8"?>
-<b:Sources xmlns:b="http://schemas.openxmlformats.org/officeDocument/2006/bibliography" xmlns="http://schemas.openxmlformats.org/officeDocument/2006/bibliography" SelectedStyle="\APASixthEditionOfficeOnline.xsl" StyleName="APA" Version="6"/>
+<file path=customXml/itemProps1.xml><?xml version="1.0" encoding="utf-8"?>
+<ds:datastoreItem xmlns:ds="http://schemas.openxmlformats.org/officeDocument/2006/customXml" ds:itemID="{92C713F4-8867-4067-9E57-3CBFE7EBCF62}">
+  <ds:schemaRefs>
+    <ds:schemaRef ds:uri="http://schemas.openxmlformats.org/officeDocument/2006/bibliography"/>
+  </ds:schemaRefs>
+</ds:datastoreItem>
 </file>
 
-<file path=customXml/itemProps1.xml><?xml version="1.0" encoding="utf-8"?>
+<file path=customXml/itemProps2.xml><?xml version="1.0" encoding="utf-8"?>
 <ds:datastoreItem xmlns:ds="http://schemas.openxmlformats.org/officeDocument/2006/customXml" ds:itemID="{11111111-1234-1234-1234-123412341234}">
   <ds:schemaRefs>
     <ds:schemaRef ds:uri="http://customooxmlschemas.google.com/"/>
     <ds:schemaRef ds:uri="http://schemas.openxmlformats.org/officeDocument/2006/relationships"/>
   </ds:schemaRefs>
 </ds:datastoreItem>
-</file>
-
-<file path=customXml/itemProps2.xml><?xml version="1.0" encoding="utf-8"?>
-<ds:datastoreItem xmlns:ds="http://schemas.openxmlformats.org/officeDocument/2006/customXml" ds:itemID="{92C713F4-8867-4067-9E57-3CBFE7EBCF62}">
-  <ds:schemaRefs>
-    <ds:schemaRef ds:uri="http://schemas.openxmlformats.org/officeDocument/2006/bibliography"/>
-  </ds:schemaRefs>
-</ds:datastoreItem>
 </file>
</xml_diff>